<commit_message>
pushing whatever I was working on at end of school year
</commit_message>
<xml_diff>
--- a/141/CS 141 Syllabus.docx
+++ b/141/CS 141 Syllabus.docx
@@ -55,6 +55,12 @@
                         <w:txbxContent>
                           <w:sdt>
                             <w:sdtPr>
+                              <w:rPr>
+                                <w:smallCaps w:val="0"/>
+                                <w:spacing w:val="0"/>
+                                <w:sz w:val="20"/>
+                                <w:szCs w:val="20"/>
+                              </w:rPr>
                               <w:id w:val="1995369724"/>
                               <w:docPartObj>
                                 <w:docPartGallery w:val="Table of Contents"/>
@@ -65,11 +71,7 @@
                               <w:rPr>
                                 <w:b/>
                                 <w:bCs/>
-                                <w:smallCaps w:val="0"/>
-                                <w:noProof/>
-                                <w:spacing w:val="0"/>
-                                <w:sz w:val="20"/>
-                                <w:szCs w:val="20"/>
+                                <w:noProof/>
                               </w:rPr>
                             </w:sdtEndPr>
                             <w:sdtContent>
@@ -819,23 +821,7 @@
                                       <w:b/>
                                       <w:noProof/>
                                     </w:rPr>
-                                    <w:t>Letter of Recommendation Requ</w:t>
-                                  </w:r>
-                                  <w:r>
-                                    <w:rPr>
-                                      <w:rStyle w:val="Hyperlink"/>
-                                      <w:b/>
-                                      <w:noProof/>
-                                    </w:rPr>
-                                    <w:t>e</w:t>
-                                  </w:r>
-                                  <w:r>
-                                    <w:rPr>
-                                      <w:rStyle w:val="Hyperlink"/>
-                                      <w:b/>
-                                      <w:noProof/>
-                                    </w:rPr>
-                                    <w:t>sts</w:t>
+                                    <w:t>Letter of Recommendation Requests</w:t>
                                   </w:r>
                                   <w:r>
                                     <w:rPr>
@@ -1219,6 +1205,12 @@
                   <w:txbxContent>
                     <w:sdt>
                       <w:sdtPr>
+                        <w:rPr>
+                          <w:smallCaps w:val="0"/>
+                          <w:spacing w:val="0"/>
+                          <w:sz w:val="20"/>
+                          <w:szCs w:val="20"/>
+                        </w:rPr>
                         <w:id w:val="1995369724"/>
                         <w:docPartObj>
                           <w:docPartGallery w:val="Table of Contents"/>
@@ -1229,11 +1221,7 @@
                         <w:rPr>
                           <w:b/>
                           <w:bCs/>
-                          <w:smallCaps w:val="0"/>
                           <w:noProof/>
-                          <w:spacing w:val="0"/>
-                          <w:sz w:val="20"/>
-                          <w:szCs w:val="20"/>
                         </w:rPr>
                       </w:sdtEndPr>
                       <w:sdtContent>
@@ -1983,23 +1971,7 @@
                                 <w:b/>
                                 <w:noProof/>
                               </w:rPr>
-                              <w:t>Letter of Recommendation Requ</w:t>
-                            </w:r>
-                            <w:r>
-                              <w:rPr>
-                                <w:rStyle w:val="Hyperlink"/>
-                                <w:b/>
-                                <w:noProof/>
-                              </w:rPr>
-                              <w:t>e</w:t>
-                            </w:r>
-                            <w:r>
-                              <w:rPr>
-                                <w:rStyle w:val="Hyperlink"/>
-                                <w:b/>
-                                <w:noProof/>
-                              </w:rPr>
-                              <w:t>sts</w:t>
+                              <w:t>Letter of Recommendation Requests</w:t>
                             </w:r>
                             <w:r>
                               <w:rPr>
@@ -2420,11 +2392,9 @@
         </w:rPr>
         <w:t>Course Details</w:t>
       </w:r>
-      <w:bookmarkStart w:id="3" w:name="_GoBack"/>
       <w:bookmarkEnd w:id="0"/>
       <w:bookmarkEnd w:id="1"/>
       <w:bookmarkEnd w:id="2"/>
-      <w:bookmarkEnd w:id="3"/>
     </w:p>
     <w:tbl>
       <w:tblPr>
@@ -2849,106 +2819,106 @@
           <w:szCs w:val="28"/>
         </w:rPr>
       </w:pPr>
-      <w:bookmarkStart w:id="4" w:name="_Toc510520681"/>
-      <w:r>
-        <w:rPr>
-          <w:sz w:val="28"/>
-          <w:szCs w:val="28"/>
-        </w:rPr>
-        <w:t>This course provides an introduction to programming using the Java programming language. We will explore common computational problem-solving techniques useful to computer scientists, but also to anyone who has large data sets, repetitive processes or other needs for computation.</w:t>
+      <w:bookmarkStart w:id="3" w:name="_Toc510520681"/>
+      <w:r>
+        <w:rPr>
+          <w:sz w:val="28"/>
+          <w:szCs w:val="28"/>
+        </w:rPr>
+        <w:t>This course will explore common computational problem-solving techniques useful to computer scientists, but also to anyone who has large data sets, repetitive processes or other needs for computation.</w:t>
+      </w:r>
+      <w:bookmarkEnd w:id="3"/>
+    </w:p>
+    <w:p>
+      <w:pPr>
+        <w:rPr>
+          <w:smallCaps/>
+          <w:sz w:val="28"/>
+          <w:szCs w:val="28"/>
+        </w:rPr>
+      </w:pPr>
+      <w:bookmarkStart w:id="4" w:name="_Toc510520682"/>
+      <w:r>
+        <w:rPr>
+          <w:sz w:val="28"/>
+          <w:szCs w:val="28"/>
+        </w:rPr>
+        <w:t>Due to the amount of material and quick pace for consumption, prior programming experience is expected.</w:t>
       </w:r>
       <w:bookmarkEnd w:id="4"/>
     </w:p>
     <w:p>
       <w:pPr>
-        <w:rPr>
-          <w:smallCaps/>
-          <w:sz w:val="28"/>
-          <w:szCs w:val="28"/>
-        </w:rPr>
-      </w:pPr>
-      <w:bookmarkStart w:id="5" w:name="_Toc510520682"/>
-      <w:r>
-        <w:rPr>
-          <w:sz w:val="28"/>
-          <w:szCs w:val="28"/>
-        </w:rPr>
-        <w:t>Due to the amount of material and quick pace for consumption, prior programming experience is expected.</w:t>
+        <w:pStyle w:val="Heading2"/>
+        <w:jc w:val="both"/>
+        <w:rPr>
+          <w:b/>
+        </w:rPr>
+      </w:pPr>
+      <w:bookmarkStart w:id="5" w:name="_Toc510520683"/>
+      <w:bookmarkStart w:id="6" w:name="_Toc510520752"/>
+      <w:bookmarkStart w:id="7" w:name="_Toc510520854"/>
+      <w:r>
+        <w:rPr>
+          <w:b/>
+        </w:rPr>
+        <w:t>Prerequisite</w:t>
+      </w:r>
+      <w:r>
+        <w:rPr>
+          <w:b/>
+        </w:rPr>
+        <w:t>s</w:t>
       </w:r>
       <w:bookmarkEnd w:id="5"/>
+      <w:bookmarkEnd w:id="6"/>
+      <w:bookmarkEnd w:id="7"/>
     </w:p>
     <w:p>
       <w:pPr>
+        <w:rPr>
+          <w:smallCaps/>
+          <w:sz w:val="28"/>
+          <w:szCs w:val="28"/>
+        </w:rPr>
+      </w:pPr>
+      <w:bookmarkStart w:id="8" w:name="_Toc510520684"/>
+      <w:r>
+        <w:rPr>
+          <w:sz w:val="28"/>
+          <w:szCs w:val="28"/>
+        </w:rPr>
+        <w:t>ENGL&amp; 101 (may be taken concurrently) and MATH&amp; 141 or MATH 111 with grades of 2.0 or better. CS 121 or ENGR 202 with a grade of 2.0 or better.</w:t>
+      </w:r>
+      <w:bookmarkEnd w:id="8"/>
+      <w:r>
+        <w:rPr>
+          <w:sz w:val="28"/>
+          <w:szCs w:val="28"/>
+        </w:rPr>
+        <w:t xml:space="preserve"> </w:t>
+      </w:r>
+    </w:p>
+    <w:p>
+      <w:pPr>
         <w:pStyle w:val="Heading2"/>
         <w:jc w:val="both"/>
         <w:rPr>
           <w:b/>
         </w:rPr>
       </w:pPr>
-      <w:bookmarkStart w:id="6" w:name="_Toc510520683"/>
-      <w:bookmarkStart w:id="7" w:name="_Toc510520752"/>
-      <w:bookmarkStart w:id="8" w:name="_Toc510520854"/>
+      <w:bookmarkStart w:id="9" w:name="_Toc510520685"/>
+      <w:bookmarkStart w:id="10" w:name="_Toc510520753"/>
+      <w:bookmarkStart w:id="11" w:name="_Toc510520855"/>
       <w:r>
         <w:rPr>
           <w:b/>
         </w:rPr>
-        <w:t>Prerequisite</w:t>
-      </w:r>
-      <w:r>
-        <w:rPr>
-          <w:b/>
-        </w:rPr>
-        <w:t>s</w:t>
-      </w:r>
-      <w:bookmarkEnd w:id="6"/>
-      <w:bookmarkEnd w:id="7"/>
-      <w:bookmarkEnd w:id="8"/>
-    </w:p>
-    <w:p>
-      <w:pPr>
-        <w:rPr>
-          <w:smallCaps/>
-          <w:sz w:val="28"/>
-          <w:szCs w:val="28"/>
-        </w:rPr>
-      </w:pPr>
-      <w:bookmarkStart w:id="9" w:name="_Toc510520684"/>
-      <w:r>
-        <w:rPr>
-          <w:sz w:val="28"/>
-          <w:szCs w:val="28"/>
-        </w:rPr>
-        <w:t>ENGL&amp; 101 (may be taken concurrently) and MATH&amp; 141 or MATH 111 with grades of 2.0 or better. CS 121 or ENGR 202 with a grade of 2.0 or better.</w:t>
+        <w:t>Major Student Learning Objectives</w:t>
       </w:r>
       <w:bookmarkEnd w:id="9"/>
-      <w:r>
-        <w:rPr>
-          <w:sz w:val="28"/>
-          <w:szCs w:val="28"/>
-        </w:rPr>
-        <w:t xml:space="preserve"> </w:t>
-      </w:r>
-    </w:p>
-    <w:p>
-      <w:pPr>
-        <w:pStyle w:val="Heading2"/>
-        <w:jc w:val="both"/>
-        <w:rPr>
-          <w:b/>
-        </w:rPr>
-      </w:pPr>
-      <w:bookmarkStart w:id="10" w:name="_Toc510520685"/>
-      <w:bookmarkStart w:id="11" w:name="_Toc510520753"/>
-      <w:bookmarkStart w:id="12" w:name="_Toc510520855"/>
-      <w:r>
-        <w:rPr>
-          <w:b/>
-        </w:rPr>
-        <w:t>Major Student Learning Objectives</w:t>
-      </w:r>
       <w:bookmarkEnd w:id="10"/>
       <w:bookmarkEnd w:id="11"/>
-      <w:bookmarkEnd w:id="12"/>
     </w:p>
     <w:p>
       <w:pPr>
@@ -3131,7 +3101,6 @@
         </w:rPr>
         <w:t xml:space="preserve">and </w:t>
       </w:r>
-      <w:proofErr w:type="spellStart"/>
       <w:r>
         <w:rPr>
           <w:i/>
@@ -3141,7 +3110,6 @@
         </w:rPr>
         <w:t>ArrayLists</w:t>
       </w:r>
-      <w:proofErr w:type="spellEnd"/>
     </w:p>
     <w:p>
       <w:pPr>
@@ -3163,6 +3131,15 @@
         </w:rPr>
         <w:t>break down problems into logical pieces using methods</w:t>
       </w:r>
+      <w:r>
+        <w:rPr>
+          <w:sz w:val="28"/>
+          <w:szCs w:val="28"/>
+        </w:rPr>
+        <w:t xml:space="preserve"> and classes</w:t>
+      </w:r>
+      <w:bookmarkStart w:id="12" w:name="_GoBack"/>
+      <w:bookmarkEnd w:id="12"/>
     </w:p>
     <w:p>
       <w:pPr>
@@ -3216,6 +3193,16 @@
         </w:rPr>
         <w:t xml:space="preserve"> code</w:t>
       </w:r>
+    </w:p>
+    <w:p>
+      <w:pPr>
+        <w:spacing w:after="0" w:line="240" w:lineRule="auto"/>
+        <w:jc w:val="left"/>
+        <w:rPr>
+          <w:sz w:val="28"/>
+          <w:szCs w:val="28"/>
+        </w:rPr>
+      </w:pPr>
     </w:p>
     <w:p>
       <w:pPr>
@@ -3317,39 +3304,8 @@
           <w:sz w:val="28"/>
           <w:szCs w:val="28"/>
         </w:rPr>
-        <w:t xml:space="preserve">by Stuart </w:t>
-      </w:r>
-      <w:proofErr w:type="spellStart"/>
-      <w:r>
-        <w:rPr>
-          <w:rFonts w:eastAsia="Times New Roman" w:cs="Times New Roman"/>
-          <w:color w:val="2D3B45"/>
-          <w:sz w:val="28"/>
-          <w:szCs w:val="28"/>
-        </w:rPr>
-        <w:t>Reges</w:t>
-      </w:r>
-      <w:proofErr w:type="spellEnd"/>
-      <w:r>
-        <w:rPr>
-          <w:rFonts w:eastAsia="Times New Roman" w:cs="Times New Roman"/>
-          <w:color w:val="2D3B45"/>
-          <w:sz w:val="28"/>
-          <w:szCs w:val="28"/>
-        </w:rPr>
-        <w:t xml:space="preserve"> and Marty </w:t>
-      </w:r>
-      <w:proofErr w:type="spellStart"/>
-      <w:r>
-        <w:rPr>
-          <w:rFonts w:eastAsia="Times New Roman" w:cs="Times New Roman"/>
-          <w:color w:val="2D3B45"/>
-          <w:sz w:val="28"/>
-          <w:szCs w:val="28"/>
-        </w:rPr>
-        <w:t>Stepp</w:t>
-      </w:r>
-      <w:proofErr w:type="spellEnd"/>
+        <w:t>by Stuart Reges and Marty Stepp</w:t>
+      </w:r>
     </w:p>
     <w:p>
       <w:pPr>
@@ -4195,18 +4151,8 @@
                 <w:sz w:val="28"/>
                 <w:szCs w:val="28"/>
               </w:rPr>
-              <w:t xml:space="preserve">Chapter 10: </w:t>
+              <w:t>Chapter 10: ArrayLists</w:t>
             </w:r>
-            <w:proofErr w:type="spellStart"/>
-            <w:r>
-              <w:rPr>
-                <w:rFonts w:eastAsia="Times New Roman" w:cs="Times New Roman"/>
-                <w:sz w:val="28"/>
-                <w:szCs w:val="28"/>
-              </w:rPr>
-              <w:t>ArrayLists</w:t>
-            </w:r>
-            <w:proofErr w:type="spellEnd"/>
           </w:p>
         </w:tc>
       </w:tr>
@@ -4356,7 +4302,6 @@
           <w:szCs w:val="28"/>
         </w:rPr>
       </w:pPr>
-      <w:proofErr w:type="spellStart"/>
       <w:r>
         <w:rPr>
           <w:i/>
@@ -4364,17 +4309,7 @@
           <w:sz w:val="28"/>
           <w:szCs w:val="28"/>
         </w:rPr>
-        <w:t>JGrasp</w:t>
-      </w:r>
-      <w:proofErr w:type="spellEnd"/>
-      <w:r>
-        <w:rPr>
-          <w:i/>
-          <w:iCs/>
-          <w:sz w:val="28"/>
-          <w:szCs w:val="28"/>
-        </w:rPr>
-        <w:t xml:space="preserve"> IDE -</w:t>
+        <w:t>JGrasp IDE -</w:t>
       </w:r>
       <w:r>
         <w:rPr>
@@ -4858,70 +4793,59 @@
     </w:p>
     <w:p>
       <w:pPr>
+        <w:spacing w:after="0"/>
         <w:ind w:firstLine="720"/>
-        <w:rPr>
+        <w:contextualSpacing/>
+        <w:rPr>
+          <w:rFonts w:ascii="Times New Roman" w:hAnsi="Times New Roman"/>
           <w:b/>
           <w:bCs/>
-          <w:sz w:val="28"/>
-          <w:szCs w:val="28"/>
-        </w:rPr>
-      </w:pPr>
-      <w:r>
-        <w:rPr>
-          <w:rFonts w:ascii="Helvetica" w:hAnsi="Helvetica" w:cs="Helvetica"/>
+        </w:rPr>
+      </w:pPr>
+      <w:r>
+        <w:rPr>
+          <w:rFonts w:ascii="Times New Roman" w:hAnsi="Times New Roman"/>
+          <w:b/>
+          <w:bCs/>
           <w:noProof/>
-          <w:sz w:val="24"/>
-          <w:szCs w:val="24"/>
-        </w:rPr>
-        <w:drawing>
-          <wp:inline distT="0" distB="0" distL="0" distR="0">
-            <wp:extent cx="3185831" cy="2592729"/>
-            <wp:effectExtent l="0" t="0" r="1905" b="0"/>
-            <wp:docPr id="1" name="Picture 1"/>
-            <wp:cNvGraphicFramePr>
-              <a:graphicFrameLocks xmlns:a="http://schemas.openxmlformats.org/drawingml/2006/main" noChangeAspect="1"/>
-            </wp:cNvGraphicFramePr>
-            <a:graphic xmlns:a="http://schemas.openxmlformats.org/drawingml/2006/main">
-              <a:graphicData uri="http://schemas.openxmlformats.org/drawingml/2006/picture">
-                <pic:pic xmlns:pic="http://schemas.openxmlformats.org/drawingml/2006/picture">
-                  <pic:nvPicPr>
-                    <pic:cNvPr id="0" name="Picture 1"/>
-                    <pic:cNvPicPr>
-                      <a:picLocks noChangeAspect="1" noChangeArrowheads="1"/>
-                    </pic:cNvPicPr>
-                  </pic:nvPicPr>
-                  <pic:blipFill>
-                    <a:blip r:embed="rId11">
-                      <a:extLst>
-                        <a:ext uri="{28A0092B-C50C-407E-A947-70E740481C1C}">
-                          <a14:useLocalDpi xmlns:a14="http://schemas.microsoft.com/office/drawing/2010/main" val="0"/>
-                        </a:ext>
-                      </a:extLst>
-                    </a:blip>
-                    <a:srcRect/>
-                    <a:stretch>
-                      <a:fillRect/>
-                    </a:stretch>
-                  </pic:blipFill>
-                  <pic:spPr bwMode="auto">
-                    <a:xfrm>
-                      <a:off x="0" y="0"/>
-                      <a:ext cx="3209793" cy="2612230"/>
-                    </a:xfrm>
-                    <a:prstGeom prst="rect">
-                      <a:avLst/>
-                    </a:prstGeom>
-                    <a:noFill/>
-                    <a:ln>
-                      <a:noFill/>
-                    </a:ln>
-                  </pic:spPr>
-                </pic:pic>
-              </a:graphicData>
-            </a:graphic>
-          </wp:inline>
-        </w:drawing>
-      </w:r>
+        </w:rPr>
+        <w:object w:dxaOrig="6769" w:dyaOrig="4919" w14:anchorId="6C6D808E">
+          <v:shapetype id="_x0000_t75" coordsize="21600,21600" o:spt="75" o:preferrelative="t" path="m@4@5l@4@11@9@11@9@5xe" filled="f" stroked="f">
+            <v:stroke joinstyle="miter"/>
+            <v:formulas>
+              <v:f eqn="if lineDrawn pixelLineWidth 0"/>
+              <v:f eqn="sum @0 1 0"/>
+              <v:f eqn="sum 0 0 @1"/>
+              <v:f eqn="prod @2 1 2"/>
+              <v:f eqn="prod @3 21600 pixelWidth"/>
+              <v:f eqn="prod @3 21600 pixelHeight"/>
+              <v:f eqn="sum @0 0 1"/>
+              <v:f eqn="prod @6 1 2"/>
+              <v:f eqn="prod @7 21600 pixelWidth"/>
+              <v:f eqn="sum @8 21600 0"/>
+              <v:f eqn="prod @7 21600 pixelHeight"/>
+              <v:f eqn="sum @10 21600 0"/>
+            </v:formulas>
+            <v:path o:extrusionok="f" gradientshapeok="t" o:connecttype="rect"/>
+            <o:lock v:ext="edit" aspectratio="t"/>
+          </v:shapetype>
+          <v:shape id="_x0000_i1025" type="#_x0000_t75" alt="" style="width:289.9pt;height:210.3pt;mso-width-percent:0;mso-height-percent:0;mso-width-percent:0;mso-height-percent:0" o:ole="">
+            <v:imagedata r:id="rId11" o:title=""/>
+          </v:shape>
+          <o:OLEObject Type="Embed" ProgID="Excel.Sheet.8" ShapeID="_x0000_i1025" DrawAspect="Content" ObjectID="_1595918013" r:id="rId12"/>
+        </w:object>
+      </w:r>
+    </w:p>
+    <w:p>
+      <w:pPr>
+        <w:ind w:firstLine="720"/>
+        <w:rPr>
+          <w:b/>
+          <w:bCs/>
+          <w:sz w:val="28"/>
+          <w:szCs w:val="28"/>
+        </w:rPr>
+      </w:pPr>
     </w:p>
     <w:p>
       <w:pPr>
@@ -5002,7 +4926,6 @@
         </w:rPr>
         <w:t xml:space="preserve">Long </w:t>
       </w:r>
-      <w:proofErr w:type="spellStart"/>
       <w:r>
         <w:rPr>
           <w:b/>
@@ -5015,7 +4938,6 @@
         </w:rPr>
         <w:t>s</w:t>
       </w:r>
-      <w:proofErr w:type="spellEnd"/>
       <w:r>
         <w:rPr>
           <w:b/>
@@ -5409,23 +5331,7 @@
           <w:sz w:val="28"/>
           <w:szCs w:val="28"/>
         </w:rPr>
-        <w:t xml:space="preserve">: It is not enough in programming to just read about or listen to lectures about concepts. It is important to solve problems both in-class and on your own. You should work through practice problems (like on </w:t>
-      </w:r>
-      <w:proofErr w:type="spellStart"/>
-      <w:r>
-        <w:rPr>
-          <w:sz w:val="28"/>
-          <w:szCs w:val="28"/>
-        </w:rPr>
-        <w:t>PracticeIt</w:t>
-      </w:r>
-      <w:proofErr w:type="spellEnd"/>
-      <w:r>
-        <w:rPr>
-          <w:sz w:val="28"/>
-          <w:szCs w:val="28"/>
-        </w:rPr>
-        <w:t>) until you are abl</w:t>
+        <w:t>: It is not enough in programming to just read about or listen to lectures about concepts. It is important to solve problems both in-class and on your own. You should work through practice problems (like on PracticeIt) until you are abl</w:t>
       </w:r>
       <w:r>
         <w:rPr>
@@ -5650,7 +5556,7 @@
         </w:rPr>
         <w:t xml:space="preserve">No really, this is actually </w:t>
       </w:r>
-      <w:hyperlink r:id="rId12" w:history="1">
+      <w:hyperlink r:id="rId13" w:history="1">
         <w:r>
           <w:rPr>
             <w:rStyle w:val="Hyperlink"/>
@@ -6090,7 +5996,7 @@
         </w:rPr>
         <w:t xml:space="preserve"> </w:t>
       </w:r>
-      <w:hyperlink r:id="rId13" w:history="1">
+      <w:hyperlink r:id="rId14" w:history="1">
         <w:r>
           <w:rPr>
             <w:rStyle w:val="Hyperlink"/>
@@ -6157,7 +6063,7 @@
         </w:rPr>
         <w:t xml:space="preserve"> also host drop-in learning centers, such as the Biology/Chemistry Learning Center, Business Technology &amp; eLearning Center, Physics Learning Center, Conversation Groups, and more (schedules and availability vary). For more information and to apply for tutorial assistance or to apply to become a tutor, please visit our office in 4228 (Library), email </w:t>
       </w:r>
-      <w:hyperlink r:id="rId14" w:history="1">
+      <w:hyperlink r:id="rId15" w:history="1">
         <w:r>
           <w:rPr>
             <w:rStyle w:val="Hyperlink"/>
@@ -6188,7 +6094,7 @@
         </w:rPr>
         <w:t xml:space="preserve"> webpage: </w:t>
       </w:r>
-      <w:hyperlink r:id="rId15" w:history="1">
+      <w:hyperlink r:id="rId16" w:history="1">
         <w:r>
           <w:rPr>
             <w:rStyle w:val="Hyperlink"/>
@@ -6220,32 +6126,14 @@
         </w:rPr>
         <w:t xml:space="preserve">The college also provides students with free online tutoring in a variety of courses through </w:t>
       </w:r>
-      <w:hyperlink r:id="rId16" w:history="1">
+      <w:hyperlink r:id="rId17" w:history="1">
         <w:r>
           <w:rPr>
             <w:rStyle w:val="Hyperlink"/>
             <w:sz w:val="28"/>
             <w:szCs w:val="28"/>
           </w:rPr>
-          <w:t xml:space="preserve">the Western </w:t>
-        </w:r>
-        <w:proofErr w:type="spellStart"/>
-        <w:r>
-          <w:rPr>
-            <w:rStyle w:val="Hyperlink"/>
-            <w:sz w:val="28"/>
-            <w:szCs w:val="28"/>
-          </w:rPr>
-          <w:t>eTutoring</w:t>
-        </w:r>
-        <w:proofErr w:type="spellEnd"/>
-        <w:r>
-          <w:rPr>
-            <w:rStyle w:val="Hyperlink"/>
-            <w:sz w:val="28"/>
-            <w:szCs w:val="28"/>
-          </w:rPr>
-          <w:t xml:space="preserve"> Consortium</w:t>
+          <w:t>the Western eTutoring Consortium</w:t>
         </w:r>
       </w:hyperlink>
     </w:p>
@@ -6362,7 +6250,7 @@
           <w:szCs w:val="28"/>
         </w:rPr>
       </w:pPr>
-      <w:hyperlink r:id="rId17" w:history="1">
+      <w:hyperlink r:id="rId18" w:history="1">
         <w:r>
           <w:rPr>
             <w:rStyle w:val="Hyperlink"/>
@@ -6470,7 +6358,7 @@
         </w:rPr>
         <w:t xml:space="preserve">Live Chat: </w:t>
       </w:r>
-      <w:hyperlink r:id="rId18" w:history="1">
+      <w:hyperlink r:id="rId19" w:history="1">
         <w:r>
           <w:rPr>
             <w:rStyle w:val="Hyperlink"/>
@@ -9425,7 +9313,7 @@
 </file>
 
 <file path=customXml/itemProps1.xml><?xml version="1.0" encoding="utf-8"?>
-<ds:datastoreItem xmlns:ds="http://schemas.openxmlformats.org/officeDocument/2006/customXml" ds:itemID="{1A0EB0C8-A7D5-6E47-9512-69BD7F833E90}">
+<ds:datastoreItem xmlns:ds="http://schemas.openxmlformats.org/officeDocument/2006/customXml" ds:itemID="{6128F4C2-A83F-6C4F-A01B-4F3A7AE9B097}">
   <ds:schemaRefs>
     <ds:schemaRef ds:uri="http://schemas.openxmlformats.org/officeDocument/2006/bibliography"/>
   </ds:schemaRefs>

</xml_diff>

<commit_message>
adds 141 syllabus modifications:
</commit_message>
<xml_diff>
--- a/141/CS 141 Syllabus.docx
+++ b/141/CS 141 Syllabus.docx
@@ -20,13 +20,13 @@
               <wp:anchor distT="0" distB="0" distL="114300" distR="114300" simplePos="0" relativeHeight="251659264" behindDoc="0" locked="0" layoutInCell="1" allowOverlap="1" wp14:anchorId="133731FC" wp14:editId="47853BC8">
                 <wp:simplePos x="0" y="0"/>
                 <wp:positionH relativeFrom="margin">
-                  <wp:posOffset>4392504</wp:posOffset>
+                  <wp:posOffset>4395470</wp:posOffset>
                 </wp:positionH>
                 <wp:positionV relativeFrom="margin">
-                  <wp:posOffset>-549777</wp:posOffset>
+                  <wp:posOffset>-545465</wp:posOffset>
                 </wp:positionV>
-                <wp:extent cx="2225040" cy="4588510"/>
-                <wp:effectExtent l="0" t="0" r="10160" b="8890"/>
+                <wp:extent cx="2225040" cy="4363085"/>
+                <wp:effectExtent l="0" t="0" r="10160" b="18415"/>
                 <wp:wrapSquare wrapText="bothSides"/>
                 <wp:docPr id="2" name="Text Box 2"/>
                 <wp:cNvGraphicFramePr/>
@@ -37,7 +37,7 @@
                       <wps:spPr>
                         <a:xfrm>
                           <a:off x="0" y="0"/>
-                          <a:ext cx="2225040" cy="4588510"/>
+                          <a:ext cx="2225040" cy="4363085"/>
                         </a:xfrm>
                         <a:prstGeom prst="rect">
                           <a:avLst/>
@@ -61,7 +61,7 @@
                                 <w:sz w:val="20"/>
                                 <w:szCs w:val="20"/>
                               </w:rPr>
-                              <w:id w:val="1995369724"/>
+                              <w:id w:val="353389734"/>
                               <w:docPartObj>
                                 <w:docPartGallery w:val="Table of Contents"/>
                                 <w:docPartUnique/>
@@ -90,25 +90,36 @@
                                     <w:tab w:val="right" w:leader="dot" w:pos="9350"/>
                                   </w:tabs>
                                   <w:rPr>
+                                    <w:rFonts w:cstheme="minorBidi"/>
+                                    <w:b w:val="0"/>
+                                    <w:bCs w:val="0"/>
+                                    <w:caps w:val="0"/>
                                     <w:noProof/>
                                     <w:sz w:val="24"/>
                                     <w:szCs w:val="24"/>
                                   </w:rPr>
                                 </w:pPr>
                                 <w:r>
+                                  <w:rPr>
+                                    <w:b w:val="0"/>
+                                    <w:bCs w:val="0"/>
+                                  </w:rPr>
                                   <w:fldChar w:fldCharType="begin"/>
                                 </w:r>
                                 <w:r>
                                   <w:instrText xml:space="preserve"> TOC \o "1-3" \h \z \u </w:instrText>
                                 </w:r>
                                 <w:r>
+                                  <w:rPr>
+                                    <w:b w:val="0"/>
+                                    <w:bCs w:val="0"/>
+                                  </w:rPr>
                                   <w:fldChar w:fldCharType="separate"/>
                                 </w:r>
-                                <w:hyperlink w:anchor="_Toc510520853" w:history="1">
+                                <w:hyperlink w:anchor="_Toc524333999" w:history="1">
                                   <w:r>
                                     <w:rPr>
                                       <w:rStyle w:val="Hyperlink"/>
-                                      <w:b/>
                                       <w:noProof/>
                                     </w:rPr>
                                     <w:t>Course Details</w:t>
@@ -132,7 +143,7 @@
                                       <w:noProof/>
                                       <w:webHidden/>
                                     </w:rPr>
-                                    <w:instrText xml:space="preserve"> PAGEREF _Toc510520853 \h </w:instrText>
+                                    <w:instrText xml:space="preserve"> PAGEREF _Toc524333999 \h </w:instrText>
                                   </w:r>
                                   <w:r>
                                     <w:rPr>
@@ -170,12 +181,14 @@
                                     <w:tab w:val="right" w:leader="dot" w:pos="9350"/>
                                   </w:tabs>
                                   <w:rPr>
+                                    <w:rFonts w:cstheme="minorBidi"/>
+                                    <w:smallCaps w:val="0"/>
                                     <w:noProof/>
                                     <w:sz w:val="24"/>
                                     <w:szCs w:val="24"/>
                                   </w:rPr>
                                 </w:pPr>
-                                <w:hyperlink w:anchor="_Toc510520854" w:history="1">
+                                <w:hyperlink w:anchor="_Toc524334000" w:history="1">
                                   <w:r>
                                     <w:rPr>
                                       <w:rStyle w:val="Hyperlink"/>
@@ -203,7 +216,7 @@
                                       <w:noProof/>
                                       <w:webHidden/>
                                     </w:rPr>
-                                    <w:instrText xml:space="preserve"> PAGEREF _Toc510520854 \h </w:instrText>
+                                    <w:instrText xml:space="preserve"> PAGEREF _Toc524334000 \h </w:instrText>
                                   </w:r>
                                   <w:r>
                                     <w:rPr>
@@ -241,19 +254,21 @@
                                     <w:tab w:val="right" w:leader="dot" w:pos="9350"/>
                                   </w:tabs>
                                   <w:rPr>
+                                    <w:rFonts w:cstheme="minorBidi"/>
+                                    <w:smallCaps w:val="0"/>
                                     <w:noProof/>
                                     <w:sz w:val="24"/>
                                     <w:szCs w:val="24"/>
                                   </w:rPr>
                                 </w:pPr>
-                                <w:hyperlink w:anchor="_Toc510520855" w:history="1">
+                                <w:hyperlink w:anchor="_Toc524334001" w:history="1">
                                   <w:r>
                                     <w:rPr>
                                       <w:rStyle w:val="Hyperlink"/>
                                       <w:b/>
                                       <w:noProof/>
                                     </w:rPr>
-                                    <w:t>Major Student Learning Objectives</w:t>
+                                    <w:t>Course Outcomes</w:t>
                                   </w:r>
                                   <w:r>
                                     <w:rPr>
@@ -274,7 +289,7 @@
                                       <w:noProof/>
                                       <w:webHidden/>
                                     </w:rPr>
-                                    <w:instrText xml:space="preserve"> PAGEREF _Toc510520855 \h </w:instrText>
+                                    <w:instrText xml:space="preserve"> PAGEREF _Toc524334001 \h </w:instrText>
                                   </w:r>
                                   <w:r>
                                     <w:rPr>
@@ -294,7 +309,7 @@
                                       <w:noProof/>
                                       <w:webHidden/>
                                     </w:rPr>
-                                    <w:t>1</w:t>
+                                    <w:t>2</w:t>
                                   </w:r>
                                   <w:r>
                                     <w:rPr>
@@ -312,16 +327,19 @@
                                     <w:tab w:val="right" w:leader="dot" w:pos="9350"/>
                                   </w:tabs>
                                   <w:rPr>
+                                    <w:rFonts w:cstheme="minorBidi"/>
+                                    <w:b w:val="0"/>
+                                    <w:bCs w:val="0"/>
+                                    <w:caps w:val="0"/>
                                     <w:noProof/>
                                     <w:sz w:val="24"/>
                                     <w:szCs w:val="24"/>
                                   </w:rPr>
                                 </w:pPr>
-                                <w:hyperlink w:anchor="_Toc510520856" w:history="1">
+                                <w:hyperlink w:anchor="_Toc524334002" w:history="1">
                                   <w:r>
                                     <w:rPr>
                                       <w:rStyle w:val="Hyperlink"/>
-                                      <w:b/>
                                       <w:noProof/>
                                     </w:rPr>
                                     <w:t>Text</w:t>
@@ -345,7 +363,7 @@
                                       <w:noProof/>
                                       <w:webHidden/>
                                     </w:rPr>
-                                    <w:instrText xml:space="preserve"> PAGEREF _Toc510520856 \h </w:instrText>
+                                    <w:instrText xml:space="preserve"> PAGEREF _Toc524334002 \h </w:instrText>
                                   </w:r>
                                   <w:r>
                                     <w:rPr>
@@ -383,16 +401,19 @@
                                     <w:tab w:val="right" w:leader="dot" w:pos="9350"/>
                                   </w:tabs>
                                   <w:rPr>
+                                    <w:rFonts w:cstheme="minorBidi"/>
+                                    <w:b w:val="0"/>
+                                    <w:bCs w:val="0"/>
+                                    <w:caps w:val="0"/>
                                     <w:noProof/>
                                     <w:sz w:val="24"/>
                                     <w:szCs w:val="24"/>
                                   </w:rPr>
                                 </w:pPr>
-                                <w:hyperlink w:anchor="_Toc510520857" w:history="1">
+                                <w:hyperlink w:anchor="_Toc524334003" w:history="1">
                                   <w:r>
                                     <w:rPr>
                                       <w:rStyle w:val="Hyperlink"/>
-                                      <w:b/>
                                       <w:noProof/>
                                     </w:rPr>
                                     <w:t>Software</w:t>
@@ -416,7 +437,7 @@
                                       <w:noProof/>
                                       <w:webHidden/>
                                     </w:rPr>
-                                    <w:instrText xml:space="preserve"> PAGEREF _Toc510520857 \h </w:instrText>
+                                    <w:instrText xml:space="preserve"> PAGEREF _Toc524334003 \h </w:instrText>
                                   </w:r>
                                   <w:r>
                                     <w:rPr>
@@ -436,7 +457,7 @@
                                       <w:noProof/>
                                       <w:webHidden/>
                                     </w:rPr>
-                                    <w:t>2</w:t>
+                                    <w:t>3</w:t>
                                   </w:r>
                                   <w:r>
                                     <w:rPr>
@@ -454,16 +475,19 @@
                                     <w:tab w:val="right" w:leader="dot" w:pos="9350"/>
                                   </w:tabs>
                                   <w:rPr>
+                                    <w:rFonts w:cstheme="minorBidi"/>
+                                    <w:b w:val="0"/>
+                                    <w:bCs w:val="0"/>
+                                    <w:caps w:val="0"/>
                                     <w:noProof/>
                                     <w:sz w:val="24"/>
                                     <w:szCs w:val="24"/>
                                   </w:rPr>
                                 </w:pPr>
-                                <w:hyperlink w:anchor="_Toc510520858" w:history="1">
+                                <w:hyperlink w:anchor="_Toc524334004" w:history="1">
                                   <w:r>
                                     <w:rPr>
                                       <w:rStyle w:val="Hyperlink"/>
-                                      <w:b/>
                                       <w:noProof/>
                                     </w:rPr>
                                     <w:t>Grading Policy</w:t>
@@ -487,7 +511,7 @@
                                       <w:noProof/>
                                       <w:webHidden/>
                                     </w:rPr>
-                                    <w:instrText xml:space="preserve"> PAGEREF _Toc510520858 \h </w:instrText>
+                                    <w:instrText xml:space="preserve"> PAGEREF _Toc524334004 \h </w:instrText>
                                   </w:r>
                                   <w:r>
                                     <w:rPr>
@@ -525,16 +549,19 @@
                                     <w:tab w:val="right" w:leader="dot" w:pos="9350"/>
                                   </w:tabs>
                                   <w:rPr>
+                                    <w:rFonts w:cstheme="minorBidi"/>
+                                    <w:b w:val="0"/>
+                                    <w:bCs w:val="0"/>
+                                    <w:caps w:val="0"/>
                                     <w:noProof/>
                                     <w:sz w:val="24"/>
                                     <w:szCs w:val="24"/>
                                   </w:rPr>
                                 </w:pPr>
-                                <w:hyperlink w:anchor="_Toc510520859" w:history="1">
+                                <w:hyperlink w:anchor="_Toc524334005" w:history="1">
                                   <w:r>
                                     <w:rPr>
                                       <w:rStyle w:val="Hyperlink"/>
-                                      <w:b/>
                                       <w:noProof/>
                                     </w:rPr>
                                     <w:t>Academic Integrity</w:t>
@@ -558,7 +585,7 @@
                                       <w:noProof/>
                                       <w:webHidden/>
                                     </w:rPr>
-                                    <w:instrText xml:space="preserve"> PAGEREF _Toc510520859 \h </w:instrText>
+                                    <w:instrText xml:space="preserve"> PAGEREF _Toc524334005 \h </w:instrText>
                                   </w:r>
                                   <w:r>
                                     <w:rPr>
@@ -596,12 +623,14 @@
                                     <w:tab w:val="right" w:leader="dot" w:pos="9350"/>
                                   </w:tabs>
                                   <w:rPr>
+                                    <w:rFonts w:cstheme="minorBidi"/>
+                                    <w:smallCaps w:val="0"/>
                                     <w:noProof/>
                                     <w:sz w:val="24"/>
                                     <w:szCs w:val="24"/>
                                   </w:rPr>
                                 </w:pPr>
-                                <w:hyperlink w:anchor="_Toc510520860" w:history="1">
+                                <w:hyperlink w:anchor="_Toc524334006" w:history="1">
                                   <w:r>
                                     <w:rPr>
                                       <w:rStyle w:val="Hyperlink"/>
@@ -629,7 +658,7 @@
                                       <w:noProof/>
                                       <w:webHidden/>
                                     </w:rPr>
-                                    <w:instrText xml:space="preserve"> PAGEREF _Toc510520860 \h </w:instrText>
+                                    <w:instrText xml:space="preserve"> PAGEREF _Toc524334006 \h </w:instrText>
                                   </w:r>
                                   <w:r>
                                     <w:rPr>
@@ -667,12 +696,14 @@
                                     <w:tab w:val="right" w:leader="dot" w:pos="9350"/>
                                   </w:tabs>
                                   <w:rPr>
+                                    <w:rFonts w:cstheme="minorBidi"/>
+                                    <w:smallCaps w:val="0"/>
                                     <w:noProof/>
                                     <w:sz w:val="24"/>
                                     <w:szCs w:val="24"/>
                                   </w:rPr>
                                 </w:pPr>
-                                <w:hyperlink w:anchor="_Toc510520861" w:history="1">
+                                <w:hyperlink w:anchor="_Toc524334007" w:history="1">
                                   <w:r>
                                     <w:rPr>
                                       <w:rStyle w:val="Hyperlink"/>
@@ -700,7 +731,7 @@
                                       <w:noProof/>
                                       <w:webHidden/>
                                     </w:rPr>
-                                    <w:instrText xml:space="preserve"> PAGEREF _Toc510520861 \h </w:instrText>
+                                    <w:instrText xml:space="preserve"> PAGEREF _Toc524334007 \h </w:instrText>
                                   </w:r>
                                   <w:r>
                                     <w:rPr>
@@ -738,12 +769,14 @@
                                     <w:tab w:val="right" w:leader="dot" w:pos="9350"/>
                                   </w:tabs>
                                   <w:rPr>
+                                    <w:rFonts w:cstheme="minorBidi"/>
+                                    <w:smallCaps w:val="0"/>
                                     <w:noProof/>
                                     <w:sz w:val="24"/>
                                     <w:szCs w:val="24"/>
                                   </w:rPr>
                                 </w:pPr>
-                                <w:hyperlink w:anchor="_Toc510520862" w:history="1">
+                                <w:hyperlink w:anchor="_Toc524334008" w:history="1">
                                   <w:r>
                                     <w:rPr>
                                       <w:rStyle w:val="Hyperlink"/>
@@ -771,7 +804,7 @@
                                       <w:noProof/>
                                       <w:webHidden/>
                                     </w:rPr>
-                                    <w:instrText xml:space="preserve"> PAGEREF _Toc510520862 \h </w:instrText>
+                                    <w:instrText xml:space="preserve"> PAGEREF _Toc524334008 \h </w:instrText>
                                   </w:r>
                                   <w:r>
                                     <w:rPr>
@@ -809,12 +842,14 @@
                                     <w:tab w:val="right" w:leader="dot" w:pos="9350"/>
                                   </w:tabs>
                                   <w:rPr>
+                                    <w:rFonts w:cstheme="minorBidi"/>
+                                    <w:smallCaps w:val="0"/>
                                     <w:noProof/>
                                     <w:sz w:val="24"/>
                                     <w:szCs w:val="24"/>
                                   </w:rPr>
                                 </w:pPr>
-                                <w:hyperlink w:anchor="_Toc510520863" w:history="1">
+                                <w:hyperlink w:anchor="_Toc524334009" w:history="1">
                                   <w:r>
                                     <w:rPr>
                                       <w:rStyle w:val="Hyperlink"/>
@@ -842,7 +877,7 @@
                                       <w:noProof/>
                                       <w:webHidden/>
                                     </w:rPr>
-                                    <w:instrText xml:space="preserve"> PAGEREF _Toc510520863 \h </w:instrText>
+                                    <w:instrText xml:space="preserve"> PAGEREF _Toc524334009 \h </w:instrText>
                                   </w:r>
                                   <w:r>
                                     <w:rPr>
@@ -880,16 +915,19 @@
                                     <w:tab w:val="right" w:leader="dot" w:pos="9350"/>
                                   </w:tabs>
                                   <w:rPr>
+                                    <w:rFonts w:cstheme="minorBidi"/>
+                                    <w:b w:val="0"/>
+                                    <w:bCs w:val="0"/>
+                                    <w:caps w:val="0"/>
                                     <w:noProof/>
                                     <w:sz w:val="24"/>
                                     <w:szCs w:val="24"/>
                                   </w:rPr>
                                 </w:pPr>
-                                <w:hyperlink w:anchor="_Toc510520864" w:history="1">
+                                <w:hyperlink w:anchor="_Toc524334010" w:history="1">
                                   <w:r>
                                     <w:rPr>
                                       <w:rStyle w:val="Hyperlink"/>
-                                      <w:b/>
                                       <w:noProof/>
                                     </w:rPr>
                                     <w:t>Additional Information</w:t>
@@ -913,7 +951,7 @@
                                       <w:noProof/>
                                       <w:webHidden/>
                                     </w:rPr>
-                                    <w:instrText xml:space="preserve"> PAGEREF _Toc510520864 \h </w:instrText>
+                                    <w:instrText xml:space="preserve"> PAGEREF _Toc524334010 \h </w:instrText>
                                   </w:r>
                                   <w:r>
                                     <w:rPr>
@@ -951,12 +989,14 @@
                                     <w:tab w:val="right" w:leader="dot" w:pos="9350"/>
                                   </w:tabs>
                                   <w:rPr>
+                                    <w:rFonts w:cstheme="minorBidi"/>
+                                    <w:smallCaps w:val="0"/>
                                     <w:noProof/>
                                     <w:sz w:val="24"/>
                                     <w:szCs w:val="24"/>
                                   </w:rPr>
                                 </w:pPr>
-                                <w:hyperlink w:anchor="_Toc510520865" w:history="1">
+                                <w:hyperlink w:anchor="_Toc524334011" w:history="1">
                                   <w:r>
                                     <w:rPr>
                                       <w:rStyle w:val="Hyperlink"/>
@@ -984,7 +1024,7 @@
                                       <w:noProof/>
                                       <w:webHidden/>
                                     </w:rPr>
-                                    <w:instrText xml:space="preserve"> PAGEREF _Toc510520865 \h </w:instrText>
+                                    <w:instrText xml:space="preserve"> PAGEREF _Toc524334011 \h </w:instrText>
                                   </w:r>
                                   <w:r>
                                     <w:rPr>
@@ -1022,12 +1062,14 @@
                                     <w:tab w:val="right" w:leader="dot" w:pos="9350"/>
                                   </w:tabs>
                                   <w:rPr>
+                                    <w:rFonts w:cstheme="minorBidi"/>
+                                    <w:smallCaps w:val="0"/>
                                     <w:noProof/>
                                     <w:sz w:val="24"/>
                                     <w:szCs w:val="24"/>
                                   </w:rPr>
                                 </w:pPr>
-                                <w:hyperlink w:anchor="_Toc510520866" w:history="1">
+                                <w:hyperlink w:anchor="_Toc524334012" w:history="1">
                                   <w:r>
                                     <w:rPr>
                                       <w:rStyle w:val="Hyperlink"/>
@@ -1055,7 +1097,7 @@
                                       <w:noProof/>
                                       <w:webHidden/>
                                     </w:rPr>
-                                    <w:instrText xml:space="preserve"> PAGEREF _Toc510520866 \h </w:instrText>
+                                    <w:instrText xml:space="preserve"> PAGEREF _Toc524334012 \h </w:instrText>
                                   </w:r>
                                   <w:r>
                                     <w:rPr>
@@ -1093,12 +1135,14 @@
                                     <w:tab w:val="right" w:leader="dot" w:pos="9350"/>
                                   </w:tabs>
                                   <w:rPr>
+                                    <w:rFonts w:cstheme="minorBidi"/>
+                                    <w:smallCaps w:val="0"/>
                                     <w:noProof/>
                                     <w:sz w:val="24"/>
                                     <w:szCs w:val="24"/>
                                   </w:rPr>
                                 </w:pPr>
-                                <w:hyperlink w:anchor="_Toc510520867" w:history="1">
+                                <w:hyperlink w:anchor="_Toc524334013" w:history="1">
                                   <w:r>
                                     <w:rPr>
                                       <w:rStyle w:val="Hyperlink"/>
@@ -1126,7 +1170,7 @@
                                       <w:noProof/>
                                       <w:webHidden/>
                                     </w:rPr>
-                                    <w:instrText xml:space="preserve"> PAGEREF _Toc510520867 \h </w:instrText>
+                                    <w:instrText xml:space="preserve"> PAGEREF _Toc524334013 \h </w:instrText>
                                   </w:r>
                                   <w:r>
                                     <w:rPr>
@@ -1169,6 +1213,9 @@
                               </w:p>
                             </w:sdtContent>
                           </w:sdt>
+                          <w:p/>
+                          <w:p/>
+                          <w:p/>
                           <w:p/>
                           <w:p/>
                           <w:p/>
@@ -1200,7 +1247,7 @@
                 <v:stroke joinstyle="miter"/>
                 <v:path gradientshapeok="t" o:connecttype="rect"/>
               </v:shapetype>
-              <v:shape id="Text Box 2" o:spid="_x0000_s1026" type="#_x0000_t202" style="position:absolute;left:0;text-align:left;margin-left:345.85pt;margin-top:-43.3pt;width:175.2pt;height:361.3pt;z-index:251659264;visibility:visible;mso-wrap-style:square;mso-width-percent:0;mso-height-percent:0;mso-wrap-distance-left:9pt;mso-wrap-distance-top:0;mso-wrap-distance-right:9pt;mso-wrap-distance-bottom:0;mso-position-horizontal:absolute;mso-position-horizontal-relative:margin;mso-position-vertical:absolute;mso-position-vertical-relative:margin;mso-width-percent:0;mso-height-percent:0;mso-width-relative:margin;mso-height-relative:margin;v-text-anchor:top" o:gfxdata="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" fillcolor="white [3201]" strokeweight=".5pt">
+              <v:shape id="Text Box 2" o:spid="_x0000_s1026" type="#_x0000_t202" style="position:absolute;left:0;text-align:left;margin-left:346.1pt;margin-top:-42.95pt;width:175.2pt;height:343.55pt;z-index:251659264;visibility:visible;mso-wrap-style:square;mso-width-percent:0;mso-height-percent:0;mso-wrap-distance-left:9pt;mso-wrap-distance-top:0;mso-wrap-distance-right:9pt;mso-wrap-distance-bottom:0;mso-position-horizontal:absolute;mso-position-horizontal-relative:margin;mso-position-vertical:absolute;mso-position-vertical-relative:margin;mso-width-percent:0;mso-height-percent:0;mso-width-relative:margin;mso-height-relative:margin;v-text-anchor:top" o:gfxdata="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" fillcolor="white [3201]" strokeweight=".5pt">
                 <v:textbox>
                   <w:txbxContent>
                     <w:sdt>
@@ -1211,7 +1258,7 @@
                           <w:sz w:val="20"/>
                           <w:szCs w:val="20"/>
                         </w:rPr>
-                        <w:id w:val="1995369724"/>
+                        <w:id w:val="353389734"/>
                         <w:docPartObj>
                           <w:docPartGallery w:val="Table of Contents"/>
                           <w:docPartUnique/>
@@ -1240,25 +1287,36 @@
                               <w:tab w:val="right" w:leader="dot" w:pos="9350"/>
                             </w:tabs>
                             <w:rPr>
+                              <w:rFonts w:cstheme="minorBidi"/>
+                              <w:b w:val="0"/>
+                              <w:bCs w:val="0"/>
+                              <w:caps w:val="0"/>
                               <w:noProof/>
                               <w:sz w:val="24"/>
                               <w:szCs w:val="24"/>
                             </w:rPr>
                           </w:pPr>
                           <w:r>
+                            <w:rPr>
+                              <w:b w:val="0"/>
+                              <w:bCs w:val="0"/>
+                            </w:rPr>
                             <w:fldChar w:fldCharType="begin"/>
                           </w:r>
                           <w:r>
                             <w:instrText xml:space="preserve"> TOC \o "1-3" \h \z \u </w:instrText>
                           </w:r>
                           <w:r>
+                            <w:rPr>
+                              <w:b w:val="0"/>
+                              <w:bCs w:val="0"/>
+                            </w:rPr>
                             <w:fldChar w:fldCharType="separate"/>
                           </w:r>
-                          <w:hyperlink w:anchor="_Toc510520853" w:history="1">
+                          <w:hyperlink w:anchor="_Toc524333999" w:history="1">
                             <w:r>
                               <w:rPr>
                                 <w:rStyle w:val="Hyperlink"/>
-                                <w:b/>
                                 <w:noProof/>
                               </w:rPr>
                               <w:t>Course Details</w:t>
@@ -1282,7 +1340,7 @@
                                 <w:noProof/>
                                 <w:webHidden/>
                               </w:rPr>
-                              <w:instrText xml:space="preserve"> PAGEREF _Toc510520853 \h </w:instrText>
+                              <w:instrText xml:space="preserve"> PAGEREF _Toc524333999 \h </w:instrText>
                             </w:r>
                             <w:r>
                               <w:rPr>
@@ -1320,12 +1378,14 @@
                               <w:tab w:val="right" w:leader="dot" w:pos="9350"/>
                             </w:tabs>
                             <w:rPr>
+                              <w:rFonts w:cstheme="minorBidi"/>
+                              <w:smallCaps w:val="0"/>
                               <w:noProof/>
                               <w:sz w:val="24"/>
                               <w:szCs w:val="24"/>
                             </w:rPr>
                           </w:pPr>
-                          <w:hyperlink w:anchor="_Toc510520854" w:history="1">
+                          <w:hyperlink w:anchor="_Toc524334000" w:history="1">
                             <w:r>
                               <w:rPr>
                                 <w:rStyle w:val="Hyperlink"/>
@@ -1353,7 +1413,7 @@
                                 <w:noProof/>
                                 <w:webHidden/>
                               </w:rPr>
-                              <w:instrText xml:space="preserve"> PAGEREF _Toc510520854 \h </w:instrText>
+                              <w:instrText xml:space="preserve"> PAGEREF _Toc524334000 \h </w:instrText>
                             </w:r>
                             <w:r>
                               <w:rPr>
@@ -1391,19 +1451,21 @@
                               <w:tab w:val="right" w:leader="dot" w:pos="9350"/>
                             </w:tabs>
                             <w:rPr>
+                              <w:rFonts w:cstheme="minorBidi"/>
+                              <w:smallCaps w:val="0"/>
                               <w:noProof/>
                               <w:sz w:val="24"/>
                               <w:szCs w:val="24"/>
                             </w:rPr>
                           </w:pPr>
-                          <w:hyperlink w:anchor="_Toc510520855" w:history="1">
+                          <w:hyperlink w:anchor="_Toc524334001" w:history="1">
                             <w:r>
                               <w:rPr>
                                 <w:rStyle w:val="Hyperlink"/>
                                 <w:b/>
                                 <w:noProof/>
                               </w:rPr>
-                              <w:t>Major Student Learning Objectives</w:t>
+                              <w:t>Course Outcomes</w:t>
                             </w:r>
                             <w:r>
                               <w:rPr>
@@ -1424,7 +1486,7 @@
                                 <w:noProof/>
                                 <w:webHidden/>
                               </w:rPr>
-                              <w:instrText xml:space="preserve"> PAGEREF _Toc510520855 \h </w:instrText>
+                              <w:instrText xml:space="preserve"> PAGEREF _Toc524334001 \h </w:instrText>
                             </w:r>
                             <w:r>
                               <w:rPr>
@@ -1444,7 +1506,7 @@
                                 <w:noProof/>
                                 <w:webHidden/>
                               </w:rPr>
-                              <w:t>1</w:t>
+                              <w:t>2</w:t>
                             </w:r>
                             <w:r>
                               <w:rPr>
@@ -1462,16 +1524,19 @@
                               <w:tab w:val="right" w:leader="dot" w:pos="9350"/>
                             </w:tabs>
                             <w:rPr>
+                              <w:rFonts w:cstheme="minorBidi"/>
+                              <w:b w:val="0"/>
+                              <w:bCs w:val="0"/>
+                              <w:caps w:val="0"/>
                               <w:noProof/>
                               <w:sz w:val="24"/>
                               <w:szCs w:val="24"/>
                             </w:rPr>
                           </w:pPr>
-                          <w:hyperlink w:anchor="_Toc510520856" w:history="1">
+                          <w:hyperlink w:anchor="_Toc524334002" w:history="1">
                             <w:r>
                               <w:rPr>
                                 <w:rStyle w:val="Hyperlink"/>
-                                <w:b/>
                                 <w:noProof/>
                               </w:rPr>
                               <w:t>Text</w:t>
@@ -1495,7 +1560,7 @@
                                 <w:noProof/>
                                 <w:webHidden/>
                               </w:rPr>
-                              <w:instrText xml:space="preserve"> PAGEREF _Toc510520856 \h </w:instrText>
+                              <w:instrText xml:space="preserve"> PAGEREF _Toc524334002 \h </w:instrText>
                             </w:r>
                             <w:r>
                               <w:rPr>
@@ -1533,16 +1598,19 @@
                               <w:tab w:val="right" w:leader="dot" w:pos="9350"/>
                             </w:tabs>
                             <w:rPr>
+                              <w:rFonts w:cstheme="minorBidi"/>
+                              <w:b w:val="0"/>
+                              <w:bCs w:val="0"/>
+                              <w:caps w:val="0"/>
                               <w:noProof/>
                               <w:sz w:val="24"/>
                               <w:szCs w:val="24"/>
                             </w:rPr>
                           </w:pPr>
-                          <w:hyperlink w:anchor="_Toc510520857" w:history="1">
+                          <w:hyperlink w:anchor="_Toc524334003" w:history="1">
                             <w:r>
                               <w:rPr>
                                 <w:rStyle w:val="Hyperlink"/>
-                                <w:b/>
                                 <w:noProof/>
                               </w:rPr>
                               <w:t>Software</w:t>
@@ -1566,7 +1634,7 @@
                                 <w:noProof/>
                                 <w:webHidden/>
                               </w:rPr>
-                              <w:instrText xml:space="preserve"> PAGEREF _Toc510520857 \h </w:instrText>
+                              <w:instrText xml:space="preserve"> PAGEREF _Toc524334003 \h </w:instrText>
                             </w:r>
                             <w:r>
                               <w:rPr>
@@ -1586,7 +1654,7 @@
                                 <w:noProof/>
                                 <w:webHidden/>
                               </w:rPr>
-                              <w:t>2</w:t>
+                              <w:t>3</w:t>
                             </w:r>
                             <w:r>
                               <w:rPr>
@@ -1604,16 +1672,19 @@
                               <w:tab w:val="right" w:leader="dot" w:pos="9350"/>
                             </w:tabs>
                             <w:rPr>
+                              <w:rFonts w:cstheme="minorBidi"/>
+                              <w:b w:val="0"/>
+                              <w:bCs w:val="0"/>
+                              <w:caps w:val="0"/>
                               <w:noProof/>
                               <w:sz w:val="24"/>
                               <w:szCs w:val="24"/>
                             </w:rPr>
                           </w:pPr>
-                          <w:hyperlink w:anchor="_Toc510520858" w:history="1">
+                          <w:hyperlink w:anchor="_Toc524334004" w:history="1">
                             <w:r>
                               <w:rPr>
                                 <w:rStyle w:val="Hyperlink"/>
-                                <w:b/>
                                 <w:noProof/>
                               </w:rPr>
                               <w:t>Grading Policy</w:t>
@@ -1637,7 +1708,7 @@
                                 <w:noProof/>
                                 <w:webHidden/>
                               </w:rPr>
-                              <w:instrText xml:space="preserve"> PAGEREF _Toc510520858 \h </w:instrText>
+                              <w:instrText xml:space="preserve"> PAGEREF _Toc524334004 \h </w:instrText>
                             </w:r>
                             <w:r>
                               <w:rPr>
@@ -1675,16 +1746,19 @@
                               <w:tab w:val="right" w:leader="dot" w:pos="9350"/>
                             </w:tabs>
                             <w:rPr>
+                              <w:rFonts w:cstheme="minorBidi"/>
+                              <w:b w:val="0"/>
+                              <w:bCs w:val="0"/>
+                              <w:caps w:val="0"/>
                               <w:noProof/>
                               <w:sz w:val="24"/>
                               <w:szCs w:val="24"/>
                             </w:rPr>
                           </w:pPr>
-                          <w:hyperlink w:anchor="_Toc510520859" w:history="1">
+                          <w:hyperlink w:anchor="_Toc524334005" w:history="1">
                             <w:r>
                               <w:rPr>
                                 <w:rStyle w:val="Hyperlink"/>
-                                <w:b/>
                                 <w:noProof/>
                               </w:rPr>
                               <w:t>Academic Integrity</w:t>
@@ -1708,7 +1782,7 @@
                                 <w:noProof/>
                                 <w:webHidden/>
                               </w:rPr>
-                              <w:instrText xml:space="preserve"> PAGEREF _Toc510520859 \h </w:instrText>
+                              <w:instrText xml:space="preserve"> PAGEREF _Toc524334005 \h </w:instrText>
                             </w:r>
                             <w:r>
                               <w:rPr>
@@ -1746,12 +1820,14 @@
                               <w:tab w:val="right" w:leader="dot" w:pos="9350"/>
                             </w:tabs>
                             <w:rPr>
+                              <w:rFonts w:cstheme="minorBidi"/>
+                              <w:smallCaps w:val="0"/>
                               <w:noProof/>
                               <w:sz w:val="24"/>
                               <w:szCs w:val="24"/>
                             </w:rPr>
                           </w:pPr>
-                          <w:hyperlink w:anchor="_Toc510520860" w:history="1">
+                          <w:hyperlink w:anchor="_Toc524334006" w:history="1">
                             <w:r>
                               <w:rPr>
                                 <w:rStyle w:val="Hyperlink"/>
@@ -1779,7 +1855,7 @@
                                 <w:noProof/>
                                 <w:webHidden/>
                               </w:rPr>
-                              <w:instrText xml:space="preserve"> PAGEREF _Toc510520860 \h </w:instrText>
+                              <w:instrText xml:space="preserve"> PAGEREF _Toc524334006 \h </w:instrText>
                             </w:r>
                             <w:r>
                               <w:rPr>
@@ -1817,12 +1893,14 @@
                               <w:tab w:val="right" w:leader="dot" w:pos="9350"/>
                             </w:tabs>
                             <w:rPr>
+                              <w:rFonts w:cstheme="minorBidi"/>
+                              <w:smallCaps w:val="0"/>
                               <w:noProof/>
                               <w:sz w:val="24"/>
                               <w:szCs w:val="24"/>
                             </w:rPr>
                           </w:pPr>
-                          <w:hyperlink w:anchor="_Toc510520861" w:history="1">
+                          <w:hyperlink w:anchor="_Toc524334007" w:history="1">
                             <w:r>
                               <w:rPr>
                                 <w:rStyle w:val="Hyperlink"/>
@@ -1850,7 +1928,7 @@
                                 <w:noProof/>
                                 <w:webHidden/>
                               </w:rPr>
-                              <w:instrText xml:space="preserve"> PAGEREF _Toc510520861 \h </w:instrText>
+                              <w:instrText xml:space="preserve"> PAGEREF _Toc524334007 \h </w:instrText>
                             </w:r>
                             <w:r>
                               <w:rPr>
@@ -1888,12 +1966,14 @@
                               <w:tab w:val="right" w:leader="dot" w:pos="9350"/>
                             </w:tabs>
                             <w:rPr>
+                              <w:rFonts w:cstheme="minorBidi"/>
+                              <w:smallCaps w:val="0"/>
                               <w:noProof/>
                               <w:sz w:val="24"/>
                               <w:szCs w:val="24"/>
                             </w:rPr>
                           </w:pPr>
-                          <w:hyperlink w:anchor="_Toc510520862" w:history="1">
+                          <w:hyperlink w:anchor="_Toc524334008" w:history="1">
                             <w:r>
                               <w:rPr>
                                 <w:rStyle w:val="Hyperlink"/>
@@ -1921,7 +2001,7 @@
                                 <w:noProof/>
                                 <w:webHidden/>
                               </w:rPr>
-                              <w:instrText xml:space="preserve"> PAGEREF _Toc510520862 \h </w:instrText>
+                              <w:instrText xml:space="preserve"> PAGEREF _Toc524334008 \h </w:instrText>
                             </w:r>
                             <w:r>
                               <w:rPr>
@@ -1959,12 +2039,14 @@
                               <w:tab w:val="right" w:leader="dot" w:pos="9350"/>
                             </w:tabs>
                             <w:rPr>
+                              <w:rFonts w:cstheme="minorBidi"/>
+                              <w:smallCaps w:val="0"/>
                               <w:noProof/>
                               <w:sz w:val="24"/>
                               <w:szCs w:val="24"/>
                             </w:rPr>
                           </w:pPr>
-                          <w:hyperlink w:anchor="_Toc510520863" w:history="1">
+                          <w:hyperlink w:anchor="_Toc524334009" w:history="1">
                             <w:r>
                               <w:rPr>
                                 <w:rStyle w:val="Hyperlink"/>
@@ -1992,7 +2074,7 @@
                                 <w:noProof/>
                                 <w:webHidden/>
                               </w:rPr>
-                              <w:instrText xml:space="preserve"> PAGEREF _Toc510520863 \h </w:instrText>
+                              <w:instrText xml:space="preserve"> PAGEREF _Toc524334009 \h </w:instrText>
                             </w:r>
                             <w:r>
                               <w:rPr>
@@ -2030,16 +2112,19 @@
                               <w:tab w:val="right" w:leader="dot" w:pos="9350"/>
                             </w:tabs>
                             <w:rPr>
+                              <w:rFonts w:cstheme="minorBidi"/>
+                              <w:b w:val="0"/>
+                              <w:bCs w:val="0"/>
+                              <w:caps w:val="0"/>
                               <w:noProof/>
                               <w:sz w:val="24"/>
                               <w:szCs w:val="24"/>
                             </w:rPr>
                           </w:pPr>
-                          <w:hyperlink w:anchor="_Toc510520864" w:history="1">
+                          <w:hyperlink w:anchor="_Toc524334010" w:history="1">
                             <w:r>
                               <w:rPr>
                                 <w:rStyle w:val="Hyperlink"/>
-                                <w:b/>
                                 <w:noProof/>
                               </w:rPr>
                               <w:t>Additional Information</w:t>
@@ -2063,7 +2148,7 @@
                                 <w:noProof/>
                                 <w:webHidden/>
                               </w:rPr>
-                              <w:instrText xml:space="preserve"> PAGEREF _Toc510520864 \h </w:instrText>
+                              <w:instrText xml:space="preserve"> PAGEREF _Toc524334010 \h </w:instrText>
                             </w:r>
                             <w:r>
                               <w:rPr>
@@ -2101,12 +2186,14 @@
                               <w:tab w:val="right" w:leader="dot" w:pos="9350"/>
                             </w:tabs>
                             <w:rPr>
+                              <w:rFonts w:cstheme="minorBidi"/>
+                              <w:smallCaps w:val="0"/>
                               <w:noProof/>
                               <w:sz w:val="24"/>
                               <w:szCs w:val="24"/>
                             </w:rPr>
                           </w:pPr>
-                          <w:hyperlink w:anchor="_Toc510520865" w:history="1">
+                          <w:hyperlink w:anchor="_Toc524334011" w:history="1">
                             <w:r>
                               <w:rPr>
                                 <w:rStyle w:val="Hyperlink"/>
@@ -2134,7 +2221,7 @@
                                 <w:noProof/>
                                 <w:webHidden/>
                               </w:rPr>
-                              <w:instrText xml:space="preserve"> PAGEREF _Toc510520865 \h </w:instrText>
+                              <w:instrText xml:space="preserve"> PAGEREF _Toc524334011 \h </w:instrText>
                             </w:r>
                             <w:r>
                               <w:rPr>
@@ -2172,12 +2259,14 @@
                               <w:tab w:val="right" w:leader="dot" w:pos="9350"/>
                             </w:tabs>
                             <w:rPr>
+                              <w:rFonts w:cstheme="minorBidi"/>
+                              <w:smallCaps w:val="0"/>
                               <w:noProof/>
                               <w:sz w:val="24"/>
                               <w:szCs w:val="24"/>
                             </w:rPr>
                           </w:pPr>
-                          <w:hyperlink w:anchor="_Toc510520866" w:history="1">
+                          <w:hyperlink w:anchor="_Toc524334012" w:history="1">
                             <w:r>
                               <w:rPr>
                                 <w:rStyle w:val="Hyperlink"/>
@@ -2205,7 +2294,7 @@
                                 <w:noProof/>
                                 <w:webHidden/>
                               </w:rPr>
-                              <w:instrText xml:space="preserve"> PAGEREF _Toc510520866 \h </w:instrText>
+                              <w:instrText xml:space="preserve"> PAGEREF _Toc524334012 \h </w:instrText>
                             </w:r>
                             <w:r>
                               <w:rPr>
@@ -2243,12 +2332,14 @@
                               <w:tab w:val="right" w:leader="dot" w:pos="9350"/>
                             </w:tabs>
                             <w:rPr>
+                              <w:rFonts w:cstheme="minorBidi"/>
+                              <w:smallCaps w:val="0"/>
                               <w:noProof/>
                               <w:sz w:val="24"/>
                               <w:szCs w:val="24"/>
                             </w:rPr>
                           </w:pPr>
-                          <w:hyperlink w:anchor="_Toc510520867" w:history="1">
+                          <w:hyperlink w:anchor="_Toc524334013" w:history="1">
                             <w:r>
                               <w:rPr>
                                 <w:rStyle w:val="Hyperlink"/>
@@ -2276,7 +2367,7 @@
                                 <w:noProof/>
                                 <w:webHidden/>
                               </w:rPr>
-                              <w:instrText xml:space="preserve"> PAGEREF _Toc510520867 \h </w:instrText>
+                              <w:instrText xml:space="preserve"> PAGEREF _Toc524334013 \h </w:instrText>
                             </w:r>
                             <w:r>
                               <w:rPr>
@@ -2324,6 +2415,9 @@
                     <w:p/>
                     <w:p/>
                     <w:p/>
+                    <w:p/>
+                    <w:p/>
+                    <w:p/>
                   </w:txbxContent>
                 </v:textbox>
                 <w10:wrap type="square" anchorx="margin" anchory="margin"/>
@@ -2386,6 +2480,10 @@
       <w:bookmarkStart w:id="0" w:name="_Toc510520680"/>
       <w:bookmarkStart w:id="1" w:name="_Toc510520751"/>
       <w:bookmarkStart w:id="2" w:name="_Toc510520853"/>
+      <w:bookmarkStart w:id="3" w:name="_Toc524333827"/>
+      <w:bookmarkStart w:id="4" w:name="_Toc524333867"/>
+      <w:bookmarkStart w:id="5" w:name="_Toc524333999"/>
+      <w:bookmarkStart w:id="6" w:name="_GoBack"/>
       <w:r>
         <w:rPr>
           <w:b/>
@@ -2395,6 +2493,10 @@
       <w:bookmarkEnd w:id="0"/>
       <w:bookmarkEnd w:id="1"/>
       <w:bookmarkEnd w:id="2"/>
+      <w:bookmarkEnd w:id="3"/>
+      <w:bookmarkEnd w:id="4"/>
+      <w:bookmarkEnd w:id="5"/>
+      <w:bookmarkEnd w:id="6"/>
     </w:p>
     <w:tbl>
       <w:tblPr>
@@ -2543,8 +2645,6 @@
               </w:rPr>
               <w:t>.</w:t>
             </w:r>
-            <w:bookmarkStart w:id="3" w:name="_GoBack"/>
-            <w:bookmarkEnd w:id="3"/>
           </w:p>
         </w:tc>
       </w:tr>
@@ -2624,28 +2724,30 @@
                 <w:sz w:val="28"/>
                 <w:szCs w:val="28"/>
               </w:rPr>
-              <w:t>T</w:t>
+              <w:t xml:space="preserve">Mon 2:30-4pm, Tue 8:30-9:30am, </w:t>
+            </w:r>
+          </w:p>
+          <w:p>
+            <w:pPr>
+              <w:spacing w:after="0"/>
+              <w:rPr>
+                <w:sz w:val="28"/>
+                <w:szCs w:val="28"/>
+              </w:rPr>
+            </w:pPr>
+            <w:r>
+              <w:rPr>
+                <w:sz w:val="28"/>
+                <w:szCs w:val="28"/>
+              </w:rPr>
+              <w:t xml:space="preserve">Wed 11:30-1pm, Thu 3-4pm, or </w:t>
             </w:r>
             <w:r>
               <w:rPr>
                 <w:sz w:val="28"/>
                 <w:szCs w:val="28"/>
               </w:rPr>
-              <w:t>/TH</w:t>
-            </w:r>
-            <w:r>
-              <w:rPr>
-                <w:sz w:val="28"/>
-                <w:szCs w:val="28"/>
-              </w:rPr>
-              <w:t>/F</w:t>
-            </w:r>
-            <w:r>
-              <w:rPr>
-                <w:sz w:val="28"/>
-                <w:szCs w:val="28"/>
-              </w:rPr>
-              <w:t xml:space="preserve"> 9-10am, M/W 3-4pm, or by appt.</w:t>
+              <w:t>by appt.</w:t>
             </w:r>
           </w:p>
           <w:p>
@@ -2737,7 +2839,7 @@
                 <w:sz w:val="28"/>
                 <w:szCs w:val="28"/>
               </w:rPr>
-              <w:t>M/W or T/TH 12:30pm – 2:50pm</w:t>
+              <w:t>T/TH 12:30pm – 2:50pm</w:t>
             </w:r>
           </w:p>
           <w:p>
@@ -2847,38 +2949,36 @@
     <w:p>
       <w:pPr>
         <w:rPr>
-          <w:smallCaps/>
-          <w:sz w:val="28"/>
-          <w:szCs w:val="28"/>
-        </w:rPr>
-      </w:pPr>
-      <w:bookmarkStart w:id="4" w:name="_Toc510520681"/>
-      <w:r>
-        <w:rPr>
-          <w:sz w:val="28"/>
-          <w:szCs w:val="28"/>
-        </w:rPr>
-        <w:t>This course will explore common computational problem-solving techniques useful to computer scientists, but also to anyone who has large data sets, repetitive processes or other needs for computation.</w:t>
-      </w:r>
-      <w:bookmarkEnd w:id="4"/>
+          <w:sz w:val="28"/>
+        </w:rPr>
+      </w:pPr>
+      <w:bookmarkStart w:id="7" w:name="_Toc524333828"/>
+      <w:bookmarkStart w:id="8" w:name="_Toc510520683"/>
+      <w:bookmarkStart w:id="9" w:name="_Toc510520752"/>
+      <w:bookmarkStart w:id="10" w:name="_Toc510520854"/>
+      <w:r>
+        <w:rPr>
+          <w:sz w:val="28"/>
+        </w:rPr>
+        <w:t>This course will explore common computational problem-solving techniques useful to computer scientists, but also to anyone who has large data sets, repetitive processes or other needs for computation. Topics include: fundamental programming-in-the-small abilities and concepts, including procedural programming (methods, parameters, return, values), basic control structures (sequence, if/else, for loop, while loop), file processing, arrays, and an introduction to defining objects.</w:t>
+      </w:r>
+      <w:bookmarkEnd w:id="7"/>
     </w:p>
     <w:p>
       <w:pPr>
         <w:rPr>
           <w:smallCaps/>
           <w:sz w:val="28"/>
-          <w:szCs w:val="28"/>
-        </w:rPr>
-      </w:pPr>
-      <w:bookmarkStart w:id="5" w:name="_Toc510520682"/>
-      <w:r>
-        <w:rPr>
-          <w:sz w:val="28"/>
-          <w:szCs w:val="28"/>
+        </w:rPr>
+      </w:pPr>
+      <w:bookmarkStart w:id="11" w:name="_Toc524333829"/>
+      <w:r>
+        <w:rPr>
+          <w:sz w:val="28"/>
         </w:rPr>
         <w:t>Due to the amount of material and quick pace for consumption, prior programming experience is expected.</w:t>
       </w:r>
-      <w:bookmarkEnd w:id="5"/>
+      <w:bookmarkEnd w:id="11"/>
     </w:p>
     <w:p>
       <w:pPr>
@@ -2888,9 +2988,9 @@
           <w:b/>
         </w:rPr>
       </w:pPr>
-      <w:bookmarkStart w:id="6" w:name="_Toc510520683"/>
-      <w:bookmarkStart w:id="7" w:name="_Toc510520752"/>
-      <w:bookmarkStart w:id="8" w:name="_Toc510520854"/>
+      <w:bookmarkStart w:id="12" w:name="_Toc524333830"/>
+      <w:bookmarkStart w:id="13" w:name="_Toc524333868"/>
+      <w:bookmarkStart w:id="14" w:name="_Toc524334000"/>
       <w:r>
         <w:rPr>
           <w:b/>
@@ -2903,19 +3003,21 @@
         </w:rPr>
         <w:t>s</w:t>
       </w:r>
-      <w:bookmarkEnd w:id="6"/>
-      <w:bookmarkEnd w:id="7"/>
       <w:bookmarkEnd w:id="8"/>
+      <w:bookmarkEnd w:id="9"/>
+      <w:bookmarkEnd w:id="10"/>
+      <w:bookmarkEnd w:id="12"/>
+      <w:bookmarkEnd w:id="13"/>
+      <w:bookmarkEnd w:id="14"/>
     </w:p>
     <w:p>
       <w:pPr>
         <w:rPr>
-          <w:smallCaps/>
-          <w:sz w:val="28"/>
-          <w:szCs w:val="28"/>
-        </w:rPr>
-      </w:pPr>
-      <w:bookmarkStart w:id="9" w:name="_Toc510520684"/>
+          <w:sz w:val="28"/>
+          <w:szCs w:val="28"/>
+        </w:rPr>
+      </w:pPr>
+      <w:bookmarkStart w:id="15" w:name="_Toc510520684"/>
       <w:r>
         <w:rPr>
           <w:sz w:val="28"/>
@@ -2923,7 +3025,7 @@
         </w:rPr>
         <w:t>ENGL&amp; 101 (may be taken concurrently) and MATH&amp; 141 or MATH 111 with grades of 2.0 or better. CS 121 or ENGR 202 with a grade of 2.0 or better.</w:t>
       </w:r>
-      <w:bookmarkEnd w:id="9"/>
+      <w:bookmarkEnd w:id="15"/>
       <w:r>
         <w:rPr>
           <w:sz w:val="28"/>
@@ -2934,331 +3036,154 @@
     </w:p>
     <w:p>
       <w:pPr>
+        <w:rPr>
+          <w:smallCaps/>
+          <w:sz w:val="28"/>
+          <w:szCs w:val="28"/>
+        </w:rPr>
+      </w:pPr>
+    </w:p>
+    <w:p>
+      <w:pPr>
         <w:pStyle w:val="Heading2"/>
         <w:jc w:val="both"/>
         <w:rPr>
           <w:b/>
         </w:rPr>
       </w:pPr>
-      <w:bookmarkStart w:id="10" w:name="_Toc510520685"/>
-      <w:bookmarkStart w:id="11" w:name="_Toc510520753"/>
-      <w:bookmarkStart w:id="12" w:name="_Toc510520855"/>
+      <w:bookmarkStart w:id="16" w:name="_Toc524333831"/>
+      <w:bookmarkStart w:id="17" w:name="_Toc524333869"/>
+      <w:bookmarkStart w:id="18" w:name="_Toc524334001"/>
       <w:r>
         <w:rPr>
           <w:b/>
         </w:rPr>
-        <w:t>Major Student Learning Objectives</w:t>
-      </w:r>
-      <w:bookmarkEnd w:id="10"/>
-      <w:bookmarkEnd w:id="11"/>
-      <w:bookmarkEnd w:id="12"/>
+        <w:lastRenderedPageBreak/>
+        <w:t>Course Outcomes</w:t>
+      </w:r>
+      <w:bookmarkEnd w:id="16"/>
+      <w:bookmarkEnd w:id="17"/>
+      <w:bookmarkEnd w:id="18"/>
     </w:p>
     <w:p>
       <w:pPr>
+        <w:pStyle w:val="ListParagraph"/>
         <w:numPr>
           <w:ilvl w:val="0"/>
-          <w:numId w:val="1"/>
+          <w:numId w:val="17"/>
         </w:numPr>
-        <w:spacing w:after="0" w:line="240" w:lineRule="auto"/>
-        <w:jc w:val="left"/>
-        <w:rPr>
-          <w:sz w:val="28"/>
-          <w:szCs w:val="28"/>
-        </w:rPr>
-      </w:pPr>
-      <w:r>
-        <w:rPr>
-          <w:sz w:val="28"/>
-          <w:szCs w:val="28"/>
-        </w:rPr>
-        <w:t xml:space="preserve">use </w:t>
-      </w:r>
-      <w:r>
-        <w:rPr>
-          <w:i/>
-          <w:iCs/>
-          <w:sz w:val="28"/>
-          <w:szCs w:val="28"/>
-        </w:rPr>
-        <w:t>pseudocode</w:t>
-      </w:r>
-      <w:r>
-        <w:rPr>
-          <w:sz w:val="28"/>
-          <w:szCs w:val="28"/>
-        </w:rPr>
-        <w:t xml:space="preserve"> to plan code</w:t>
+        <w:rPr>
+          <w:sz w:val="24"/>
+          <w:szCs w:val="24"/>
+        </w:rPr>
+      </w:pPr>
+      <w:r>
+        <w:rPr>
+          <w:sz w:val="24"/>
+          <w:szCs w:val="24"/>
+        </w:rPr>
+        <w:t>Develop solutions to small-scale problems, such as determining the best candidate for an admissions process, analyzing text for keywords, or playing a game of word guess.</w:t>
       </w:r>
     </w:p>
     <w:p>
       <w:pPr>
+        <w:pStyle w:val="ListParagraph"/>
         <w:numPr>
           <w:ilvl w:val="0"/>
-          <w:numId w:val="1"/>
+          <w:numId w:val="17"/>
         </w:numPr>
-        <w:spacing w:after="0" w:line="240" w:lineRule="auto"/>
-        <w:jc w:val="left"/>
-        <w:rPr>
-          <w:sz w:val="28"/>
-          <w:szCs w:val="28"/>
-        </w:rPr>
-      </w:pPr>
-      <w:r>
-        <w:rPr>
-          <w:sz w:val="28"/>
-          <w:szCs w:val="28"/>
-        </w:rPr>
-        <w:t xml:space="preserve">identify, create, and use </w:t>
-      </w:r>
-      <w:r>
-        <w:rPr>
-          <w:i/>
-          <w:iCs/>
-          <w:sz w:val="28"/>
-          <w:szCs w:val="28"/>
-        </w:rPr>
-        <w:t>variables</w:t>
-      </w:r>
-      <w:r>
-        <w:rPr>
-          <w:i/>
-          <w:iCs/>
-          <w:sz w:val="28"/>
-          <w:szCs w:val="28"/>
-        </w:rPr>
-        <w:t xml:space="preserve">, data types, methods, </w:t>
-      </w:r>
-      <w:r>
-        <w:rPr>
-          <w:i/>
-          <w:iCs/>
-          <w:sz w:val="28"/>
-          <w:szCs w:val="28"/>
-        </w:rPr>
-        <w:t xml:space="preserve">parameters, </w:t>
-      </w:r>
-      <w:r>
-        <w:rPr>
-          <w:i/>
-          <w:iCs/>
-          <w:sz w:val="28"/>
-          <w:szCs w:val="28"/>
-        </w:rPr>
-        <w:t xml:space="preserve">conditionals, definite and indefinite </w:t>
-      </w:r>
-      <w:r>
-        <w:rPr>
-          <w:i/>
-          <w:iCs/>
-          <w:sz w:val="28"/>
-          <w:szCs w:val="28"/>
-        </w:rPr>
-        <w:t xml:space="preserve">loops, </w:t>
-      </w:r>
-      <w:r>
-        <w:rPr>
-          <w:i/>
-          <w:iCs/>
-          <w:sz w:val="28"/>
-          <w:szCs w:val="28"/>
-        </w:rPr>
-        <w:t xml:space="preserve">files, </w:t>
-      </w:r>
-      <w:r>
-        <w:rPr>
-          <w:i/>
-          <w:iCs/>
-          <w:sz w:val="28"/>
-          <w:szCs w:val="28"/>
-        </w:rPr>
-        <w:t>arrays</w:t>
-      </w:r>
-      <w:r>
-        <w:rPr>
-          <w:i/>
-          <w:iCs/>
-          <w:sz w:val="28"/>
-          <w:szCs w:val="28"/>
-        </w:rPr>
-        <w:t xml:space="preserve">, </w:t>
-      </w:r>
-      <w:r>
-        <w:rPr>
-          <w:i/>
-          <w:iCs/>
-          <w:sz w:val="28"/>
-          <w:szCs w:val="28"/>
-        </w:rPr>
-        <w:t xml:space="preserve">classes </w:t>
-      </w:r>
-      <w:r>
-        <w:rPr>
-          <w:iCs/>
-          <w:sz w:val="28"/>
-          <w:szCs w:val="28"/>
-        </w:rPr>
-        <w:t>and</w:t>
-      </w:r>
-      <w:r>
-        <w:rPr>
-          <w:i/>
-          <w:iCs/>
-          <w:sz w:val="28"/>
-          <w:szCs w:val="28"/>
-        </w:rPr>
-        <w:t xml:space="preserve"> o</w:t>
-      </w:r>
-      <w:r>
-        <w:rPr>
-          <w:i/>
-          <w:iCs/>
-          <w:sz w:val="28"/>
-          <w:szCs w:val="28"/>
-        </w:rPr>
-        <w:t>bjects</w:t>
-      </w:r>
-      <w:r>
-        <w:rPr>
-          <w:i/>
-          <w:iCs/>
-          <w:sz w:val="28"/>
-          <w:szCs w:val="28"/>
-        </w:rPr>
-        <w:t xml:space="preserve">, </w:t>
-      </w:r>
-      <w:r>
-        <w:rPr>
-          <w:iCs/>
-          <w:sz w:val="28"/>
-          <w:szCs w:val="28"/>
-        </w:rPr>
-        <w:t xml:space="preserve">and </w:t>
-      </w:r>
-      <w:proofErr w:type="spellStart"/>
-      <w:r>
-        <w:rPr>
-          <w:i/>
-          <w:iCs/>
-          <w:sz w:val="28"/>
-          <w:szCs w:val="28"/>
-        </w:rPr>
-        <w:t>ArrayLists</w:t>
-      </w:r>
-      <w:proofErr w:type="spellEnd"/>
+        <w:rPr>
+          <w:sz w:val="24"/>
+          <w:szCs w:val="24"/>
+        </w:rPr>
+      </w:pPr>
+      <w:r>
+        <w:rPr>
+          <w:sz w:val="24"/>
+          <w:szCs w:val="24"/>
+        </w:rPr>
+        <w:t>Design and implement solutions to partially ambiguous problems, such as analyzing a set of data for patterns and information or building upon an existing code base.</w:t>
+      </w:r>
     </w:p>
     <w:p>
       <w:pPr>
+        <w:pStyle w:val="ListParagraph"/>
         <w:numPr>
           <w:ilvl w:val="0"/>
-          <w:numId w:val="1"/>
+          <w:numId w:val="17"/>
         </w:numPr>
-        <w:spacing w:after="0" w:line="240" w:lineRule="auto"/>
-        <w:jc w:val="left"/>
-        <w:rPr>
-          <w:sz w:val="28"/>
-          <w:szCs w:val="28"/>
-        </w:rPr>
-      </w:pPr>
-      <w:r>
-        <w:rPr>
-          <w:sz w:val="28"/>
-          <w:szCs w:val="28"/>
-        </w:rPr>
-        <w:t>break down problems into logical pieces using methods</w:t>
-      </w:r>
-      <w:r>
-        <w:rPr>
-          <w:sz w:val="28"/>
-          <w:szCs w:val="28"/>
-        </w:rPr>
-        <w:t xml:space="preserve"> and classes</w:t>
+        <w:rPr>
+          <w:sz w:val="24"/>
+          <w:szCs w:val="24"/>
+        </w:rPr>
+      </w:pPr>
+      <w:r>
+        <w:rPr>
+          <w:sz w:val="24"/>
+          <w:szCs w:val="24"/>
+        </w:rPr>
+        <w:t>Identify and use programming language constructs and coding patterns, such as iteration, methods, classes, arrays, fencepost problems, and token-based processing.</w:t>
       </w:r>
     </w:p>
     <w:p>
       <w:pPr>
+        <w:pStyle w:val="ListParagraph"/>
         <w:numPr>
           <w:ilvl w:val="0"/>
-          <w:numId w:val="1"/>
+          <w:numId w:val="17"/>
         </w:numPr>
-        <w:spacing w:after="0" w:line="240" w:lineRule="auto"/>
-        <w:jc w:val="left"/>
-        <w:rPr>
-          <w:sz w:val="28"/>
-          <w:szCs w:val="28"/>
-        </w:rPr>
-      </w:pPr>
-      <w:r>
-        <w:rPr>
-          <w:i/>
-          <w:iCs/>
-          <w:sz w:val="28"/>
-          <w:szCs w:val="28"/>
-        </w:rPr>
-        <w:lastRenderedPageBreak/>
-        <w:t>test</w:t>
-      </w:r>
-      <w:r>
-        <w:rPr>
-          <w:sz w:val="28"/>
-          <w:szCs w:val="28"/>
-        </w:rPr>
-        <w:t xml:space="preserve"> </w:t>
-      </w:r>
-      <w:r>
-        <w:rPr>
-          <w:sz w:val="28"/>
-          <w:szCs w:val="28"/>
-        </w:rPr>
-        <w:t xml:space="preserve">and </w:t>
-      </w:r>
-      <w:r>
-        <w:rPr>
-          <w:i/>
-          <w:iCs/>
-          <w:sz w:val="28"/>
-          <w:szCs w:val="28"/>
-        </w:rPr>
-        <w:t>debug</w:t>
-      </w:r>
-      <w:r>
-        <w:rPr>
-          <w:sz w:val="28"/>
-          <w:szCs w:val="28"/>
-        </w:rPr>
-        <w:t xml:space="preserve"> code</w:t>
+        <w:rPr>
+          <w:sz w:val="24"/>
+          <w:szCs w:val="24"/>
+        </w:rPr>
+      </w:pPr>
+      <w:r>
+        <w:rPr>
+          <w:sz w:val="24"/>
+          <w:szCs w:val="24"/>
+        </w:rPr>
+        <w:t>Break down problems into logical pieces using repetition, methods, and classes.</w:t>
       </w:r>
     </w:p>
     <w:p>
       <w:pPr>
+        <w:pStyle w:val="ListParagraph"/>
         <w:numPr>
           <w:ilvl w:val="0"/>
-          <w:numId w:val="1"/>
+          <w:numId w:val="17"/>
         </w:numPr>
-        <w:spacing w:after="0" w:line="240" w:lineRule="auto"/>
-        <w:jc w:val="left"/>
-        <w:rPr>
-          <w:sz w:val="28"/>
-          <w:szCs w:val="28"/>
-        </w:rPr>
-      </w:pPr>
-      <w:r>
-        <w:rPr>
-          <w:iCs/>
-          <w:sz w:val="28"/>
-          <w:szCs w:val="28"/>
-        </w:rPr>
-        <w:t>read and work with unfamiliar code</w:t>
+        <w:rPr>
+          <w:sz w:val="24"/>
+          <w:szCs w:val="24"/>
+        </w:rPr>
+      </w:pPr>
+      <w:r>
+        <w:rPr>
+          <w:sz w:val="24"/>
+          <w:szCs w:val="24"/>
+        </w:rPr>
+        <w:t>Test and debug solutions until they meet specifications.</w:t>
       </w:r>
     </w:p>
     <w:p>
       <w:pPr>
-        <w:spacing w:after="0" w:line="240" w:lineRule="auto"/>
-        <w:jc w:val="left"/>
-        <w:rPr>
-          <w:sz w:val="28"/>
-          <w:szCs w:val="28"/>
-        </w:rPr>
-      </w:pPr>
+        <w:pStyle w:val="ListParagraph"/>
+        <w:numPr>
+          <w:ilvl w:val="0"/>
+          <w:numId w:val="17"/>
+        </w:numPr>
+        <w:rPr>
+          <w:sz w:val="24"/>
+          <w:szCs w:val="24"/>
+        </w:rPr>
+      </w:pPr>
+      <w:r>
+        <w:rPr>
+          <w:sz w:val="24"/>
+          <w:szCs w:val="24"/>
+        </w:rPr>
+        <w:t>Examine and compare reasoning, design, and effectiveness of alternative solutions.</w:t>
+      </w:r>
     </w:p>
     <w:p>
       <w:pPr>
@@ -3268,18 +3193,24 @@
           <w:b/>
         </w:rPr>
       </w:pPr>
-      <w:bookmarkStart w:id="13" w:name="_Toc510520686"/>
-      <w:bookmarkStart w:id="14" w:name="_Toc510520754"/>
-      <w:bookmarkStart w:id="15" w:name="_Toc510520856"/>
+      <w:bookmarkStart w:id="19" w:name="_Toc510520686"/>
+      <w:bookmarkStart w:id="20" w:name="_Toc510520754"/>
+      <w:bookmarkStart w:id="21" w:name="_Toc510520856"/>
+      <w:bookmarkStart w:id="22" w:name="_Toc524333832"/>
+      <w:bookmarkStart w:id="23" w:name="_Toc524333870"/>
+      <w:bookmarkStart w:id="24" w:name="_Toc524334002"/>
       <w:r>
         <w:rPr>
           <w:b/>
         </w:rPr>
         <w:t>Text</w:t>
       </w:r>
-      <w:bookmarkEnd w:id="13"/>
-      <w:bookmarkEnd w:id="14"/>
-      <w:bookmarkEnd w:id="15"/>
+      <w:bookmarkEnd w:id="19"/>
+      <w:bookmarkEnd w:id="20"/>
+      <w:bookmarkEnd w:id="21"/>
+      <w:bookmarkEnd w:id="22"/>
+      <w:bookmarkEnd w:id="23"/>
+      <w:bookmarkEnd w:id="24"/>
     </w:p>
     <w:p>
       <w:pPr>
@@ -3380,6 +3311,15 @@
           <w:szCs w:val="28"/>
         </w:rPr>
         <w:t xml:space="preserve"> and Marty Stepp</w:t>
+      </w:r>
+      <w:r>
+        <w:rPr>
+          <w:rFonts w:eastAsia="Times New Roman" w:cs="Times New Roman"/>
+          <w:color w:val="2D3B45"/>
+          <w:sz w:val="28"/>
+          <w:szCs w:val="28"/>
+        </w:rPr>
+        <w:t xml:space="preserve"> (same book is used for CS143)</w:t>
       </w:r>
     </w:p>
     <w:p>
@@ -3458,32 +3398,6 @@
           <w:t>Regular Edition</w:t>
         </w:r>
       </w:hyperlink>
-    </w:p>
-    <w:p>
-      <w:pPr>
-        <w:pStyle w:val="ListParagraph"/>
-        <w:numPr>
-          <w:ilvl w:val="1"/>
-          <w:numId w:val="13"/>
-        </w:numPr>
-        <w:spacing w:before="100" w:beforeAutospacing="1" w:after="100" w:afterAutospacing="1" w:line="240" w:lineRule="auto"/>
-        <w:jc w:val="left"/>
-        <w:rPr>
-          <w:rFonts w:eastAsia="Times New Roman" w:cs="Times New Roman"/>
-          <w:color w:val="2D3B45"/>
-          <w:sz w:val="28"/>
-          <w:szCs w:val="28"/>
-        </w:rPr>
-      </w:pPr>
-      <w:r>
-        <w:rPr>
-          <w:rFonts w:eastAsia="Times New Roman" w:cs="Times New Roman"/>
-          <w:color w:val="2D3B45"/>
-          <w:sz w:val="28"/>
-          <w:szCs w:val="28"/>
-        </w:rPr>
-        <w:t>Book will likely also be used for CS 143</w:t>
-      </w:r>
       <w:r>
         <w:rPr>
           <w:rFonts w:eastAsia="Times New Roman" w:cs="Times New Roman"/>
@@ -3539,8 +3453,8 @@
         <w:tblLook w:val="04A0" w:firstRow="1" w:lastRow="0" w:firstColumn="1" w:lastColumn="0" w:noHBand="0" w:noVBand="1"/>
       </w:tblPr>
       <w:tblGrid>
-        <w:gridCol w:w="1203"/>
-        <w:gridCol w:w="5459"/>
+        <w:gridCol w:w="1059"/>
+        <w:gridCol w:w="4708"/>
       </w:tblGrid>
       <w:tr>
         <w:tc>
@@ -3562,14 +3476,14 @@
               <w:jc w:val="left"/>
               <w:rPr>
                 <w:rFonts w:eastAsia="Times New Roman" w:cs="Times New Roman"/>
-                <w:sz w:val="28"/>
+                <w:sz w:val="24"/>
                 <w:szCs w:val="28"/>
               </w:rPr>
             </w:pPr>
             <w:r>
               <w:rPr>
                 <w:rFonts w:eastAsia="Times New Roman" w:cs="Times New Roman"/>
-                <w:sz w:val="28"/>
+                <w:sz w:val="24"/>
                 <w:szCs w:val="28"/>
               </w:rPr>
               <w:t>Week 1</w:t>
@@ -3595,14 +3509,14 @@
               <w:jc w:val="left"/>
               <w:rPr>
                 <w:rFonts w:eastAsia="Times New Roman" w:cs="Times New Roman"/>
-                <w:sz w:val="28"/>
+                <w:sz w:val="24"/>
                 <w:szCs w:val="28"/>
               </w:rPr>
             </w:pPr>
             <w:r>
               <w:rPr>
                 <w:rFonts w:eastAsia="Times New Roman" w:cs="Times New Roman"/>
-                <w:sz w:val="28"/>
+                <w:sz w:val="24"/>
                 <w:szCs w:val="28"/>
               </w:rPr>
               <w:t>Chapter 1: Introduction to Java</w:t>
@@ -3610,7 +3524,7 @@
             <w:r>
               <w:rPr>
                 <w:rFonts w:eastAsia="Times New Roman" w:cs="Times New Roman"/>
-                <w:sz w:val="28"/>
+                <w:sz w:val="24"/>
                 <w:szCs w:val="28"/>
               </w:rPr>
               <w:br/>
@@ -3639,14 +3553,14 @@
               <w:jc w:val="left"/>
               <w:rPr>
                 <w:rFonts w:eastAsia="Times New Roman" w:cs="Times New Roman"/>
-                <w:sz w:val="28"/>
+                <w:sz w:val="24"/>
                 <w:szCs w:val="28"/>
               </w:rPr>
             </w:pPr>
             <w:r>
               <w:rPr>
                 <w:rFonts w:eastAsia="Times New Roman" w:cs="Times New Roman"/>
-                <w:sz w:val="28"/>
+                <w:sz w:val="24"/>
                 <w:szCs w:val="28"/>
               </w:rPr>
               <w:t>Week 2</w:t>
@@ -3672,14 +3586,14 @@
               <w:jc w:val="left"/>
               <w:rPr>
                 <w:rFonts w:eastAsia="Times New Roman" w:cs="Times New Roman"/>
-                <w:sz w:val="28"/>
+                <w:sz w:val="24"/>
                 <w:szCs w:val="28"/>
               </w:rPr>
             </w:pPr>
             <w:r>
               <w:rPr>
                 <w:rFonts w:eastAsia="Times New Roman" w:cs="Times New Roman"/>
-                <w:sz w:val="28"/>
+                <w:sz w:val="24"/>
                 <w:szCs w:val="28"/>
               </w:rPr>
               <w:t>Chapter 3: Parameters and Objects</w:t>
@@ -3707,14 +3621,14 @@
               <w:jc w:val="left"/>
               <w:rPr>
                 <w:rFonts w:eastAsia="Times New Roman" w:cs="Times New Roman"/>
-                <w:sz w:val="28"/>
+                <w:sz w:val="24"/>
                 <w:szCs w:val="28"/>
               </w:rPr>
             </w:pPr>
             <w:r>
               <w:rPr>
                 <w:rFonts w:eastAsia="Times New Roman" w:cs="Times New Roman"/>
-                <w:sz w:val="28"/>
+                <w:sz w:val="24"/>
                 <w:szCs w:val="28"/>
               </w:rPr>
               <w:t>Week 3</w:t>
@@ -3740,14 +3654,14 @@
               <w:jc w:val="left"/>
               <w:rPr>
                 <w:rFonts w:eastAsia="Times New Roman" w:cs="Times New Roman"/>
-                <w:sz w:val="28"/>
+                <w:sz w:val="24"/>
                 <w:szCs w:val="28"/>
               </w:rPr>
             </w:pPr>
             <w:r>
               <w:rPr>
                 <w:rFonts w:eastAsia="Times New Roman" w:cs="Times New Roman"/>
-                <w:sz w:val="28"/>
+                <w:sz w:val="24"/>
                 <w:szCs w:val="28"/>
               </w:rPr>
               <w:t>Chapter 4: Conditional Execution</w:t>
@@ -3775,14 +3689,14 @@
               <w:jc w:val="left"/>
               <w:rPr>
                 <w:rFonts w:eastAsia="Times New Roman" w:cs="Times New Roman"/>
-                <w:sz w:val="28"/>
+                <w:sz w:val="24"/>
                 <w:szCs w:val="28"/>
               </w:rPr>
             </w:pPr>
             <w:r>
               <w:rPr>
                 <w:rFonts w:eastAsia="Times New Roman" w:cs="Times New Roman"/>
-                <w:sz w:val="28"/>
+                <w:sz w:val="24"/>
                 <w:szCs w:val="28"/>
               </w:rPr>
               <w:t>Week 4</w:t>
@@ -3808,14 +3722,14 @@
               <w:jc w:val="left"/>
               <w:rPr>
                 <w:rFonts w:eastAsia="Times New Roman" w:cs="Times New Roman"/>
-                <w:sz w:val="28"/>
+                <w:sz w:val="24"/>
                 <w:szCs w:val="28"/>
               </w:rPr>
             </w:pPr>
             <w:r>
               <w:rPr>
                 <w:rFonts w:eastAsia="Times New Roman" w:cs="Times New Roman"/>
-                <w:sz w:val="28"/>
+                <w:sz w:val="24"/>
                 <w:szCs w:val="28"/>
               </w:rPr>
               <w:t>Chapter 5: Program Logic and Indefinite Loops</w:t>
@@ -3843,14 +3757,14 @@
               <w:jc w:val="left"/>
               <w:rPr>
                 <w:rFonts w:eastAsia="Times New Roman" w:cs="Times New Roman"/>
-                <w:sz w:val="28"/>
+                <w:sz w:val="24"/>
                 <w:szCs w:val="28"/>
               </w:rPr>
             </w:pPr>
             <w:r>
               <w:rPr>
                 <w:rFonts w:eastAsia="Times New Roman" w:cs="Times New Roman"/>
-                <w:sz w:val="28"/>
+                <w:sz w:val="24"/>
                 <w:szCs w:val="28"/>
               </w:rPr>
               <w:t>Week 5</w:t>
@@ -3876,14 +3790,14 @@
               <w:jc w:val="left"/>
               <w:rPr>
                 <w:rFonts w:eastAsia="Times New Roman" w:cs="Times New Roman"/>
-                <w:sz w:val="28"/>
+                <w:sz w:val="24"/>
                 <w:szCs w:val="28"/>
               </w:rPr>
             </w:pPr>
             <w:r>
               <w:rPr>
                 <w:rFonts w:eastAsia="Times New Roman" w:cs="Times New Roman"/>
-                <w:sz w:val="28"/>
+                <w:sz w:val="24"/>
                 <w:szCs w:val="28"/>
               </w:rPr>
               <w:t>(Midterm)</w:t>
@@ -3911,14 +3825,14 @@
               <w:jc w:val="left"/>
               <w:rPr>
                 <w:rFonts w:eastAsia="Times New Roman" w:cs="Times New Roman"/>
-                <w:sz w:val="28"/>
+                <w:sz w:val="24"/>
                 <w:szCs w:val="28"/>
               </w:rPr>
             </w:pPr>
             <w:r>
               <w:rPr>
                 <w:rFonts w:eastAsia="Times New Roman" w:cs="Times New Roman"/>
-                <w:sz w:val="28"/>
+                <w:sz w:val="24"/>
                 <w:szCs w:val="28"/>
               </w:rPr>
               <w:t>Week 6</w:t>
@@ -3944,14 +3858,14 @@
               <w:jc w:val="left"/>
               <w:rPr>
                 <w:rFonts w:eastAsia="Times New Roman" w:cs="Times New Roman"/>
-                <w:sz w:val="28"/>
+                <w:sz w:val="24"/>
                 <w:szCs w:val="28"/>
               </w:rPr>
             </w:pPr>
             <w:r>
               <w:rPr>
                 <w:rFonts w:eastAsia="Times New Roman" w:cs="Times New Roman"/>
-                <w:sz w:val="28"/>
+                <w:sz w:val="24"/>
                 <w:szCs w:val="28"/>
               </w:rPr>
               <w:t>Chapter 6: File Processing</w:t>
@@ -3979,14 +3893,14 @@
               <w:jc w:val="left"/>
               <w:rPr>
                 <w:rFonts w:eastAsia="Times New Roman" w:cs="Times New Roman"/>
-                <w:sz w:val="28"/>
+                <w:sz w:val="24"/>
                 <w:szCs w:val="28"/>
               </w:rPr>
             </w:pPr>
             <w:r>
               <w:rPr>
                 <w:rFonts w:eastAsia="Times New Roman" w:cs="Times New Roman"/>
-                <w:sz w:val="28"/>
+                <w:sz w:val="24"/>
                 <w:szCs w:val="28"/>
               </w:rPr>
               <w:t>Week 7</w:t>
@@ -4012,14 +3926,14 @@
               <w:jc w:val="left"/>
               <w:rPr>
                 <w:rFonts w:eastAsia="Times New Roman" w:cs="Times New Roman"/>
-                <w:sz w:val="28"/>
+                <w:sz w:val="24"/>
                 <w:szCs w:val="28"/>
               </w:rPr>
             </w:pPr>
             <w:r>
               <w:rPr>
                 <w:rFonts w:eastAsia="Times New Roman" w:cs="Times New Roman"/>
-                <w:sz w:val="28"/>
+                <w:sz w:val="24"/>
                 <w:szCs w:val="28"/>
               </w:rPr>
               <w:t>Chapter 7: Arrays</w:t>
@@ -4047,14 +3961,14 @@
               <w:jc w:val="left"/>
               <w:rPr>
                 <w:rFonts w:eastAsia="Times New Roman" w:cs="Times New Roman"/>
-                <w:sz w:val="28"/>
+                <w:sz w:val="24"/>
                 <w:szCs w:val="28"/>
               </w:rPr>
             </w:pPr>
             <w:r>
               <w:rPr>
                 <w:rFonts w:eastAsia="Times New Roman" w:cs="Times New Roman"/>
-                <w:sz w:val="28"/>
+                <w:sz w:val="24"/>
                 <w:szCs w:val="28"/>
               </w:rPr>
               <w:t>Week 8</w:t>
@@ -4080,14 +3994,14 @@
               <w:jc w:val="left"/>
               <w:rPr>
                 <w:rFonts w:eastAsia="Times New Roman" w:cs="Times New Roman"/>
-                <w:sz w:val="28"/>
+                <w:sz w:val="24"/>
                 <w:szCs w:val="28"/>
               </w:rPr>
             </w:pPr>
             <w:r>
               <w:rPr>
                 <w:rFonts w:eastAsia="Times New Roman" w:cs="Times New Roman"/>
-                <w:sz w:val="28"/>
+                <w:sz w:val="24"/>
                 <w:szCs w:val="28"/>
               </w:rPr>
               <w:t>Chapter 8: Classes</w:t>
@@ -4115,14 +4029,14 @@
               <w:jc w:val="left"/>
               <w:rPr>
                 <w:rFonts w:eastAsia="Times New Roman" w:cs="Times New Roman"/>
-                <w:sz w:val="28"/>
+                <w:sz w:val="24"/>
                 <w:szCs w:val="28"/>
               </w:rPr>
             </w:pPr>
             <w:r>
               <w:rPr>
                 <w:rFonts w:eastAsia="Times New Roman" w:cs="Times New Roman"/>
-                <w:sz w:val="28"/>
+                <w:sz w:val="24"/>
                 <w:szCs w:val="28"/>
               </w:rPr>
               <w:t>Week 9</w:t>
@@ -4148,14 +4062,14 @@
               <w:jc w:val="left"/>
               <w:rPr>
                 <w:rFonts w:eastAsia="Times New Roman" w:cs="Times New Roman"/>
-                <w:sz w:val="28"/>
+                <w:sz w:val="24"/>
                 <w:szCs w:val="28"/>
               </w:rPr>
             </w:pPr>
             <w:r>
               <w:rPr>
                 <w:rFonts w:eastAsia="Times New Roman" w:cs="Times New Roman"/>
-                <w:sz w:val="28"/>
+                <w:sz w:val="24"/>
                 <w:szCs w:val="28"/>
               </w:rPr>
               <w:t>Chapter 9: Inheritance and Interfaces</w:t>
@@ -4183,14 +4097,14 @@
               <w:jc w:val="left"/>
               <w:rPr>
                 <w:rFonts w:eastAsia="Times New Roman" w:cs="Times New Roman"/>
-                <w:sz w:val="28"/>
+                <w:sz w:val="24"/>
                 <w:szCs w:val="28"/>
               </w:rPr>
             </w:pPr>
             <w:r>
               <w:rPr>
                 <w:rFonts w:eastAsia="Times New Roman" w:cs="Times New Roman"/>
-                <w:sz w:val="28"/>
+                <w:sz w:val="24"/>
                 <w:szCs w:val="28"/>
               </w:rPr>
               <w:t>Week 10</w:t>
@@ -4216,14 +4130,14 @@
               <w:jc w:val="left"/>
               <w:rPr>
                 <w:rFonts w:eastAsia="Times New Roman" w:cs="Times New Roman"/>
-                <w:sz w:val="28"/>
+                <w:sz w:val="24"/>
                 <w:szCs w:val="28"/>
               </w:rPr>
             </w:pPr>
             <w:r>
               <w:rPr>
                 <w:rFonts w:eastAsia="Times New Roman" w:cs="Times New Roman"/>
-                <w:sz w:val="28"/>
+                <w:sz w:val="24"/>
                 <w:szCs w:val="28"/>
               </w:rPr>
               <w:t xml:space="preserve">Chapter 10: </w:t>
@@ -4232,7 +4146,7 @@
             <w:r>
               <w:rPr>
                 <w:rFonts w:eastAsia="Times New Roman" w:cs="Times New Roman"/>
-                <w:sz w:val="28"/>
+                <w:sz w:val="24"/>
                 <w:szCs w:val="28"/>
               </w:rPr>
               <w:t>ArrayLists</w:t>
@@ -4261,14 +4175,14 @@
               <w:jc w:val="left"/>
               <w:rPr>
                 <w:rFonts w:eastAsia="Times New Roman" w:cs="Times New Roman"/>
-                <w:sz w:val="28"/>
+                <w:sz w:val="24"/>
                 <w:szCs w:val="28"/>
               </w:rPr>
             </w:pPr>
             <w:r>
               <w:rPr>
                 <w:rFonts w:eastAsia="Times New Roman" w:cs="Times New Roman"/>
-                <w:sz w:val="28"/>
+                <w:sz w:val="24"/>
                 <w:szCs w:val="28"/>
               </w:rPr>
               <w:t>Week 11</w:t>
@@ -4294,14 +4208,14 @@
               <w:jc w:val="left"/>
               <w:rPr>
                 <w:rFonts w:eastAsia="Times New Roman" w:cs="Times New Roman"/>
-                <w:sz w:val="28"/>
+                <w:sz w:val="24"/>
                 <w:szCs w:val="28"/>
               </w:rPr>
             </w:pPr>
             <w:r>
               <w:rPr>
                 <w:rFonts w:eastAsia="Times New Roman" w:cs="Times New Roman"/>
-                <w:sz w:val="28"/>
+                <w:sz w:val="24"/>
                 <w:szCs w:val="28"/>
               </w:rPr>
               <w:t>(Final)</w:t>
@@ -4310,7 +4224,6 @@
         </w:tc>
       </w:tr>
     </w:tbl>
-    <w:p/>
     <w:p>
       <w:pPr>
         <w:pStyle w:val="Heading1"/>
@@ -4319,18 +4232,25 @@
           <w:b/>
         </w:rPr>
       </w:pPr>
-      <w:bookmarkStart w:id="16" w:name="_Toc510520687"/>
-      <w:bookmarkStart w:id="17" w:name="_Toc510520755"/>
-      <w:bookmarkStart w:id="18" w:name="_Toc510520857"/>
+      <w:bookmarkStart w:id="25" w:name="_Toc510520687"/>
+      <w:bookmarkStart w:id="26" w:name="_Toc510520755"/>
+      <w:bookmarkStart w:id="27" w:name="_Toc510520857"/>
+      <w:bookmarkStart w:id="28" w:name="_Toc524333833"/>
+      <w:bookmarkStart w:id="29" w:name="_Toc524333871"/>
+      <w:bookmarkStart w:id="30" w:name="_Toc524334003"/>
       <w:r>
         <w:rPr>
           <w:b/>
         </w:rPr>
+        <w:lastRenderedPageBreak/>
         <w:t>Software</w:t>
       </w:r>
-      <w:bookmarkEnd w:id="16"/>
-      <w:bookmarkEnd w:id="17"/>
-      <w:bookmarkEnd w:id="18"/>
+      <w:bookmarkEnd w:id="25"/>
+      <w:bookmarkEnd w:id="26"/>
+      <w:bookmarkEnd w:id="27"/>
+      <w:bookmarkEnd w:id="28"/>
+      <w:bookmarkEnd w:id="29"/>
+      <w:bookmarkEnd w:id="30"/>
     </w:p>
     <w:p>
       <w:pPr>
@@ -4344,16 +4264,6 @@
           <w:szCs w:val="28"/>
         </w:rPr>
       </w:pPr>
-      <w:r>
-        <w:rPr>
-          <w:i/>
-          <w:iCs/>
-          <w:sz w:val="28"/>
-          <w:szCs w:val="28"/>
-        </w:rPr>
-        <w:lastRenderedPageBreak/>
-        <w:t xml:space="preserve">Java Development Kit (JDK) - </w:t>
-      </w:r>
       <w:hyperlink r:id="rId9" w:history="1">
         <w:r>
           <w:rPr>
@@ -4363,7 +4273,7 @@
             <w:sz w:val="28"/>
             <w:szCs w:val="28"/>
           </w:rPr>
-          <w:t>http://www.oracle.com/technetwork/java/javase/downloads/index.html</w:t>
+          <w:t>Java Development Kit (JDK)</w:t>
         </w:r>
       </w:hyperlink>
       <w:r>
@@ -4373,7 +4283,7 @@
           <w:sz w:val="28"/>
           <w:szCs w:val="28"/>
         </w:rPr>
-        <w:t xml:space="preserve"> </w:t>
+        <w:t xml:space="preserve"> (freely available online)</w:t>
       </w:r>
     </w:p>
     <w:p>
@@ -4388,49 +4298,38 @@
           <w:szCs w:val="28"/>
         </w:rPr>
       </w:pPr>
-      <w:proofErr w:type="spellStart"/>
-      <w:r>
-        <w:rPr>
-          <w:i/>
-          <w:iCs/>
-          <w:sz w:val="28"/>
-          <w:szCs w:val="28"/>
-        </w:rPr>
-        <w:t>JGrasp</w:t>
-      </w:r>
-      <w:proofErr w:type="spellEnd"/>
-      <w:r>
-        <w:rPr>
-          <w:i/>
-          <w:iCs/>
-          <w:sz w:val="28"/>
-          <w:szCs w:val="28"/>
-        </w:rPr>
-        <w:t xml:space="preserve"> IDE -</w:t>
-      </w:r>
-      <w:r>
-        <w:rPr>
-          <w:sz w:val="28"/>
-          <w:szCs w:val="28"/>
-        </w:rPr>
-        <w:t xml:space="preserve"> </w:t>
-      </w:r>
       <w:hyperlink r:id="rId10" w:history="1">
+        <w:proofErr w:type="spellStart"/>
         <w:r>
           <w:rPr>
             <w:rStyle w:val="Hyperlink"/>
+            <w:i/>
+            <w:iCs/>
             <w:sz w:val="28"/>
             <w:szCs w:val="28"/>
           </w:rPr>
-          <w:t>http://www.jgrasp.org/</w:t>
+          <w:t>JGrasp</w:t>
+        </w:r>
+        <w:proofErr w:type="spellEnd"/>
+        <w:r>
+          <w:rPr>
+            <w:rStyle w:val="Hyperlink"/>
+            <w:i/>
+            <w:iCs/>
+            <w:sz w:val="28"/>
+            <w:szCs w:val="28"/>
+          </w:rPr>
+          <w:t xml:space="preserve"> IDE</w:t>
         </w:r>
       </w:hyperlink>
       <w:r>
         <w:rPr>
-          <w:sz w:val="28"/>
-          <w:szCs w:val="28"/>
-        </w:rPr>
-        <w:t xml:space="preserve"> </w:t>
+          <w:i/>
+          <w:iCs/>
+          <w:sz w:val="28"/>
+          <w:szCs w:val="28"/>
+        </w:rPr>
+        <w:t xml:space="preserve"> (freely available online)</w:t>
       </w:r>
     </w:p>
     <w:p>
@@ -4441,20 +4340,25 @@
           <w:b/>
         </w:rPr>
       </w:pPr>
-      <w:bookmarkStart w:id="19" w:name="_Toc510520688"/>
-      <w:bookmarkStart w:id="20" w:name="_Toc510520756"/>
-      <w:bookmarkStart w:id="21" w:name="_Toc510520858"/>
+      <w:bookmarkStart w:id="31" w:name="_Toc510520688"/>
+      <w:bookmarkStart w:id="32" w:name="_Toc510520756"/>
+      <w:bookmarkStart w:id="33" w:name="_Toc510520858"/>
+      <w:bookmarkStart w:id="34" w:name="_Toc524333834"/>
+      <w:bookmarkStart w:id="35" w:name="_Toc524333872"/>
+      <w:bookmarkStart w:id="36" w:name="_Toc524334004"/>
       <w:r>
         <w:rPr>
           <w:b/>
         </w:rPr>
         <w:t>Grading Policy</w:t>
       </w:r>
-      <w:bookmarkEnd w:id="19"/>
-      <w:bookmarkEnd w:id="20"/>
-      <w:bookmarkEnd w:id="21"/>
+      <w:bookmarkEnd w:id="31"/>
+      <w:bookmarkEnd w:id="32"/>
+      <w:bookmarkEnd w:id="33"/>
+      <w:bookmarkEnd w:id="34"/>
+      <w:bookmarkEnd w:id="35"/>
+      <w:bookmarkEnd w:id="36"/>
     </w:p>
-    <w:p/>
     <w:tbl>
       <w:tblPr>
         <w:tblW w:w="0" w:type="auto"/>
@@ -4928,20 +4832,9 @@
           <v:shape id="_x0000_i1025" type="#_x0000_t75" alt="" style="width:289.9pt;height:210.3pt;mso-width-percent:0;mso-height-percent:0;mso-width-percent:0;mso-height-percent:0" o:ole="">
             <v:imagedata r:id="rId11" o:title=""/>
           </v:shape>
-          <o:OLEObject Type="Embed" ProgID="Excel.Sheet.8" ShapeID="_x0000_i1025" DrawAspect="Content" ObjectID="_1595922144" r:id="rId12"/>
+          <o:OLEObject Type="Embed" ProgID="Excel.Sheet.8" ShapeID="_x0000_i1025" DrawAspect="Content" ObjectID="_1598080725" r:id="rId12"/>
         </w:object>
       </w:r>
-    </w:p>
-    <w:p>
-      <w:pPr>
-        <w:ind w:firstLine="720"/>
-        <w:rPr>
-          <w:b/>
-          <w:bCs/>
-          <w:sz w:val="28"/>
-          <w:szCs w:val="28"/>
-        </w:rPr>
-      </w:pPr>
     </w:p>
     <w:p>
       <w:pPr>
@@ -4963,9 +4856,12 @@
           <w:b/>
         </w:rPr>
       </w:pPr>
-      <w:bookmarkStart w:id="22" w:name="_Toc510520689"/>
-      <w:bookmarkStart w:id="23" w:name="_Toc510520757"/>
-      <w:bookmarkStart w:id="24" w:name="_Toc510520859"/>
+      <w:bookmarkStart w:id="37" w:name="_Toc510520689"/>
+      <w:bookmarkStart w:id="38" w:name="_Toc510520757"/>
+      <w:bookmarkStart w:id="39" w:name="_Toc510520859"/>
+      <w:bookmarkStart w:id="40" w:name="_Toc524333835"/>
+      <w:bookmarkStart w:id="41" w:name="_Toc524333873"/>
+      <w:bookmarkStart w:id="42" w:name="_Toc524334005"/>
       <w:r>
         <w:rPr>
           <w:b/>
@@ -4973,9 +4869,12 @@
         <w:lastRenderedPageBreak/>
         <w:t>Academic Integrity</w:t>
       </w:r>
-      <w:bookmarkEnd w:id="22"/>
-      <w:bookmarkEnd w:id="23"/>
-      <w:bookmarkEnd w:id="24"/>
+      <w:bookmarkEnd w:id="37"/>
+      <w:bookmarkEnd w:id="38"/>
+      <w:bookmarkEnd w:id="39"/>
+      <w:bookmarkEnd w:id="40"/>
+      <w:bookmarkEnd w:id="41"/>
+      <w:bookmarkEnd w:id="42"/>
     </w:p>
     <w:p>
       <w:pPr>
@@ -5013,9 +4912,12 @@
           <w:b/>
         </w:rPr>
       </w:pPr>
-      <w:bookmarkStart w:id="25" w:name="_Toc510520690"/>
-      <w:bookmarkStart w:id="26" w:name="_Toc510520758"/>
-      <w:bookmarkStart w:id="27" w:name="_Toc510520860"/>
+      <w:bookmarkStart w:id="43" w:name="_Toc510520690"/>
+      <w:bookmarkStart w:id="44" w:name="_Toc510520758"/>
+      <w:bookmarkStart w:id="45" w:name="_Toc510520860"/>
+      <w:bookmarkStart w:id="46" w:name="_Toc524333836"/>
+      <w:bookmarkStart w:id="47" w:name="_Toc524333874"/>
+      <w:bookmarkStart w:id="48" w:name="_Toc524334006"/>
       <w:r>
         <w:rPr>
           <w:b/>
@@ -5054,9 +4956,12 @@
         </w:rPr>
         <w:t xml:space="preserve"> individual</w:t>
       </w:r>
-      <w:bookmarkEnd w:id="25"/>
-      <w:bookmarkEnd w:id="26"/>
-      <w:bookmarkEnd w:id="27"/>
+      <w:bookmarkEnd w:id="43"/>
+      <w:bookmarkEnd w:id="44"/>
+      <w:bookmarkEnd w:id="45"/>
+      <w:bookmarkEnd w:id="46"/>
+      <w:bookmarkEnd w:id="47"/>
+      <w:bookmarkEnd w:id="48"/>
     </w:p>
     <w:p>
       <w:pPr>
@@ -5325,9 +5230,12 @@
           <w:b/>
         </w:rPr>
       </w:pPr>
-      <w:bookmarkStart w:id="28" w:name="_Toc510520691"/>
-      <w:bookmarkStart w:id="29" w:name="_Toc510520759"/>
-      <w:bookmarkStart w:id="30" w:name="_Toc510520861"/>
+      <w:bookmarkStart w:id="49" w:name="_Toc510520691"/>
+      <w:bookmarkStart w:id="50" w:name="_Toc510520759"/>
+      <w:bookmarkStart w:id="51" w:name="_Toc510520861"/>
+      <w:bookmarkStart w:id="52" w:name="_Toc524333837"/>
+      <w:bookmarkStart w:id="53" w:name="_Toc524333875"/>
+      <w:bookmarkStart w:id="54" w:name="_Toc524334007"/>
       <w:r>
         <w:rPr>
           <w:b/>
@@ -5335,9 +5243,12 @@
         <w:lastRenderedPageBreak/>
         <w:t>How to be Successful</w:t>
       </w:r>
-      <w:bookmarkEnd w:id="28"/>
-      <w:bookmarkEnd w:id="29"/>
-      <w:bookmarkEnd w:id="30"/>
+      <w:bookmarkEnd w:id="49"/>
+      <w:bookmarkEnd w:id="50"/>
+      <w:bookmarkEnd w:id="51"/>
+      <w:bookmarkEnd w:id="52"/>
+      <w:bookmarkEnd w:id="53"/>
+      <w:bookmarkEnd w:id="54"/>
     </w:p>
     <w:p>
       <w:pPr>
@@ -5497,18 +5408,24 @@
           <w:b/>
         </w:rPr>
       </w:pPr>
-      <w:bookmarkStart w:id="31" w:name="_Toc510520692"/>
-      <w:bookmarkStart w:id="32" w:name="_Toc510520760"/>
-      <w:bookmarkStart w:id="33" w:name="_Toc510520862"/>
+      <w:bookmarkStart w:id="55" w:name="_Toc510520692"/>
+      <w:bookmarkStart w:id="56" w:name="_Toc510520760"/>
+      <w:bookmarkStart w:id="57" w:name="_Toc510520862"/>
+      <w:bookmarkStart w:id="58" w:name="_Toc524333838"/>
+      <w:bookmarkStart w:id="59" w:name="_Toc524333876"/>
+      <w:bookmarkStart w:id="60" w:name="_Toc524334008"/>
       <w:r>
         <w:rPr>
           <w:b/>
         </w:rPr>
         <w:t>Getting Unstuck</w:t>
       </w:r>
-      <w:bookmarkEnd w:id="31"/>
-      <w:bookmarkEnd w:id="32"/>
-      <w:bookmarkEnd w:id="33"/>
+      <w:bookmarkEnd w:id="55"/>
+      <w:bookmarkEnd w:id="56"/>
+      <w:bookmarkEnd w:id="57"/>
+      <w:bookmarkEnd w:id="58"/>
+      <w:bookmarkEnd w:id="59"/>
+      <w:bookmarkEnd w:id="60"/>
     </w:p>
     <w:p>
       <w:pPr>
@@ -5805,9 +5722,12 @@
           <w:b/>
         </w:rPr>
       </w:pPr>
-      <w:bookmarkStart w:id="34" w:name="_Toc510520693"/>
-      <w:bookmarkStart w:id="35" w:name="_Toc510520761"/>
-      <w:bookmarkStart w:id="36" w:name="_Toc510520863"/>
+      <w:bookmarkStart w:id="61" w:name="_Toc510520693"/>
+      <w:bookmarkStart w:id="62" w:name="_Toc510520761"/>
+      <w:bookmarkStart w:id="63" w:name="_Toc510520863"/>
+      <w:bookmarkStart w:id="64" w:name="_Toc524333839"/>
+      <w:bookmarkStart w:id="65" w:name="_Toc524333877"/>
+      <w:bookmarkStart w:id="66" w:name="_Toc524334009"/>
       <w:r>
         <w:rPr>
           <w:b/>
@@ -5815,9 +5735,12 @@
         <w:lastRenderedPageBreak/>
         <w:t>Letter of Recommendation Requests</w:t>
       </w:r>
-      <w:bookmarkEnd w:id="34"/>
-      <w:bookmarkEnd w:id="35"/>
-      <w:bookmarkEnd w:id="36"/>
+      <w:bookmarkEnd w:id="61"/>
+      <w:bookmarkEnd w:id="62"/>
+      <w:bookmarkEnd w:id="63"/>
+      <w:bookmarkEnd w:id="64"/>
+      <w:bookmarkEnd w:id="65"/>
+      <w:bookmarkEnd w:id="66"/>
     </w:p>
     <w:p>
       <w:pPr>
@@ -6040,9 +5963,12 @@
           <w:b/>
         </w:rPr>
       </w:pPr>
-      <w:bookmarkStart w:id="37" w:name="_Toc510520694"/>
-      <w:bookmarkStart w:id="38" w:name="_Toc510520762"/>
-      <w:bookmarkStart w:id="39" w:name="_Toc510520864"/>
+      <w:bookmarkStart w:id="67" w:name="_Toc510520694"/>
+      <w:bookmarkStart w:id="68" w:name="_Toc510520762"/>
+      <w:bookmarkStart w:id="69" w:name="_Toc510520864"/>
+      <w:bookmarkStart w:id="70" w:name="_Toc524333840"/>
+      <w:bookmarkStart w:id="71" w:name="_Toc524333878"/>
+      <w:bookmarkStart w:id="72" w:name="_Toc524334010"/>
       <w:r>
         <w:rPr>
           <w:b/>
@@ -6050,9 +5976,12 @@
         <w:lastRenderedPageBreak/>
         <w:t>Additional Information</w:t>
       </w:r>
-      <w:bookmarkEnd w:id="37"/>
-      <w:bookmarkEnd w:id="38"/>
-      <w:bookmarkEnd w:id="39"/>
+      <w:bookmarkEnd w:id="67"/>
+      <w:bookmarkEnd w:id="68"/>
+      <w:bookmarkEnd w:id="69"/>
+      <w:bookmarkEnd w:id="70"/>
+      <w:bookmarkEnd w:id="71"/>
+      <w:bookmarkEnd w:id="72"/>
     </w:p>
     <w:p>
       <w:pPr>
@@ -6061,18 +5990,24 @@
           <w:b/>
         </w:rPr>
       </w:pPr>
-      <w:bookmarkStart w:id="40" w:name="_Toc510520695"/>
-      <w:bookmarkStart w:id="41" w:name="_Toc510520763"/>
-      <w:bookmarkStart w:id="42" w:name="_Toc510520865"/>
+      <w:bookmarkStart w:id="73" w:name="_Toc510520695"/>
+      <w:bookmarkStart w:id="74" w:name="_Toc510520763"/>
+      <w:bookmarkStart w:id="75" w:name="_Toc510520865"/>
+      <w:bookmarkStart w:id="76" w:name="_Toc524333841"/>
+      <w:bookmarkStart w:id="77" w:name="_Toc524333879"/>
+      <w:bookmarkStart w:id="78" w:name="_Toc524334011"/>
       <w:r>
         <w:rPr>
           <w:b/>
         </w:rPr>
         <w:t>Students with Disabilities</w:t>
       </w:r>
-      <w:bookmarkEnd w:id="40"/>
-      <w:bookmarkEnd w:id="41"/>
-      <w:bookmarkEnd w:id="42"/>
+      <w:bookmarkEnd w:id="73"/>
+      <w:bookmarkEnd w:id="74"/>
+      <w:bookmarkEnd w:id="75"/>
+      <w:bookmarkEnd w:id="76"/>
+      <w:bookmarkEnd w:id="77"/>
+      <w:bookmarkEnd w:id="78"/>
     </w:p>
     <w:p>
       <w:pPr>
@@ -6136,18 +6071,24 @@
           <w:b/>
         </w:rPr>
       </w:pPr>
-      <w:bookmarkStart w:id="43" w:name="_Toc510520696"/>
-      <w:bookmarkStart w:id="44" w:name="_Toc510520764"/>
-      <w:bookmarkStart w:id="45" w:name="_Toc510520866"/>
+      <w:bookmarkStart w:id="79" w:name="_Toc510520696"/>
+      <w:bookmarkStart w:id="80" w:name="_Toc510520764"/>
+      <w:bookmarkStart w:id="81" w:name="_Toc510520866"/>
+      <w:bookmarkStart w:id="82" w:name="_Toc524333842"/>
+      <w:bookmarkStart w:id="83" w:name="_Toc524333880"/>
+      <w:bookmarkStart w:id="84" w:name="_Toc524334012"/>
       <w:r>
         <w:rPr>
           <w:b/>
         </w:rPr>
         <w:t>Tutoring Services</w:t>
       </w:r>
-      <w:bookmarkEnd w:id="43"/>
-      <w:bookmarkEnd w:id="44"/>
-      <w:bookmarkEnd w:id="45"/>
+      <w:bookmarkEnd w:id="79"/>
+      <w:bookmarkEnd w:id="80"/>
+      <w:bookmarkEnd w:id="81"/>
+      <w:bookmarkEnd w:id="82"/>
+      <w:bookmarkEnd w:id="83"/>
+      <w:bookmarkEnd w:id="84"/>
     </w:p>
     <w:p>
       <w:pPr>
@@ -6284,18 +6225,24 @@
           <w:b/>
         </w:rPr>
       </w:pPr>
-      <w:bookmarkStart w:id="46" w:name="_Toc510520697"/>
-      <w:bookmarkStart w:id="47" w:name="_Toc510520765"/>
-      <w:bookmarkStart w:id="48" w:name="_Toc510520867"/>
+      <w:bookmarkStart w:id="85" w:name="_Toc510520697"/>
+      <w:bookmarkStart w:id="86" w:name="_Toc510520765"/>
+      <w:bookmarkStart w:id="87" w:name="_Toc510520867"/>
+      <w:bookmarkStart w:id="88" w:name="_Toc524333843"/>
+      <w:bookmarkStart w:id="89" w:name="_Toc524333881"/>
+      <w:bookmarkStart w:id="90" w:name="_Toc524334013"/>
       <w:r>
         <w:rPr>
           <w:b/>
         </w:rPr>
         <w:t>Counseling Center</w:t>
       </w:r>
-      <w:bookmarkEnd w:id="46"/>
-      <w:bookmarkEnd w:id="47"/>
-      <w:bookmarkEnd w:id="48"/>
+      <w:bookmarkEnd w:id="85"/>
+      <w:bookmarkEnd w:id="86"/>
+      <w:bookmarkEnd w:id="87"/>
+      <w:bookmarkEnd w:id="88"/>
+      <w:bookmarkEnd w:id="89"/>
+      <w:bookmarkEnd w:id="90"/>
     </w:p>
     <w:p>
       <w:pPr>
@@ -7681,6 +7628,92 @@
     </w:lvl>
   </w:abstractNum>
   <w:abstractNum w:abstractNumId="13" w15:restartNumberingAfterBreak="0">
+    <w:nsid w:val="3BAF5B47"/>
+    <w:multiLevelType w:val="hybridMultilevel"/>
+    <w:tmpl w:val="DA1E6804"/>
+    <w:lvl w:ilvl="0" w:tplc="0409000F">
+      <w:start w:val="1"/>
+      <w:numFmt w:val="decimal"/>
+      <w:lvlText w:val="%1."/>
+      <w:lvlJc w:val="left"/>
+      <w:pPr>
+        <w:ind w:left="720" w:hanging="360"/>
+      </w:pPr>
+    </w:lvl>
+    <w:lvl w:ilvl="1" w:tplc="04090019" w:tentative="1">
+      <w:start w:val="1"/>
+      <w:numFmt w:val="lowerLetter"/>
+      <w:lvlText w:val="%2."/>
+      <w:lvlJc w:val="left"/>
+      <w:pPr>
+        <w:ind w:left="1440" w:hanging="360"/>
+      </w:pPr>
+    </w:lvl>
+    <w:lvl w:ilvl="2" w:tplc="0409001B" w:tentative="1">
+      <w:start w:val="1"/>
+      <w:numFmt w:val="lowerRoman"/>
+      <w:lvlText w:val="%3."/>
+      <w:lvlJc w:val="right"/>
+      <w:pPr>
+        <w:ind w:left="2160" w:hanging="180"/>
+      </w:pPr>
+    </w:lvl>
+    <w:lvl w:ilvl="3" w:tplc="0409000F" w:tentative="1">
+      <w:start w:val="1"/>
+      <w:numFmt w:val="decimal"/>
+      <w:lvlText w:val="%4."/>
+      <w:lvlJc w:val="left"/>
+      <w:pPr>
+        <w:ind w:left="2880" w:hanging="360"/>
+      </w:pPr>
+    </w:lvl>
+    <w:lvl w:ilvl="4" w:tplc="04090019" w:tentative="1">
+      <w:start w:val="1"/>
+      <w:numFmt w:val="lowerLetter"/>
+      <w:lvlText w:val="%5."/>
+      <w:lvlJc w:val="left"/>
+      <w:pPr>
+        <w:ind w:left="3600" w:hanging="360"/>
+      </w:pPr>
+    </w:lvl>
+    <w:lvl w:ilvl="5" w:tplc="0409001B" w:tentative="1">
+      <w:start w:val="1"/>
+      <w:numFmt w:val="lowerRoman"/>
+      <w:lvlText w:val="%6."/>
+      <w:lvlJc w:val="right"/>
+      <w:pPr>
+        <w:ind w:left="4320" w:hanging="180"/>
+      </w:pPr>
+    </w:lvl>
+    <w:lvl w:ilvl="6" w:tplc="0409000F" w:tentative="1">
+      <w:start w:val="1"/>
+      <w:numFmt w:val="decimal"/>
+      <w:lvlText w:val="%7."/>
+      <w:lvlJc w:val="left"/>
+      <w:pPr>
+        <w:ind w:left="5040" w:hanging="360"/>
+      </w:pPr>
+    </w:lvl>
+    <w:lvl w:ilvl="7" w:tplc="04090019" w:tentative="1">
+      <w:start w:val="1"/>
+      <w:numFmt w:val="lowerLetter"/>
+      <w:lvlText w:val="%8."/>
+      <w:lvlJc w:val="left"/>
+      <w:pPr>
+        <w:ind w:left="5760" w:hanging="360"/>
+      </w:pPr>
+    </w:lvl>
+    <w:lvl w:ilvl="8" w:tplc="0409001B" w:tentative="1">
+      <w:start w:val="1"/>
+      <w:numFmt w:val="lowerRoman"/>
+      <w:lvlText w:val="%9."/>
+      <w:lvlJc w:val="right"/>
+      <w:pPr>
+        <w:ind w:left="6480" w:hanging="180"/>
+      </w:pPr>
+    </w:lvl>
+  </w:abstractNum>
+  <w:abstractNum w:abstractNumId="14" w15:restartNumberingAfterBreak="0">
     <w:nsid w:val="52F24F55"/>
     <w:multiLevelType w:val="multilevel"/>
     <w:tmpl w:val="7D905DEA"/>
@@ -7829,7 +7862,7 @@
       </w:rPr>
     </w:lvl>
   </w:abstractNum>
-  <w:abstractNum w:abstractNumId="14" w15:restartNumberingAfterBreak="0">
+  <w:abstractNum w:abstractNumId="15" w15:restartNumberingAfterBreak="0">
     <w:nsid w:val="738A35C3"/>
     <w:multiLevelType w:val="hybridMultilevel"/>
     <w:tmpl w:val="8DB0453C"/>
@@ -7942,7 +7975,7 @@
       </w:rPr>
     </w:lvl>
   </w:abstractNum>
-  <w:abstractNum w:abstractNumId="15" w15:restartNumberingAfterBreak="0">
+  <w:abstractNum w:abstractNumId="16" w15:restartNumberingAfterBreak="0">
     <w:nsid w:val="79911088"/>
     <w:multiLevelType w:val="hybridMultilevel"/>
     <w:tmpl w:val="B89254AA"/>
@@ -8080,7 +8113,7 @@
     <w:abstractNumId w:val="7"/>
   </w:num>
   <w:num w:numId="9">
-    <w:abstractNumId w:val="15"/>
+    <w:abstractNumId w:val="16"/>
   </w:num>
   <w:num w:numId="10">
     <w:abstractNumId w:val="12"/>
@@ -8089,7 +8122,7 @@
     <w:abstractNumId w:val="10"/>
   </w:num>
   <w:num w:numId="12">
-    <w:abstractNumId w:val="14"/>
+    <w:abstractNumId w:val="15"/>
   </w:num>
   <w:num w:numId="13">
     <w:abstractNumId w:val="9"/>
@@ -8098,10 +8131,13 @@
     <w:abstractNumId w:val="8"/>
   </w:num>
   <w:num w:numId="15">
-    <w:abstractNumId w:val="13"/>
+    <w:abstractNumId w:val="14"/>
   </w:num>
   <w:num w:numId="16">
     <w:abstractNumId w:val="11"/>
+  </w:num>
+  <w:num w:numId="17">
+    <w:abstractNumId w:val="13"/>
   </w:num>
 </w:numbering>
 </file>
@@ -9160,8 +9196,15 @@
     <w:unhideWhenUsed/>
     <w:rsid w:val="00211F9D"/>
     <w:pPr>
-      <w:spacing w:after="100"/>
+      <w:spacing w:before="120" w:after="120"/>
+      <w:jc w:val="left"/>
     </w:pPr>
+    <w:rPr>
+      <w:rFonts w:cstheme="minorHAnsi"/>
+      <w:b/>
+      <w:bCs/>
+      <w:caps/>
+    </w:rPr>
   </w:style>
   <w:style w:type="paragraph" w:styleId="TOC2">
     <w:name w:val="toc 2"/>
@@ -9172,9 +9215,154 @@
     <w:unhideWhenUsed/>
     <w:rsid w:val="00211F9D"/>
     <w:pPr>
-      <w:spacing w:after="100"/>
+      <w:spacing w:after="0"/>
       <w:ind w:left="200"/>
+      <w:jc w:val="left"/>
     </w:pPr>
+    <w:rPr>
+      <w:rFonts w:cstheme="minorHAnsi"/>
+      <w:smallCaps/>
+    </w:rPr>
+  </w:style>
+  <w:style w:type="paragraph" w:styleId="TOC3">
+    <w:name w:val="toc 3"/>
+    <w:basedOn w:val="Normal"/>
+    <w:next w:val="Normal"/>
+    <w:autoRedefine/>
+    <w:uiPriority w:val="39"/>
+    <w:semiHidden/>
+    <w:unhideWhenUsed/>
+    <w:rsid w:val="006F788E"/>
+    <w:pPr>
+      <w:spacing w:after="0"/>
+      <w:ind w:left="400"/>
+      <w:jc w:val="left"/>
+    </w:pPr>
+    <w:rPr>
+      <w:rFonts w:cstheme="minorHAnsi"/>
+      <w:i/>
+      <w:iCs/>
+    </w:rPr>
+  </w:style>
+  <w:style w:type="paragraph" w:styleId="TOC4">
+    <w:name w:val="toc 4"/>
+    <w:basedOn w:val="Normal"/>
+    <w:next w:val="Normal"/>
+    <w:autoRedefine/>
+    <w:uiPriority w:val="39"/>
+    <w:semiHidden/>
+    <w:unhideWhenUsed/>
+    <w:rsid w:val="006F788E"/>
+    <w:pPr>
+      <w:spacing w:after="0"/>
+      <w:ind w:left="600"/>
+      <w:jc w:val="left"/>
+    </w:pPr>
+    <w:rPr>
+      <w:rFonts w:cstheme="minorHAnsi"/>
+      <w:sz w:val="18"/>
+      <w:szCs w:val="18"/>
+    </w:rPr>
+  </w:style>
+  <w:style w:type="paragraph" w:styleId="TOC5">
+    <w:name w:val="toc 5"/>
+    <w:basedOn w:val="Normal"/>
+    <w:next w:val="Normal"/>
+    <w:autoRedefine/>
+    <w:uiPriority w:val="39"/>
+    <w:semiHidden/>
+    <w:unhideWhenUsed/>
+    <w:rsid w:val="006F788E"/>
+    <w:pPr>
+      <w:spacing w:after="0"/>
+      <w:ind w:left="800"/>
+      <w:jc w:val="left"/>
+    </w:pPr>
+    <w:rPr>
+      <w:rFonts w:cstheme="minorHAnsi"/>
+      <w:sz w:val="18"/>
+      <w:szCs w:val="18"/>
+    </w:rPr>
+  </w:style>
+  <w:style w:type="paragraph" w:styleId="TOC6">
+    <w:name w:val="toc 6"/>
+    <w:basedOn w:val="Normal"/>
+    <w:next w:val="Normal"/>
+    <w:autoRedefine/>
+    <w:uiPriority w:val="39"/>
+    <w:semiHidden/>
+    <w:unhideWhenUsed/>
+    <w:rsid w:val="006F788E"/>
+    <w:pPr>
+      <w:spacing w:after="0"/>
+      <w:ind w:left="1000"/>
+      <w:jc w:val="left"/>
+    </w:pPr>
+    <w:rPr>
+      <w:rFonts w:cstheme="minorHAnsi"/>
+      <w:sz w:val="18"/>
+      <w:szCs w:val="18"/>
+    </w:rPr>
+  </w:style>
+  <w:style w:type="paragraph" w:styleId="TOC7">
+    <w:name w:val="toc 7"/>
+    <w:basedOn w:val="Normal"/>
+    <w:next w:val="Normal"/>
+    <w:autoRedefine/>
+    <w:uiPriority w:val="39"/>
+    <w:semiHidden/>
+    <w:unhideWhenUsed/>
+    <w:rsid w:val="006F788E"/>
+    <w:pPr>
+      <w:spacing w:after="0"/>
+      <w:ind w:left="1200"/>
+      <w:jc w:val="left"/>
+    </w:pPr>
+    <w:rPr>
+      <w:rFonts w:cstheme="minorHAnsi"/>
+      <w:sz w:val="18"/>
+      <w:szCs w:val="18"/>
+    </w:rPr>
+  </w:style>
+  <w:style w:type="paragraph" w:styleId="TOC8">
+    <w:name w:val="toc 8"/>
+    <w:basedOn w:val="Normal"/>
+    <w:next w:val="Normal"/>
+    <w:autoRedefine/>
+    <w:uiPriority w:val="39"/>
+    <w:semiHidden/>
+    <w:unhideWhenUsed/>
+    <w:rsid w:val="006F788E"/>
+    <w:pPr>
+      <w:spacing w:after="0"/>
+      <w:ind w:left="1400"/>
+      <w:jc w:val="left"/>
+    </w:pPr>
+    <w:rPr>
+      <w:rFonts w:cstheme="minorHAnsi"/>
+      <w:sz w:val="18"/>
+      <w:szCs w:val="18"/>
+    </w:rPr>
+  </w:style>
+  <w:style w:type="paragraph" w:styleId="TOC9">
+    <w:name w:val="toc 9"/>
+    <w:basedOn w:val="Normal"/>
+    <w:next w:val="Normal"/>
+    <w:autoRedefine/>
+    <w:uiPriority w:val="39"/>
+    <w:semiHidden/>
+    <w:unhideWhenUsed/>
+    <w:rsid w:val="006F788E"/>
+    <w:pPr>
+      <w:spacing w:after="0"/>
+      <w:ind w:left="1600"/>
+      <w:jc w:val="left"/>
+    </w:pPr>
+    <w:rPr>
+      <w:rFonts w:cstheme="minorHAnsi"/>
+      <w:sz w:val="18"/>
+      <w:szCs w:val="18"/>
+    </w:rPr>
   </w:style>
 </w:styles>
 </file>
@@ -9445,7 +9633,7 @@
 </file>
 
 <file path=customXml/itemProps1.xml><?xml version="1.0" encoding="utf-8"?>
-<ds:datastoreItem xmlns:ds="http://schemas.openxmlformats.org/officeDocument/2006/customXml" ds:itemID="{C50A3D09-67F1-5A46-89DD-32F1542F1749}">
+<ds:datastoreItem xmlns:ds="http://schemas.openxmlformats.org/officeDocument/2006/customXml" ds:itemID="{84E08FA8-76BE-B848-89EF-A24096F87200}">
   <ds:schemaRefs>
     <ds:schemaRef ds:uri="http://schemas.openxmlformats.org/officeDocument/2006/bibliography"/>
   </ds:schemaRefs>

</xml_diff>

<commit_message>
adds syllabus changes for fall
</commit_message>
<xml_diff>
--- a/141/CS 141 Syllabus.docx
+++ b/141/CS 141 Syllabus.docx
@@ -55,13 +55,7 @@
                         <w:txbxContent>
                           <w:sdt>
                             <w:sdtPr>
-                              <w:rPr>
-                                <w:smallCaps w:val="0"/>
-                                <w:spacing w:val="0"/>
-                                <w:sz w:val="20"/>
-                                <w:szCs w:val="20"/>
-                              </w:rPr>
-                              <w:id w:val="353389734"/>
+                              <w:id w:val="-193455591"/>
                               <w:docPartObj>
                                 <w:docPartGallery w:val="Table of Contents"/>
                                 <w:docPartUnique/>
@@ -71,7 +65,11 @@
                               <w:rPr>
                                 <w:b/>
                                 <w:bCs/>
-                                <w:noProof/>
+                                <w:smallCaps w:val="0"/>
+                                <w:noProof/>
+                                <w:spacing w:val="0"/>
+                                <w:sz w:val="20"/>
+                                <w:szCs w:val="20"/>
                               </w:rPr>
                             </w:sdtEndPr>
                             <w:sdtContent>
@@ -116,7 +114,7 @@
                                   </w:rPr>
                                   <w:fldChar w:fldCharType="separate"/>
                                 </w:r>
-                                <w:hyperlink w:anchor="_Toc524333999" w:history="1">
+                                <w:hyperlink w:anchor="_Toc524353174" w:history="1">
                                   <w:r>
                                     <w:rPr>
                                       <w:rStyle w:val="Hyperlink"/>
@@ -143,7 +141,7 @@
                                       <w:noProof/>
                                       <w:webHidden/>
                                     </w:rPr>
-                                    <w:instrText xml:space="preserve"> PAGEREF _Toc524333999 \h </w:instrText>
+                                    <w:instrText xml:space="preserve"> PAGEREF _Toc524353174 \h </w:instrText>
                                   </w:r>
                                   <w:r>
                                     <w:rPr>
@@ -188,7 +186,7 @@
                                     <w:szCs w:val="24"/>
                                   </w:rPr>
                                 </w:pPr>
-                                <w:hyperlink w:anchor="_Toc524334000" w:history="1">
+                                <w:hyperlink w:anchor="_Toc524353175" w:history="1">
                                   <w:r>
                                     <w:rPr>
                                       <w:rStyle w:val="Hyperlink"/>
@@ -216,7 +214,7 @@
                                       <w:noProof/>
                                       <w:webHidden/>
                                     </w:rPr>
-                                    <w:instrText xml:space="preserve"> PAGEREF _Toc524334000 \h </w:instrText>
+                                    <w:instrText xml:space="preserve"> PAGEREF _Toc524353175 \h </w:instrText>
                                   </w:r>
                                   <w:r>
                                     <w:rPr>
@@ -261,7 +259,7 @@
                                     <w:szCs w:val="24"/>
                                   </w:rPr>
                                 </w:pPr>
-                                <w:hyperlink w:anchor="_Toc524334001" w:history="1">
+                                <w:hyperlink w:anchor="_Toc524353176" w:history="1">
                                   <w:r>
                                     <w:rPr>
                                       <w:rStyle w:val="Hyperlink"/>
@@ -289,7 +287,7 @@
                                       <w:noProof/>
                                       <w:webHidden/>
                                     </w:rPr>
-                                    <w:instrText xml:space="preserve"> PAGEREF _Toc524334001 \h </w:instrText>
+                                    <w:instrText xml:space="preserve"> PAGEREF _Toc524353176 \h </w:instrText>
                                   </w:r>
                                   <w:r>
                                     <w:rPr>
@@ -336,7 +334,7 @@
                                     <w:szCs w:val="24"/>
                                   </w:rPr>
                                 </w:pPr>
-                                <w:hyperlink w:anchor="_Toc524334002" w:history="1">
+                                <w:hyperlink w:anchor="_Toc524353177" w:history="1">
                                   <w:r>
                                     <w:rPr>
                                       <w:rStyle w:val="Hyperlink"/>
@@ -363,7 +361,7 @@
                                       <w:noProof/>
                                       <w:webHidden/>
                                     </w:rPr>
-                                    <w:instrText xml:space="preserve"> PAGEREF _Toc524334002 \h </w:instrText>
+                                    <w:instrText xml:space="preserve"> PAGEREF _Toc524353177 \h </w:instrText>
                                   </w:r>
                                   <w:r>
                                     <w:rPr>
@@ -410,7 +408,7 @@
                                     <w:szCs w:val="24"/>
                                   </w:rPr>
                                 </w:pPr>
-                                <w:hyperlink w:anchor="_Toc524334003" w:history="1">
+                                <w:hyperlink w:anchor="_Toc524353178" w:history="1">
                                   <w:r>
                                     <w:rPr>
                                       <w:rStyle w:val="Hyperlink"/>
@@ -437,7 +435,7 @@
                                       <w:noProof/>
                                       <w:webHidden/>
                                     </w:rPr>
-                                    <w:instrText xml:space="preserve"> PAGEREF _Toc524334003 \h </w:instrText>
+                                    <w:instrText xml:space="preserve"> PAGEREF _Toc524353178 \h </w:instrText>
                                   </w:r>
                                   <w:r>
                                     <w:rPr>
@@ -484,7 +482,7 @@
                                     <w:szCs w:val="24"/>
                                   </w:rPr>
                                 </w:pPr>
-                                <w:hyperlink w:anchor="_Toc524334004" w:history="1">
+                                <w:hyperlink w:anchor="_Toc524353179" w:history="1">
                                   <w:r>
                                     <w:rPr>
                                       <w:rStyle w:val="Hyperlink"/>
@@ -511,7 +509,80 @@
                                       <w:noProof/>
                                       <w:webHidden/>
                                     </w:rPr>
-                                    <w:instrText xml:space="preserve"> PAGEREF _Toc524334004 \h </w:instrText>
+                                    <w:instrText xml:space="preserve"> PAGEREF _Toc524353179 \h </w:instrText>
+                                  </w:r>
+                                  <w:r>
+                                    <w:rPr>
+                                      <w:noProof/>
+                                      <w:webHidden/>
+                                    </w:rPr>
+                                  </w:r>
+                                  <w:r>
+                                    <w:rPr>
+                                      <w:noProof/>
+                                      <w:webHidden/>
+                                    </w:rPr>
+                                    <w:fldChar w:fldCharType="separate"/>
+                                  </w:r>
+                                  <w:r>
+                                    <w:rPr>
+                                      <w:noProof/>
+                                      <w:webHidden/>
+                                    </w:rPr>
+                                    <w:t>3</w:t>
+                                  </w:r>
+                                  <w:r>
+                                    <w:rPr>
+                                      <w:noProof/>
+                                      <w:webHidden/>
+                                    </w:rPr>
+                                    <w:fldChar w:fldCharType="end"/>
+                                  </w:r>
+                                </w:hyperlink>
+                              </w:p>
+                              <w:p>
+                                <w:pPr>
+                                  <w:pStyle w:val="TOC2"/>
+                                  <w:tabs>
+                                    <w:tab w:val="right" w:leader="dot" w:pos="9350"/>
+                                  </w:tabs>
+                                  <w:rPr>
+                                    <w:rFonts w:cstheme="minorBidi"/>
+                                    <w:smallCaps w:val="0"/>
+                                    <w:noProof/>
+                                    <w:sz w:val="24"/>
+                                    <w:szCs w:val="24"/>
+                                  </w:rPr>
+                                </w:pPr>
+                                <w:hyperlink w:anchor="_Toc524353180" w:history="1">
+                                  <w:r>
+                                    <w:rPr>
+                                      <w:rStyle w:val="Hyperlink"/>
+                                      <w:b/>
+                                      <w:noProof/>
+                                    </w:rPr>
+                                    <w:t>Late Policy</w:t>
+                                  </w:r>
+                                  <w:r>
+                                    <w:rPr>
+                                      <w:noProof/>
+                                      <w:webHidden/>
+                                    </w:rPr>
+                                    <w:tab/>
+                                  </w:r>
+                                  <w:r>
+                                    <w:rPr>
+                                      <w:noProof/>
+                                      <w:webHidden/>
+                                    </w:rPr>
+                                    <w:fldChar w:fldCharType="begin"/>
+                                  </w:r>
+                                  <w:r>
+                                    <w:rPr>
+                                      <w:noProof/>
+                                      <w:webHidden/>
+                                    </w:rPr>
+                                    <w:instrText xml:space="preserve"> PAGEREF _Toc524353180 \h </w:instrText>
                                   </w:r>
                                   <w:r>
                                     <w:rPr>
@@ -558,7 +629,7 @@
                                     <w:szCs w:val="24"/>
                                   </w:rPr>
                                 </w:pPr>
-                                <w:hyperlink w:anchor="_Toc524334005" w:history="1">
+                                <w:hyperlink w:anchor="_Toc524353181" w:history="1">
                                   <w:r>
                                     <w:rPr>
                                       <w:rStyle w:val="Hyperlink"/>
@@ -585,7 +656,7 @@
                                       <w:noProof/>
                                       <w:webHidden/>
                                     </w:rPr>
-                                    <w:instrText xml:space="preserve"> PAGEREF _Toc524334005 \h </w:instrText>
+                                    <w:instrText xml:space="preserve"> PAGEREF _Toc524353181 \h </w:instrText>
                                   </w:r>
                                   <w:r>
                                     <w:rPr>
@@ -630,7 +701,7 @@
                                     <w:szCs w:val="24"/>
                                   </w:rPr>
                                 </w:pPr>
-                                <w:hyperlink w:anchor="_Toc524334006" w:history="1">
+                                <w:hyperlink w:anchor="_Toc524353182" w:history="1">
                                   <w:r>
                                     <w:rPr>
                                       <w:rStyle w:val="Hyperlink"/>
@@ -658,7 +729,7 @@
                                       <w:noProof/>
                                       <w:webHidden/>
                                     </w:rPr>
-                                    <w:instrText xml:space="preserve"> PAGEREF _Toc524334006 \h </w:instrText>
+                                    <w:instrText xml:space="preserve"> PAGEREF _Toc524353182 \h </w:instrText>
                                   </w:r>
                                   <w:r>
                                     <w:rPr>
@@ -703,7 +774,7 @@
                                     <w:szCs w:val="24"/>
                                   </w:rPr>
                                 </w:pPr>
-                                <w:hyperlink w:anchor="_Toc524334007" w:history="1">
+                                <w:hyperlink w:anchor="_Toc524353183" w:history="1">
                                   <w:r>
                                     <w:rPr>
                                       <w:rStyle w:val="Hyperlink"/>
@@ -731,7 +802,7 @@
                                       <w:noProof/>
                                       <w:webHidden/>
                                     </w:rPr>
-                                    <w:instrText xml:space="preserve"> PAGEREF _Toc524334007 \h </w:instrText>
+                                    <w:instrText xml:space="preserve"> PAGEREF _Toc524353183 \h </w:instrText>
                                   </w:r>
                                   <w:r>
                                     <w:rPr>
@@ -776,7 +847,7 @@
                                     <w:szCs w:val="24"/>
                                   </w:rPr>
                                 </w:pPr>
-                                <w:hyperlink w:anchor="_Toc524334008" w:history="1">
+                                <w:hyperlink w:anchor="_Toc524353184" w:history="1">
                                   <w:r>
                                     <w:rPr>
                                       <w:rStyle w:val="Hyperlink"/>
@@ -804,7 +875,7 @@
                                       <w:noProof/>
                                       <w:webHidden/>
                                     </w:rPr>
-                                    <w:instrText xml:space="preserve"> PAGEREF _Toc524334008 \h </w:instrText>
+                                    <w:instrText xml:space="preserve"> PAGEREF _Toc524353184 \h </w:instrText>
                                   </w:r>
                                   <w:r>
                                     <w:rPr>
@@ -849,7 +920,7 @@
                                     <w:szCs w:val="24"/>
                                   </w:rPr>
                                 </w:pPr>
-                                <w:hyperlink w:anchor="_Toc524334009" w:history="1">
+                                <w:hyperlink w:anchor="_Toc524353185" w:history="1">
                                   <w:r>
                                     <w:rPr>
                                       <w:rStyle w:val="Hyperlink"/>
@@ -877,7 +948,7 @@
                                       <w:noProof/>
                                       <w:webHidden/>
                                     </w:rPr>
-                                    <w:instrText xml:space="preserve"> PAGEREF _Toc524334009 \h </w:instrText>
+                                    <w:instrText xml:space="preserve"> PAGEREF _Toc524353185 \h </w:instrText>
                                   </w:r>
                                   <w:r>
                                     <w:rPr>
@@ -924,7 +995,7 @@
                                     <w:szCs w:val="24"/>
                                   </w:rPr>
                                 </w:pPr>
-                                <w:hyperlink w:anchor="_Toc524334010" w:history="1">
+                                <w:hyperlink w:anchor="_Toc524353186" w:history="1">
                                   <w:r>
                                     <w:rPr>
                                       <w:rStyle w:val="Hyperlink"/>
@@ -951,7 +1022,7 @@
                                       <w:noProof/>
                                       <w:webHidden/>
                                     </w:rPr>
-                                    <w:instrText xml:space="preserve"> PAGEREF _Toc524334010 \h </w:instrText>
+                                    <w:instrText xml:space="preserve"> PAGEREF _Toc524353186 \h </w:instrText>
                                   </w:r>
                                   <w:r>
                                     <w:rPr>
@@ -996,7 +1067,7 @@
                                     <w:szCs w:val="24"/>
                                   </w:rPr>
                                 </w:pPr>
-                                <w:hyperlink w:anchor="_Toc524334011" w:history="1">
+                                <w:hyperlink w:anchor="_Toc524353187" w:history="1">
                                   <w:r>
                                     <w:rPr>
                                       <w:rStyle w:val="Hyperlink"/>
@@ -1024,7 +1095,7 @@
                                       <w:noProof/>
                                       <w:webHidden/>
                                     </w:rPr>
-                                    <w:instrText xml:space="preserve"> PAGEREF _Toc524334011 \h </w:instrText>
+                                    <w:instrText xml:space="preserve"> PAGEREF _Toc524353187 \h </w:instrText>
                                   </w:r>
                                   <w:r>
                                     <w:rPr>
@@ -1069,7 +1140,7 @@
                                     <w:szCs w:val="24"/>
                                   </w:rPr>
                                 </w:pPr>
-                                <w:hyperlink w:anchor="_Toc524334012" w:history="1">
+                                <w:hyperlink w:anchor="_Toc524353188" w:history="1">
                                   <w:r>
                                     <w:rPr>
                                       <w:rStyle w:val="Hyperlink"/>
@@ -1097,7 +1168,7 @@
                                       <w:noProof/>
                                       <w:webHidden/>
                                     </w:rPr>
-                                    <w:instrText xml:space="preserve"> PAGEREF _Toc524334012 \h </w:instrText>
+                                    <w:instrText xml:space="preserve"> PAGEREF _Toc524353188 \h </w:instrText>
                                   </w:r>
                                   <w:r>
                                     <w:rPr>
@@ -1142,7 +1213,7 @@
                                     <w:szCs w:val="24"/>
                                   </w:rPr>
                                 </w:pPr>
-                                <w:hyperlink w:anchor="_Toc524334013" w:history="1">
+                                <w:hyperlink w:anchor="_Toc524353189" w:history="1">
                                   <w:r>
                                     <w:rPr>
                                       <w:rStyle w:val="Hyperlink"/>
@@ -1170,7 +1241,7 @@
                                       <w:noProof/>
                                       <w:webHidden/>
                                     </w:rPr>
-                                    <w:instrText xml:space="preserve"> PAGEREF _Toc524334013 \h </w:instrText>
+                                    <w:instrText xml:space="preserve"> PAGEREF _Toc524353189 \h </w:instrText>
                                   </w:r>
                                   <w:r>
                                     <w:rPr>
@@ -1213,6 +1284,10 @@
                               </w:p>
                             </w:sdtContent>
                           </w:sdt>
+                          <w:p>
+                            <w:bookmarkStart w:id="0" w:name="_GoBack"/>
+                            <w:bookmarkEnd w:id="0"/>
+                          </w:p>
                           <w:p/>
                           <w:p/>
                           <w:p/>
@@ -1252,13 +1327,7 @@
                   <w:txbxContent>
                     <w:sdt>
                       <w:sdtPr>
-                        <w:rPr>
-                          <w:smallCaps w:val="0"/>
-                          <w:spacing w:val="0"/>
-                          <w:sz w:val="20"/>
-                          <w:szCs w:val="20"/>
-                        </w:rPr>
-                        <w:id w:val="353389734"/>
+                        <w:id w:val="-193455591"/>
                         <w:docPartObj>
                           <w:docPartGallery w:val="Table of Contents"/>
                           <w:docPartUnique/>
@@ -1268,7 +1337,11 @@
                         <w:rPr>
                           <w:b/>
                           <w:bCs/>
+                          <w:smallCaps w:val="0"/>
                           <w:noProof/>
+                          <w:spacing w:val="0"/>
+                          <w:sz w:val="20"/>
+                          <w:szCs w:val="20"/>
                         </w:rPr>
                       </w:sdtEndPr>
                       <w:sdtContent>
@@ -1313,7 +1386,7 @@
                             </w:rPr>
                             <w:fldChar w:fldCharType="separate"/>
                           </w:r>
-                          <w:hyperlink w:anchor="_Toc524333999" w:history="1">
+                          <w:hyperlink w:anchor="_Toc524353174" w:history="1">
                             <w:r>
                               <w:rPr>
                                 <w:rStyle w:val="Hyperlink"/>
@@ -1340,7 +1413,7 @@
                                 <w:noProof/>
                                 <w:webHidden/>
                               </w:rPr>
-                              <w:instrText xml:space="preserve"> PAGEREF _Toc524333999 \h </w:instrText>
+                              <w:instrText xml:space="preserve"> PAGEREF _Toc524353174 \h </w:instrText>
                             </w:r>
                             <w:r>
                               <w:rPr>
@@ -1385,7 +1458,7 @@
                               <w:szCs w:val="24"/>
                             </w:rPr>
                           </w:pPr>
-                          <w:hyperlink w:anchor="_Toc524334000" w:history="1">
+                          <w:hyperlink w:anchor="_Toc524353175" w:history="1">
                             <w:r>
                               <w:rPr>
                                 <w:rStyle w:val="Hyperlink"/>
@@ -1413,7 +1486,7 @@
                                 <w:noProof/>
                                 <w:webHidden/>
                               </w:rPr>
-                              <w:instrText xml:space="preserve"> PAGEREF _Toc524334000 \h </w:instrText>
+                              <w:instrText xml:space="preserve"> PAGEREF _Toc524353175 \h </w:instrText>
                             </w:r>
                             <w:r>
                               <w:rPr>
@@ -1458,7 +1531,7 @@
                               <w:szCs w:val="24"/>
                             </w:rPr>
                           </w:pPr>
-                          <w:hyperlink w:anchor="_Toc524334001" w:history="1">
+                          <w:hyperlink w:anchor="_Toc524353176" w:history="1">
                             <w:r>
                               <w:rPr>
                                 <w:rStyle w:val="Hyperlink"/>
@@ -1486,7 +1559,7 @@
                                 <w:noProof/>
                                 <w:webHidden/>
                               </w:rPr>
-                              <w:instrText xml:space="preserve"> PAGEREF _Toc524334001 \h </w:instrText>
+                              <w:instrText xml:space="preserve"> PAGEREF _Toc524353176 \h </w:instrText>
                             </w:r>
                             <w:r>
                               <w:rPr>
@@ -1533,7 +1606,7 @@
                               <w:szCs w:val="24"/>
                             </w:rPr>
                           </w:pPr>
-                          <w:hyperlink w:anchor="_Toc524334002" w:history="1">
+                          <w:hyperlink w:anchor="_Toc524353177" w:history="1">
                             <w:r>
                               <w:rPr>
                                 <w:rStyle w:val="Hyperlink"/>
@@ -1560,7 +1633,7 @@
                                 <w:noProof/>
                                 <w:webHidden/>
                               </w:rPr>
-                              <w:instrText xml:space="preserve"> PAGEREF _Toc524334002 \h </w:instrText>
+                              <w:instrText xml:space="preserve"> PAGEREF _Toc524353177 \h </w:instrText>
                             </w:r>
                             <w:r>
                               <w:rPr>
@@ -1607,7 +1680,7 @@
                               <w:szCs w:val="24"/>
                             </w:rPr>
                           </w:pPr>
-                          <w:hyperlink w:anchor="_Toc524334003" w:history="1">
+                          <w:hyperlink w:anchor="_Toc524353178" w:history="1">
                             <w:r>
                               <w:rPr>
                                 <w:rStyle w:val="Hyperlink"/>
@@ -1634,7 +1707,7 @@
                                 <w:noProof/>
                                 <w:webHidden/>
                               </w:rPr>
-                              <w:instrText xml:space="preserve"> PAGEREF _Toc524334003 \h </w:instrText>
+                              <w:instrText xml:space="preserve"> PAGEREF _Toc524353178 \h </w:instrText>
                             </w:r>
                             <w:r>
                               <w:rPr>
@@ -1681,7 +1754,7 @@
                               <w:szCs w:val="24"/>
                             </w:rPr>
                           </w:pPr>
-                          <w:hyperlink w:anchor="_Toc524334004" w:history="1">
+                          <w:hyperlink w:anchor="_Toc524353179" w:history="1">
                             <w:r>
                               <w:rPr>
                                 <w:rStyle w:val="Hyperlink"/>
@@ -1708,7 +1781,80 @@
                                 <w:noProof/>
                                 <w:webHidden/>
                               </w:rPr>
-                              <w:instrText xml:space="preserve"> PAGEREF _Toc524334004 \h </w:instrText>
+                              <w:instrText xml:space="preserve"> PAGEREF _Toc524353179 \h </w:instrText>
+                            </w:r>
+                            <w:r>
+                              <w:rPr>
+                                <w:noProof/>
+                                <w:webHidden/>
+                              </w:rPr>
+                            </w:r>
+                            <w:r>
+                              <w:rPr>
+                                <w:noProof/>
+                                <w:webHidden/>
+                              </w:rPr>
+                              <w:fldChar w:fldCharType="separate"/>
+                            </w:r>
+                            <w:r>
+                              <w:rPr>
+                                <w:noProof/>
+                                <w:webHidden/>
+                              </w:rPr>
+                              <w:t>3</w:t>
+                            </w:r>
+                            <w:r>
+                              <w:rPr>
+                                <w:noProof/>
+                                <w:webHidden/>
+                              </w:rPr>
+                              <w:fldChar w:fldCharType="end"/>
+                            </w:r>
+                          </w:hyperlink>
+                        </w:p>
+                        <w:p>
+                          <w:pPr>
+                            <w:pStyle w:val="TOC2"/>
+                            <w:tabs>
+                              <w:tab w:val="right" w:leader="dot" w:pos="9350"/>
+                            </w:tabs>
+                            <w:rPr>
+                              <w:rFonts w:cstheme="minorBidi"/>
+                              <w:smallCaps w:val="0"/>
+                              <w:noProof/>
+                              <w:sz w:val="24"/>
+                              <w:szCs w:val="24"/>
+                            </w:rPr>
+                          </w:pPr>
+                          <w:hyperlink w:anchor="_Toc524353180" w:history="1">
+                            <w:r>
+                              <w:rPr>
+                                <w:rStyle w:val="Hyperlink"/>
+                                <w:b/>
+                                <w:noProof/>
+                              </w:rPr>
+                              <w:t>Late Policy</w:t>
+                            </w:r>
+                            <w:r>
+                              <w:rPr>
+                                <w:noProof/>
+                                <w:webHidden/>
+                              </w:rPr>
+                              <w:tab/>
+                            </w:r>
+                            <w:r>
+                              <w:rPr>
+                                <w:noProof/>
+                                <w:webHidden/>
+                              </w:rPr>
+                              <w:fldChar w:fldCharType="begin"/>
+                            </w:r>
+                            <w:r>
+                              <w:rPr>
+                                <w:noProof/>
+                                <w:webHidden/>
+                              </w:rPr>
+                              <w:instrText xml:space="preserve"> PAGEREF _Toc524353180 \h </w:instrText>
                             </w:r>
                             <w:r>
                               <w:rPr>
@@ -1755,7 +1901,7 @@
                               <w:szCs w:val="24"/>
                             </w:rPr>
                           </w:pPr>
-                          <w:hyperlink w:anchor="_Toc524334005" w:history="1">
+                          <w:hyperlink w:anchor="_Toc524353181" w:history="1">
                             <w:r>
                               <w:rPr>
                                 <w:rStyle w:val="Hyperlink"/>
@@ -1782,7 +1928,7 @@
                                 <w:noProof/>
                                 <w:webHidden/>
                               </w:rPr>
-                              <w:instrText xml:space="preserve"> PAGEREF _Toc524334005 \h </w:instrText>
+                              <w:instrText xml:space="preserve"> PAGEREF _Toc524353181 \h </w:instrText>
                             </w:r>
                             <w:r>
                               <w:rPr>
@@ -1827,7 +1973,7 @@
                               <w:szCs w:val="24"/>
                             </w:rPr>
                           </w:pPr>
-                          <w:hyperlink w:anchor="_Toc524334006" w:history="1">
+                          <w:hyperlink w:anchor="_Toc524353182" w:history="1">
                             <w:r>
                               <w:rPr>
                                 <w:rStyle w:val="Hyperlink"/>
@@ -1855,7 +2001,7 @@
                                 <w:noProof/>
                                 <w:webHidden/>
                               </w:rPr>
-                              <w:instrText xml:space="preserve"> PAGEREF _Toc524334006 \h </w:instrText>
+                              <w:instrText xml:space="preserve"> PAGEREF _Toc524353182 \h </w:instrText>
                             </w:r>
                             <w:r>
                               <w:rPr>
@@ -1900,7 +2046,7 @@
                               <w:szCs w:val="24"/>
                             </w:rPr>
                           </w:pPr>
-                          <w:hyperlink w:anchor="_Toc524334007" w:history="1">
+                          <w:hyperlink w:anchor="_Toc524353183" w:history="1">
                             <w:r>
                               <w:rPr>
                                 <w:rStyle w:val="Hyperlink"/>
@@ -1928,7 +2074,7 @@
                                 <w:noProof/>
                                 <w:webHidden/>
                               </w:rPr>
-                              <w:instrText xml:space="preserve"> PAGEREF _Toc524334007 \h </w:instrText>
+                              <w:instrText xml:space="preserve"> PAGEREF _Toc524353183 \h </w:instrText>
                             </w:r>
                             <w:r>
                               <w:rPr>
@@ -1973,7 +2119,7 @@
                               <w:szCs w:val="24"/>
                             </w:rPr>
                           </w:pPr>
-                          <w:hyperlink w:anchor="_Toc524334008" w:history="1">
+                          <w:hyperlink w:anchor="_Toc524353184" w:history="1">
                             <w:r>
                               <w:rPr>
                                 <w:rStyle w:val="Hyperlink"/>
@@ -2001,7 +2147,7 @@
                                 <w:noProof/>
                                 <w:webHidden/>
                               </w:rPr>
-                              <w:instrText xml:space="preserve"> PAGEREF _Toc524334008 \h </w:instrText>
+                              <w:instrText xml:space="preserve"> PAGEREF _Toc524353184 \h </w:instrText>
                             </w:r>
                             <w:r>
                               <w:rPr>
@@ -2046,7 +2192,7 @@
                               <w:szCs w:val="24"/>
                             </w:rPr>
                           </w:pPr>
-                          <w:hyperlink w:anchor="_Toc524334009" w:history="1">
+                          <w:hyperlink w:anchor="_Toc524353185" w:history="1">
                             <w:r>
                               <w:rPr>
                                 <w:rStyle w:val="Hyperlink"/>
@@ -2074,7 +2220,7 @@
                                 <w:noProof/>
                                 <w:webHidden/>
                               </w:rPr>
-                              <w:instrText xml:space="preserve"> PAGEREF _Toc524334009 \h </w:instrText>
+                              <w:instrText xml:space="preserve"> PAGEREF _Toc524353185 \h </w:instrText>
                             </w:r>
                             <w:r>
                               <w:rPr>
@@ -2121,7 +2267,7 @@
                               <w:szCs w:val="24"/>
                             </w:rPr>
                           </w:pPr>
-                          <w:hyperlink w:anchor="_Toc524334010" w:history="1">
+                          <w:hyperlink w:anchor="_Toc524353186" w:history="1">
                             <w:r>
                               <w:rPr>
                                 <w:rStyle w:val="Hyperlink"/>
@@ -2148,7 +2294,7 @@
                                 <w:noProof/>
                                 <w:webHidden/>
                               </w:rPr>
-                              <w:instrText xml:space="preserve"> PAGEREF _Toc524334010 \h </w:instrText>
+                              <w:instrText xml:space="preserve"> PAGEREF _Toc524353186 \h </w:instrText>
                             </w:r>
                             <w:r>
                               <w:rPr>
@@ -2193,7 +2339,7 @@
                               <w:szCs w:val="24"/>
                             </w:rPr>
                           </w:pPr>
-                          <w:hyperlink w:anchor="_Toc524334011" w:history="1">
+                          <w:hyperlink w:anchor="_Toc524353187" w:history="1">
                             <w:r>
                               <w:rPr>
                                 <w:rStyle w:val="Hyperlink"/>
@@ -2221,7 +2367,7 @@
                                 <w:noProof/>
                                 <w:webHidden/>
                               </w:rPr>
-                              <w:instrText xml:space="preserve"> PAGEREF _Toc524334011 \h </w:instrText>
+                              <w:instrText xml:space="preserve"> PAGEREF _Toc524353187 \h </w:instrText>
                             </w:r>
                             <w:r>
                               <w:rPr>
@@ -2266,7 +2412,7 @@
                               <w:szCs w:val="24"/>
                             </w:rPr>
                           </w:pPr>
-                          <w:hyperlink w:anchor="_Toc524334012" w:history="1">
+                          <w:hyperlink w:anchor="_Toc524353188" w:history="1">
                             <w:r>
                               <w:rPr>
                                 <w:rStyle w:val="Hyperlink"/>
@@ -2294,7 +2440,7 @@
                                 <w:noProof/>
                                 <w:webHidden/>
                               </w:rPr>
-                              <w:instrText xml:space="preserve"> PAGEREF _Toc524334012 \h </w:instrText>
+                              <w:instrText xml:space="preserve"> PAGEREF _Toc524353188 \h </w:instrText>
                             </w:r>
                             <w:r>
                               <w:rPr>
@@ -2339,7 +2485,7 @@
                               <w:szCs w:val="24"/>
                             </w:rPr>
                           </w:pPr>
-                          <w:hyperlink w:anchor="_Toc524334013" w:history="1">
+                          <w:hyperlink w:anchor="_Toc524353189" w:history="1">
                             <w:r>
                               <w:rPr>
                                 <w:rStyle w:val="Hyperlink"/>
@@ -2367,7 +2513,7 @@
                                 <w:noProof/>
                                 <w:webHidden/>
                               </w:rPr>
-                              <w:instrText xml:space="preserve"> PAGEREF _Toc524334013 \h </w:instrText>
+                              <w:instrText xml:space="preserve"> PAGEREF _Toc524353189 \h </w:instrText>
                             </w:r>
                             <w:r>
                               <w:rPr>
@@ -2410,6 +2556,10 @@
                         </w:p>
                       </w:sdtContent>
                     </w:sdt>
+                    <w:p>
+                      <w:bookmarkStart w:id="1" w:name="_GoBack"/>
+                      <w:bookmarkEnd w:id="1"/>
+                    </w:p>
                     <w:p/>
                     <w:p/>
                     <w:p/>
@@ -2477,26 +2627,26 @@
           <w:b/>
         </w:rPr>
       </w:pPr>
-      <w:bookmarkStart w:id="0" w:name="_Toc510520680"/>
-      <w:bookmarkStart w:id="1" w:name="_Toc510520751"/>
-      <w:bookmarkStart w:id="2" w:name="_Toc510520853"/>
-      <w:bookmarkStart w:id="3" w:name="_Toc524333827"/>
-      <w:bookmarkStart w:id="4" w:name="_Toc524333867"/>
-      <w:bookmarkStart w:id="5" w:name="_Toc524333999"/>
-      <w:bookmarkStart w:id="6" w:name="_GoBack"/>
+      <w:bookmarkStart w:id="2" w:name="_Toc510520680"/>
+      <w:bookmarkStart w:id="3" w:name="_Toc510520751"/>
+      <w:bookmarkStart w:id="4" w:name="_Toc510520853"/>
+      <w:bookmarkStart w:id="5" w:name="_Toc524333827"/>
+      <w:bookmarkStart w:id="6" w:name="_Toc524333867"/>
+      <w:bookmarkStart w:id="7" w:name="_Toc524333999"/>
+      <w:bookmarkStart w:id="8" w:name="_Toc524353174"/>
       <w:r>
         <w:rPr>
           <w:b/>
         </w:rPr>
         <w:t>Course Details</w:t>
       </w:r>
-      <w:bookmarkEnd w:id="0"/>
-      <w:bookmarkEnd w:id="1"/>
       <w:bookmarkEnd w:id="2"/>
       <w:bookmarkEnd w:id="3"/>
       <w:bookmarkEnd w:id="4"/>
       <w:bookmarkEnd w:id="5"/>
       <w:bookmarkEnd w:id="6"/>
+      <w:bookmarkEnd w:id="7"/>
+      <w:bookmarkEnd w:id="8"/>
     </w:p>
     <w:tbl>
       <w:tblPr>
@@ -2952,17 +3102,17 @@
           <w:sz w:val="28"/>
         </w:rPr>
       </w:pPr>
-      <w:bookmarkStart w:id="7" w:name="_Toc524333828"/>
-      <w:bookmarkStart w:id="8" w:name="_Toc510520683"/>
-      <w:bookmarkStart w:id="9" w:name="_Toc510520752"/>
-      <w:bookmarkStart w:id="10" w:name="_Toc510520854"/>
+      <w:bookmarkStart w:id="9" w:name="_Toc524333828"/>
+      <w:bookmarkStart w:id="10" w:name="_Toc510520683"/>
+      <w:bookmarkStart w:id="11" w:name="_Toc510520752"/>
+      <w:bookmarkStart w:id="12" w:name="_Toc510520854"/>
       <w:r>
         <w:rPr>
           <w:sz w:val="28"/>
         </w:rPr>
         <w:t>This course will explore common computational problem-solving techniques useful to computer scientists, but also to anyone who has large data sets, repetitive processes or other needs for computation. Topics include: fundamental programming-in-the-small abilities and concepts, including procedural programming (methods, parameters, return, values), basic control structures (sequence, if/else, for loop, while loop), file processing, arrays, and an introduction to defining objects.</w:t>
       </w:r>
-      <w:bookmarkEnd w:id="7"/>
+      <w:bookmarkEnd w:id="9"/>
     </w:p>
     <w:p>
       <w:pPr>
@@ -2971,14 +3121,14 @@
           <w:sz w:val="28"/>
         </w:rPr>
       </w:pPr>
-      <w:bookmarkStart w:id="11" w:name="_Toc524333829"/>
+      <w:bookmarkStart w:id="13" w:name="_Toc524333829"/>
       <w:r>
         <w:rPr>
           <w:sz w:val="28"/>
         </w:rPr>
         <w:t>Due to the amount of material and quick pace for consumption, prior programming experience is expected.</w:t>
       </w:r>
-      <w:bookmarkEnd w:id="11"/>
+      <w:bookmarkEnd w:id="13"/>
     </w:p>
     <w:p>
       <w:pPr>
@@ -2988,9 +3138,10 @@
           <w:b/>
         </w:rPr>
       </w:pPr>
-      <w:bookmarkStart w:id="12" w:name="_Toc524333830"/>
-      <w:bookmarkStart w:id="13" w:name="_Toc524333868"/>
-      <w:bookmarkStart w:id="14" w:name="_Toc524334000"/>
+      <w:bookmarkStart w:id="14" w:name="_Toc524333830"/>
+      <w:bookmarkStart w:id="15" w:name="_Toc524333868"/>
+      <w:bookmarkStart w:id="16" w:name="_Toc524334000"/>
+      <w:bookmarkStart w:id="17" w:name="_Toc524353175"/>
       <w:r>
         <w:rPr>
           <w:b/>
@@ -3003,12 +3154,13 @@
         </w:rPr>
         <w:t>s</w:t>
       </w:r>
-      <w:bookmarkEnd w:id="8"/>
-      <w:bookmarkEnd w:id="9"/>
       <w:bookmarkEnd w:id="10"/>
+      <w:bookmarkEnd w:id="11"/>
       <w:bookmarkEnd w:id="12"/>
-      <w:bookmarkEnd w:id="13"/>
       <w:bookmarkEnd w:id="14"/>
+      <w:bookmarkEnd w:id="15"/>
+      <w:bookmarkEnd w:id="16"/>
+      <w:bookmarkEnd w:id="17"/>
     </w:p>
     <w:p>
       <w:pPr>
@@ -3017,7 +3169,7 @@
           <w:szCs w:val="28"/>
         </w:rPr>
       </w:pPr>
-      <w:bookmarkStart w:id="15" w:name="_Toc510520684"/>
+      <w:bookmarkStart w:id="18" w:name="_Toc510520684"/>
       <w:r>
         <w:rPr>
           <w:sz w:val="28"/>
@@ -3025,7 +3177,7 @@
         </w:rPr>
         <w:t>ENGL&amp; 101 (may be taken concurrently) and MATH&amp; 141 or MATH 111 with grades of 2.0 or better. CS 121 or ENGR 202 with a grade of 2.0 or better.</w:t>
       </w:r>
-      <w:bookmarkEnd w:id="15"/>
+      <w:bookmarkEnd w:id="18"/>
       <w:r>
         <w:rPr>
           <w:sz w:val="28"/>
@@ -3051,9 +3203,10 @@
           <w:b/>
         </w:rPr>
       </w:pPr>
-      <w:bookmarkStart w:id="16" w:name="_Toc524333831"/>
-      <w:bookmarkStart w:id="17" w:name="_Toc524333869"/>
-      <w:bookmarkStart w:id="18" w:name="_Toc524334001"/>
+      <w:bookmarkStart w:id="19" w:name="_Toc524333831"/>
+      <w:bookmarkStart w:id="20" w:name="_Toc524333869"/>
+      <w:bookmarkStart w:id="21" w:name="_Toc524334001"/>
+      <w:bookmarkStart w:id="22" w:name="_Toc524353176"/>
       <w:r>
         <w:rPr>
           <w:b/>
@@ -3061,9 +3214,10 @@
         <w:lastRenderedPageBreak/>
         <w:t>Course Outcomes</w:t>
       </w:r>
-      <w:bookmarkEnd w:id="16"/>
-      <w:bookmarkEnd w:id="17"/>
-      <w:bookmarkEnd w:id="18"/>
+      <w:bookmarkEnd w:id="19"/>
+      <w:bookmarkEnd w:id="20"/>
+      <w:bookmarkEnd w:id="21"/>
+      <w:bookmarkEnd w:id="22"/>
     </w:p>
     <w:p>
       <w:pPr>
@@ -3193,24 +3347,26 @@
           <w:b/>
         </w:rPr>
       </w:pPr>
-      <w:bookmarkStart w:id="19" w:name="_Toc510520686"/>
-      <w:bookmarkStart w:id="20" w:name="_Toc510520754"/>
-      <w:bookmarkStart w:id="21" w:name="_Toc510520856"/>
-      <w:bookmarkStart w:id="22" w:name="_Toc524333832"/>
-      <w:bookmarkStart w:id="23" w:name="_Toc524333870"/>
-      <w:bookmarkStart w:id="24" w:name="_Toc524334002"/>
+      <w:bookmarkStart w:id="23" w:name="_Toc510520686"/>
+      <w:bookmarkStart w:id="24" w:name="_Toc510520754"/>
+      <w:bookmarkStart w:id="25" w:name="_Toc510520856"/>
+      <w:bookmarkStart w:id="26" w:name="_Toc524333832"/>
+      <w:bookmarkStart w:id="27" w:name="_Toc524333870"/>
+      <w:bookmarkStart w:id="28" w:name="_Toc524334002"/>
+      <w:bookmarkStart w:id="29" w:name="_Toc524353177"/>
       <w:r>
         <w:rPr>
           <w:b/>
         </w:rPr>
         <w:t>Text</w:t>
       </w:r>
-      <w:bookmarkEnd w:id="19"/>
-      <w:bookmarkEnd w:id="20"/>
-      <w:bookmarkEnd w:id="21"/>
-      <w:bookmarkEnd w:id="22"/>
       <w:bookmarkEnd w:id="23"/>
       <w:bookmarkEnd w:id="24"/>
+      <w:bookmarkEnd w:id="25"/>
+      <w:bookmarkEnd w:id="26"/>
+      <w:bookmarkEnd w:id="27"/>
+      <w:bookmarkEnd w:id="28"/>
+      <w:bookmarkEnd w:id="29"/>
     </w:p>
     <w:p>
       <w:pPr>
@@ -3290,27 +3446,7 @@
           <w:sz w:val="28"/>
           <w:szCs w:val="28"/>
         </w:rPr>
-        <w:t xml:space="preserve">by Stuart </w:t>
-      </w:r>
-      <w:proofErr w:type="spellStart"/>
-      <w:r>
-        <w:rPr>
-          <w:rFonts w:eastAsia="Times New Roman" w:cs="Times New Roman"/>
-          <w:color w:val="2D3B45"/>
-          <w:sz w:val="28"/>
-          <w:szCs w:val="28"/>
-        </w:rPr>
-        <w:t>Reges</w:t>
-      </w:r>
-      <w:proofErr w:type="spellEnd"/>
-      <w:r>
-        <w:rPr>
-          <w:rFonts w:eastAsia="Times New Roman" w:cs="Times New Roman"/>
-          <w:color w:val="2D3B45"/>
-          <w:sz w:val="28"/>
-          <w:szCs w:val="28"/>
-        </w:rPr>
-        <w:t xml:space="preserve"> and Marty Stepp</w:t>
+        <w:t>by Stuart Reges and Marty Stepp</w:t>
       </w:r>
       <w:r>
         <w:rPr>
@@ -4140,18 +4276,8 @@
                 <w:sz w:val="24"/>
                 <w:szCs w:val="28"/>
               </w:rPr>
-              <w:t xml:space="preserve">Chapter 10: </w:t>
+              <w:t>Chapter 10: ArrayLists</w:t>
             </w:r>
-            <w:proofErr w:type="spellStart"/>
-            <w:r>
-              <w:rPr>
-                <w:rFonts w:eastAsia="Times New Roman" w:cs="Times New Roman"/>
-                <w:sz w:val="24"/>
-                <w:szCs w:val="28"/>
-              </w:rPr>
-              <w:t>ArrayLists</w:t>
-            </w:r>
-            <w:proofErr w:type="spellEnd"/>
           </w:p>
         </w:tc>
       </w:tr>
@@ -4232,12 +4358,13 @@
           <w:b/>
         </w:rPr>
       </w:pPr>
-      <w:bookmarkStart w:id="25" w:name="_Toc510520687"/>
-      <w:bookmarkStart w:id="26" w:name="_Toc510520755"/>
-      <w:bookmarkStart w:id="27" w:name="_Toc510520857"/>
-      <w:bookmarkStart w:id="28" w:name="_Toc524333833"/>
-      <w:bookmarkStart w:id="29" w:name="_Toc524333871"/>
-      <w:bookmarkStart w:id="30" w:name="_Toc524334003"/>
+      <w:bookmarkStart w:id="30" w:name="_Toc510520687"/>
+      <w:bookmarkStart w:id="31" w:name="_Toc510520755"/>
+      <w:bookmarkStart w:id="32" w:name="_Toc510520857"/>
+      <w:bookmarkStart w:id="33" w:name="_Toc524333833"/>
+      <w:bookmarkStart w:id="34" w:name="_Toc524333871"/>
+      <w:bookmarkStart w:id="35" w:name="_Toc524334003"/>
+      <w:bookmarkStart w:id="36" w:name="_Toc524353178"/>
       <w:r>
         <w:rPr>
           <w:b/>
@@ -4245,12 +4372,13 @@
         <w:lastRenderedPageBreak/>
         <w:t>Software</w:t>
       </w:r>
-      <w:bookmarkEnd w:id="25"/>
-      <w:bookmarkEnd w:id="26"/>
-      <w:bookmarkEnd w:id="27"/>
-      <w:bookmarkEnd w:id="28"/>
-      <w:bookmarkEnd w:id="29"/>
       <w:bookmarkEnd w:id="30"/>
+      <w:bookmarkEnd w:id="31"/>
+      <w:bookmarkEnd w:id="32"/>
+      <w:bookmarkEnd w:id="33"/>
+      <w:bookmarkEnd w:id="34"/>
+      <w:bookmarkEnd w:id="35"/>
+      <w:bookmarkEnd w:id="36"/>
     </w:p>
     <w:p>
       <w:pPr>
@@ -4299,7 +4427,6 @@
         </w:rPr>
       </w:pPr>
       <w:hyperlink r:id="rId10" w:history="1">
-        <w:proofErr w:type="spellStart"/>
         <w:r>
           <w:rPr>
             <w:rStyle w:val="Hyperlink"/>
@@ -4308,18 +4435,7 @@
             <w:sz w:val="28"/>
             <w:szCs w:val="28"/>
           </w:rPr>
-          <w:t>JGrasp</w:t>
-        </w:r>
-        <w:proofErr w:type="spellEnd"/>
-        <w:r>
-          <w:rPr>
-            <w:rStyle w:val="Hyperlink"/>
-            <w:i/>
-            <w:iCs/>
-            <w:sz w:val="28"/>
-            <w:szCs w:val="28"/>
-          </w:rPr>
-          <w:t xml:space="preserve"> IDE</w:t>
+          <w:t>JGrasp IDE</w:t>
         </w:r>
       </w:hyperlink>
       <w:r>
@@ -4340,24 +4456,26 @@
           <w:b/>
         </w:rPr>
       </w:pPr>
-      <w:bookmarkStart w:id="31" w:name="_Toc510520688"/>
-      <w:bookmarkStart w:id="32" w:name="_Toc510520756"/>
-      <w:bookmarkStart w:id="33" w:name="_Toc510520858"/>
-      <w:bookmarkStart w:id="34" w:name="_Toc524333834"/>
-      <w:bookmarkStart w:id="35" w:name="_Toc524333872"/>
-      <w:bookmarkStart w:id="36" w:name="_Toc524334004"/>
+      <w:bookmarkStart w:id="37" w:name="_Toc510520688"/>
+      <w:bookmarkStart w:id="38" w:name="_Toc510520756"/>
+      <w:bookmarkStart w:id="39" w:name="_Toc510520858"/>
+      <w:bookmarkStart w:id="40" w:name="_Toc524333834"/>
+      <w:bookmarkStart w:id="41" w:name="_Toc524333872"/>
+      <w:bookmarkStart w:id="42" w:name="_Toc524334004"/>
+      <w:bookmarkStart w:id="43" w:name="_Toc524353179"/>
       <w:r>
         <w:rPr>
           <w:b/>
         </w:rPr>
         <w:t>Grading Policy</w:t>
       </w:r>
-      <w:bookmarkEnd w:id="31"/>
-      <w:bookmarkEnd w:id="32"/>
-      <w:bookmarkEnd w:id="33"/>
-      <w:bookmarkEnd w:id="34"/>
-      <w:bookmarkEnd w:id="35"/>
-      <w:bookmarkEnd w:id="36"/>
+      <w:bookmarkEnd w:id="37"/>
+      <w:bookmarkEnd w:id="38"/>
+      <w:bookmarkEnd w:id="39"/>
+      <w:bookmarkEnd w:id="40"/>
+      <w:bookmarkEnd w:id="41"/>
+      <w:bookmarkEnd w:id="42"/>
+      <w:bookmarkEnd w:id="43"/>
     </w:p>
     <w:tbl>
       <w:tblPr>
@@ -4368,17 +4486,19 @@
           <w:left w:val="nil"/>
           <w:right w:val="nil"/>
         </w:tblBorders>
-        <w:tblLayout w:type="fixed"/>
         <w:tblLook w:val="0000" w:firstRow="0" w:lastRow="0" w:firstColumn="0" w:lastColumn="0" w:noHBand="0" w:noVBand="0"/>
       </w:tblPr>
       <w:tblGrid>
-        <w:gridCol w:w="3566"/>
-        <w:gridCol w:w="1607"/>
+        <w:gridCol w:w="3164"/>
+        <w:gridCol w:w="1523"/>
       </w:tblGrid>
       <w:tr>
+        <w:trPr>
+          <w:trHeight w:val="20"/>
+        </w:trPr>
         <w:tc>
           <w:tcPr>
-            <w:tcW w:w="3566" w:type="dxa"/>
+            <w:tcW w:w="0" w:type="auto"/>
             <w:tcBorders>
               <w:top w:val="single" w:sz="8" w:space="0" w:color="D7DBDF"/>
               <w:left w:val="single" w:sz="8" w:space="0" w:color="D7DBDF"/>
@@ -4396,6 +4516,7 @@
           </w:tcPr>
           <w:p>
             <w:pPr>
+              <w:spacing w:after="0" w:line="240" w:lineRule="auto"/>
               <w:rPr>
                 <w:b/>
                 <w:bCs/>
@@ -4416,7 +4537,7 @@
         </w:tc>
         <w:tc>
           <w:tcPr>
-            <w:tcW w:w="1607" w:type="dxa"/>
+            <w:tcW w:w="0" w:type="auto"/>
             <w:tcBorders>
               <w:top w:val="single" w:sz="8" w:space="0" w:color="D7DBDF"/>
               <w:left w:val="single" w:sz="8" w:space="0" w:color="D7DBDF"/>
@@ -4434,6 +4555,7 @@
           </w:tcPr>
           <w:p>
             <w:pPr>
+              <w:spacing w:after="0" w:line="240" w:lineRule="auto"/>
               <w:rPr>
                 <w:b/>
                 <w:bCs/>
@@ -4459,9 +4581,12 @@
             <w:top w:val="none" w:sz="0" w:space="0" w:color="auto"/>
           </w:tblBorders>
         </w:tblPrEx>
+        <w:trPr>
+          <w:trHeight w:val="20"/>
+        </w:trPr>
         <w:tc>
           <w:tcPr>
-            <w:tcW w:w="3566" w:type="dxa"/>
+            <w:tcW w:w="0" w:type="auto"/>
             <w:tcBorders>
               <w:top w:val="single" w:sz="8" w:space="0" w:color="D7DBDF"/>
               <w:left w:val="single" w:sz="8" w:space="0" w:color="D7DBDF"/>
@@ -4479,6 +4604,7 @@
           </w:tcPr>
           <w:p>
             <w:pPr>
+              <w:spacing w:after="0" w:line="240" w:lineRule="auto"/>
               <w:rPr>
                 <w:sz w:val="28"/>
                 <w:szCs w:val="28"/>
@@ -4495,7 +4621,7 @@
         </w:tc>
         <w:tc>
           <w:tcPr>
-            <w:tcW w:w="1607" w:type="dxa"/>
+            <w:tcW w:w="0" w:type="auto"/>
             <w:tcBorders>
               <w:top w:val="single" w:sz="8" w:space="0" w:color="D7DBDF"/>
               <w:left w:val="single" w:sz="8" w:space="0" w:color="D7DBDF"/>
@@ -4513,6 +4639,7 @@
           </w:tcPr>
           <w:p>
             <w:pPr>
+              <w:spacing w:after="0" w:line="240" w:lineRule="auto"/>
               <w:rPr>
                 <w:sz w:val="28"/>
                 <w:szCs w:val="28"/>
@@ -4534,9 +4661,12 @@
             <w:top w:val="none" w:sz="0" w:space="0" w:color="auto"/>
           </w:tblBorders>
         </w:tblPrEx>
+        <w:trPr>
+          <w:trHeight w:val="20"/>
+        </w:trPr>
         <w:tc>
           <w:tcPr>
-            <w:tcW w:w="3566" w:type="dxa"/>
+            <w:tcW w:w="0" w:type="auto"/>
             <w:tcBorders>
               <w:top w:val="single" w:sz="8" w:space="0" w:color="D7DBDF"/>
               <w:left w:val="single" w:sz="8" w:space="0" w:color="D7DBDF"/>
@@ -4554,6 +4684,7 @@
           </w:tcPr>
           <w:p>
             <w:pPr>
+              <w:spacing w:after="0" w:line="240" w:lineRule="auto"/>
               <w:rPr>
                 <w:sz w:val="28"/>
                 <w:szCs w:val="28"/>
@@ -4584,7 +4715,7 @@
         </w:tc>
         <w:tc>
           <w:tcPr>
-            <w:tcW w:w="1607" w:type="dxa"/>
+            <w:tcW w:w="0" w:type="auto"/>
             <w:tcBorders>
               <w:top w:val="single" w:sz="8" w:space="0" w:color="D7DBDF"/>
               <w:left w:val="single" w:sz="8" w:space="0" w:color="D7DBDF"/>
@@ -4602,6 +4733,7 @@
           </w:tcPr>
           <w:p>
             <w:pPr>
+              <w:spacing w:after="0" w:line="240" w:lineRule="auto"/>
               <w:rPr>
                 <w:sz w:val="28"/>
                 <w:szCs w:val="28"/>
@@ -4623,9 +4755,12 @@
             <w:top w:val="none" w:sz="0" w:space="0" w:color="auto"/>
           </w:tblBorders>
         </w:tblPrEx>
+        <w:trPr>
+          <w:trHeight w:val="20"/>
+        </w:trPr>
         <w:tc>
           <w:tcPr>
-            <w:tcW w:w="3566" w:type="dxa"/>
+            <w:tcW w:w="0" w:type="auto"/>
             <w:tcBorders>
               <w:top w:val="single" w:sz="8" w:space="0" w:color="D7DBDF"/>
               <w:left w:val="single" w:sz="8" w:space="0" w:color="D7DBDF"/>
@@ -4643,6 +4778,7 @@
           </w:tcPr>
           <w:p>
             <w:pPr>
+              <w:spacing w:after="0" w:line="240" w:lineRule="auto"/>
               <w:rPr>
                 <w:sz w:val="28"/>
                 <w:szCs w:val="28"/>
@@ -4659,7 +4795,7 @@
         </w:tc>
         <w:tc>
           <w:tcPr>
-            <w:tcW w:w="1607" w:type="dxa"/>
+            <w:tcW w:w="0" w:type="auto"/>
             <w:tcBorders>
               <w:top w:val="single" w:sz="8" w:space="0" w:color="D7DBDF"/>
               <w:left w:val="single" w:sz="8" w:space="0" w:color="D7DBDF"/>
@@ -4677,6 +4813,7 @@
           </w:tcPr>
           <w:p>
             <w:pPr>
+              <w:spacing w:after="0" w:line="240" w:lineRule="auto"/>
               <w:rPr>
                 <w:sz w:val="28"/>
                 <w:szCs w:val="28"/>
@@ -4698,9 +4835,12 @@
             <w:top w:val="none" w:sz="0" w:space="0" w:color="auto"/>
           </w:tblBorders>
         </w:tblPrEx>
+        <w:trPr>
+          <w:trHeight w:val="20"/>
+        </w:trPr>
         <w:tc>
           <w:tcPr>
-            <w:tcW w:w="3566" w:type="dxa"/>
+            <w:tcW w:w="0" w:type="auto"/>
             <w:tcBorders>
               <w:top w:val="single" w:sz="8" w:space="0" w:color="D7DBDF"/>
               <w:left w:val="single" w:sz="8" w:space="0" w:color="D7DBDF"/>
@@ -4718,6 +4858,7 @@
           </w:tcPr>
           <w:p>
             <w:pPr>
+              <w:spacing w:after="0" w:line="240" w:lineRule="auto"/>
               <w:rPr>
                 <w:sz w:val="28"/>
                 <w:szCs w:val="28"/>
@@ -4734,7 +4875,7 @@
         </w:tc>
         <w:tc>
           <w:tcPr>
-            <w:tcW w:w="1607" w:type="dxa"/>
+            <w:tcW w:w="0" w:type="auto"/>
             <w:tcBorders>
               <w:top w:val="single" w:sz="8" w:space="0" w:color="D7DBDF"/>
               <w:left w:val="single" w:sz="8" w:space="0" w:color="D7DBDF"/>
@@ -4752,6 +4893,7 @@
           </w:tcPr>
           <w:p>
             <w:pPr>
+              <w:spacing w:after="0" w:line="240" w:lineRule="auto"/>
               <w:rPr>
                 <w:sz w:val="28"/>
                 <w:szCs w:val="28"/>
@@ -4775,14 +4917,13 @@
           <w:szCs w:val="28"/>
         </w:rPr>
       </w:pPr>
-    </w:p>
-    <w:p>
-      <w:pPr>
-        <w:rPr>
-          <w:sz w:val="28"/>
-          <w:szCs w:val="28"/>
-        </w:rPr>
-      </w:pPr>
+      <w:r>
+        <w:rPr>
+          <w:sz w:val="28"/>
+          <w:szCs w:val="28"/>
+        </w:rPr>
+        <w:br/>
+      </w:r>
       <w:r>
         <w:rPr>
           <w:sz w:val="28"/>
@@ -4832,136 +4973,250 @@
           <v:shape id="_x0000_i1025" type="#_x0000_t75" alt="" style="width:289.9pt;height:210.3pt;mso-width-percent:0;mso-height-percent:0;mso-width-percent:0;mso-height-percent:0" o:ole="">
             <v:imagedata r:id="rId11" o:title=""/>
           </v:shape>
-          <o:OLEObject Type="Embed" ProgID="Excel.Sheet.8" ShapeID="_x0000_i1025" DrawAspect="Content" ObjectID="_1598080725" r:id="rId12"/>
+          <o:OLEObject Type="Embed" ProgID="Excel.Sheet.8" ShapeID="_x0000_i1025" DrawAspect="Content" ObjectID="_1598095026" r:id="rId12"/>
         </w:object>
       </w:r>
     </w:p>
     <w:p>
       <w:pPr>
-        <w:rPr>
-          <w:smallCaps/>
-          <w:spacing w:val="5"/>
-          <w:sz w:val="32"/>
-          <w:szCs w:val="32"/>
-        </w:rPr>
-      </w:pPr>
-      <w:r>
-        <w:br w:type="page"/>
-      </w:r>
-    </w:p>
-    <w:p>
-      <w:pPr>
-        <w:pStyle w:val="Heading1"/>
+        <w:pStyle w:val="Heading2"/>
         <w:rPr>
           <w:b/>
         </w:rPr>
       </w:pPr>
-      <w:bookmarkStart w:id="37" w:name="_Toc510520689"/>
-      <w:bookmarkStart w:id="38" w:name="_Toc510520757"/>
-      <w:bookmarkStart w:id="39" w:name="_Toc510520859"/>
-      <w:bookmarkStart w:id="40" w:name="_Toc524333835"/>
-      <w:bookmarkStart w:id="41" w:name="_Toc524333873"/>
-      <w:bookmarkStart w:id="42" w:name="_Toc524334005"/>
+      <w:bookmarkStart w:id="44" w:name="_Toc513565978"/>
+      <w:bookmarkStart w:id="45" w:name="_Toc513566263"/>
+      <w:bookmarkStart w:id="46" w:name="_Toc513566352"/>
+      <w:bookmarkStart w:id="47" w:name="_Toc515994828"/>
+      <w:bookmarkStart w:id="48" w:name="_Toc515994961"/>
+      <w:bookmarkStart w:id="49" w:name="_Toc515995100"/>
+      <w:bookmarkStart w:id="50" w:name="_Toc515995146"/>
+      <w:bookmarkStart w:id="51" w:name="_Toc515996167"/>
+      <w:bookmarkStart w:id="52" w:name="_Toc524353180"/>
       <w:r>
         <w:rPr>
           <w:b/>
         </w:rPr>
-        <w:lastRenderedPageBreak/>
-        <w:t>Academic Integrity</w:t>
-      </w:r>
-      <w:bookmarkEnd w:id="37"/>
-      <w:bookmarkEnd w:id="38"/>
-      <w:bookmarkEnd w:id="39"/>
-      <w:bookmarkEnd w:id="40"/>
-      <w:bookmarkEnd w:id="41"/>
-      <w:bookmarkEnd w:id="42"/>
-    </w:p>
-    <w:p>
-      <w:pPr>
-        <w:rPr>
-          <w:sz w:val="28"/>
-          <w:szCs w:val="28"/>
-        </w:rPr>
-      </w:pPr>
-      <w:r>
-        <w:rPr>
-          <w:sz w:val="28"/>
-          <w:szCs w:val="28"/>
-        </w:rPr>
-        <w:t xml:space="preserve">Academic honesty and integrity is expected. Shoreline Community College has a strict policy on cheating and plagiarism. You are cheating if you copy, steal, borrow, consult, or use any means to obtain answers from classmates or unauthorized sources </w:t>
-      </w:r>
-      <w:r>
-        <w:rPr>
-          <w:sz w:val="28"/>
-          <w:szCs w:val="28"/>
-        </w:rPr>
-        <w:t>for any assignment inside or out</w:t>
-      </w:r>
-      <w:r>
-        <w:rPr>
-          <w:sz w:val="28"/>
-          <w:szCs w:val="28"/>
-        </w:rPr>
-        <w:t>side class. Any student found guilty of cheating and/or plagiarism will receive a zero for the assignment. If it happens a second time, you may fail the course. </w:t>
-      </w:r>
-    </w:p>
-    <w:p>
-      <w:pPr>
-        <w:pStyle w:val="Heading2"/>
-        <w:rPr>
-          <w:b/>
-        </w:rPr>
-      </w:pPr>
-      <w:bookmarkStart w:id="43" w:name="_Toc510520690"/>
-      <w:bookmarkStart w:id="44" w:name="_Toc510520758"/>
-      <w:bookmarkStart w:id="45" w:name="_Toc510520860"/>
-      <w:bookmarkStart w:id="46" w:name="_Toc524333836"/>
-      <w:bookmarkStart w:id="47" w:name="_Toc524333874"/>
-      <w:bookmarkStart w:id="48" w:name="_Toc524334006"/>
-      <w:r>
-        <w:rPr>
-          <w:b/>
-        </w:rPr>
-        <w:t xml:space="preserve">Long </w:t>
-      </w:r>
-      <w:proofErr w:type="spellStart"/>
-      <w:r>
-        <w:rPr>
-          <w:b/>
-        </w:rPr>
-        <w:t>Homework</w:t>
-      </w:r>
-      <w:r>
-        <w:rPr>
-          <w:b/>
-        </w:rPr>
-        <w:t>s</w:t>
-      </w:r>
-      <w:proofErr w:type="spellEnd"/>
-      <w:r>
-        <w:rPr>
-          <w:b/>
-        </w:rPr>
-        <w:t xml:space="preserve"> </w:t>
-      </w:r>
-      <w:r>
-        <w:rPr>
-          <w:b/>
-        </w:rPr>
-        <w:t>are</w:t>
-      </w:r>
-      <w:r>
-        <w:rPr>
-          <w:b/>
-        </w:rPr>
-        <w:t xml:space="preserve"> individual</w:t>
-      </w:r>
-      <w:bookmarkEnd w:id="43"/>
+        <w:t>Late Policy</w:t>
+      </w:r>
       <w:bookmarkEnd w:id="44"/>
       <w:bookmarkEnd w:id="45"/>
       <w:bookmarkEnd w:id="46"/>
       <w:bookmarkEnd w:id="47"/>
       <w:bookmarkEnd w:id="48"/>
+      <w:bookmarkEnd w:id="49"/>
+      <w:bookmarkEnd w:id="50"/>
+      <w:bookmarkEnd w:id="51"/>
+      <w:bookmarkEnd w:id="52"/>
+    </w:p>
+    <w:p>
+      <w:pPr>
+        <w:pStyle w:val="ListParagraph"/>
+        <w:numPr>
+          <w:ilvl w:val="0"/>
+          <w:numId w:val="18"/>
+        </w:numPr>
+        <w:rPr>
+          <w:sz w:val="28"/>
+        </w:rPr>
+      </w:pPr>
+      <w:r>
+        <w:rPr>
+          <w:sz w:val="28"/>
+        </w:rPr>
+        <w:t>Students</w:t>
+      </w:r>
+      <w:r>
+        <w:rPr>
+          <w:sz w:val="28"/>
+        </w:rPr>
+        <w:t xml:space="preserve"> are expected to turn in all assignments by the due date and time. Assignments not submitted on-time may receive zero points. </w:t>
+      </w:r>
+    </w:p>
+    <w:p>
+      <w:pPr>
+        <w:pStyle w:val="ListParagraph"/>
+        <w:numPr>
+          <w:ilvl w:val="0"/>
+          <w:numId w:val="18"/>
+        </w:numPr>
+        <w:rPr>
+          <w:sz w:val="28"/>
+        </w:rPr>
+      </w:pPr>
+      <w:r>
+        <w:rPr>
+          <w:sz w:val="28"/>
+        </w:rPr>
+        <w:t xml:space="preserve">Special arrangements may be approved for flexible due dates in special circumstances when the instructor is contacted </w:t>
+      </w:r>
+      <w:r>
+        <w:rPr>
+          <w:b/>
+          <w:sz w:val="28"/>
+        </w:rPr>
+        <w:t>prior</w:t>
+      </w:r>
+      <w:r>
+        <w:rPr>
+          <w:sz w:val="28"/>
+        </w:rPr>
+        <w:t xml:space="preserve"> to the due date.</w:t>
+      </w:r>
+    </w:p>
+    <w:p>
+      <w:pPr>
+        <w:spacing w:before="100" w:beforeAutospacing="1" w:after="100" w:afterAutospacing="1"/>
+        <w:contextualSpacing/>
+        <w:rPr>
+          <w:sz w:val="28"/>
+        </w:rPr>
+      </w:pPr>
+      <w:r>
+        <w:rPr>
+          <w:rFonts w:cs="Times New Roman"/>
+          <w:sz w:val="28"/>
+        </w:rPr>
+        <w:t xml:space="preserve">More information available here: </w:t>
+      </w:r>
+      <w:hyperlink r:id="rId13" w:history="1">
+        <w:r>
+          <w:rPr>
+            <w:rStyle w:val="Hyperlink"/>
+            <w:sz w:val="28"/>
+          </w:rPr>
+          <w:t>Shoreline's full Grades Policy (#6260)</w:t>
+        </w:r>
+      </w:hyperlink>
+    </w:p>
+    <w:p>
+      <w:pPr>
+        <w:rPr>
+          <w:smallCaps/>
+          <w:spacing w:val="5"/>
+          <w:sz w:val="32"/>
+          <w:szCs w:val="32"/>
+        </w:rPr>
+      </w:pPr>
+      <w:r>
+        <w:br w:type="page"/>
+      </w:r>
+    </w:p>
+    <w:p>
+      <w:pPr>
+        <w:pStyle w:val="Heading1"/>
+        <w:rPr>
+          <w:b/>
+        </w:rPr>
+      </w:pPr>
+      <w:bookmarkStart w:id="53" w:name="_Toc510520689"/>
+      <w:bookmarkStart w:id="54" w:name="_Toc510520757"/>
+      <w:bookmarkStart w:id="55" w:name="_Toc510520859"/>
+      <w:bookmarkStart w:id="56" w:name="_Toc524333835"/>
+      <w:bookmarkStart w:id="57" w:name="_Toc524333873"/>
+      <w:bookmarkStart w:id="58" w:name="_Toc524334005"/>
+      <w:bookmarkStart w:id="59" w:name="_Toc524353181"/>
+      <w:r>
+        <w:rPr>
+          <w:b/>
+        </w:rPr>
+        <w:lastRenderedPageBreak/>
+        <w:t>Academic Integrity</w:t>
+      </w:r>
+      <w:bookmarkEnd w:id="53"/>
+      <w:bookmarkEnd w:id="54"/>
+      <w:bookmarkEnd w:id="55"/>
+      <w:bookmarkEnd w:id="56"/>
+      <w:bookmarkEnd w:id="57"/>
+      <w:bookmarkEnd w:id="58"/>
+      <w:bookmarkEnd w:id="59"/>
+    </w:p>
+    <w:p>
+      <w:pPr>
+        <w:rPr>
+          <w:sz w:val="28"/>
+          <w:szCs w:val="28"/>
+        </w:rPr>
+      </w:pPr>
+      <w:r>
+        <w:rPr>
+          <w:sz w:val="28"/>
+          <w:szCs w:val="28"/>
+        </w:rPr>
+        <w:t xml:space="preserve">Academic honesty and integrity is expected. Shoreline Community College has a strict policy on cheating and plagiarism. You are cheating if you copy, steal, borrow, consult, or use any means to obtain answers from classmates or unauthorized sources </w:t>
+      </w:r>
+      <w:r>
+        <w:rPr>
+          <w:sz w:val="28"/>
+          <w:szCs w:val="28"/>
+        </w:rPr>
+        <w:t>for any assignment inside or out</w:t>
+      </w:r>
+      <w:r>
+        <w:rPr>
+          <w:sz w:val="28"/>
+          <w:szCs w:val="28"/>
+        </w:rPr>
+        <w:t>side class. Any student found guilty of cheating and/or plagiarism will receive a zero for the assignment. If it happens a second time, you may fail the course. </w:t>
+      </w:r>
+    </w:p>
+    <w:p>
+      <w:pPr>
+        <w:pStyle w:val="Heading2"/>
+        <w:rPr>
+          <w:b/>
+        </w:rPr>
+      </w:pPr>
+      <w:bookmarkStart w:id="60" w:name="_Toc510520690"/>
+      <w:bookmarkStart w:id="61" w:name="_Toc510520758"/>
+      <w:bookmarkStart w:id="62" w:name="_Toc510520860"/>
+      <w:bookmarkStart w:id="63" w:name="_Toc524333836"/>
+      <w:bookmarkStart w:id="64" w:name="_Toc524333874"/>
+      <w:bookmarkStart w:id="65" w:name="_Toc524334006"/>
+      <w:bookmarkStart w:id="66" w:name="_Toc524353182"/>
+      <w:r>
+        <w:rPr>
+          <w:b/>
+        </w:rPr>
+        <w:t xml:space="preserve">Long </w:t>
+      </w:r>
+      <w:r>
+        <w:rPr>
+          <w:b/>
+        </w:rPr>
+        <w:t>Homework</w:t>
+      </w:r>
+      <w:r>
+        <w:rPr>
+          <w:b/>
+        </w:rPr>
+        <w:t>s</w:t>
+      </w:r>
+      <w:r>
+        <w:rPr>
+          <w:b/>
+        </w:rPr>
+        <w:t xml:space="preserve"> </w:t>
+      </w:r>
+      <w:r>
+        <w:rPr>
+          <w:b/>
+        </w:rPr>
+        <w:t>are</w:t>
+      </w:r>
+      <w:r>
+        <w:rPr>
+          <w:b/>
+        </w:rPr>
+        <w:t xml:space="preserve"> individual</w:t>
+      </w:r>
+      <w:bookmarkEnd w:id="60"/>
+      <w:bookmarkEnd w:id="61"/>
+      <w:bookmarkEnd w:id="62"/>
+      <w:bookmarkEnd w:id="63"/>
+      <w:bookmarkEnd w:id="64"/>
+      <w:bookmarkEnd w:id="65"/>
+      <w:bookmarkEnd w:id="66"/>
     </w:p>
     <w:p>
       <w:pPr>
@@ -5230,12 +5485,13 @@
           <w:b/>
         </w:rPr>
       </w:pPr>
-      <w:bookmarkStart w:id="49" w:name="_Toc510520691"/>
-      <w:bookmarkStart w:id="50" w:name="_Toc510520759"/>
-      <w:bookmarkStart w:id="51" w:name="_Toc510520861"/>
-      <w:bookmarkStart w:id="52" w:name="_Toc524333837"/>
-      <w:bookmarkStart w:id="53" w:name="_Toc524333875"/>
-      <w:bookmarkStart w:id="54" w:name="_Toc524334007"/>
+      <w:bookmarkStart w:id="67" w:name="_Toc510520691"/>
+      <w:bookmarkStart w:id="68" w:name="_Toc510520759"/>
+      <w:bookmarkStart w:id="69" w:name="_Toc510520861"/>
+      <w:bookmarkStart w:id="70" w:name="_Toc524333837"/>
+      <w:bookmarkStart w:id="71" w:name="_Toc524333875"/>
+      <w:bookmarkStart w:id="72" w:name="_Toc524334007"/>
+      <w:bookmarkStart w:id="73" w:name="_Toc524353183"/>
       <w:r>
         <w:rPr>
           <w:b/>
@@ -5243,12 +5499,13 @@
         <w:lastRenderedPageBreak/>
         <w:t>How to be Successful</w:t>
       </w:r>
-      <w:bookmarkEnd w:id="49"/>
-      <w:bookmarkEnd w:id="50"/>
-      <w:bookmarkEnd w:id="51"/>
-      <w:bookmarkEnd w:id="52"/>
-      <w:bookmarkEnd w:id="53"/>
-      <w:bookmarkEnd w:id="54"/>
+      <w:bookmarkEnd w:id="67"/>
+      <w:bookmarkEnd w:id="68"/>
+      <w:bookmarkEnd w:id="69"/>
+      <w:bookmarkEnd w:id="70"/>
+      <w:bookmarkEnd w:id="71"/>
+      <w:bookmarkEnd w:id="72"/>
+      <w:bookmarkEnd w:id="73"/>
     </w:p>
     <w:p>
       <w:pPr>
@@ -5340,23 +5597,7 @@
           <w:sz w:val="28"/>
           <w:szCs w:val="28"/>
         </w:rPr>
-        <w:t xml:space="preserve">: It is not enough in programming to just read about or listen to lectures about concepts. It is important to solve problems both in-class and on your own. You should work through practice problems (like on </w:t>
-      </w:r>
-      <w:proofErr w:type="spellStart"/>
-      <w:r>
-        <w:rPr>
-          <w:sz w:val="28"/>
-          <w:szCs w:val="28"/>
-        </w:rPr>
-        <w:t>PracticeIt</w:t>
-      </w:r>
-      <w:proofErr w:type="spellEnd"/>
-      <w:r>
-        <w:rPr>
-          <w:sz w:val="28"/>
-          <w:szCs w:val="28"/>
-        </w:rPr>
-        <w:t>) until you are abl</w:t>
+        <w:t>: It is not enough in programming to just read about or listen to lectures about concepts. It is important to solve problems both in-class and on your own. You should work through practice problems (like on PracticeIt) until you are abl</w:t>
       </w:r>
       <w:r>
         <w:rPr>
@@ -5408,24 +5649,26 @@
           <w:b/>
         </w:rPr>
       </w:pPr>
-      <w:bookmarkStart w:id="55" w:name="_Toc510520692"/>
-      <w:bookmarkStart w:id="56" w:name="_Toc510520760"/>
-      <w:bookmarkStart w:id="57" w:name="_Toc510520862"/>
-      <w:bookmarkStart w:id="58" w:name="_Toc524333838"/>
-      <w:bookmarkStart w:id="59" w:name="_Toc524333876"/>
-      <w:bookmarkStart w:id="60" w:name="_Toc524334008"/>
+      <w:bookmarkStart w:id="74" w:name="_Toc510520692"/>
+      <w:bookmarkStart w:id="75" w:name="_Toc510520760"/>
+      <w:bookmarkStart w:id="76" w:name="_Toc510520862"/>
+      <w:bookmarkStart w:id="77" w:name="_Toc524333838"/>
+      <w:bookmarkStart w:id="78" w:name="_Toc524333876"/>
+      <w:bookmarkStart w:id="79" w:name="_Toc524334008"/>
+      <w:bookmarkStart w:id="80" w:name="_Toc524353184"/>
       <w:r>
         <w:rPr>
           <w:b/>
         </w:rPr>
         <w:t>Getting Unstuck</w:t>
       </w:r>
-      <w:bookmarkEnd w:id="55"/>
-      <w:bookmarkEnd w:id="56"/>
-      <w:bookmarkEnd w:id="57"/>
-      <w:bookmarkEnd w:id="58"/>
-      <w:bookmarkEnd w:id="59"/>
-      <w:bookmarkEnd w:id="60"/>
+      <w:bookmarkEnd w:id="74"/>
+      <w:bookmarkEnd w:id="75"/>
+      <w:bookmarkEnd w:id="76"/>
+      <w:bookmarkEnd w:id="77"/>
+      <w:bookmarkEnd w:id="78"/>
+      <w:bookmarkEnd w:id="79"/>
+      <w:bookmarkEnd w:id="80"/>
     </w:p>
     <w:p>
       <w:pPr>
@@ -5587,7 +5830,7 @@
         </w:rPr>
         <w:t xml:space="preserve">No really, this is actually </w:t>
       </w:r>
-      <w:hyperlink r:id="rId13" w:history="1">
+      <w:hyperlink r:id="rId14" w:history="1">
         <w:r>
           <w:rPr>
             <w:rStyle w:val="Hyperlink"/>
@@ -5722,12 +5965,13 @@
           <w:b/>
         </w:rPr>
       </w:pPr>
-      <w:bookmarkStart w:id="61" w:name="_Toc510520693"/>
-      <w:bookmarkStart w:id="62" w:name="_Toc510520761"/>
-      <w:bookmarkStart w:id="63" w:name="_Toc510520863"/>
-      <w:bookmarkStart w:id="64" w:name="_Toc524333839"/>
-      <w:bookmarkStart w:id="65" w:name="_Toc524333877"/>
-      <w:bookmarkStart w:id="66" w:name="_Toc524334009"/>
+      <w:bookmarkStart w:id="81" w:name="_Toc510520693"/>
+      <w:bookmarkStart w:id="82" w:name="_Toc510520761"/>
+      <w:bookmarkStart w:id="83" w:name="_Toc510520863"/>
+      <w:bookmarkStart w:id="84" w:name="_Toc524333839"/>
+      <w:bookmarkStart w:id="85" w:name="_Toc524333877"/>
+      <w:bookmarkStart w:id="86" w:name="_Toc524334009"/>
+      <w:bookmarkStart w:id="87" w:name="_Toc524353185"/>
       <w:r>
         <w:rPr>
           <w:b/>
@@ -5735,12 +5979,13 @@
         <w:lastRenderedPageBreak/>
         <w:t>Letter of Recommendation Requests</w:t>
       </w:r>
-      <w:bookmarkEnd w:id="61"/>
-      <w:bookmarkEnd w:id="62"/>
-      <w:bookmarkEnd w:id="63"/>
-      <w:bookmarkEnd w:id="64"/>
-      <w:bookmarkEnd w:id="65"/>
-      <w:bookmarkEnd w:id="66"/>
+      <w:bookmarkEnd w:id="81"/>
+      <w:bookmarkEnd w:id="82"/>
+      <w:bookmarkEnd w:id="83"/>
+      <w:bookmarkEnd w:id="84"/>
+      <w:bookmarkEnd w:id="85"/>
+      <w:bookmarkEnd w:id="86"/>
+      <w:bookmarkEnd w:id="87"/>
     </w:p>
     <w:p>
       <w:pPr>
@@ -5963,12 +6208,13 @@
           <w:b/>
         </w:rPr>
       </w:pPr>
-      <w:bookmarkStart w:id="67" w:name="_Toc510520694"/>
-      <w:bookmarkStart w:id="68" w:name="_Toc510520762"/>
-      <w:bookmarkStart w:id="69" w:name="_Toc510520864"/>
-      <w:bookmarkStart w:id="70" w:name="_Toc524333840"/>
-      <w:bookmarkStart w:id="71" w:name="_Toc524333878"/>
-      <w:bookmarkStart w:id="72" w:name="_Toc524334010"/>
+      <w:bookmarkStart w:id="88" w:name="_Toc510520694"/>
+      <w:bookmarkStart w:id="89" w:name="_Toc510520762"/>
+      <w:bookmarkStart w:id="90" w:name="_Toc510520864"/>
+      <w:bookmarkStart w:id="91" w:name="_Toc524333840"/>
+      <w:bookmarkStart w:id="92" w:name="_Toc524333878"/>
+      <w:bookmarkStart w:id="93" w:name="_Toc524334010"/>
+      <w:bookmarkStart w:id="94" w:name="_Toc524353186"/>
       <w:r>
         <w:rPr>
           <w:b/>
@@ -5976,12 +6222,13 @@
         <w:lastRenderedPageBreak/>
         <w:t>Additional Information</w:t>
       </w:r>
-      <w:bookmarkEnd w:id="67"/>
-      <w:bookmarkEnd w:id="68"/>
-      <w:bookmarkEnd w:id="69"/>
-      <w:bookmarkEnd w:id="70"/>
-      <w:bookmarkEnd w:id="71"/>
-      <w:bookmarkEnd w:id="72"/>
+      <w:bookmarkEnd w:id="88"/>
+      <w:bookmarkEnd w:id="89"/>
+      <w:bookmarkEnd w:id="90"/>
+      <w:bookmarkEnd w:id="91"/>
+      <w:bookmarkEnd w:id="92"/>
+      <w:bookmarkEnd w:id="93"/>
+      <w:bookmarkEnd w:id="94"/>
     </w:p>
     <w:p>
       <w:pPr>
@@ -5990,24 +6237,26 @@
           <w:b/>
         </w:rPr>
       </w:pPr>
-      <w:bookmarkStart w:id="73" w:name="_Toc510520695"/>
-      <w:bookmarkStart w:id="74" w:name="_Toc510520763"/>
-      <w:bookmarkStart w:id="75" w:name="_Toc510520865"/>
-      <w:bookmarkStart w:id="76" w:name="_Toc524333841"/>
-      <w:bookmarkStart w:id="77" w:name="_Toc524333879"/>
-      <w:bookmarkStart w:id="78" w:name="_Toc524334011"/>
+      <w:bookmarkStart w:id="95" w:name="_Toc510520695"/>
+      <w:bookmarkStart w:id="96" w:name="_Toc510520763"/>
+      <w:bookmarkStart w:id="97" w:name="_Toc510520865"/>
+      <w:bookmarkStart w:id="98" w:name="_Toc524333841"/>
+      <w:bookmarkStart w:id="99" w:name="_Toc524333879"/>
+      <w:bookmarkStart w:id="100" w:name="_Toc524334011"/>
+      <w:bookmarkStart w:id="101" w:name="_Toc524353187"/>
       <w:r>
         <w:rPr>
           <w:b/>
         </w:rPr>
         <w:t>Students with Disabilities</w:t>
       </w:r>
-      <w:bookmarkEnd w:id="73"/>
-      <w:bookmarkEnd w:id="74"/>
-      <w:bookmarkEnd w:id="75"/>
-      <w:bookmarkEnd w:id="76"/>
-      <w:bookmarkEnd w:id="77"/>
-      <w:bookmarkEnd w:id="78"/>
+      <w:bookmarkEnd w:id="95"/>
+      <w:bookmarkEnd w:id="96"/>
+      <w:bookmarkEnd w:id="97"/>
+      <w:bookmarkEnd w:id="98"/>
+      <w:bookmarkEnd w:id="99"/>
+      <w:bookmarkEnd w:id="100"/>
+      <w:bookmarkEnd w:id="101"/>
     </w:p>
     <w:p>
       <w:pPr>
@@ -6045,7 +6294,7 @@
         </w:rPr>
         <w:t xml:space="preserve"> </w:t>
       </w:r>
-      <w:hyperlink r:id="rId14" w:history="1">
+      <w:hyperlink r:id="rId15" w:history="1">
         <w:r>
           <w:rPr>
             <w:rStyle w:val="Hyperlink"/>
@@ -6071,24 +6320,26 @@
           <w:b/>
         </w:rPr>
       </w:pPr>
-      <w:bookmarkStart w:id="79" w:name="_Toc510520696"/>
-      <w:bookmarkStart w:id="80" w:name="_Toc510520764"/>
-      <w:bookmarkStart w:id="81" w:name="_Toc510520866"/>
-      <w:bookmarkStart w:id="82" w:name="_Toc524333842"/>
-      <w:bookmarkStart w:id="83" w:name="_Toc524333880"/>
-      <w:bookmarkStart w:id="84" w:name="_Toc524334012"/>
+      <w:bookmarkStart w:id="102" w:name="_Toc510520696"/>
+      <w:bookmarkStart w:id="103" w:name="_Toc510520764"/>
+      <w:bookmarkStart w:id="104" w:name="_Toc510520866"/>
+      <w:bookmarkStart w:id="105" w:name="_Toc524333842"/>
+      <w:bookmarkStart w:id="106" w:name="_Toc524333880"/>
+      <w:bookmarkStart w:id="107" w:name="_Toc524334012"/>
+      <w:bookmarkStart w:id="108" w:name="_Toc524353188"/>
       <w:r>
         <w:rPr>
           <w:b/>
         </w:rPr>
         <w:t>Tutoring Services</w:t>
       </w:r>
-      <w:bookmarkEnd w:id="79"/>
-      <w:bookmarkEnd w:id="80"/>
-      <w:bookmarkEnd w:id="81"/>
-      <w:bookmarkEnd w:id="82"/>
-      <w:bookmarkEnd w:id="83"/>
-      <w:bookmarkEnd w:id="84"/>
+      <w:bookmarkEnd w:id="102"/>
+      <w:bookmarkEnd w:id="103"/>
+      <w:bookmarkEnd w:id="104"/>
+      <w:bookmarkEnd w:id="105"/>
+      <w:bookmarkEnd w:id="106"/>
+      <w:bookmarkEnd w:id="107"/>
+      <w:bookmarkEnd w:id="108"/>
     </w:p>
     <w:p>
       <w:pPr>
@@ -6118,7 +6369,7 @@
         </w:rPr>
         <w:t xml:space="preserve"> also host drop-in learning centers, such as the Biology/Chemistry Learning Center, Business Technology &amp; eLearning Center, Physics Learning Center, Conversation Groups, and more (schedules and availability vary). For more information and to apply for tutorial assistance or to apply to become a tutor, please visit our office in 4228 (Library), email </w:t>
       </w:r>
-      <w:hyperlink r:id="rId15" w:history="1">
+      <w:hyperlink r:id="rId16" w:history="1">
         <w:r>
           <w:rPr>
             <w:rStyle w:val="Hyperlink"/>
@@ -6149,7 +6400,7 @@
         </w:rPr>
         <w:t xml:space="preserve"> webpage: </w:t>
       </w:r>
-      <w:hyperlink r:id="rId16" w:history="1">
+      <w:hyperlink r:id="rId17" w:history="1">
         <w:r>
           <w:rPr>
             <w:rStyle w:val="Hyperlink"/>
@@ -6181,32 +6432,14 @@
         </w:rPr>
         <w:t xml:space="preserve">The college also provides students with free online tutoring in a variety of courses through </w:t>
       </w:r>
-      <w:hyperlink r:id="rId17" w:history="1">
+      <w:hyperlink r:id="rId18" w:history="1">
         <w:r>
           <w:rPr>
             <w:rStyle w:val="Hyperlink"/>
             <w:sz w:val="28"/>
             <w:szCs w:val="28"/>
           </w:rPr>
-          <w:t xml:space="preserve">the Western </w:t>
-        </w:r>
-        <w:proofErr w:type="spellStart"/>
-        <w:r>
-          <w:rPr>
-            <w:rStyle w:val="Hyperlink"/>
-            <w:sz w:val="28"/>
-            <w:szCs w:val="28"/>
-          </w:rPr>
-          <w:t>eTutoring</w:t>
-        </w:r>
-        <w:proofErr w:type="spellEnd"/>
-        <w:r>
-          <w:rPr>
-            <w:rStyle w:val="Hyperlink"/>
-            <w:sz w:val="28"/>
-            <w:szCs w:val="28"/>
-          </w:rPr>
-          <w:t xml:space="preserve"> Consortium</w:t>
+          <w:t>the Western eTutoring Consortium</w:t>
         </w:r>
       </w:hyperlink>
     </w:p>
@@ -6225,24 +6458,26 @@
           <w:b/>
         </w:rPr>
       </w:pPr>
-      <w:bookmarkStart w:id="85" w:name="_Toc510520697"/>
-      <w:bookmarkStart w:id="86" w:name="_Toc510520765"/>
-      <w:bookmarkStart w:id="87" w:name="_Toc510520867"/>
-      <w:bookmarkStart w:id="88" w:name="_Toc524333843"/>
-      <w:bookmarkStart w:id="89" w:name="_Toc524333881"/>
-      <w:bookmarkStart w:id="90" w:name="_Toc524334013"/>
+      <w:bookmarkStart w:id="109" w:name="_Toc510520697"/>
+      <w:bookmarkStart w:id="110" w:name="_Toc510520765"/>
+      <w:bookmarkStart w:id="111" w:name="_Toc510520867"/>
+      <w:bookmarkStart w:id="112" w:name="_Toc524333843"/>
+      <w:bookmarkStart w:id="113" w:name="_Toc524333881"/>
+      <w:bookmarkStart w:id="114" w:name="_Toc524334013"/>
+      <w:bookmarkStart w:id="115" w:name="_Toc524353189"/>
       <w:r>
         <w:rPr>
           <w:b/>
         </w:rPr>
         <w:t>Counseling Center</w:t>
       </w:r>
-      <w:bookmarkEnd w:id="85"/>
-      <w:bookmarkEnd w:id="86"/>
-      <w:bookmarkEnd w:id="87"/>
-      <w:bookmarkEnd w:id="88"/>
-      <w:bookmarkEnd w:id="89"/>
-      <w:bookmarkEnd w:id="90"/>
+      <w:bookmarkEnd w:id="109"/>
+      <w:bookmarkEnd w:id="110"/>
+      <w:bookmarkEnd w:id="111"/>
+      <w:bookmarkEnd w:id="112"/>
+      <w:bookmarkEnd w:id="113"/>
+      <w:bookmarkEnd w:id="114"/>
+      <w:bookmarkEnd w:id="115"/>
     </w:p>
     <w:p>
       <w:pPr>
@@ -6329,7 +6564,7 @@
           <w:szCs w:val="28"/>
         </w:rPr>
       </w:pPr>
-      <w:hyperlink r:id="rId18" w:history="1">
+      <w:hyperlink r:id="rId19" w:history="1">
         <w:r>
           <w:rPr>
             <w:rStyle w:val="Hyperlink"/>
@@ -6437,7 +6672,7 @@
         </w:rPr>
         <w:t xml:space="preserve">Live Chat: </w:t>
       </w:r>
-      <w:hyperlink r:id="rId19" w:history="1">
+      <w:hyperlink r:id="rId20" w:history="1">
         <w:r>
           <w:rPr>
             <w:rStyle w:val="Hyperlink"/>
@@ -7367,6 +7602,118 @@
     </w:lvl>
   </w:abstractNum>
   <w:abstractNum w:abstractNumId="11" w15:restartNumberingAfterBreak="0">
+    <w:nsid w:val="28534147"/>
+    <w:multiLevelType w:val="hybridMultilevel"/>
+    <w:tmpl w:val="10BAFA18"/>
+    <w:lvl w:ilvl="0" w:tplc="DADCCEA8">
+      <w:numFmt w:val="bullet"/>
+      <w:lvlText w:val=""/>
+      <w:lvlJc w:val="left"/>
+      <w:pPr>
+        <w:ind w:left="1080" w:hanging="360"/>
+      </w:pPr>
+      <w:rPr>
+        <w:rFonts w:ascii="Symbol" w:eastAsiaTheme="minorHAnsi" w:hAnsi="Symbol" w:cstheme="minorBidi" w:hint="default"/>
+      </w:rPr>
+    </w:lvl>
+    <w:lvl w:ilvl="1" w:tplc="04090003" w:tentative="1">
+      <w:start w:val="1"/>
+      <w:numFmt w:val="bullet"/>
+      <w:lvlText w:val="o"/>
+      <w:lvlJc w:val="left"/>
+      <w:pPr>
+        <w:ind w:left="1800" w:hanging="360"/>
+      </w:pPr>
+      <w:rPr>
+        <w:rFonts w:ascii="Courier New" w:hAnsi="Courier New" w:cs="Courier New" w:hint="default"/>
+      </w:rPr>
+    </w:lvl>
+    <w:lvl w:ilvl="2" w:tplc="04090005" w:tentative="1">
+      <w:start w:val="1"/>
+      <w:numFmt w:val="bullet"/>
+      <w:lvlText w:val=""/>
+      <w:lvlJc w:val="left"/>
+      <w:pPr>
+        <w:ind w:left="2520" w:hanging="360"/>
+      </w:pPr>
+      <w:rPr>
+        <w:rFonts w:ascii="Wingdings" w:hAnsi="Wingdings" w:hint="default"/>
+      </w:rPr>
+    </w:lvl>
+    <w:lvl w:ilvl="3" w:tplc="04090001" w:tentative="1">
+      <w:start w:val="1"/>
+      <w:numFmt w:val="bullet"/>
+      <w:lvlText w:val=""/>
+      <w:lvlJc w:val="left"/>
+      <w:pPr>
+        <w:ind w:left="3240" w:hanging="360"/>
+      </w:pPr>
+      <w:rPr>
+        <w:rFonts w:ascii="Symbol" w:hAnsi="Symbol" w:hint="default"/>
+      </w:rPr>
+    </w:lvl>
+    <w:lvl w:ilvl="4" w:tplc="04090003" w:tentative="1">
+      <w:start w:val="1"/>
+      <w:numFmt w:val="bullet"/>
+      <w:lvlText w:val="o"/>
+      <w:lvlJc w:val="left"/>
+      <w:pPr>
+        <w:ind w:left="3960" w:hanging="360"/>
+      </w:pPr>
+      <w:rPr>
+        <w:rFonts w:ascii="Courier New" w:hAnsi="Courier New" w:cs="Courier New" w:hint="default"/>
+      </w:rPr>
+    </w:lvl>
+    <w:lvl w:ilvl="5" w:tplc="04090005" w:tentative="1">
+      <w:start w:val="1"/>
+      <w:numFmt w:val="bullet"/>
+      <w:lvlText w:val=""/>
+      <w:lvlJc w:val="left"/>
+      <w:pPr>
+        <w:ind w:left="4680" w:hanging="360"/>
+      </w:pPr>
+      <w:rPr>
+        <w:rFonts w:ascii="Wingdings" w:hAnsi="Wingdings" w:hint="default"/>
+      </w:rPr>
+    </w:lvl>
+    <w:lvl w:ilvl="6" w:tplc="04090001" w:tentative="1">
+      <w:start w:val="1"/>
+      <w:numFmt w:val="bullet"/>
+      <w:lvlText w:val=""/>
+      <w:lvlJc w:val="left"/>
+      <w:pPr>
+        <w:ind w:left="5400" w:hanging="360"/>
+      </w:pPr>
+      <w:rPr>
+        <w:rFonts w:ascii="Symbol" w:hAnsi="Symbol" w:hint="default"/>
+      </w:rPr>
+    </w:lvl>
+    <w:lvl w:ilvl="7" w:tplc="04090003" w:tentative="1">
+      <w:start w:val="1"/>
+      <w:numFmt w:val="bullet"/>
+      <w:lvlText w:val="o"/>
+      <w:lvlJc w:val="left"/>
+      <w:pPr>
+        <w:ind w:left="6120" w:hanging="360"/>
+      </w:pPr>
+      <w:rPr>
+        <w:rFonts w:ascii="Courier New" w:hAnsi="Courier New" w:cs="Courier New" w:hint="default"/>
+      </w:rPr>
+    </w:lvl>
+    <w:lvl w:ilvl="8" w:tplc="04090005" w:tentative="1">
+      <w:start w:val="1"/>
+      <w:numFmt w:val="bullet"/>
+      <w:lvlText w:val=""/>
+      <w:lvlJc w:val="left"/>
+      <w:pPr>
+        <w:ind w:left="6840" w:hanging="360"/>
+      </w:pPr>
+      <w:rPr>
+        <w:rFonts w:ascii="Wingdings" w:hAnsi="Wingdings" w:hint="default"/>
+      </w:rPr>
+    </w:lvl>
+  </w:abstractNum>
+  <w:abstractNum w:abstractNumId="12" w15:restartNumberingAfterBreak="0">
     <w:nsid w:val="28A91938"/>
     <w:multiLevelType w:val="hybridMultilevel"/>
     <w:tmpl w:val="C0120926"/>
@@ -7478,7 +7825,7 @@
       </w:rPr>
     </w:lvl>
   </w:abstractNum>
-  <w:abstractNum w:abstractNumId="12" w15:restartNumberingAfterBreak="0">
+  <w:abstractNum w:abstractNumId="13" w15:restartNumberingAfterBreak="0">
     <w:nsid w:val="33B02579"/>
     <w:multiLevelType w:val="multilevel"/>
     <w:tmpl w:val="92CE708C"/>
@@ -7627,7 +7974,7 @@
       </w:rPr>
     </w:lvl>
   </w:abstractNum>
-  <w:abstractNum w:abstractNumId="13" w15:restartNumberingAfterBreak="0">
+  <w:abstractNum w:abstractNumId="14" w15:restartNumberingAfterBreak="0">
     <w:nsid w:val="3BAF5B47"/>
     <w:multiLevelType w:val="hybridMultilevel"/>
     <w:tmpl w:val="DA1E6804"/>
@@ -7713,7 +8060,7 @@
       </w:pPr>
     </w:lvl>
   </w:abstractNum>
-  <w:abstractNum w:abstractNumId="14" w15:restartNumberingAfterBreak="0">
+  <w:abstractNum w:abstractNumId="15" w15:restartNumberingAfterBreak="0">
     <w:nsid w:val="52F24F55"/>
     <w:multiLevelType w:val="multilevel"/>
     <w:tmpl w:val="7D905DEA"/>
@@ -7862,7 +8209,7 @@
       </w:rPr>
     </w:lvl>
   </w:abstractNum>
-  <w:abstractNum w:abstractNumId="15" w15:restartNumberingAfterBreak="0">
+  <w:abstractNum w:abstractNumId="16" w15:restartNumberingAfterBreak="0">
     <w:nsid w:val="738A35C3"/>
     <w:multiLevelType w:val="hybridMultilevel"/>
     <w:tmpl w:val="8DB0453C"/>
@@ -7975,7 +8322,7 @@
       </w:rPr>
     </w:lvl>
   </w:abstractNum>
-  <w:abstractNum w:abstractNumId="16" w15:restartNumberingAfterBreak="0">
+  <w:abstractNum w:abstractNumId="17" w15:restartNumberingAfterBreak="0">
     <w:nsid w:val="79911088"/>
     <w:multiLevelType w:val="hybridMultilevel"/>
     <w:tmpl w:val="B89254AA"/>
@@ -8113,16 +8460,16 @@
     <w:abstractNumId w:val="7"/>
   </w:num>
   <w:num w:numId="9">
-    <w:abstractNumId w:val="16"/>
+    <w:abstractNumId w:val="17"/>
   </w:num>
   <w:num w:numId="10">
-    <w:abstractNumId w:val="12"/>
+    <w:abstractNumId w:val="13"/>
   </w:num>
   <w:num w:numId="11">
     <w:abstractNumId w:val="10"/>
   </w:num>
   <w:num w:numId="12">
-    <w:abstractNumId w:val="15"/>
+    <w:abstractNumId w:val="16"/>
   </w:num>
   <w:num w:numId="13">
     <w:abstractNumId w:val="9"/>
@@ -8131,13 +8478,16 @@
     <w:abstractNumId w:val="8"/>
   </w:num>
   <w:num w:numId="15">
+    <w:abstractNumId w:val="15"/>
+  </w:num>
+  <w:num w:numId="16">
+    <w:abstractNumId w:val="12"/>
+  </w:num>
+  <w:num w:numId="17">
     <w:abstractNumId w:val="14"/>
   </w:num>
-  <w:num w:numId="16">
+  <w:num w:numId="18">
     <w:abstractNumId w:val="11"/>
-  </w:num>
-  <w:num w:numId="17">
-    <w:abstractNumId w:val="13"/>
   </w:num>
 </w:numbering>
 </file>
@@ -9633,7 +9983,7 @@
 </file>
 
 <file path=customXml/itemProps1.xml><?xml version="1.0" encoding="utf-8"?>
-<ds:datastoreItem xmlns:ds="http://schemas.openxmlformats.org/officeDocument/2006/customXml" ds:itemID="{84E08FA8-76BE-B848-89EF-A24096F87200}">
+<ds:datastoreItem xmlns:ds="http://schemas.openxmlformats.org/officeDocument/2006/customXml" ds:itemID="{53EB52CC-7484-4049-8C26-96110AA6EE9D}">
   <ds:schemaRefs>
     <ds:schemaRef ds:uri="http://schemas.openxmlformats.org/officeDocument/2006/bibliography"/>
   </ds:schemaRefs>

</xml_diff>

<commit_message>
small updates to syllabus templates
</commit_message>
<xml_diff>
--- a/141/CS 141 Syllabus.docx
+++ b/141/CS 141 Syllabus.docx
@@ -4308,109 +4308,8 @@
                 <w:szCs w:val="24"/>
               </w:rPr>
               <w:br/>
-              <w:t>Tues</w:t>
             </w:r>
             <w:r>
-              <w:rPr>
-                <w:sz w:val="24"/>
-                <w:szCs w:val="24"/>
-              </w:rPr>
-              <w:t>/</w:t>
-            </w:r>
-            <w:r>
-              <w:rPr>
-                <w:sz w:val="24"/>
-                <w:szCs w:val="24"/>
-              </w:rPr>
-              <w:t>Thurs</w:t>
-            </w:r>
-            <w:r>
-              <w:rPr>
-                <w:sz w:val="24"/>
-                <w:szCs w:val="24"/>
-              </w:rPr>
-              <w:t xml:space="preserve"> 11-noon in my office 2813</w:t>
-            </w:r>
-            <w:r>
-              <w:rPr>
-                <w:sz w:val="24"/>
-                <w:szCs w:val="24"/>
-              </w:rPr>
-              <w:t xml:space="preserve"> or via </w:t>
-            </w:r>
-            <w:proofErr w:type="gramStart"/>
-            <w:r>
-              <w:rPr>
-                <w:sz w:val="24"/>
-                <w:szCs w:val="24"/>
-              </w:rPr>
-              <w:t>zoom</w:t>
-            </w:r>
-            <w:r>
-              <w:rPr>
-                <w:sz w:val="24"/>
-                <w:szCs w:val="24"/>
-              </w:rPr>
-              <w:t>;</w:t>
-            </w:r>
-            <w:proofErr w:type="gramEnd"/>
-            <w:r>
-              <w:rPr>
-                <w:sz w:val="24"/>
-                <w:szCs w:val="24"/>
-              </w:rPr>
-              <w:t xml:space="preserve"> </w:t>
-            </w:r>
-          </w:p>
-          <w:p>
-            <w:pPr>
-              <w:spacing w:after="0"/>
-              <w:jc w:val="left"/>
-              <w:rPr>
-                <w:sz w:val="24"/>
-                <w:szCs w:val="24"/>
-              </w:rPr>
-            </w:pPr>
-            <w:r>
-              <w:rPr>
-                <w:sz w:val="24"/>
-                <w:szCs w:val="24"/>
-              </w:rPr>
-              <w:t>Sun</w:t>
-            </w:r>
-            <w:r>
-              <w:rPr>
-                <w:sz w:val="24"/>
-                <w:szCs w:val="24"/>
-              </w:rPr>
-              <w:t xml:space="preserve"> 1</w:t>
-            </w:r>
-            <w:r>
-              <w:rPr>
-                <w:sz w:val="24"/>
-                <w:szCs w:val="24"/>
-              </w:rPr>
-              <w:t>0</w:t>
-            </w:r>
-            <w:r>
-              <w:rPr>
-                <w:sz w:val="24"/>
-                <w:szCs w:val="24"/>
-              </w:rPr>
-              <w:t>-</w:t>
-            </w:r>
-            <w:r>
-              <w:rPr>
-                <w:sz w:val="24"/>
-                <w:szCs w:val="24"/>
-              </w:rPr>
-              <w:t>noon</w:t>
-            </w:r>
-            <w:r>
-              <w:rPr>
-                <w:sz w:val="24"/>
-                <w:szCs w:val="24"/>
-              </w:rPr>
               <w:t xml:space="preserve"> </w:t>
             </w:r>
             <w:r>
@@ -4418,47 +4317,7 @@
                 <w:sz w:val="24"/>
                 <w:szCs w:val="24"/>
               </w:rPr>
-              <w:t xml:space="preserve">via </w:t>
-            </w:r>
-            <w:proofErr w:type="gramStart"/>
-            <w:r>
-              <w:rPr>
-                <w:sz w:val="24"/>
-                <w:szCs w:val="24"/>
-              </w:rPr>
-              <w:t>zoom</w:t>
-            </w:r>
-            <w:r>
-              <w:rPr>
-                <w:sz w:val="24"/>
-                <w:szCs w:val="24"/>
-              </w:rPr>
-              <w:t>;</w:t>
-            </w:r>
-            <w:proofErr w:type="gramEnd"/>
-            <w:r>
-              <w:rPr>
-                <w:sz w:val="24"/>
-                <w:szCs w:val="24"/>
-              </w:rPr>
-              <w:t xml:space="preserve"> </w:t>
-            </w:r>
-          </w:p>
-          <w:p>
-            <w:pPr>
-              <w:spacing w:after="0"/>
-              <w:jc w:val="left"/>
-              <w:rPr>
-                <w:sz w:val="24"/>
-                <w:szCs w:val="24"/>
-              </w:rPr>
-            </w:pPr>
-            <w:r>
-              <w:rPr>
-                <w:sz w:val="24"/>
-                <w:szCs w:val="24"/>
-              </w:rPr>
-              <w:t>or by appt.</w:t>
+              <w:t>Tues/Thurs 11-noon and Sun 10-noon via zoom;  or by appt.</w:t>
             </w:r>
           </w:p>
         </w:tc>
@@ -5595,22 +5454,6 @@
                 <w:szCs w:val="28"/>
               </w:rPr>
             </w:pPr>
-            <w:r>
-              <w:rPr>
-                <w:rFonts w:eastAsia="Times New Roman" w:cs="Times New Roman"/>
-                <w:sz w:val="22"/>
-                <w:szCs w:val="28"/>
-              </w:rPr>
-              <w:t>Long Homework #</w:t>
-            </w:r>
-            <w:r>
-              <w:rPr>
-                <w:rFonts w:eastAsia="Times New Roman" w:cs="Times New Roman"/>
-                <w:sz w:val="22"/>
-                <w:szCs w:val="28"/>
-              </w:rPr>
-              <w:t>3</w:t>
-            </w:r>
           </w:p>
         </w:tc>
       </w:tr>
@@ -5841,7 +5684,7 @@
                 <w:sz w:val="22"/>
                 <w:szCs w:val="28"/>
               </w:rPr>
-              <w:t>4</w:t>
+              <w:t>3</w:t>
             </w:r>
           </w:p>
         </w:tc>
@@ -6050,16 +5893,7 @@
                 <w:sz w:val="22"/>
                 <w:szCs w:val="28"/>
               </w:rPr>
-              <w:t xml:space="preserve">Chapter 10: </w:t>
-            </w:r>
-            <w:proofErr w:type="spellStart"/>
-            <w:r>
-              <w:rPr>
-                <w:rFonts w:eastAsia="Times New Roman" w:cs="Times New Roman"/>
-                <w:sz w:val="22"/>
-                <w:szCs w:val="28"/>
-              </w:rPr>
-              <w:t>ArrayList</w:t>
+              <w:t>Chapter 10: ArrayList</w:t>
             </w:r>
             <w:r>
               <w:rPr>
@@ -6069,7 +5903,6 @@
               </w:rPr>
               <w:t>s</w:t>
             </w:r>
-            <w:proofErr w:type="spellEnd"/>
           </w:p>
         </w:tc>
         <w:tc>
@@ -6107,7 +5940,7 @@
                 <w:sz w:val="22"/>
                 <w:szCs w:val="28"/>
               </w:rPr>
-              <w:t>5</w:t>
+              <w:t>4</w:t>
             </w:r>
           </w:p>
         </w:tc>
@@ -6293,25 +6126,7 @@
                 <w:sz w:val="22"/>
                 <w:szCs w:val="28"/>
               </w:rPr>
-              <w:t xml:space="preserve">, </w:t>
-            </w:r>
-            <w:proofErr w:type="gramStart"/>
-            <w:r>
-              <w:rPr>
-                <w:rFonts w:eastAsia="Times New Roman" w:cs="Times New Roman"/>
-                <w:sz w:val="22"/>
-                <w:szCs w:val="28"/>
-              </w:rPr>
-              <w:t>2022</w:t>
-            </w:r>
-            <w:proofErr w:type="gramEnd"/>
-            <w:r>
-              <w:rPr>
-                <w:rFonts w:eastAsia="Times New Roman" w:cs="Times New Roman"/>
-                <w:sz w:val="22"/>
-                <w:szCs w:val="28"/>
-              </w:rPr>
-              <w:t xml:space="preserve"> </w:t>
+              <w:t xml:space="preserve">, 2022 </w:t>
             </w:r>
             <w:r>
               <w:rPr>
@@ -6480,25 +6295,7 @@
           <w:sz w:val="28"/>
           <w:szCs w:val="28"/>
         </w:rPr>
-        <w:t xml:space="preserve">Building Java Programs: A </w:t>
-      </w:r>
-      <w:proofErr w:type="gramStart"/>
-      <w:r>
-        <w:rPr>
-          <w:rFonts w:eastAsia="Times New Roman" w:cs="Times New Roman"/>
-          <w:sz w:val="28"/>
-          <w:szCs w:val="28"/>
-        </w:rPr>
-        <w:t>Back to Basics</w:t>
-      </w:r>
-      <w:proofErr w:type="gramEnd"/>
-      <w:r>
-        <w:rPr>
-          <w:rFonts w:eastAsia="Times New Roman" w:cs="Times New Roman"/>
-          <w:sz w:val="28"/>
-          <w:szCs w:val="28"/>
-        </w:rPr>
-        <w:t xml:space="preserve"> Approach</w:t>
+        <w:t>Building Java Programs: A Back to Basics Approach</w:t>
       </w:r>
       <w:r>
         <w:rPr>
@@ -6861,7 +6658,6 @@
         </w:rPr>
       </w:pPr>
       <w:hyperlink r:id="rId13" w:history="1">
-        <w:proofErr w:type="spellStart"/>
         <w:r>
           <w:rPr>
             <w:rStyle w:val="Hyperlink"/>
@@ -6870,18 +6666,7 @@
             <w:sz w:val="28"/>
             <w:szCs w:val="28"/>
           </w:rPr>
-          <w:t>JGrasp</w:t>
-        </w:r>
-        <w:proofErr w:type="spellEnd"/>
-        <w:r>
-          <w:rPr>
-            <w:rStyle w:val="Hyperlink"/>
-            <w:i/>
-            <w:iCs/>
-            <w:sz w:val="28"/>
-            <w:szCs w:val="28"/>
-          </w:rPr>
-          <w:t xml:space="preserve"> IDE</w:t>
+          <w:t>JGrasp IDE</w:t>
         </w:r>
       </w:hyperlink>
       <w:r>
@@ -6968,21 +6753,7 @@
         <w:rPr>
           <w:sz w:val="28"/>
         </w:rPr>
-        <w:t xml:space="preserve">It is expected that when students enroll for this </w:t>
-      </w:r>
-      <w:proofErr w:type="gramStart"/>
-      <w:r>
-        <w:rPr>
-          <w:sz w:val="28"/>
-        </w:rPr>
-        <w:t>course</w:t>
-      </w:r>
-      <w:proofErr w:type="gramEnd"/>
-      <w:r>
-        <w:rPr>
-          <w:sz w:val="28"/>
-        </w:rPr>
-        <w:t xml:space="preserve"> they will be able to use a computer, be able to upload and download files</w:t>
+        <w:t>It is expected that when students enroll for this course they will be able to use a computer, be able to upload and download files</w:t>
       </w:r>
       <w:r>
         <w:rPr>
@@ -7693,15 +7464,7 @@
                 <w:sz w:val="24"/>
                 <w:szCs w:val="28"/>
               </w:rPr>
-              <w:t> </w:t>
-            </w:r>
-            <w:proofErr w:type="spellStart"/>
-            <w:r>
-              <w:rPr>
-                <w:sz w:val="24"/>
-                <w:szCs w:val="28"/>
-              </w:rPr>
-              <w:t>Homework</w:t>
+              <w:t> Homework</w:t>
             </w:r>
             <w:r>
               <w:rPr>
@@ -7710,7 +7473,6 @@
               </w:rPr>
               <w:t>s</w:t>
             </w:r>
-            <w:proofErr w:type="spellEnd"/>
           </w:p>
         </w:tc>
         <w:tc>
@@ -8947,7 +8709,7 @@
           <v:shape id="_x0000_i1025" type="#_x0000_t75" alt="" style="width:290.25pt;height:210pt;mso-width-percent:0;mso-height-percent:0;mso-width-percent:0;mso-height-percent:0" o:ole="">
             <v:imagedata r:id="rId19" o:title=""/>
           </v:shape>
-          <o:OLEObject Type="Embed" ProgID="Excel.Sheet.8" ShapeID="_x0000_i1025" DrawAspect="Content" ObjectID="_1702211371" r:id="rId20"/>
+          <o:OLEObject Type="Embed" ProgID="Excel.Sheet.8" ShapeID="_x0000_i1025" DrawAspect="Content" ObjectID="_1703325791" r:id="rId20"/>
         </w:object>
       </w:r>
     </w:p>
@@ -9226,23 +8988,7 @@
           <w:sz w:val="28"/>
           <w:szCs w:val="28"/>
         </w:rPr>
-        <w:t>(Adapted from Dr. Susan Shaw, Oregon State University &amp; Angela Velez-</w:t>
-      </w:r>
-      <w:proofErr w:type="spellStart"/>
-      <w:r>
-        <w:rPr>
-          <w:sz w:val="28"/>
-          <w:szCs w:val="28"/>
-        </w:rPr>
-        <w:t>Solic</w:t>
-      </w:r>
-      <w:proofErr w:type="spellEnd"/>
-      <w:r>
-        <w:rPr>
-          <w:sz w:val="28"/>
-          <w:szCs w:val="28"/>
-        </w:rPr>
-        <w:t>, Indiana University Northwest)</w:t>
+        <w:t>(Adapted from Dr. Susan Shaw, Oregon State University &amp; Angela Velez-Solic, Indiana University Northwest)</w:t>
       </w:r>
     </w:p>
     <w:p>
@@ -9705,23 +9451,7 @@
           <w:sz w:val="28"/>
           <w:szCs w:val="28"/>
         </w:rPr>
-        <w:t xml:space="preserve">: It is not enough in programming to just read about or listen to lectures about concepts. It is important to solve problems both in-class and on your own. You should work through practice problems (like on </w:t>
-      </w:r>
-      <w:proofErr w:type="spellStart"/>
-      <w:r>
-        <w:rPr>
-          <w:sz w:val="28"/>
-          <w:szCs w:val="28"/>
-        </w:rPr>
-        <w:t>PracticeIt</w:t>
-      </w:r>
-      <w:proofErr w:type="spellEnd"/>
-      <w:r>
-        <w:rPr>
-          <w:sz w:val="28"/>
-          <w:szCs w:val="28"/>
-        </w:rPr>
-        <w:t>) until you are abl</w:t>
+        <w:t>: It is not enough in programming to just read about or listen to lectures about concepts. It is important to solve problems both in-class and on your own. You should work through practice problems (like on PracticeIt) until you are abl</w:t>
       </w:r>
       <w:r>
         <w:rPr>
@@ -11356,7 +11086,6 @@
         </w:numPr>
       </w:pPr>
       <w:hyperlink r:id="rId29" w:history="1">
-        <w:proofErr w:type="spellStart"/>
         <w:r>
           <w:rPr>
             <w:rStyle w:val="Hyperlink"/>
@@ -11364,7 +11093,6 @@
           </w:rPr>
           <w:t>PracticeIt</w:t>
         </w:r>
-        <w:proofErr w:type="spellEnd"/>
       </w:hyperlink>
       <w:r>
         <w:rPr>

</xml_diff>

<commit_message>
Updated Syllabi for CS 211 and CS 141
</commit_message>
<xml_diff>
--- a/141/CS 141 Syllabus.docx
+++ b/141/CS 141 Syllabus.docx
@@ -4019,7 +4019,14 @@
           <w:rFonts w:ascii="Andale Mono" w:hAnsi="Andale Mono"/>
           <w:b/>
         </w:rPr>
-        <w:t>Winter 202</w:t>
+        <w:t>Spring</w:t>
+      </w:r>
+      <w:r>
+        <w:rPr>
+          <w:rFonts w:ascii="Andale Mono" w:hAnsi="Andale Mono"/>
+          <w:b/>
+        </w:rPr>
+        <w:t xml:space="preserve"> 202</w:t>
       </w:r>
       <w:r>
         <w:rPr>
@@ -4200,7 +4207,23 @@
                 <w:sz w:val="22"/>
                 <w:szCs w:val="28"/>
               </w:rPr>
-              <w:t xml:space="preserve">Messages are checked daily and typical response time is within 24 hours, </w:t>
+              <w:t xml:space="preserve">Messages are checked </w:t>
+            </w:r>
+            <w:proofErr w:type="gramStart"/>
+            <w:r>
+              <w:rPr>
+                <w:sz w:val="22"/>
+                <w:szCs w:val="28"/>
+              </w:rPr>
+              <w:t>daily</w:t>
+            </w:r>
+            <w:proofErr w:type="gramEnd"/>
+            <w:r>
+              <w:rPr>
+                <w:sz w:val="22"/>
+                <w:szCs w:val="28"/>
+              </w:rPr>
+              <w:t xml:space="preserve"> and typical response time is within 24 hours, </w:t>
             </w:r>
             <w:r>
               <w:rPr>
@@ -4292,24 +4315,25 @@
                 <w:szCs w:val="24"/>
               </w:rPr>
             </w:pPr>
-            <w:hyperlink r:id="rId9" w:tgtFrame="_blank" w:history="1">
-              <w:r>
-                <w:rPr>
-                  <w:rStyle w:val="Hyperlink"/>
-                  <w:sz w:val="24"/>
-                  <w:szCs w:val="24"/>
-                </w:rPr>
-                <w:t>http://officehours.hellohess.com/</w:t>
-              </w:r>
-            </w:hyperlink>
             <w:r>
               <w:rPr>
                 <w:sz w:val="24"/>
                 <w:szCs w:val="24"/>
               </w:rPr>
-              <w:br/>
+              <w:t>Tues/</w:t>
             </w:r>
             <w:r>
+              <w:rPr>
+                <w:sz w:val="24"/>
+                <w:szCs w:val="24"/>
+              </w:rPr>
+              <w:t>Wed</w:t>
+            </w:r>
+            <w:r>
+              <w:rPr>
+                <w:sz w:val="24"/>
+                <w:szCs w:val="24"/>
+              </w:rPr>
               <w:t xml:space="preserve"> </w:t>
             </w:r>
             <w:r>
@@ -4317,7 +4341,65 @@
                 <w:sz w:val="24"/>
                 <w:szCs w:val="24"/>
               </w:rPr>
-              <w:t>Tues/Thurs 11-noon and Sun 10-noon via zoom;  or by appt.</w:t>
+              <w:t>9:30-11 AM</w:t>
+            </w:r>
+            <w:r>
+              <w:rPr>
+                <w:sz w:val="24"/>
+                <w:szCs w:val="24"/>
+              </w:rPr>
+              <w:t xml:space="preserve"> and S</w:t>
+            </w:r>
+            <w:r>
+              <w:rPr>
+                <w:sz w:val="24"/>
+                <w:szCs w:val="24"/>
+              </w:rPr>
+              <w:t>at</w:t>
+            </w:r>
+            <w:r>
+              <w:rPr>
+                <w:sz w:val="24"/>
+                <w:szCs w:val="24"/>
+              </w:rPr>
+              <w:t xml:space="preserve"> 1</w:t>
+            </w:r>
+            <w:r>
+              <w:rPr>
+                <w:sz w:val="24"/>
+                <w:szCs w:val="24"/>
+              </w:rPr>
+              <w:t>1</w:t>
+            </w:r>
+            <w:r>
+              <w:rPr>
+                <w:sz w:val="24"/>
+                <w:szCs w:val="24"/>
+              </w:rPr>
+              <w:t xml:space="preserve">-noon via </w:t>
+            </w:r>
+            <w:proofErr w:type="gramStart"/>
+            <w:r>
+              <w:rPr>
+                <w:sz w:val="24"/>
+                <w:szCs w:val="24"/>
+              </w:rPr>
+              <w:t>zoom;  or</w:t>
+            </w:r>
+            <w:proofErr w:type="gramEnd"/>
+            <w:r>
+              <w:rPr>
+                <w:sz w:val="24"/>
+                <w:szCs w:val="24"/>
+              </w:rPr>
+              <w:t xml:space="preserve"> by appt.</w:t>
+            </w:r>
+            <w:r>
+              <w:rPr>
+                <w:sz w:val="24"/>
+                <w:szCs w:val="24"/>
+              </w:rPr>
+              <w:t xml:space="preserve"> </w:t>
             </w:r>
           </w:p>
         </w:tc>
@@ -4394,7 +4476,21 @@
                 <w:sz w:val="24"/>
                 <w:szCs w:val="24"/>
               </w:rPr>
-              <w:t>T/Th</w:t>
+              <w:t>Section #</w:t>
+            </w:r>
+            <w:r>
+              <w:rPr>
+                <w:sz w:val="24"/>
+                <w:szCs w:val="24"/>
+              </w:rPr>
+              <w:t>38671</w:t>
+            </w:r>
+            <w:r>
+              <w:rPr>
+                <w:sz w:val="24"/>
+                <w:szCs w:val="24"/>
+              </w:rPr>
+              <w:t xml:space="preserve"> - M/W</w:t>
             </w:r>
             <w:r>
               <w:rPr>
@@ -4429,6 +4525,13 @@
                 <w:sz w:val="24"/>
                 <w:szCs w:val="24"/>
               </w:rPr>
+              <w:t xml:space="preserve">                               </w:t>
+            </w:r>
+            <w:r>
+              <w:rPr>
+                <w:sz w:val="24"/>
+                <w:szCs w:val="24"/>
+              </w:rPr>
               <w:t xml:space="preserve">Computer Lab </w:t>
             </w:r>
             <w:r>
@@ -4436,7 +4539,24 @@
                 <w:sz w:val="24"/>
                 <w:szCs w:val="24"/>
               </w:rPr>
-              <w:t>1401</w:t>
+              <w:t>1308</w:t>
+            </w:r>
+          </w:p>
+          <w:p>
+            <w:pPr>
+              <w:spacing w:after="0"/>
+              <w:jc w:val="left"/>
+              <w:rPr>
+                <w:sz w:val="24"/>
+                <w:szCs w:val="24"/>
+              </w:rPr>
+            </w:pPr>
+            <w:r>
+              <w:rPr>
+                <w:sz w:val="24"/>
+                <w:szCs w:val="24"/>
+              </w:rPr>
+              <w:t>Section #38668 - Online</w:t>
             </w:r>
           </w:p>
         </w:tc>
@@ -4542,7 +4662,21 @@
         <w:rPr>
           <w:sz w:val="28"/>
         </w:rPr>
-        <w:t>This course will explore common computational problem-solving techniques useful to computer scientists, but also to anyone who has large data sets, repetitive processes or other needs for computation. Topics include: fundamental programming-in-the-small abilities and concepts, including procedural programming (methods, parameters, return, values), basic control structures (sequence, if/else, for loop, while loop), file processing, arrays, and an introduction to defining objects.</w:t>
+        <w:t xml:space="preserve">This course will explore common computational problem-solving techniques useful to computer scientists, but also to anyone who has large data sets, repetitive processes or other needs for computation. Topics </w:t>
+      </w:r>
+      <w:proofErr w:type="gramStart"/>
+      <w:r>
+        <w:rPr>
+          <w:sz w:val="28"/>
+        </w:rPr>
+        <w:t>include:</w:t>
+      </w:r>
+      <w:proofErr w:type="gramEnd"/>
+      <w:r>
+        <w:rPr>
+          <w:sz w:val="28"/>
+        </w:rPr>
+        <w:t xml:space="preserve"> fundamental programming-in-the-small abilities and concepts, including procedural programming (methods, parameters, return, values), basic control structures (sequence, if/else, for loop, while loop), file processing, arrays, and an introduction to defining objects.</w:t>
       </w:r>
       <w:bookmarkEnd w:id="13"/>
     </w:p>
@@ -5893,16 +6027,26 @@
                 <w:sz w:val="22"/>
                 <w:szCs w:val="28"/>
               </w:rPr>
-              <w:t>Chapter 10: ArrayList</w:t>
+              <w:t xml:space="preserve">Chapter 10: </w:t>
             </w:r>
+            <w:proofErr w:type="spellStart"/>
             <w:r>
               <w:rPr>
                 <w:rFonts w:eastAsia="Times New Roman" w:cs="Times New Roman"/>
                 <w:sz w:val="22"/>
                 <w:szCs w:val="28"/>
               </w:rPr>
+              <w:t>ArrayList</w:t>
+            </w:r>
+            <w:r>
+              <w:rPr>
+                <w:rFonts w:eastAsia="Times New Roman" w:cs="Times New Roman"/>
+                <w:sz w:val="22"/>
+                <w:szCs w:val="28"/>
+              </w:rPr>
               <w:t>s</w:t>
             </w:r>
+            <w:proofErr w:type="spellEnd"/>
           </w:p>
         </w:tc>
         <w:tc>
@@ -5926,22 +6070,6 @@
                 <w:szCs w:val="28"/>
               </w:rPr>
             </w:pPr>
-            <w:r>
-              <w:rPr>
-                <w:rFonts w:eastAsia="Times New Roman" w:cs="Times New Roman"/>
-                <w:sz w:val="22"/>
-                <w:szCs w:val="28"/>
-              </w:rPr>
-              <w:t>Long Homework #</w:t>
-            </w:r>
-            <w:r>
-              <w:rPr>
-                <w:rFonts w:eastAsia="Times New Roman" w:cs="Times New Roman"/>
-                <w:sz w:val="22"/>
-                <w:szCs w:val="28"/>
-              </w:rPr>
-              <w:t>4</w:t>
-            </w:r>
           </w:p>
         </w:tc>
       </w:tr>
@@ -6021,6 +6149,14 @@
                 <w:sz w:val="22"/>
                 <w:szCs w:val="28"/>
               </w:rPr>
+              <w:t xml:space="preserve">Chapters 1-10, </w:t>
+            </w:r>
+            <w:r>
+              <w:rPr>
+                <w:rFonts w:eastAsia="Times New Roman" w:cs="Times New Roman"/>
+                <w:sz w:val="22"/>
+                <w:szCs w:val="28"/>
+              </w:rPr>
               <w:t>ACM Graphics</w:t>
             </w:r>
           </w:p>
@@ -6046,6 +6182,14 @@
                 <w:szCs w:val="28"/>
               </w:rPr>
             </w:pPr>
+            <w:r>
+              <w:rPr>
+                <w:rFonts w:eastAsia="Times New Roman" w:cs="Times New Roman"/>
+                <w:sz w:val="22"/>
+                <w:szCs w:val="28"/>
+              </w:rPr>
+              <w:t>Long Homework #4</w:t>
+            </w:r>
           </w:p>
         </w:tc>
       </w:tr>
@@ -6076,7 +6220,7 @@
                 <w:szCs w:val="28"/>
               </w:rPr>
             </w:pPr>
-            <w:hyperlink r:id="rId10" w:history="1">
+            <w:hyperlink r:id="rId9" w:history="1">
               <w:r>
                 <w:rPr>
                   <w:rStyle w:val="Hyperlink"/>
@@ -6114,27 +6258,24 @@
             </w:pPr>
             <w:r>
               <w:rPr>
-                <w:rFonts w:eastAsia="Times New Roman" w:cs="Times New Roman"/>
-                <w:sz w:val="22"/>
-                <w:szCs w:val="28"/>
-              </w:rPr>
-              <w:t>Thursday, March 24</w:t>
+                <w:rFonts w:ascii="Libre Franklin" w:hAnsi="Libre Franklin"/>
+                <w:shd w:val="clear" w:color="auto" w:fill="FAFAFA"/>
+              </w:rPr>
+              <w:t>Wednesday</w:t>
             </w:r>
             <w:r>
               <w:rPr>
-                <w:rFonts w:eastAsia="Times New Roman" w:cs="Times New Roman"/>
-                <w:sz w:val="22"/>
-                <w:szCs w:val="28"/>
-              </w:rPr>
-              <w:t xml:space="preserve">, 2022 </w:t>
+                <w:rFonts w:ascii="Libre Franklin" w:hAnsi="Libre Franklin"/>
+                <w:shd w:val="clear" w:color="auto" w:fill="FAFAFA"/>
+              </w:rPr>
+              <w:t>, June 1</w:t>
             </w:r>
             <w:r>
               <w:rPr>
-                <w:rFonts w:eastAsia="Times New Roman" w:cs="Times New Roman"/>
-                <w:sz w:val="22"/>
-                <w:szCs w:val="28"/>
-              </w:rPr>
-              <w:t>1:30-3:20 pm</w:t>
+                <w:rFonts w:ascii="Libre Franklin" w:hAnsi="Libre Franklin"/>
+                <w:shd w:val="clear" w:color="auto" w:fill="FAFAFA"/>
+              </w:rPr>
+              <w:t>5</w:t>
             </w:r>
           </w:p>
         </w:tc>
@@ -6295,28 +6436,42 @@
           <w:sz w:val="28"/>
           <w:szCs w:val="28"/>
         </w:rPr>
-        <w:t>Building Java Programs: A Back to Basics Approach</w:t>
-      </w:r>
+        <w:t xml:space="preserve">Building Java Programs: A </w:t>
+      </w:r>
+      <w:proofErr w:type="gramStart"/>
       <w:r>
         <w:rPr>
           <w:rFonts w:eastAsia="Times New Roman" w:cs="Times New Roman"/>
           <w:sz w:val="28"/>
           <w:szCs w:val="28"/>
         </w:rPr>
+        <w:t>Back to Basics</w:t>
+      </w:r>
+      <w:proofErr w:type="gramEnd"/>
+      <w:r>
+        <w:rPr>
+          <w:rFonts w:eastAsia="Times New Roman" w:cs="Times New Roman"/>
+          <w:sz w:val="28"/>
+          <w:szCs w:val="28"/>
+        </w:rPr>
+        <w:t xml:space="preserve"> Approach</w:t>
+      </w:r>
+      <w:r>
+        <w:rPr>
+          <w:rFonts w:eastAsia="Times New Roman" w:cs="Times New Roman"/>
+          <w:sz w:val="28"/>
+          <w:szCs w:val="28"/>
+        </w:rPr>
         <w:t>,</w:t>
       </w:r>
-    </w:p>
-    <w:p>
-      <w:pPr>
-        <w:pStyle w:val="ListParagraph"/>
-        <w:spacing w:before="100" w:beforeAutospacing="1" w:after="100" w:afterAutospacing="1" w:line="240" w:lineRule="auto"/>
-        <w:jc w:val="left"/>
+      <w:r>
         <w:rPr>
           <w:rFonts w:eastAsia="Times New Roman" w:cs="Times New Roman"/>
           <w:sz w:val="28"/>
           <w:szCs w:val="28"/>
         </w:rPr>
-      </w:pPr>
+        <w:t xml:space="preserve"> </w:t>
+      </w:r>
       <w:r>
         <w:rPr>
           <w:rFonts w:eastAsia="Times New Roman" w:cs="Times New Roman"/>
@@ -6356,7 +6511,7 @@
           <w:sz w:val="28"/>
           <w:szCs w:val="28"/>
         </w:rPr>
-        <w:t xml:space="preserve">(older versions </w:t>
+        <w:t>(older versions work)</w:t>
       </w:r>
       <w:r>
         <w:rPr>
@@ -6364,7 +6519,7 @@
           <w:sz w:val="28"/>
           <w:szCs w:val="28"/>
         </w:rPr>
-        <w:t>will</w:t>
+        <w:t xml:space="preserve"> </w:t>
       </w:r>
       <w:r>
         <w:rPr>
@@ -6372,7 +6527,7 @@
           <w:sz w:val="28"/>
           <w:szCs w:val="28"/>
         </w:rPr>
-        <w:t xml:space="preserve"> work)</w:t>
+        <w:t>by Reges and Stepp</w:t>
       </w:r>
       <w:r>
         <w:rPr>
@@ -6380,175 +6535,7 @@
           <w:sz w:val="28"/>
           <w:szCs w:val="28"/>
         </w:rPr>
-        <w:br/>
-      </w:r>
-      <w:r>
-        <w:rPr>
-          <w:rFonts w:eastAsia="Times New Roman" w:cs="Times New Roman"/>
-          <w:sz w:val="28"/>
-          <w:szCs w:val="28"/>
-        </w:rPr>
-        <w:t>by Stuart Reges and Marty Stepp</w:t>
-      </w:r>
-      <w:r>
-        <w:rPr>
-          <w:rFonts w:eastAsia="Times New Roman" w:cs="Times New Roman"/>
-          <w:sz w:val="28"/>
-          <w:szCs w:val="28"/>
-        </w:rPr>
-        <w:t xml:space="preserve"> (same book is used for CS143)</w:t>
-      </w:r>
-    </w:p>
-    <w:p>
-      <w:pPr>
-        <w:pStyle w:val="ListParagraph"/>
-        <w:numPr>
-          <w:ilvl w:val="1"/>
-          <w:numId w:val="13"/>
-        </w:numPr>
-        <w:spacing w:before="100" w:beforeAutospacing="1" w:after="100" w:afterAutospacing="1" w:line="240" w:lineRule="auto"/>
-        <w:jc w:val="left"/>
-        <w:rPr>
-          <w:rFonts w:eastAsia="Times New Roman" w:cs="Times New Roman"/>
-          <w:color w:val="2D3B45"/>
-          <w:sz w:val="24"/>
-          <w:szCs w:val="28"/>
-        </w:rPr>
-      </w:pPr>
-      <w:r>
-        <w:rPr>
-          <w:rFonts w:eastAsia="Times New Roman" w:cs="Times New Roman"/>
-          <w:sz w:val="24"/>
-          <w:szCs w:val="28"/>
-        </w:rPr>
-        <w:t xml:space="preserve">Available </w:t>
-      </w:r>
-      <w:r>
-        <w:rPr>
-          <w:rFonts w:eastAsia="Times New Roman" w:cs="Times New Roman"/>
-          <w:sz w:val="24"/>
-          <w:szCs w:val="28"/>
-        </w:rPr>
-        <w:t>@</w:t>
-      </w:r>
-      <w:r>
-        <w:rPr>
-          <w:rFonts w:eastAsia="Times New Roman" w:cs="Times New Roman"/>
-          <w:sz w:val="24"/>
-          <w:szCs w:val="28"/>
-        </w:rPr>
-        <w:t xml:space="preserve"> the Bookstore</w:t>
-      </w:r>
-      <w:r>
-        <w:rPr>
-          <w:rFonts w:eastAsia="Times New Roman" w:cs="Times New Roman"/>
-          <w:sz w:val="24"/>
-          <w:szCs w:val="28"/>
-        </w:rPr>
-        <w:t xml:space="preserve"> or</w:t>
-      </w:r>
-      <w:r>
-        <w:rPr>
-          <w:rFonts w:eastAsia="Times New Roman" w:cs="Times New Roman"/>
-          <w:sz w:val="24"/>
-          <w:szCs w:val="28"/>
-        </w:rPr>
-        <w:t xml:space="preserve"> Amazon: </w:t>
-      </w:r>
-      <w:hyperlink r:id="rId11" w:tgtFrame="_blank" w:history="1">
-        <w:r>
-          <w:rPr>
-            <w:rFonts w:eastAsia="Times New Roman" w:cs="Times New Roman"/>
-            <w:color w:val="0000FF"/>
-            <w:sz w:val="24"/>
-            <w:szCs w:val="28"/>
-            <w:u w:val="single"/>
-          </w:rPr>
-          <w:t>Student Value Edition</w:t>
-        </w:r>
-      </w:hyperlink>
-      <w:r>
-        <w:rPr>
-          <w:rFonts w:eastAsia="Times New Roman" w:cs="Times New Roman"/>
-          <w:color w:val="0000FF"/>
-          <w:sz w:val="24"/>
-          <w:szCs w:val="28"/>
-          <w:u w:val="single"/>
-        </w:rPr>
-        <w:t xml:space="preserve"> (4</w:t>
-      </w:r>
-      <w:r>
-        <w:rPr>
-          <w:rFonts w:eastAsia="Times New Roman" w:cs="Times New Roman"/>
-          <w:color w:val="0000FF"/>
-          <w:sz w:val="24"/>
-          <w:szCs w:val="28"/>
-          <w:u w:val="single"/>
-          <w:vertAlign w:val="superscript"/>
-        </w:rPr>
-        <w:t>th</w:t>
-      </w:r>
-      <w:r>
-        <w:rPr>
-          <w:rFonts w:eastAsia="Times New Roman" w:cs="Times New Roman"/>
-          <w:color w:val="0000FF"/>
-          <w:sz w:val="24"/>
-          <w:szCs w:val="28"/>
-          <w:u w:val="single"/>
-        </w:rPr>
-        <w:t>)</w:t>
-      </w:r>
-      <w:r>
-        <w:rPr>
-          <w:rFonts w:eastAsia="Times New Roman" w:cs="Times New Roman"/>
-          <w:color w:val="2D3B45"/>
-          <w:sz w:val="24"/>
-          <w:szCs w:val="28"/>
-        </w:rPr>
-        <w:t>, </w:t>
-      </w:r>
-      <w:hyperlink r:id="rId12" w:tgtFrame="_blank" w:history="1">
-        <w:r>
-          <w:rPr>
-            <w:rFonts w:eastAsia="Times New Roman" w:cs="Times New Roman"/>
-            <w:color w:val="0000FF"/>
-            <w:sz w:val="24"/>
-            <w:szCs w:val="28"/>
-            <w:u w:val="single"/>
-          </w:rPr>
-          <w:t>Regular Edition</w:t>
-        </w:r>
-      </w:hyperlink>
-      <w:r>
-        <w:rPr>
-          <w:rFonts w:eastAsia="Times New Roman" w:cs="Times New Roman"/>
-          <w:color w:val="0000FF"/>
-          <w:sz w:val="24"/>
-          <w:szCs w:val="28"/>
-          <w:u w:val="single"/>
-        </w:rPr>
-        <w:t xml:space="preserve"> (4</w:t>
-      </w:r>
-      <w:r>
-        <w:rPr>
-          <w:rFonts w:eastAsia="Times New Roman" w:cs="Times New Roman"/>
-          <w:color w:val="0000FF"/>
-          <w:sz w:val="24"/>
-          <w:szCs w:val="28"/>
-          <w:u w:val="single"/>
-          <w:vertAlign w:val="superscript"/>
-        </w:rPr>
-        <w:t>th</w:t>
-      </w:r>
-      <w:r>
-        <w:rPr>
-          <w:rFonts w:eastAsia="Times New Roman" w:cs="Times New Roman"/>
-          <w:color w:val="0000FF"/>
-          <w:sz w:val="24"/>
-          <w:szCs w:val="28"/>
-          <w:u w:val="single"/>
-        </w:rPr>
-        <w:t>)</w:t>
+        <w:t xml:space="preserve"> (same book used for CS143)</w:t>
       </w:r>
     </w:p>
     <w:p>
@@ -6657,7 +6644,8 @@
           <w:szCs w:val="28"/>
         </w:rPr>
       </w:pPr>
-      <w:hyperlink r:id="rId13" w:history="1">
+      <w:hyperlink r:id="rId10" w:history="1">
+        <w:proofErr w:type="spellStart"/>
         <w:r>
           <w:rPr>
             <w:rStyle w:val="Hyperlink"/>
@@ -6666,7 +6654,18 @@
             <w:sz w:val="28"/>
             <w:szCs w:val="28"/>
           </w:rPr>
-          <w:t>JGrasp IDE</w:t>
+          <w:t>JGrasp</w:t>
+        </w:r>
+        <w:proofErr w:type="spellEnd"/>
+        <w:r>
+          <w:rPr>
+            <w:rStyle w:val="Hyperlink"/>
+            <w:i/>
+            <w:iCs/>
+            <w:sz w:val="28"/>
+            <w:szCs w:val="28"/>
+          </w:rPr>
+          <w:t xml:space="preserve"> IDE</w:t>
         </w:r>
       </w:hyperlink>
       <w:r>
@@ -6753,7 +6752,21 @@
         <w:rPr>
           <w:sz w:val="28"/>
         </w:rPr>
-        <w:t>It is expected that when students enroll for this course they will be able to use a computer, be able to upload and download files</w:t>
+        <w:t xml:space="preserve">It is expected that when students enroll for this </w:t>
+      </w:r>
+      <w:proofErr w:type="gramStart"/>
+      <w:r>
+        <w:rPr>
+          <w:sz w:val="28"/>
+        </w:rPr>
+        <w:t>course</w:t>
+      </w:r>
+      <w:proofErr w:type="gramEnd"/>
+      <w:r>
+        <w:rPr>
+          <w:sz w:val="28"/>
+        </w:rPr>
+        <w:t xml:space="preserve"> they will be able to use a computer, be able to upload and download files</w:t>
       </w:r>
       <w:r>
         <w:rPr>
@@ -6856,7 +6869,7 @@
         </w:rPr>
         <w:t xml:space="preserve">e-Learning at </w:t>
       </w:r>
-      <w:hyperlink r:id="rId14" w:history="1">
+      <w:hyperlink r:id="rId11" w:history="1">
         <w:r>
           <w:rPr>
             <w:rStyle w:val="Hyperlink"/>
@@ -6873,7 +6886,7 @@
         </w:rPr>
         <w:t xml:space="preserve">, (206) 546-6966, visit Building 1200, or </w:t>
       </w:r>
-      <w:hyperlink r:id="rId15" w:history="1">
+      <w:hyperlink r:id="rId12" w:history="1">
         <w:r>
           <w:rPr>
             <w:rStyle w:val="Hyperlink"/>
@@ -6898,7 +6911,7 @@
         </w:rPr>
         <w:t xml:space="preserve"> basic computing support is also available on campus at the </w:t>
       </w:r>
-      <w:hyperlink r:id="rId16" w:history="1">
+      <w:hyperlink r:id="rId13" w:history="1">
         <w:r>
           <w:rPr>
             <w:rStyle w:val="Hyperlink"/>
@@ -6945,7 +6958,7 @@
         </w:rPr>
         <w:t xml:space="preserve"> </w:t>
       </w:r>
-      <w:hyperlink r:id="rId17" w:history="1">
+      <w:hyperlink r:id="rId14" w:history="1">
         <w:r>
           <w:rPr>
             <w:rStyle w:val="Hyperlink"/>
@@ -7134,7 +7147,6 @@
           <w:sz w:val="28"/>
           <w:szCs w:val="28"/>
         </w:rPr>
-        <w:lastRenderedPageBreak/>
         <w:t xml:space="preserve">I strive to grade </w:t>
       </w:r>
       <w:r>
@@ -7234,7 +7246,7 @@
         <w:tblLook w:val="0000" w:firstRow="0" w:lastRow="0" w:firstColumn="0" w:lastColumn="0" w:noHBand="0" w:noVBand="0"/>
       </w:tblPr>
       <w:tblGrid>
-        <w:gridCol w:w="1909"/>
+        <w:gridCol w:w="2302"/>
         <w:gridCol w:w="1710"/>
       </w:tblGrid>
       <w:tr>
@@ -7277,6 +7289,7 @@
                 <w:sz w:val="24"/>
                 <w:szCs w:val="28"/>
               </w:rPr>
+              <w:lastRenderedPageBreak/>
               <w:t>Activity</w:t>
             </w:r>
           </w:p>
@@ -7404,7 +7417,7 @@
                 <w:sz w:val="24"/>
                 <w:szCs w:val="28"/>
               </w:rPr>
-              <w:t>5</w:t>
+              <w:t>4</w:t>
             </w:r>
             <w:r>
               <w:rPr>
@@ -7412,6 +7425,94 @@
                 <w:szCs w:val="28"/>
               </w:rPr>
               <w:t>0</w:t>
+            </w:r>
+            <w:r>
+              <w:rPr>
+                <w:sz w:val="24"/>
+                <w:szCs w:val="28"/>
+              </w:rPr>
+              <w:t xml:space="preserve"> pts</w:t>
+            </w:r>
+          </w:p>
+        </w:tc>
+      </w:tr>
+      <w:tr>
+        <w:tblPrEx>
+          <w:tblBorders>
+            <w:top w:val="none" w:sz="0" w:space="0" w:color="auto"/>
+          </w:tblBorders>
+        </w:tblPrEx>
+        <w:trPr>
+          <w:trHeight w:val="20"/>
+          <w:jc w:val="center"/>
+        </w:trPr>
+        <w:tc>
+          <w:tcPr>
+            <w:tcW w:w="0" w:type="auto"/>
+            <w:tcBorders>
+              <w:top w:val="single" w:sz="8" w:space="0" w:color="D7DBDF"/>
+              <w:left w:val="single" w:sz="8" w:space="0" w:color="D7DBDF"/>
+              <w:bottom w:val="single" w:sz="8" w:space="0" w:color="D7DBDF"/>
+              <w:right w:val="single" w:sz="8" w:space="0" w:color="D7DBDF"/>
+            </w:tcBorders>
+            <w:shd w:val="clear" w:color="auto" w:fill="FFFFFF"/>
+            <w:tcMar>
+              <w:top w:w="260" w:type="nil"/>
+              <w:left w:w="120" w:type="nil"/>
+              <w:bottom w:w="120" w:type="nil"/>
+              <w:right w:w="260" w:type="nil"/>
+            </w:tcMar>
+            <w:vAlign w:val="center"/>
+          </w:tcPr>
+          <w:p>
+            <w:pPr>
+              <w:spacing w:after="0" w:line="240" w:lineRule="auto"/>
+              <w:rPr>
+                <w:sz w:val="24"/>
+                <w:szCs w:val="28"/>
+              </w:rPr>
+            </w:pPr>
+            <w:r>
+              <w:rPr>
+                <w:sz w:val="24"/>
+                <w:szCs w:val="28"/>
+              </w:rPr>
+              <w:t>Pair Programming</w:t>
+            </w:r>
+          </w:p>
+        </w:tc>
+        <w:tc>
+          <w:tcPr>
+            <w:tcW w:w="0" w:type="auto"/>
+            <w:tcBorders>
+              <w:top w:val="single" w:sz="8" w:space="0" w:color="D7DBDF"/>
+              <w:left w:val="single" w:sz="8" w:space="0" w:color="D7DBDF"/>
+              <w:bottom w:val="single" w:sz="8" w:space="0" w:color="D7DBDF"/>
+              <w:right w:val="single" w:sz="8" w:space="0" w:color="D7DBDF"/>
+            </w:tcBorders>
+            <w:shd w:val="clear" w:color="auto" w:fill="FFFFFF"/>
+            <w:tcMar>
+              <w:top w:w="260" w:type="nil"/>
+              <w:left w:w="120" w:type="nil"/>
+              <w:bottom w:w="120" w:type="nil"/>
+              <w:right w:w="260" w:type="nil"/>
+            </w:tcMar>
+            <w:vAlign w:val="center"/>
+          </w:tcPr>
+          <w:p>
+            <w:pPr>
+              <w:spacing w:after="0" w:line="240" w:lineRule="auto"/>
+              <w:rPr>
+                <w:sz w:val="24"/>
+                <w:szCs w:val="28"/>
+              </w:rPr>
+            </w:pPr>
+            <w:r>
+              <w:rPr>
+                <w:sz w:val="24"/>
+                <w:szCs w:val="28"/>
+              </w:rPr>
+              <w:t>~5 pts</w:t>
             </w:r>
           </w:p>
         </w:tc>
@@ -7457,7 +7558,7 @@
                 <w:sz w:val="24"/>
                 <w:szCs w:val="28"/>
               </w:rPr>
-              <w:t>Long</w:t>
+              <w:t>Individual</w:t>
             </w:r>
             <w:r>
               <w:rPr>
@@ -7465,13 +7566,6 @@
                 <w:szCs w:val="28"/>
               </w:rPr>
               <w:t> Homework</w:t>
-            </w:r>
-            <w:r>
-              <w:rPr>
-                <w:sz w:val="24"/>
-                <w:szCs w:val="28"/>
-              </w:rPr>
-              <w:t>s</w:t>
             </w:r>
           </w:p>
         </w:tc>
@@ -7513,7 +7607,21 @@
                 <w:sz w:val="24"/>
                 <w:szCs w:val="28"/>
               </w:rPr>
-              <w:t>25</w:t>
+              <w:t>2</w:t>
+            </w:r>
+            <w:r>
+              <w:rPr>
+                <w:sz w:val="24"/>
+                <w:szCs w:val="28"/>
+              </w:rPr>
+              <w:t>0</w:t>
+            </w:r>
+            <w:r>
+              <w:rPr>
+                <w:sz w:val="24"/>
+                <w:szCs w:val="28"/>
+              </w:rPr>
+              <w:t xml:space="preserve"> pts</w:t>
             </w:r>
           </w:p>
         </w:tc>
@@ -7596,6 +7704,102 @@
               </w:rPr>
               <w:t>~40</w:t>
             </w:r>
+            <w:r>
+              <w:rPr>
+                <w:sz w:val="24"/>
+                <w:szCs w:val="28"/>
+              </w:rPr>
+              <w:t xml:space="preserve"> pts</w:t>
+            </w:r>
+          </w:p>
+        </w:tc>
+      </w:tr>
+      <w:tr>
+        <w:tblPrEx>
+          <w:tblBorders>
+            <w:top w:val="none" w:sz="0" w:space="0" w:color="auto"/>
+          </w:tblBorders>
+        </w:tblPrEx>
+        <w:trPr>
+          <w:trHeight w:val="20"/>
+          <w:jc w:val="center"/>
+        </w:trPr>
+        <w:tc>
+          <w:tcPr>
+            <w:tcW w:w="0" w:type="auto"/>
+            <w:tcBorders>
+              <w:top w:val="single" w:sz="8" w:space="0" w:color="D7DBDF"/>
+              <w:left w:val="single" w:sz="8" w:space="0" w:color="D7DBDF"/>
+              <w:bottom w:val="single" w:sz="8" w:space="0" w:color="D7DBDF"/>
+              <w:right w:val="single" w:sz="8" w:space="0" w:color="D7DBDF"/>
+            </w:tcBorders>
+            <w:shd w:val="clear" w:color="auto" w:fill="FFFFFF"/>
+            <w:tcMar>
+              <w:top w:w="260" w:type="nil"/>
+              <w:left w:w="120" w:type="nil"/>
+              <w:bottom w:w="120" w:type="nil"/>
+              <w:right w:w="260" w:type="nil"/>
+            </w:tcMar>
+            <w:vAlign w:val="center"/>
+          </w:tcPr>
+          <w:p>
+            <w:pPr>
+              <w:spacing w:after="0" w:line="240" w:lineRule="auto"/>
+              <w:rPr>
+                <w:b/>
+                <w:bCs/>
+                <w:sz w:val="24"/>
+                <w:szCs w:val="28"/>
+              </w:rPr>
+            </w:pPr>
+            <w:r>
+              <w:rPr>
+                <w:b/>
+                <w:bCs/>
+                <w:sz w:val="24"/>
+                <w:szCs w:val="28"/>
+              </w:rPr>
+              <w:t>TOTAL</w:t>
+            </w:r>
+          </w:p>
+        </w:tc>
+        <w:tc>
+          <w:tcPr>
+            <w:tcW w:w="0" w:type="auto"/>
+            <w:tcBorders>
+              <w:top w:val="single" w:sz="8" w:space="0" w:color="D7DBDF"/>
+              <w:left w:val="single" w:sz="8" w:space="0" w:color="D7DBDF"/>
+              <w:bottom w:val="single" w:sz="8" w:space="0" w:color="D7DBDF"/>
+              <w:right w:val="single" w:sz="8" w:space="0" w:color="D7DBDF"/>
+            </w:tcBorders>
+            <w:shd w:val="clear" w:color="auto" w:fill="FFFFFF"/>
+            <w:tcMar>
+              <w:top w:w="260" w:type="nil"/>
+              <w:left w:w="120" w:type="nil"/>
+              <w:bottom w:w="120" w:type="nil"/>
+              <w:right w:w="260" w:type="nil"/>
+            </w:tcMar>
+            <w:vAlign w:val="center"/>
+          </w:tcPr>
+          <w:p>
+            <w:pPr>
+              <w:spacing w:after="0" w:line="240" w:lineRule="auto"/>
+              <w:rPr>
+                <w:b/>
+                <w:bCs/>
+                <w:sz w:val="24"/>
+                <w:szCs w:val="28"/>
+              </w:rPr>
+            </w:pPr>
+            <w:r>
+              <w:rPr>
+                <w:b/>
+                <w:bCs/>
+                <w:sz w:val="24"/>
+                <w:szCs w:val="28"/>
+              </w:rPr>
+              <w:t>~105 pts</w:t>
+            </w:r>
           </w:p>
         </w:tc>
       </w:tr>
@@ -7756,6 +7960,36 @@
           <w:szCs w:val="28"/>
         </w:rPr>
         <w:t>)</w:t>
+      </w:r>
+    </w:p>
+    <w:p>
+      <w:pPr>
+        <w:pStyle w:val="ListParagraph"/>
+        <w:numPr>
+          <w:ilvl w:val="0"/>
+          <w:numId w:val="20"/>
+        </w:numPr>
+        <w:rPr>
+          <w:b/>
+          <w:sz w:val="28"/>
+          <w:szCs w:val="28"/>
+        </w:rPr>
+      </w:pPr>
+      <w:r>
+        <w:rPr>
+          <w:b/>
+          <w:sz w:val="28"/>
+          <w:szCs w:val="28"/>
+        </w:rPr>
+        <w:t>Pair Programming</w:t>
+      </w:r>
+      <w:r>
+        <w:rPr>
+          <w:bCs/>
+          <w:sz w:val="28"/>
+          <w:szCs w:val="28"/>
+        </w:rPr>
+        <w:t xml:space="preserve"> creates a space for you to use vocabulary, negotiate use of different programming constructs, and test/debug with another person. These assignments must be completed with a partner.  (Course Objectives 1, 2, 3, 4, and 5)</w:t>
       </w:r>
     </w:p>
     <w:p>
@@ -8074,7 +8308,7 @@
         </w:rPr>
         <w:t xml:space="preserve">More information available here: </w:t>
       </w:r>
-      <w:hyperlink r:id="rId18" w:history="1">
+      <w:hyperlink r:id="rId15" w:history="1">
         <w:r>
           <w:rPr>
             <w:rStyle w:val="Hyperlink"/>
@@ -8667,7 +8901,28 @@
         </w:rPr>
         <w:t xml:space="preserve"> There is not an option for pass/fail grading in this course as it is transfer-equivalent.</w:t>
       </w:r>
+      <w:bookmarkStart w:id="155" w:name="_MON_1710252744"/>
+      <w:bookmarkStart w:id="156" w:name="_Toc509386065"/>
+      <w:bookmarkStart w:id="157" w:name="_Toc510519461"/>
+      <w:bookmarkStart w:id="158" w:name="_Toc510519736"/>
+      <w:bookmarkStart w:id="159" w:name="_Toc513565979"/>
+      <w:bookmarkStart w:id="160" w:name="_Toc513566264"/>
+      <w:bookmarkStart w:id="161" w:name="_Toc513566353"/>
+      <w:bookmarkStart w:id="162" w:name="_Toc515994829"/>
+      <w:bookmarkStart w:id="163" w:name="_Toc515994962"/>
+      <w:bookmarkStart w:id="164" w:name="_Toc515995101"/>
+      <w:bookmarkStart w:id="165" w:name="_Toc515995147"/>
+      <w:bookmarkStart w:id="166" w:name="_Toc515996168"/>
+      <w:bookmarkStart w:id="167" w:name="_Toc524353265"/>
+      <w:bookmarkStart w:id="168" w:name="_Toc524353423"/>
+      <w:bookmarkStart w:id="169" w:name="_Toc524358449"/>
+      <w:bookmarkStart w:id="170" w:name="_Toc524358527"/>
+      <w:bookmarkStart w:id="171" w:name="_Toc524358597"/>
+      <w:bookmarkStart w:id="172" w:name="_Toc524358677"/>
+      <w:bookmarkEnd w:id="155"/>
     </w:p>
+    <w:bookmarkStart w:id="173" w:name="_MON_1710253092"/>
+    <w:bookmarkEnd w:id="173"/>
     <w:p>
       <w:pPr>
         <w:spacing w:after="0"/>
@@ -8686,7 +8941,7 @@
           <w:bCs/>
           <w:noProof/>
         </w:rPr>
-        <w:object w:dxaOrig="6769" w:dyaOrig="4919" w14:anchorId="6B664380">
+        <w:object w:dxaOrig="6615" w:dyaOrig="5115" w14:anchorId="0F0ED1D2">
           <v:shapetype id="_x0000_t75" coordsize="21600,21600" o:spt="75" o:preferrelative="t" path="m@4@5l@4@11@9@11@9@5xe" filled="f" stroked="f">
             <v:stroke joinstyle="miter"/>
             <v:formulas>
@@ -8706,33 +8961,14 @@
             <v:path o:extrusionok="f" gradientshapeok="t" o:connecttype="rect"/>
             <o:lock v:ext="edit" aspectratio="t"/>
           </v:shapetype>
-          <v:shape id="_x0000_i1025" type="#_x0000_t75" alt="" style="width:290.25pt;height:210pt;mso-width-percent:0;mso-height-percent:0;mso-width-percent:0;mso-height-percent:0" o:ole="">
-            <v:imagedata r:id="rId19" o:title=""/>
+          <v:shape id="_x0000_i1025" type="#_x0000_t75" alt="" style="width:282.75pt;height:218.25pt" o:ole="">
+            <v:imagedata r:id="rId16" o:title=""/>
           </v:shape>
-          <o:OLEObject Type="Embed" ProgID="Excel.Sheet.8" ShapeID="_x0000_i1025" DrawAspect="Content" ObjectID="_1703325791" r:id="rId20"/>
+          <o:OLEObject Type="Embed" ProgID="Excel.Sheet.8" ShapeID="_x0000_i1025" DrawAspect="Content" ObjectID="_1710278999" r:id="rId17"/>
         </w:object>
       </w:r>
     </w:p>
     <w:p>
-      <w:bookmarkStart w:id="155" w:name="_Toc509386065"/>
-      <w:bookmarkStart w:id="156" w:name="_Toc510519461"/>
-      <w:bookmarkStart w:id="157" w:name="_Toc510519736"/>
-      <w:bookmarkStart w:id="158" w:name="_Toc513565979"/>
-      <w:bookmarkStart w:id="159" w:name="_Toc513566264"/>
-      <w:bookmarkStart w:id="160" w:name="_Toc513566353"/>
-      <w:bookmarkStart w:id="161" w:name="_Toc515994829"/>
-      <w:bookmarkStart w:id="162" w:name="_Toc515994962"/>
-      <w:bookmarkStart w:id="163" w:name="_Toc515995101"/>
-      <w:bookmarkStart w:id="164" w:name="_Toc515995147"/>
-      <w:bookmarkStart w:id="165" w:name="_Toc515996168"/>
-      <w:bookmarkStart w:id="166" w:name="_Toc524353265"/>
-      <w:bookmarkStart w:id="167" w:name="_Toc524353423"/>
-      <w:bookmarkStart w:id="168" w:name="_Toc524358449"/>
-      <w:bookmarkStart w:id="169" w:name="_Toc524358527"/>
-      <w:bookmarkStart w:id="170" w:name="_Toc524358597"/>
-      <w:bookmarkStart w:id="171" w:name="_Toc524358677"/>
-    </w:p>
-    <w:p>
       <w:pPr>
         <w:pStyle w:val="Heading1"/>
         <w:jc w:val="both"/>
@@ -8740,18 +8976,17 @@
           <w:b/>
         </w:rPr>
       </w:pPr>
-      <w:bookmarkStart w:id="172" w:name="_Toc17729810"/>
-      <w:bookmarkStart w:id="173" w:name="_Toc17730048"/>
-      <w:bookmarkStart w:id="174" w:name="_Toc29034236"/>
-      <w:bookmarkStart w:id="175" w:name="_Toc29034508"/>
-      <w:bookmarkStart w:id="176" w:name="_Toc91059889"/>
+      <w:bookmarkStart w:id="174" w:name="_Toc17729810"/>
+      <w:bookmarkStart w:id="175" w:name="_Toc17730048"/>
+      <w:bookmarkStart w:id="176" w:name="_Toc29034236"/>
+      <w:bookmarkStart w:id="177" w:name="_Toc29034508"/>
+      <w:bookmarkStart w:id="178" w:name="_Toc91059889"/>
       <w:r>
         <w:rPr>
           <w:b/>
         </w:rPr>
         <w:t>Classroom Contract</w:t>
       </w:r>
-      <w:bookmarkEnd w:id="155"/>
       <w:bookmarkEnd w:id="156"/>
       <w:bookmarkEnd w:id="157"/>
       <w:bookmarkEnd w:id="158"/>
@@ -8769,10 +9004,11 @@
       <w:bookmarkEnd w:id="170"/>
       <w:bookmarkEnd w:id="171"/>
       <w:bookmarkEnd w:id="172"/>
-      <w:bookmarkEnd w:id="173"/>
       <w:bookmarkEnd w:id="174"/>
       <w:bookmarkEnd w:id="175"/>
       <w:bookmarkEnd w:id="176"/>
+      <w:bookmarkEnd w:id="177"/>
+      <w:bookmarkEnd w:id="178"/>
     </w:p>
     <w:p>
       <w:pPr>
@@ -8932,12 +9168,12 @@
         </w:rPr>
         <w:t xml:space="preserve"> This means that you participate in the class without dominating the learning space.</w:t>
       </w:r>
-      <w:bookmarkStart w:id="177" w:name="_Toc524353266"/>
-      <w:bookmarkStart w:id="178" w:name="_Toc524353424"/>
-      <w:bookmarkStart w:id="179" w:name="_Toc524358450"/>
-      <w:bookmarkStart w:id="180" w:name="_Toc524358528"/>
-      <w:bookmarkStart w:id="181" w:name="_Toc524358598"/>
-      <w:bookmarkStart w:id="182" w:name="_Toc524358678"/>
+      <w:bookmarkStart w:id="179" w:name="_Toc524353266"/>
+      <w:bookmarkStart w:id="180" w:name="_Toc524353424"/>
+      <w:bookmarkStart w:id="181" w:name="_Toc524358450"/>
+      <w:bookmarkStart w:id="182" w:name="_Toc524358528"/>
+      <w:bookmarkStart w:id="183" w:name="_Toc524358598"/>
+      <w:bookmarkStart w:id="184" w:name="_Toc524358678"/>
       <w:r>
         <w:rPr>
           <w:b/>
@@ -8952,11 +9188,11 @@
           <w:b/>
         </w:rPr>
       </w:pPr>
-      <w:bookmarkStart w:id="183" w:name="_Toc17729811"/>
-      <w:bookmarkStart w:id="184" w:name="_Toc17730049"/>
-      <w:bookmarkStart w:id="185" w:name="_Toc29034237"/>
-      <w:bookmarkStart w:id="186" w:name="_Toc29034509"/>
-      <w:bookmarkStart w:id="187" w:name="_Toc91059890"/>
+      <w:bookmarkStart w:id="185" w:name="_Toc17729811"/>
+      <w:bookmarkStart w:id="186" w:name="_Toc17730049"/>
+      <w:bookmarkStart w:id="187" w:name="_Toc29034237"/>
+      <w:bookmarkStart w:id="188" w:name="_Toc29034509"/>
+      <w:bookmarkStart w:id="189" w:name="_Toc91059890"/>
       <w:r>
         <w:rPr>
           <w:b/>
@@ -8964,8 +9200,6 @@
         <w:lastRenderedPageBreak/>
         <w:t>Discussion Expectations</w:t>
       </w:r>
-      <w:bookmarkEnd w:id="177"/>
-      <w:bookmarkEnd w:id="178"/>
       <w:bookmarkEnd w:id="179"/>
       <w:bookmarkEnd w:id="180"/>
       <w:bookmarkEnd w:id="181"/>
@@ -8975,6 +9209,8 @@
       <w:bookmarkEnd w:id="185"/>
       <w:bookmarkEnd w:id="186"/>
       <w:bookmarkEnd w:id="187"/>
+      <w:bookmarkEnd w:id="188"/>
+      <w:bookmarkEnd w:id="189"/>
     </w:p>
     <w:p>
       <w:pPr>
@@ -8988,7 +9224,23 @@
           <w:sz w:val="28"/>
           <w:szCs w:val="28"/>
         </w:rPr>
-        <w:t>(Adapted from Dr. Susan Shaw, Oregon State University &amp; Angela Velez-Solic, Indiana University Northwest)</w:t>
+        <w:t>(Adapted from Dr. Susan Shaw, Oregon State University &amp; Angela Velez-</w:t>
+      </w:r>
+      <w:proofErr w:type="spellStart"/>
+      <w:r>
+        <w:rPr>
+          <w:sz w:val="28"/>
+          <w:szCs w:val="28"/>
+        </w:rPr>
+        <w:t>Solic</w:t>
+      </w:r>
+      <w:proofErr w:type="spellEnd"/>
+      <w:r>
+        <w:rPr>
+          <w:sz w:val="28"/>
+          <w:szCs w:val="28"/>
+        </w:rPr>
+        <w:t>, Indiana University Northwest)</w:t>
       </w:r>
     </w:p>
     <w:p>
@@ -9210,7 +9462,23 @@
           <w:sz w:val="28"/>
           <w:szCs w:val="28"/>
         </w:rPr>
-        <w:t>Be open to be</w:t>
+        <w:t xml:space="preserve">Be </w:t>
+      </w:r>
+      <w:proofErr w:type="gramStart"/>
+      <w:r>
+        <w:rPr>
+          <w:sz w:val="28"/>
+          <w:szCs w:val="28"/>
+        </w:rPr>
+        <w:t>open</w:t>
+      </w:r>
+      <w:proofErr w:type="gramEnd"/>
+      <w:r>
+        <w:rPr>
+          <w:sz w:val="28"/>
+          <w:szCs w:val="28"/>
+        </w:rPr>
+        <w:t xml:space="preserve"> to be</w:t>
       </w:r>
       <w:r>
         <w:rPr>
@@ -9328,27 +9596,25 @@
           <w:b/>
         </w:rPr>
       </w:pPr>
-      <w:bookmarkStart w:id="188" w:name="_Toc510520691"/>
-      <w:bookmarkStart w:id="189" w:name="_Toc510520759"/>
-      <w:bookmarkStart w:id="190" w:name="_Toc510520861"/>
-      <w:bookmarkStart w:id="191" w:name="_Toc524333837"/>
-      <w:bookmarkStart w:id="192" w:name="_Toc524333875"/>
-      <w:bookmarkStart w:id="193" w:name="_Toc524334007"/>
-      <w:bookmarkStart w:id="194" w:name="_Toc524353183"/>
-      <w:bookmarkStart w:id="195" w:name="_Toc17727695"/>
-      <w:bookmarkStart w:id="196" w:name="_Toc17729812"/>
-      <w:bookmarkStart w:id="197" w:name="_Toc17730050"/>
-      <w:bookmarkStart w:id="198" w:name="_Toc29034238"/>
-      <w:bookmarkStart w:id="199" w:name="_Toc29034510"/>
-      <w:bookmarkStart w:id="200" w:name="_Toc91059891"/>
+      <w:bookmarkStart w:id="190" w:name="_Toc510520691"/>
+      <w:bookmarkStart w:id="191" w:name="_Toc510520759"/>
+      <w:bookmarkStart w:id="192" w:name="_Toc510520861"/>
+      <w:bookmarkStart w:id="193" w:name="_Toc524333837"/>
+      <w:bookmarkStart w:id="194" w:name="_Toc524333875"/>
+      <w:bookmarkStart w:id="195" w:name="_Toc524334007"/>
+      <w:bookmarkStart w:id="196" w:name="_Toc524353183"/>
+      <w:bookmarkStart w:id="197" w:name="_Toc17727695"/>
+      <w:bookmarkStart w:id="198" w:name="_Toc17729812"/>
+      <w:bookmarkStart w:id="199" w:name="_Toc17730050"/>
+      <w:bookmarkStart w:id="200" w:name="_Toc29034238"/>
+      <w:bookmarkStart w:id="201" w:name="_Toc29034510"/>
+      <w:bookmarkStart w:id="202" w:name="_Toc91059891"/>
       <w:r>
         <w:rPr>
           <w:b/>
         </w:rPr>
         <w:t>How to be Successful</w:t>
       </w:r>
-      <w:bookmarkEnd w:id="188"/>
-      <w:bookmarkEnd w:id="189"/>
       <w:bookmarkEnd w:id="190"/>
       <w:bookmarkEnd w:id="191"/>
       <w:bookmarkEnd w:id="192"/>
@@ -9360,6 +9626,8 @@
       <w:bookmarkEnd w:id="198"/>
       <w:bookmarkEnd w:id="199"/>
       <w:bookmarkEnd w:id="200"/>
+      <w:bookmarkEnd w:id="201"/>
+      <w:bookmarkEnd w:id="202"/>
     </w:p>
     <w:p>
       <w:pPr>
@@ -9389,7 +9657,23 @@
           <w:sz w:val="28"/>
           <w:szCs w:val="28"/>
         </w:rPr>
-        <w:t>: Participating in class lectures and practice problems will give you structured time to absorb new concepts, practice them, and ask questions to the Instructor and your peers.</w:t>
+        <w:t xml:space="preserve">: Participating in class lectures and practice problems will give you structured time to absorb new concepts, practice them, and ask questions to the </w:t>
+      </w:r>
+      <w:proofErr w:type="gramStart"/>
+      <w:r>
+        <w:rPr>
+          <w:sz w:val="28"/>
+          <w:szCs w:val="28"/>
+        </w:rPr>
+        <w:t>Instructor</w:t>
+      </w:r>
+      <w:proofErr w:type="gramEnd"/>
+      <w:r>
+        <w:rPr>
+          <w:sz w:val="28"/>
+          <w:szCs w:val="28"/>
+        </w:rPr>
+        <w:t xml:space="preserve"> and your peers.</w:t>
       </w:r>
     </w:p>
     <w:p>
@@ -9451,7 +9735,23 @@
           <w:sz w:val="28"/>
           <w:szCs w:val="28"/>
         </w:rPr>
-        <w:t>: It is not enough in programming to just read about or listen to lectures about concepts. It is important to solve problems both in-class and on your own. You should work through practice problems (like on PracticeIt) until you are abl</w:t>
+        <w:t xml:space="preserve">: It is not enough in programming to just read about or listen to lectures about concepts. It is important to solve problems both in-class and on your own. You should work through practice problems (like on </w:t>
+      </w:r>
+      <w:proofErr w:type="spellStart"/>
+      <w:r>
+        <w:rPr>
+          <w:sz w:val="28"/>
+          <w:szCs w:val="28"/>
+        </w:rPr>
+        <w:t>PracticeIt</w:t>
+      </w:r>
+      <w:proofErr w:type="spellEnd"/>
+      <w:r>
+        <w:rPr>
+          <w:sz w:val="28"/>
+          <w:szCs w:val="28"/>
+        </w:rPr>
+        <w:t>) until you are abl</w:t>
       </w:r>
       <w:r>
         <w:rPr>
@@ -9506,14 +9806,14 @@
           <w:szCs w:val="28"/>
         </w:rPr>
       </w:pPr>
-      <w:bookmarkStart w:id="201" w:name="_Toc510520692"/>
-      <w:bookmarkStart w:id="202" w:name="_Toc510520760"/>
-      <w:bookmarkStart w:id="203" w:name="_Toc510520862"/>
-      <w:bookmarkStart w:id="204" w:name="_Toc524333838"/>
-      <w:bookmarkStart w:id="205" w:name="_Toc524333876"/>
-      <w:bookmarkStart w:id="206" w:name="_Toc524334008"/>
-      <w:bookmarkStart w:id="207" w:name="_Toc524353184"/>
-      <w:bookmarkStart w:id="208" w:name="_Toc17727696"/>
+      <w:bookmarkStart w:id="203" w:name="_Toc510520692"/>
+      <w:bookmarkStart w:id="204" w:name="_Toc510520760"/>
+      <w:bookmarkStart w:id="205" w:name="_Toc510520862"/>
+      <w:bookmarkStart w:id="206" w:name="_Toc524333838"/>
+      <w:bookmarkStart w:id="207" w:name="_Toc524333876"/>
+      <w:bookmarkStart w:id="208" w:name="_Toc524334008"/>
+      <w:bookmarkStart w:id="209" w:name="_Toc524353184"/>
+      <w:bookmarkStart w:id="210" w:name="_Toc17727696"/>
       <w:r>
         <w:rPr>
           <w:b/>
@@ -9528,11 +9828,11 @@
           <w:b/>
         </w:rPr>
       </w:pPr>
-      <w:bookmarkStart w:id="209" w:name="_Toc17729813"/>
-      <w:bookmarkStart w:id="210" w:name="_Toc17730051"/>
-      <w:bookmarkStart w:id="211" w:name="_Toc29034239"/>
-      <w:bookmarkStart w:id="212" w:name="_Toc29034511"/>
-      <w:bookmarkStart w:id="213" w:name="_Toc91059892"/>
+      <w:bookmarkStart w:id="211" w:name="_Toc17729813"/>
+      <w:bookmarkStart w:id="212" w:name="_Toc17730051"/>
+      <w:bookmarkStart w:id="213" w:name="_Toc29034239"/>
+      <w:bookmarkStart w:id="214" w:name="_Toc29034511"/>
+      <w:bookmarkStart w:id="215" w:name="_Toc91059892"/>
       <w:r>
         <w:rPr>
           <w:b/>
@@ -9540,8 +9840,6 @@
         <w:lastRenderedPageBreak/>
         <w:t>Getting Unstuck</w:t>
       </w:r>
-      <w:bookmarkEnd w:id="201"/>
-      <w:bookmarkEnd w:id="202"/>
       <w:bookmarkEnd w:id="203"/>
       <w:bookmarkEnd w:id="204"/>
       <w:bookmarkEnd w:id="205"/>
@@ -9553,6 +9851,8 @@
       <w:bookmarkEnd w:id="211"/>
       <w:bookmarkEnd w:id="212"/>
       <w:bookmarkEnd w:id="213"/>
+      <w:bookmarkEnd w:id="214"/>
+      <w:bookmarkEnd w:id="215"/>
     </w:p>
     <w:p>
       <w:pPr>
@@ -9714,7 +10014,7 @@
         </w:rPr>
         <w:t xml:space="preserve">No really, this is actually </w:t>
       </w:r>
-      <w:hyperlink r:id="rId21" w:history="1">
+      <w:hyperlink r:id="rId18" w:history="1">
         <w:r>
           <w:rPr>
             <w:rStyle w:val="Hyperlink"/>
@@ -9852,14 +10152,14 @@
           <w:szCs w:val="28"/>
         </w:rPr>
       </w:pPr>
-      <w:bookmarkStart w:id="214" w:name="_Toc510520693"/>
-      <w:bookmarkStart w:id="215" w:name="_Toc510520761"/>
-      <w:bookmarkStart w:id="216" w:name="_Toc510520863"/>
-      <w:bookmarkStart w:id="217" w:name="_Toc524333839"/>
-      <w:bookmarkStart w:id="218" w:name="_Toc524333877"/>
-      <w:bookmarkStart w:id="219" w:name="_Toc524334009"/>
-      <w:bookmarkStart w:id="220" w:name="_Toc524353185"/>
-      <w:bookmarkStart w:id="221" w:name="_Toc17727697"/>
+      <w:bookmarkStart w:id="216" w:name="_Toc510520693"/>
+      <w:bookmarkStart w:id="217" w:name="_Toc510520761"/>
+      <w:bookmarkStart w:id="218" w:name="_Toc510520863"/>
+      <w:bookmarkStart w:id="219" w:name="_Toc524333839"/>
+      <w:bookmarkStart w:id="220" w:name="_Toc524333877"/>
+      <w:bookmarkStart w:id="221" w:name="_Toc524334009"/>
+      <w:bookmarkStart w:id="222" w:name="_Toc524353185"/>
+      <w:bookmarkStart w:id="223" w:name="_Toc17727697"/>
       <w:r>
         <w:rPr>
           <w:b/>
@@ -9874,11 +10174,11 @@
           <w:b/>
         </w:rPr>
       </w:pPr>
-      <w:bookmarkStart w:id="222" w:name="_Toc17729814"/>
-      <w:bookmarkStart w:id="223" w:name="_Toc17730052"/>
-      <w:bookmarkStart w:id="224" w:name="_Toc29034240"/>
-      <w:bookmarkStart w:id="225" w:name="_Toc29034512"/>
-      <w:bookmarkStart w:id="226" w:name="_Toc91059893"/>
+      <w:bookmarkStart w:id="224" w:name="_Toc17729814"/>
+      <w:bookmarkStart w:id="225" w:name="_Toc17730052"/>
+      <w:bookmarkStart w:id="226" w:name="_Toc29034240"/>
+      <w:bookmarkStart w:id="227" w:name="_Toc29034512"/>
+      <w:bookmarkStart w:id="228" w:name="_Toc91059893"/>
       <w:r>
         <w:rPr>
           <w:b/>
@@ -9886,8 +10186,6 @@
         <w:lastRenderedPageBreak/>
         <w:t>Letter of Recommendation Requests</w:t>
       </w:r>
-      <w:bookmarkEnd w:id="214"/>
-      <w:bookmarkEnd w:id="215"/>
       <w:bookmarkEnd w:id="216"/>
       <w:bookmarkEnd w:id="217"/>
       <w:bookmarkEnd w:id="218"/>
@@ -9899,6 +10197,8 @@
       <w:bookmarkEnd w:id="224"/>
       <w:bookmarkEnd w:id="225"/>
       <w:bookmarkEnd w:id="226"/>
+      <w:bookmarkEnd w:id="227"/>
+      <w:bookmarkEnd w:id="228"/>
     </w:p>
     <w:p>
       <w:pPr>
@@ -10073,7 +10373,25 @@
           <w:sz w:val="28"/>
           <w:szCs w:val="28"/>
         </w:rPr>
-        <w:t>Remember that requests may be declined for a variety of reasons, including, but not limited to: insufficient time to write the letter, not knowing the student well enough to provide specific character observations, or too much time has elapsed since working with the student.</w:t>
+        <w:t xml:space="preserve">Remember that requests may be declined for a variety of reasons, including, but not limited </w:t>
+      </w:r>
+      <w:proofErr w:type="gramStart"/>
+      <w:r>
+        <w:rPr>
+          <w:iCs/>
+          <w:sz w:val="28"/>
+          <w:szCs w:val="28"/>
+        </w:rPr>
+        <w:t>to:</w:t>
+      </w:r>
+      <w:proofErr w:type="gramEnd"/>
+      <w:r>
+        <w:rPr>
+          <w:iCs/>
+          <w:sz w:val="28"/>
+          <w:szCs w:val="28"/>
+        </w:rPr>
+        <w:t xml:space="preserve"> insufficient time to write the letter, not knowing the student well enough to provide specific character observations, or too much time has elapsed since working with the student.</w:t>
       </w:r>
     </w:p>
     <w:p>
@@ -10121,22 +10439,22 @@
           <w:b/>
         </w:rPr>
       </w:pPr>
-      <w:bookmarkStart w:id="227" w:name="_Toc515994832"/>
-      <w:bookmarkStart w:id="228" w:name="_Toc515994965"/>
-      <w:bookmarkStart w:id="229" w:name="_Toc515995104"/>
-      <w:bookmarkStart w:id="230" w:name="_Toc515995150"/>
-      <w:bookmarkStart w:id="231" w:name="_Toc515996171"/>
-      <w:bookmarkStart w:id="232" w:name="_Toc524353269"/>
-      <w:bookmarkStart w:id="233" w:name="_Toc524353427"/>
-      <w:bookmarkStart w:id="234" w:name="_Toc524358453"/>
-      <w:bookmarkStart w:id="235" w:name="_Toc524358531"/>
-      <w:bookmarkStart w:id="236" w:name="_Toc524358601"/>
-      <w:bookmarkStart w:id="237" w:name="_Toc524358681"/>
-      <w:bookmarkStart w:id="238" w:name="_Toc17729815"/>
-      <w:bookmarkStart w:id="239" w:name="_Toc17730053"/>
-      <w:bookmarkStart w:id="240" w:name="_Toc29034241"/>
-      <w:bookmarkStart w:id="241" w:name="_Toc29034513"/>
-      <w:bookmarkStart w:id="242" w:name="_Toc91059894"/>
+      <w:bookmarkStart w:id="229" w:name="_Toc515994832"/>
+      <w:bookmarkStart w:id="230" w:name="_Toc515994965"/>
+      <w:bookmarkStart w:id="231" w:name="_Toc515995104"/>
+      <w:bookmarkStart w:id="232" w:name="_Toc515995150"/>
+      <w:bookmarkStart w:id="233" w:name="_Toc515996171"/>
+      <w:bookmarkStart w:id="234" w:name="_Toc524353269"/>
+      <w:bookmarkStart w:id="235" w:name="_Toc524353427"/>
+      <w:bookmarkStart w:id="236" w:name="_Toc524358453"/>
+      <w:bookmarkStart w:id="237" w:name="_Toc524358531"/>
+      <w:bookmarkStart w:id="238" w:name="_Toc524358601"/>
+      <w:bookmarkStart w:id="239" w:name="_Toc524358681"/>
+      <w:bookmarkStart w:id="240" w:name="_Toc17729815"/>
+      <w:bookmarkStart w:id="241" w:name="_Toc17730053"/>
+      <w:bookmarkStart w:id="242" w:name="_Toc29034241"/>
+      <w:bookmarkStart w:id="243" w:name="_Toc29034513"/>
+      <w:bookmarkStart w:id="244" w:name="_Toc91059894"/>
       <w:r>
         <w:rPr>
           <w:b/>
@@ -10144,8 +10462,6 @@
         <w:lastRenderedPageBreak/>
         <w:t>Student Services</w:t>
       </w:r>
-      <w:bookmarkEnd w:id="227"/>
-      <w:bookmarkEnd w:id="228"/>
       <w:bookmarkEnd w:id="229"/>
       <w:bookmarkEnd w:id="230"/>
       <w:bookmarkEnd w:id="231"/>
@@ -10160,6 +10476,8 @@
       <w:bookmarkEnd w:id="240"/>
       <w:bookmarkEnd w:id="241"/>
       <w:bookmarkEnd w:id="242"/>
+      <w:bookmarkEnd w:id="243"/>
+      <w:bookmarkEnd w:id="244"/>
     </w:p>
     <w:p>
       <w:pPr>
@@ -10168,43 +10486,41 @@
           <w:b/>
         </w:rPr>
       </w:pPr>
-      <w:bookmarkStart w:id="243" w:name="_Toc513565986"/>
-      <w:bookmarkStart w:id="244" w:name="_Toc513566271"/>
-      <w:bookmarkStart w:id="245" w:name="_Toc513566360"/>
-      <w:bookmarkStart w:id="246" w:name="_Toc515994837"/>
-      <w:bookmarkStart w:id="247" w:name="_Toc515994970"/>
-      <w:bookmarkStart w:id="248" w:name="_Toc515995109"/>
-      <w:bookmarkStart w:id="249" w:name="_Toc515995155"/>
-      <w:bookmarkStart w:id="250" w:name="_Toc515996172"/>
-      <w:bookmarkStart w:id="251" w:name="_Toc524353270"/>
-      <w:bookmarkStart w:id="252" w:name="_Toc524353428"/>
-      <w:bookmarkStart w:id="253" w:name="_Toc524358454"/>
-      <w:bookmarkStart w:id="254" w:name="_Toc524358532"/>
-      <w:bookmarkStart w:id="255" w:name="_Toc524358602"/>
-      <w:bookmarkStart w:id="256" w:name="_Toc524358682"/>
-      <w:bookmarkStart w:id="257" w:name="_Toc17729816"/>
-      <w:bookmarkStart w:id="258" w:name="_Toc17730054"/>
-      <w:bookmarkStart w:id="259" w:name="_Toc29034242"/>
-      <w:bookmarkStart w:id="260" w:name="_Toc29034514"/>
-      <w:bookmarkStart w:id="261" w:name="_Toc91059895"/>
-      <w:bookmarkStart w:id="262" w:name="_Toc509386068"/>
-      <w:bookmarkStart w:id="263" w:name="_Toc510519465"/>
-      <w:bookmarkStart w:id="264" w:name="_Toc510519740"/>
-      <w:bookmarkStart w:id="265" w:name="_Toc513565983"/>
-      <w:bookmarkStart w:id="266" w:name="_Toc513566268"/>
-      <w:bookmarkStart w:id="267" w:name="_Toc513566357"/>
-      <w:bookmarkStart w:id="268" w:name="_Toc515994833"/>
-      <w:bookmarkStart w:id="269" w:name="_Toc515994966"/>
-      <w:bookmarkStart w:id="270" w:name="_Toc515995105"/>
-      <w:bookmarkStart w:id="271" w:name="_Toc515995151"/>
+      <w:bookmarkStart w:id="245" w:name="_Toc513565986"/>
+      <w:bookmarkStart w:id="246" w:name="_Toc513566271"/>
+      <w:bookmarkStart w:id="247" w:name="_Toc513566360"/>
+      <w:bookmarkStart w:id="248" w:name="_Toc515994837"/>
+      <w:bookmarkStart w:id="249" w:name="_Toc515994970"/>
+      <w:bookmarkStart w:id="250" w:name="_Toc515995109"/>
+      <w:bookmarkStart w:id="251" w:name="_Toc515995155"/>
+      <w:bookmarkStart w:id="252" w:name="_Toc515996172"/>
+      <w:bookmarkStart w:id="253" w:name="_Toc524353270"/>
+      <w:bookmarkStart w:id="254" w:name="_Toc524353428"/>
+      <w:bookmarkStart w:id="255" w:name="_Toc524358454"/>
+      <w:bookmarkStart w:id="256" w:name="_Toc524358532"/>
+      <w:bookmarkStart w:id="257" w:name="_Toc524358602"/>
+      <w:bookmarkStart w:id="258" w:name="_Toc524358682"/>
+      <w:bookmarkStart w:id="259" w:name="_Toc17729816"/>
+      <w:bookmarkStart w:id="260" w:name="_Toc17730054"/>
+      <w:bookmarkStart w:id="261" w:name="_Toc29034242"/>
+      <w:bookmarkStart w:id="262" w:name="_Toc29034514"/>
+      <w:bookmarkStart w:id="263" w:name="_Toc91059895"/>
+      <w:bookmarkStart w:id="264" w:name="_Toc509386068"/>
+      <w:bookmarkStart w:id="265" w:name="_Toc510519465"/>
+      <w:bookmarkStart w:id="266" w:name="_Toc510519740"/>
+      <w:bookmarkStart w:id="267" w:name="_Toc513565983"/>
+      <w:bookmarkStart w:id="268" w:name="_Toc513566268"/>
+      <w:bookmarkStart w:id="269" w:name="_Toc513566357"/>
+      <w:bookmarkStart w:id="270" w:name="_Toc515994833"/>
+      <w:bookmarkStart w:id="271" w:name="_Toc515994966"/>
+      <w:bookmarkStart w:id="272" w:name="_Toc515995105"/>
+      <w:bookmarkStart w:id="273" w:name="_Toc515995151"/>
       <w:r>
         <w:rPr>
           <w:b/>
         </w:rPr>
         <w:t>Campus Closures / Cancelled Class</w:t>
       </w:r>
-      <w:bookmarkEnd w:id="243"/>
-      <w:bookmarkEnd w:id="244"/>
       <w:bookmarkEnd w:id="245"/>
       <w:bookmarkEnd w:id="246"/>
       <w:bookmarkEnd w:id="247"/>
@@ -10222,6 +10538,8 @@
       <w:bookmarkEnd w:id="259"/>
       <w:bookmarkEnd w:id="260"/>
       <w:bookmarkEnd w:id="261"/>
+      <w:bookmarkEnd w:id="262"/>
+      <w:bookmarkEnd w:id="263"/>
     </w:p>
     <w:p>
       <w:pPr>
@@ -10239,8 +10557,16 @@
         <w:rPr>
           <w:sz w:val="28"/>
         </w:rPr>
-        <w:t>ions possible: campus is closed</w:t>
-      </w:r>
+        <w:t xml:space="preserve">ions possible: campus is </w:t>
+      </w:r>
+      <w:proofErr w:type="gramStart"/>
+      <w:r>
+        <w:rPr>
+          <w:sz w:val="28"/>
+        </w:rPr>
+        <w:t>closed</w:t>
+      </w:r>
+      <w:proofErr w:type="gramEnd"/>
       <w:r>
         <w:rPr>
           <w:sz w:val="28"/>
@@ -10263,8 +10589,16 @@
         <w:rPr>
           <w:sz w:val="28"/>
         </w:rPr>
-        <w:t>students will be notified via Canvas of their expectations in relation to school work</w:t>
-      </w:r>
+        <w:t xml:space="preserve">students will be notified via Canvas of their expectations in relation to </w:t>
+      </w:r>
+      <w:proofErr w:type="gramStart"/>
+      <w:r>
+        <w:rPr>
+          <w:sz w:val="28"/>
+        </w:rPr>
+        <w:t>school work</w:t>
+      </w:r>
+      <w:proofErr w:type="gramEnd"/>
       <w:r>
         <w:rPr>
           <w:sz w:val="28"/>
@@ -10284,7 +10618,7 @@
         </w:rPr>
         <w:t xml:space="preserve">You can read Shoreline’s </w:t>
       </w:r>
-      <w:hyperlink r:id="rId22" w:history="1">
+      <w:hyperlink r:id="rId19" w:history="1">
         <w:r>
           <w:rPr>
             <w:rStyle w:val="Hyperlink"/>
@@ -10301,9 +10635,7 @@
           <w:b/>
         </w:rPr>
       </w:pPr>
-      <w:bookmarkStart w:id="272" w:name="_Toc91059896"/>
-      <w:bookmarkEnd w:id="262"/>
-      <w:bookmarkEnd w:id="263"/>
+      <w:bookmarkStart w:id="274" w:name="_Toc91059896"/>
       <w:bookmarkEnd w:id="264"/>
       <w:bookmarkEnd w:id="265"/>
       <w:bookmarkEnd w:id="266"/>
@@ -10312,13 +10644,15 @@
       <w:bookmarkEnd w:id="269"/>
       <w:bookmarkEnd w:id="270"/>
       <w:bookmarkEnd w:id="271"/>
+      <w:bookmarkEnd w:id="272"/>
+      <w:bookmarkEnd w:id="273"/>
       <w:r>
         <w:rPr>
           <w:b/>
         </w:rPr>
         <w:t>Access and Accommodations</w:t>
       </w:r>
-      <w:bookmarkEnd w:id="272"/>
+      <w:bookmarkEnd w:id="274"/>
     </w:p>
     <w:p>
       <w:pPr>
@@ -10332,7 +10666,23 @@
           <w:sz w:val="28"/>
           <w:szCs w:val="28"/>
         </w:rPr>
-        <w:t>Shoreline Community College is committed to providing educational programs without regard to disabling conditions as defined by Section 504 of the Rehabilitation Act of 1973. Reasonable accommodations will be made and no otherwise qualified individual with disabling conditions shall, on the basis of disability, be excluded from participation in, be denied the benefits of, or otherwise be subjected to discrimination under any program, activity or service administered by the college.</w:t>
+        <w:t xml:space="preserve">Shoreline Community College is committed to providing educational programs without regard to disabling conditions as defined by Section 504 of the Rehabilitation Act of 1973. Reasonable accommodations will be made and no otherwise qualified individual with disabling conditions shall, </w:t>
+      </w:r>
+      <w:proofErr w:type="gramStart"/>
+      <w:r>
+        <w:rPr>
+          <w:sz w:val="28"/>
+          <w:szCs w:val="28"/>
+        </w:rPr>
+        <w:t>on the basis of</w:t>
+      </w:r>
+      <w:proofErr w:type="gramEnd"/>
+      <w:r>
+        <w:rPr>
+          <w:sz w:val="28"/>
+          <w:szCs w:val="28"/>
+        </w:rPr>
+        <w:t xml:space="preserve"> disability, be excluded from participation in, be denied the benefits of, or otherwise be subjected to discrimination under any program, activity or service administered by the college.</w:t>
       </w:r>
     </w:p>
     <w:p>
@@ -10358,7 +10708,7 @@
         </w:rPr>
         <w:t xml:space="preserve">on: </w:t>
       </w:r>
-      <w:hyperlink r:id="rId23" w:tgtFrame="_blank" w:history="1">
+      <w:hyperlink r:id="rId20" w:tgtFrame="_blank" w:history="1">
         <w:r>
           <w:rPr>
             <w:rStyle w:val="Hyperlink"/>
@@ -10376,36 +10726,34 @@
           <w:b/>
         </w:rPr>
       </w:pPr>
-      <w:bookmarkStart w:id="273" w:name="_Toc509386069"/>
-      <w:bookmarkStart w:id="274" w:name="_Toc510519466"/>
-      <w:bookmarkStart w:id="275" w:name="_Toc510519741"/>
-      <w:bookmarkStart w:id="276" w:name="_Toc513565984"/>
-      <w:bookmarkStart w:id="277" w:name="_Toc513566269"/>
-      <w:bookmarkStart w:id="278" w:name="_Toc513566358"/>
-      <w:bookmarkStart w:id="279" w:name="_Toc515994834"/>
-      <w:bookmarkStart w:id="280" w:name="_Toc515994967"/>
-      <w:bookmarkStart w:id="281" w:name="_Toc515995106"/>
-      <w:bookmarkStart w:id="282" w:name="_Toc515995152"/>
-      <w:bookmarkStart w:id="283" w:name="_Toc515996174"/>
-      <w:bookmarkStart w:id="284" w:name="_Toc524353272"/>
-      <w:bookmarkStart w:id="285" w:name="_Toc524353430"/>
-      <w:bookmarkStart w:id="286" w:name="_Toc524358456"/>
-      <w:bookmarkStart w:id="287" w:name="_Toc524358534"/>
-      <w:bookmarkStart w:id="288" w:name="_Toc524358604"/>
-      <w:bookmarkStart w:id="289" w:name="_Toc524358684"/>
-      <w:bookmarkStart w:id="290" w:name="_Toc17729818"/>
-      <w:bookmarkStart w:id="291" w:name="_Toc17730056"/>
-      <w:bookmarkStart w:id="292" w:name="_Toc29034244"/>
-      <w:bookmarkStart w:id="293" w:name="_Toc29034516"/>
-      <w:bookmarkStart w:id="294" w:name="_Toc91059897"/>
+      <w:bookmarkStart w:id="275" w:name="_Toc509386069"/>
+      <w:bookmarkStart w:id="276" w:name="_Toc510519466"/>
+      <w:bookmarkStart w:id="277" w:name="_Toc510519741"/>
+      <w:bookmarkStart w:id="278" w:name="_Toc513565984"/>
+      <w:bookmarkStart w:id="279" w:name="_Toc513566269"/>
+      <w:bookmarkStart w:id="280" w:name="_Toc513566358"/>
+      <w:bookmarkStart w:id="281" w:name="_Toc515994834"/>
+      <w:bookmarkStart w:id="282" w:name="_Toc515994967"/>
+      <w:bookmarkStart w:id="283" w:name="_Toc515995106"/>
+      <w:bookmarkStart w:id="284" w:name="_Toc515995152"/>
+      <w:bookmarkStart w:id="285" w:name="_Toc515996174"/>
+      <w:bookmarkStart w:id="286" w:name="_Toc524353272"/>
+      <w:bookmarkStart w:id="287" w:name="_Toc524353430"/>
+      <w:bookmarkStart w:id="288" w:name="_Toc524358456"/>
+      <w:bookmarkStart w:id="289" w:name="_Toc524358534"/>
+      <w:bookmarkStart w:id="290" w:name="_Toc524358604"/>
+      <w:bookmarkStart w:id="291" w:name="_Toc524358684"/>
+      <w:bookmarkStart w:id="292" w:name="_Toc17729818"/>
+      <w:bookmarkStart w:id="293" w:name="_Toc17730056"/>
+      <w:bookmarkStart w:id="294" w:name="_Toc29034244"/>
+      <w:bookmarkStart w:id="295" w:name="_Toc29034516"/>
+      <w:bookmarkStart w:id="296" w:name="_Toc91059897"/>
       <w:r>
         <w:rPr>
           <w:b/>
         </w:rPr>
         <w:t>Tutoring Services</w:t>
       </w:r>
-      <w:bookmarkEnd w:id="273"/>
-      <w:bookmarkEnd w:id="274"/>
       <w:bookmarkEnd w:id="275"/>
       <w:bookmarkEnd w:id="276"/>
       <w:bookmarkEnd w:id="277"/>
@@ -10426,6 +10774,8 @@
       <w:bookmarkEnd w:id="292"/>
       <w:bookmarkEnd w:id="293"/>
       <w:bookmarkEnd w:id="294"/>
+      <w:bookmarkEnd w:id="295"/>
+      <w:bookmarkEnd w:id="296"/>
     </w:p>
     <w:p>
       <w:pPr>
@@ -10527,7 +10877,7 @@
         </w:rPr>
         <w:t xml:space="preserve"> assistance or to apply to become a tutor, please visit our office in 4228 (Library), email </w:t>
       </w:r>
-      <w:hyperlink r:id="rId24" w:history="1">
+      <w:hyperlink r:id="rId21" w:history="1">
         <w:r>
           <w:rPr>
             <w:rStyle w:val="Hyperlink"/>
@@ -10557,7 +10907,7 @@
         </w:rPr>
         <w:t xml:space="preserve"> webpage: </w:t>
       </w:r>
-      <w:hyperlink r:id="rId25" w:history="1">
+      <w:hyperlink r:id="rId22" w:history="1">
         <w:r>
           <w:rPr>
             <w:rStyle w:val="Hyperlink"/>
@@ -10582,28 +10932,28 @@
           <w:b/>
         </w:rPr>
       </w:pPr>
-      <w:bookmarkStart w:id="295" w:name="_Toc509386070"/>
-      <w:bookmarkStart w:id="296" w:name="_Toc510519467"/>
-      <w:bookmarkStart w:id="297" w:name="_Toc510519742"/>
-      <w:bookmarkStart w:id="298" w:name="_Toc513565985"/>
-      <w:bookmarkStart w:id="299" w:name="_Toc513566270"/>
-      <w:bookmarkStart w:id="300" w:name="_Toc513566359"/>
-      <w:bookmarkStart w:id="301" w:name="_Toc515994835"/>
-      <w:bookmarkStart w:id="302" w:name="_Toc515994968"/>
-      <w:bookmarkStart w:id="303" w:name="_Toc515995107"/>
-      <w:bookmarkStart w:id="304" w:name="_Toc515995153"/>
-      <w:bookmarkStart w:id="305" w:name="_Toc515996175"/>
-      <w:bookmarkStart w:id="306" w:name="_Toc524353273"/>
-      <w:bookmarkStart w:id="307" w:name="_Toc524353431"/>
-      <w:bookmarkStart w:id="308" w:name="_Toc524358457"/>
-      <w:bookmarkStart w:id="309" w:name="_Toc524358535"/>
-      <w:bookmarkStart w:id="310" w:name="_Toc524358605"/>
-      <w:bookmarkStart w:id="311" w:name="_Toc524358685"/>
-      <w:bookmarkStart w:id="312" w:name="_Toc17729819"/>
-      <w:bookmarkStart w:id="313" w:name="_Toc17730057"/>
-      <w:bookmarkStart w:id="314" w:name="_Toc29034245"/>
-      <w:bookmarkStart w:id="315" w:name="_Toc29034517"/>
-      <w:bookmarkStart w:id="316" w:name="_Toc91059898"/>
+      <w:bookmarkStart w:id="297" w:name="_Toc509386070"/>
+      <w:bookmarkStart w:id="298" w:name="_Toc510519467"/>
+      <w:bookmarkStart w:id="299" w:name="_Toc510519742"/>
+      <w:bookmarkStart w:id="300" w:name="_Toc513565985"/>
+      <w:bookmarkStart w:id="301" w:name="_Toc513566270"/>
+      <w:bookmarkStart w:id="302" w:name="_Toc513566359"/>
+      <w:bookmarkStart w:id="303" w:name="_Toc515994835"/>
+      <w:bookmarkStart w:id="304" w:name="_Toc515994968"/>
+      <w:bookmarkStart w:id="305" w:name="_Toc515995107"/>
+      <w:bookmarkStart w:id="306" w:name="_Toc515995153"/>
+      <w:bookmarkStart w:id="307" w:name="_Toc515996175"/>
+      <w:bookmarkStart w:id="308" w:name="_Toc524353273"/>
+      <w:bookmarkStart w:id="309" w:name="_Toc524353431"/>
+      <w:bookmarkStart w:id="310" w:name="_Toc524358457"/>
+      <w:bookmarkStart w:id="311" w:name="_Toc524358535"/>
+      <w:bookmarkStart w:id="312" w:name="_Toc524358605"/>
+      <w:bookmarkStart w:id="313" w:name="_Toc524358685"/>
+      <w:bookmarkStart w:id="314" w:name="_Toc17729819"/>
+      <w:bookmarkStart w:id="315" w:name="_Toc17730057"/>
+      <w:bookmarkStart w:id="316" w:name="_Toc29034245"/>
+      <w:bookmarkStart w:id="317" w:name="_Toc29034517"/>
+      <w:bookmarkStart w:id="318" w:name="_Toc91059898"/>
       <w:r>
         <w:rPr>
           <w:b/>
@@ -10611,8 +10961,6 @@
         <w:lastRenderedPageBreak/>
         <w:t>Counseling Center</w:t>
       </w:r>
-      <w:bookmarkEnd w:id="295"/>
-      <w:bookmarkEnd w:id="296"/>
       <w:bookmarkEnd w:id="297"/>
       <w:bookmarkEnd w:id="298"/>
       <w:bookmarkEnd w:id="299"/>
@@ -10633,6 +10981,8 @@
       <w:bookmarkEnd w:id="314"/>
       <w:bookmarkEnd w:id="315"/>
       <w:bookmarkEnd w:id="316"/>
+      <w:bookmarkEnd w:id="317"/>
+      <w:bookmarkEnd w:id="318"/>
     </w:p>
     <w:p>
       <w:pPr>
@@ -10719,7 +11069,7 @@
         </w:rPr>
         <w:t xml:space="preserve">, </w:t>
       </w:r>
-      <w:hyperlink r:id="rId26" w:history="1">
+      <w:hyperlink r:id="rId23" w:history="1">
         <w:r>
           <w:rPr>
             <w:rStyle w:val="Hyperlink"/>
@@ -10812,7 +11162,7 @@
         </w:rPr>
         <w:t xml:space="preserve">Live Chat: </w:t>
       </w:r>
-      <w:hyperlink r:id="rId27" w:history="1">
+      <w:hyperlink r:id="rId24" w:history="1">
         <w:r>
           <w:rPr>
             <w:rStyle w:val="Hyperlink"/>
@@ -10876,33 +11226,31 @@
           <w:b/>
         </w:rPr>
       </w:pPr>
-      <w:bookmarkStart w:id="317" w:name="_Toc513565987"/>
-      <w:bookmarkStart w:id="318" w:name="_Toc513566272"/>
-      <w:bookmarkStart w:id="319" w:name="_Toc513566361"/>
-      <w:bookmarkStart w:id="320" w:name="_Toc515994838"/>
-      <w:bookmarkStart w:id="321" w:name="_Toc515994971"/>
-      <w:bookmarkStart w:id="322" w:name="_Toc515995110"/>
-      <w:bookmarkStart w:id="323" w:name="_Toc515995156"/>
-      <w:bookmarkStart w:id="324" w:name="_Toc515996177"/>
-      <w:bookmarkStart w:id="325" w:name="_Toc524353275"/>
-      <w:bookmarkStart w:id="326" w:name="_Toc524353433"/>
-      <w:bookmarkStart w:id="327" w:name="_Toc524358459"/>
-      <w:bookmarkStart w:id="328" w:name="_Toc524358537"/>
-      <w:bookmarkStart w:id="329" w:name="_Toc524358607"/>
-      <w:bookmarkStart w:id="330" w:name="_Toc524358687"/>
-      <w:bookmarkStart w:id="331" w:name="_Toc17729821"/>
-      <w:bookmarkStart w:id="332" w:name="_Toc17730059"/>
-      <w:bookmarkStart w:id="333" w:name="_Toc29034247"/>
-      <w:bookmarkStart w:id="334" w:name="_Toc29034519"/>
-      <w:bookmarkStart w:id="335" w:name="_Toc91059899"/>
+      <w:bookmarkStart w:id="319" w:name="_Toc513565987"/>
+      <w:bookmarkStart w:id="320" w:name="_Toc513566272"/>
+      <w:bookmarkStart w:id="321" w:name="_Toc513566361"/>
+      <w:bookmarkStart w:id="322" w:name="_Toc515994838"/>
+      <w:bookmarkStart w:id="323" w:name="_Toc515994971"/>
+      <w:bookmarkStart w:id="324" w:name="_Toc515995110"/>
+      <w:bookmarkStart w:id="325" w:name="_Toc515995156"/>
+      <w:bookmarkStart w:id="326" w:name="_Toc515996177"/>
+      <w:bookmarkStart w:id="327" w:name="_Toc524353275"/>
+      <w:bookmarkStart w:id="328" w:name="_Toc524353433"/>
+      <w:bookmarkStart w:id="329" w:name="_Toc524358459"/>
+      <w:bookmarkStart w:id="330" w:name="_Toc524358537"/>
+      <w:bookmarkStart w:id="331" w:name="_Toc524358607"/>
+      <w:bookmarkStart w:id="332" w:name="_Toc524358687"/>
+      <w:bookmarkStart w:id="333" w:name="_Toc17729821"/>
+      <w:bookmarkStart w:id="334" w:name="_Toc17730059"/>
+      <w:bookmarkStart w:id="335" w:name="_Toc29034247"/>
+      <w:bookmarkStart w:id="336" w:name="_Toc29034519"/>
+      <w:bookmarkStart w:id="337" w:name="_Toc91059899"/>
       <w:r>
         <w:rPr>
           <w:b/>
         </w:rPr>
         <w:t>Additional Campus Resources</w:t>
       </w:r>
-      <w:bookmarkEnd w:id="317"/>
-      <w:bookmarkEnd w:id="318"/>
       <w:bookmarkEnd w:id="319"/>
       <w:bookmarkEnd w:id="320"/>
       <w:bookmarkEnd w:id="321"/>
@@ -10920,6 +11268,8 @@
       <w:bookmarkEnd w:id="333"/>
       <w:bookmarkEnd w:id="334"/>
       <w:bookmarkEnd w:id="335"/>
+      <w:bookmarkEnd w:id="336"/>
+      <w:bookmarkEnd w:id="337"/>
     </w:p>
     <w:p>
       <w:pPr>
@@ -10929,7 +11279,7 @@
           <w:szCs w:val="28"/>
         </w:rPr>
       </w:pPr>
-      <w:bookmarkStart w:id="336" w:name="_Toc513565989"/>
+      <w:bookmarkStart w:id="338" w:name="_Toc513565989"/>
       <w:r>
         <w:rPr>
           <w:rFonts w:eastAsia="Times New Roman"/>
@@ -10938,7 +11288,7 @@
         </w:rPr>
         <w:t xml:space="preserve">Check out the </w:t>
       </w:r>
-      <w:hyperlink r:id="rId28" w:history="1">
+      <w:hyperlink r:id="rId25" w:history="1">
         <w:r>
           <w:rPr>
             <w:rStyle w:val="Hyperlink"/>
@@ -11003,7 +11353,7 @@
         </w:rPr>
         <w:t>and much more.</w:t>
       </w:r>
-      <w:bookmarkEnd w:id="336"/>
+      <w:bookmarkEnd w:id="338"/>
     </w:p>
     <w:p>
       <w:pPr>
@@ -11012,28 +11362,28 @@
           <w:b/>
         </w:rPr>
       </w:pPr>
-      <w:bookmarkStart w:id="337" w:name="_Toc515994839"/>
-      <w:bookmarkStart w:id="338" w:name="_Toc515994972"/>
-      <w:bookmarkStart w:id="339" w:name="_Toc515995111"/>
-      <w:bookmarkStart w:id="340" w:name="_Toc515995157"/>
+      <w:bookmarkStart w:id="339" w:name="_Toc515994839"/>
+      <w:bookmarkStart w:id="340" w:name="_Toc515994972"/>
+      <w:bookmarkStart w:id="341" w:name="_Toc515995111"/>
+      <w:bookmarkStart w:id="342" w:name="_Toc515995157"/>
       <w:r>
         <w:rPr>
           <w:b/>
         </w:rPr>
         <w:br w:type="page"/>
       </w:r>
-      <w:bookmarkStart w:id="341" w:name="_Toc515996178"/>
-      <w:bookmarkStart w:id="342" w:name="_Toc524353276"/>
-      <w:bookmarkStart w:id="343" w:name="_Toc524353434"/>
-      <w:bookmarkStart w:id="344" w:name="_Toc524358460"/>
-      <w:bookmarkStart w:id="345" w:name="_Toc524358538"/>
-      <w:bookmarkStart w:id="346" w:name="_Toc524358608"/>
-      <w:bookmarkStart w:id="347" w:name="_Toc524358688"/>
-      <w:bookmarkStart w:id="348" w:name="_Toc17729822"/>
-      <w:bookmarkStart w:id="349" w:name="_Toc17730060"/>
-      <w:bookmarkStart w:id="350" w:name="_Toc29034248"/>
-      <w:bookmarkStart w:id="351" w:name="_Toc29034520"/>
-      <w:bookmarkStart w:id="352" w:name="_Toc91059900"/>
+      <w:bookmarkStart w:id="343" w:name="_Toc515996178"/>
+      <w:bookmarkStart w:id="344" w:name="_Toc524353276"/>
+      <w:bookmarkStart w:id="345" w:name="_Toc524353434"/>
+      <w:bookmarkStart w:id="346" w:name="_Toc524358460"/>
+      <w:bookmarkStart w:id="347" w:name="_Toc524358538"/>
+      <w:bookmarkStart w:id="348" w:name="_Toc524358608"/>
+      <w:bookmarkStart w:id="349" w:name="_Toc524358688"/>
+      <w:bookmarkStart w:id="350" w:name="_Toc17729822"/>
+      <w:bookmarkStart w:id="351" w:name="_Toc17730060"/>
+      <w:bookmarkStart w:id="352" w:name="_Toc29034248"/>
+      <w:bookmarkStart w:id="353" w:name="_Toc29034520"/>
+      <w:bookmarkStart w:id="354" w:name="_Toc91059900"/>
       <w:r>
         <w:rPr>
           <w:b/>
@@ -11041,8 +11391,6 @@
         <w:lastRenderedPageBreak/>
         <w:t>Privacy Policies</w:t>
       </w:r>
-      <w:bookmarkEnd w:id="337"/>
-      <w:bookmarkEnd w:id="338"/>
       <w:bookmarkEnd w:id="339"/>
       <w:bookmarkEnd w:id="340"/>
       <w:bookmarkEnd w:id="341"/>
@@ -11057,6 +11405,8 @@
       <w:bookmarkEnd w:id="350"/>
       <w:bookmarkEnd w:id="351"/>
       <w:bookmarkEnd w:id="352"/>
+      <w:bookmarkEnd w:id="353"/>
+      <w:bookmarkEnd w:id="354"/>
     </w:p>
     <w:p>
       <w:pPr>
@@ -11085,7 +11435,8 @@
           <w:numId w:val="21"/>
         </w:numPr>
       </w:pPr>
-      <w:hyperlink r:id="rId29" w:history="1">
+      <w:hyperlink r:id="rId26" w:history="1">
+        <w:proofErr w:type="spellStart"/>
         <w:r>
           <w:rPr>
             <w:rStyle w:val="Hyperlink"/>
@@ -11093,6 +11444,7 @@
           </w:rPr>
           <w:t>PracticeIt</w:t>
         </w:r>
+        <w:proofErr w:type="spellEnd"/>
       </w:hyperlink>
       <w:r>
         <w:rPr>
@@ -11110,7 +11462,7 @@
           <w:numId w:val="21"/>
         </w:numPr>
       </w:pPr>
-      <w:hyperlink r:id="rId30" w:tgtFrame="_blank" w:history="1">
+      <w:hyperlink r:id="rId27" w:tgtFrame="_blank" w:history="1">
         <w:r>
           <w:rPr>
             <w:rStyle w:val="Hyperlink"/>
@@ -11128,7 +11480,7 @@
           <w:numId w:val="21"/>
         </w:numPr>
       </w:pPr>
-      <w:hyperlink r:id="rId31" w:tgtFrame="_blank" w:history="1">
+      <w:hyperlink r:id="rId28" w:tgtFrame="_blank" w:history="1">
         <w:r>
           <w:rPr>
             <w:rStyle w:val="Hyperlink"/>
@@ -11146,7 +11498,7 @@
           <w:numId w:val="21"/>
         </w:numPr>
       </w:pPr>
-      <w:hyperlink r:id="rId32" w:tgtFrame="_blank" w:history="1">
+      <w:hyperlink r:id="rId29" w:tgtFrame="_blank" w:history="1">
         <w:r>
           <w:rPr>
             <w:rStyle w:val="Hyperlink"/>
@@ -11164,7 +11516,7 @@
           <w:numId w:val="21"/>
         </w:numPr>
       </w:pPr>
-      <w:hyperlink r:id="rId33" w:tgtFrame="_blank" w:history="1">
+      <w:hyperlink r:id="rId30" w:tgtFrame="_blank" w:history="1">
         <w:r>
           <w:rPr>
             <w:rStyle w:val="Hyperlink"/>
@@ -11182,7 +11534,7 @@
           <w:numId w:val="21"/>
         </w:numPr>
       </w:pPr>
-      <w:hyperlink r:id="rId34" w:tgtFrame="_blank" w:history="1">
+      <w:hyperlink r:id="rId31" w:tgtFrame="_blank" w:history="1">
         <w:r>
           <w:rPr>
             <w:rStyle w:val="Hyperlink"/>
@@ -11200,7 +11552,7 @@
           <w:numId w:val="21"/>
         </w:numPr>
       </w:pPr>
-      <w:hyperlink r:id="rId35" w:tgtFrame="_blank" w:history="1">
+      <w:hyperlink r:id="rId32" w:tgtFrame="_blank" w:history="1">
         <w:r>
           <w:rPr>
             <w:rStyle w:val="Hyperlink"/>
@@ -11217,22 +11569,22 @@
           <w:b/>
         </w:rPr>
       </w:pPr>
-      <w:bookmarkStart w:id="353" w:name="_Toc515994840"/>
-      <w:bookmarkStart w:id="354" w:name="_Toc515994973"/>
-      <w:bookmarkStart w:id="355" w:name="_Toc515995112"/>
-      <w:bookmarkStart w:id="356" w:name="_Toc515995158"/>
-      <w:bookmarkStart w:id="357" w:name="_Toc515996179"/>
-      <w:bookmarkStart w:id="358" w:name="_Toc524353277"/>
-      <w:bookmarkStart w:id="359" w:name="_Toc524353435"/>
-      <w:bookmarkStart w:id="360" w:name="_Toc524358461"/>
-      <w:bookmarkStart w:id="361" w:name="_Toc524358539"/>
-      <w:bookmarkStart w:id="362" w:name="_Toc524358609"/>
-      <w:bookmarkStart w:id="363" w:name="_Toc524358689"/>
-      <w:bookmarkStart w:id="364" w:name="_Toc17729823"/>
-      <w:bookmarkStart w:id="365" w:name="_Toc17730061"/>
-      <w:bookmarkStart w:id="366" w:name="_Toc29034249"/>
-      <w:bookmarkStart w:id="367" w:name="_Toc29034521"/>
-      <w:bookmarkStart w:id="368" w:name="_Toc91059901"/>
+      <w:bookmarkStart w:id="355" w:name="_Toc515994840"/>
+      <w:bookmarkStart w:id="356" w:name="_Toc515994973"/>
+      <w:bookmarkStart w:id="357" w:name="_Toc515995112"/>
+      <w:bookmarkStart w:id="358" w:name="_Toc515995158"/>
+      <w:bookmarkStart w:id="359" w:name="_Toc515996179"/>
+      <w:bookmarkStart w:id="360" w:name="_Toc524353277"/>
+      <w:bookmarkStart w:id="361" w:name="_Toc524353435"/>
+      <w:bookmarkStart w:id="362" w:name="_Toc524358461"/>
+      <w:bookmarkStart w:id="363" w:name="_Toc524358539"/>
+      <w:bookmarkStart w:id="364" w:name="_Toc524358609"/>
+      <w:bookmarkStart w:id="365" w:name="_Toc524358689"/>
+      <w:bookmarkStart w:id="366" w:name="_Toc17729823"/>
+      <w:bookmarkStart w:id="367" w:name="_Toc17730061"/>
+      <w:bookmarkStart w:id="368" w:name="_Toc29034249"/>
+      <w:bookmarkStart w:id="369" w:name="_Toc29034521"/>
+      <w:bookmarkStart w:id="370" w:name="_Toc91059901"/>
       <w:r>
         <w:rPr>
           <w:b/>
@@ -11245,8 +11597,6 @@
         </w:rPr>
         <w:t xml:space="preserve"> Policies</w:t>
       </w:r>
-      <w:bookmarkEnd w:id="353"/>
-      <w:bookmarkEnd w:id="354"/>
       <w:bookmarkEnd w:id="355"/>
       <w:bookmarkEnd w:id="356"/>
       <w:bookmarkEnd w:id="357"/>
@@ -11261,6 +11611,8 @@
       <w:bookmarkEnd w:id="366"/>
       <w:bookmarkEnd w:id="367"/>
       <w:bookmarkEnd w:id="368"/>
+      <w:bookmarkEnd w:id="369"/>
+      <w:bookmarkEnd w:id="370"/>
     </w:p>
     <w:p>
       <w:pPr>
@@ -11293,7 +11645,7 @@
           <w:szCs w:val="28"/>
         </w:rPr>
       </w:pPr>
-      <w:hyperlink r:id="rId36" w:tgtFrame="_blank" w:history="1">
+      <w:hyperlink r:id="rId33" w:tgtFrame="_blank" w:history="1">
         <w:r>
           <w:rPr>
             <w:rStyle w:val="Hyperlink"/>
@@ -11316,7 +11668,7 @@
           <w:szCs w:val="28"/>
         </w:rPr>
       </w:pPr>
-      <w:hyperlink r:id="rId37" w:history="1">
+      <w:hyperlink r:id="rId34" w:history="1">
         <w:r>
           <w:rPr>
             <w:rStyle w:val="Hyperlink"/>
@@ -11339,7 +11691,7 @@
           <w:szCs w:val="28"/>
         </w:rPr>
       </w:pPr>
-      <w:hyperlink r:id="rId38" w:tgtFrame="_blank" w:history="1">
+      <w:hyperlink r:id="rId35" w:tgtFrame="_blank" w:history="1">
         <w:r>
           <w:rPr>
             <w:rStyle w:val="Hyperlink"/>
@@ -11356,7 +11708,7 @@
         </w:rPr>
         <w:t> </w:t>
       </w:r>
-      <w:hyperlink r:id="rId39" w:tgtFrame="_blank" w:history="1">
+      <w:hyperlink r:id="rId36" w:tgtFrame="_blank" w:history="1">
         <w:r>
           <w:rPr>
             <w:rStyle w:val="Hyperlink"/>
@@ -11386,7 +11738,7 @@
           <w:szCs w:val="28"/>
         </w:rPr>
       </w:pPr>
-      <w:hyperlink r:id="rId40" w:tgtFrame="_blank" w:history="1">
+      <w:hyperlink r:id="rId37" w:tgtFrame="_blank" w:history="1">
         <w:r>
           <w:rPr>
             <w:rStyle w:val="Hyperlink"/>
@@ -11409,7 +11761,7 @@
           <w:szCs w:val="28"/>
         </w:rPr>
       </w:pPr>
-      <w:hyperlink r:id="rId41" w:tgtFrame="_blank" w:history="1">
+      <w:hyperlink r:id="rId38" w:tgtFrame="_blank" w:history="1">
         <w:r>
           <w:rPr>
             <w:rStyle w:val="Hyperlink"/>
@@ -11446,8 +11798,8 @@
       </w:pPr>
     </w:p>
     <w:sectPr>
-      <w:footerReference w:type="even" r:id="rId42"/>
-      <w:footerReference w:type="default" r:id="rId43"/>
+      <w:footerReference w:type="even" r:id="rId39"/>
+      <w:footerReference w:type="default" r:id="rId40"/>
       <w:pgSz w:w="12240" w:h="15840"/>
       <w:pgMar w:top="1440" w:right="1440" w:bottom="1440" w:left="1440" w:header="720" w:footer="720" w:gutter="0"/>
       <w:cols w:space="720"/>
@@ -12831,6 +13183,119 @@
     </w:lvl>
   </w:abstractNum>
   <w:abstractNum w:abstractNumId="14" w15:restartNumberingAfterBreak="0">
+    <w:nsid w:val="3064384D"/>
+    <w:multiLevelType w:val="hybridMultilevel"/>
+    <w:tmpl w:val="83BC5B5A"/>
+    <w:lvl w:ilvl="0" w:tplc="FC62EE74">
+      <w:start w:val="4"/>
+      <w:numFmt w:val="bullet"/>
+      <w:lvlText w:val=""/>
+      <w:lvlJc w:val="left"/>
+      <w:pPr>
+        <w:ind w:left="720" w:hanging="360"/>
+      </w:pPr>
+      <w:rPr>
+        <w:rFonts w:ascii="Wingdings" w:eastAsiaTheme="minorEastAsia" w:hAnsi="Wingdings" w:cstheme="minorBidi" w:hint="default"/>
+      </w:rPr>
+    </w:lvl>
+    <w:lvl w:ilvl="1" w:tplc="04090003" w:tentative="1">
+      <w:start w:val="1"/>
+      <w:numFmt w:val="bullet"/>
+      <w:lvlText w:val="o"/>
+      <w:lvlJc w:val="left"/>
+      <w:pPr>
+        <w:ind w:left="1440" w:hanging="360"/>
+      </w:pPr>
+      <w:rPr>
+        <w:rFonts w:ascii="Courier New" w:hAnsi="Courier New" w:cs="Courier New" w:hint="default"/>
+      </w:rPr>
+    </w:lvl>
+    <w:lvl w:ilvl="2" w:tplc="04090005" w:tentative="1">
+      <w:start w:val="1"/>
+      <w:numFmt w:val="bullet"/>
+      <w:lvlText w:val=""/>
+      <w:lvlJc w:val="left"/>
+      <w:pPr>
+        <w:ind w:left="2160" w:hanging="360"/>
+      </w:pPr>
+      <w:rPr>
+        <w:rFonts w:ascii="Wingdings" w:hAnsi="Wingdings" w:hint="default"/>
+      </w:rPr>
+    </w:lvl>
+    <w:lvl w:ilvl="3" w:tplc="04090001" w:tentative="1">
+      <w:start w:val="1"/>
+      <w:numFmt w:val="bullet"/>
+      <w:lvlText w:val=""/>
+      <w:lvlJc w:val="left"/>
+      <w:pPr>
+        <w:ind w:left="2880" w:hanging="360"/>
+      </w:pPr>
+      <w:rPr>
+        <w:rFonts w:ascii="Symbol" w:hAnsi="Symbol" w:hint="default"/>
+      </w:rPr>
+    </w:lvl>
+    <w:lvl w:ilvl="4" w:tplc="04090003" w:tentative="1">
+      <w:start w:val="1"/>
+      <w:numFmt w:val="bullet"/>
+      <w:lvlText w:val="o"/>
+      <w:lvlJc w:val="left"/>
+      <w:pPr>
+        <w:ind w:left="3600" w:hanging="360"/>
+      </w:pPr>
+      <w:rPr>
+        <w:rFonts w:ascii="Courier New" w:hAnsi="Courier New" w:cs="Courier New" w:hint="default"/>
+      </w:rPr>
+    </w:lvl>
+    <w:lvl w:ilvl="5" w:tplc="04090005" w:tentative="1">
+      <w:start w:val="1"/>
+      <w:numFmt w:val="bullet"/>
+      <w:lvlText w:val=""/>
+      <w:lvlJc w:val="left"/>
+      <w:pPr>
+        <w:ind w:left="4320" w:hanging="360"/>
+      </w:pPr>
+      <w:rPr>
+        <w:rFonts w:ascii="Wingdings" w:hAnsi="Wingdings" w:hint="default"/>
+      </w:rPr>
+    </w:lvl>
+    <w:lvl w:ilvl="6" w:tplc="04090001" w:tentative="1">
+      <w:start w:val="1"/>
+      <w:numFmt w:val="bullet"/>
+      <w:lvlText w:val=""/>
+      <w:lvlJc w:val="left"/>
+      <w:pPr>
+        <w:ind w:left="5040" w:hanging="360"/>
+      </w:pPr>
+      <w:rPr>
+        <w:rFonts w:ascii="Symbol" w:hAnsi="Symbol" w:hint="default"/>
+      </w:rPr>
+    </w:lvl>
+    <w:lvl w:ilvl="7" w:tplc="04090003" w:tentative="1">
+      <w:start w:val="1"/>
+      <w:numFmt w:val="bullet"/>
+      <w:lvlText w:val="o"/>
+      <w:lvlJc w:val="left"/>
+      <w:pPr>
+        <w:ind w:left="5760" w:hanging="360"/>
+      </w:pPr>
+      <w:rPr>
+        <w:rFonts w:ascii="Courier New" w:hAnsi="Courier New" w:cs="Courier New" w:hint="default"/>
+      </w:rPr>
+    </w:lvl>
+    <w:lvl w:ilvl="8" w:tplc="04090005" w:tentative="1">
+      <w:start w:val="1"/>
+      <w:numFmt w:val="bullet"/>
+      <w:lvlText w:val=""/>
+      <w:lvlJc w:val="left"/>
+      <w:pPr>
+        <w:ind w:left="6480" w:hanging="360"/>
+      </w:pPr>
+      <w:rPr>
+        <w:rFonts w:ascii="Wingdings" w:hAnsi="Wingdings" w:hint="default"/>
+      </w:rPr>
+    </w:lvl>
+  </w:abstractNum>
+  <w:abstractNum w:abstractNumId="15" w15:restartNumberingAfterBreak="0">
     <w:nsid w:val="33B02579"/>
     <w:multiLevelType w:val="multilevel"/>
     <w:tmpl w:val="92CE708C"/>
@@ -12979,7 +13444,7 @@
       </w:rPr>
     </w:lvl>
   </w:abstractNum>
-  <w:abstractNum w:abstractNumId="15" w15:restartNumberingAfterBreak="0">
+  <w:abstractNum w:abstractNumId="16" w15:restartNumberingAfterBreak="0">
     <w:nsid w:val="34B67A3C"/>
     <w:multiLevelType w:val="hybridMultilevel"/>
     <w:tmpl w:val="A7501468"/>
@@ -13092,7 +13557,7 @@
       </w:rPr>
     </w:lvl>
   </w:abstractNum>
-  <w:abstractNum w:abstractNumId="16" w15:restartNumberingAfterBreak="0">
+  <w:abstractNum w:abstractNumId="17" w15:restartNumberingAfterBreak="0">
     <w:nsid w:val="3BAF5B47"/>
     <w:multiLevelType w:val="hybridMultilevel"/>
     <w:tmpl w:val="DA1E6804"/>
@@ -13178,7 +13643,7 @@
       </w:pPr>
     </w:lvl>
   </w:abstractNum>
-  <w:abstractNum w:abstractNumId="17" w15:restartNumberingAfterBreak="0">
+  <w:abstractNum w:abstractNumId="18" w15:restartNumberingAfterBreak="0">
     <w:nsid w:val="3C1653F2"/>
     <w:multiLevelType w:val="hybridMultilevel"/>
     <w:tmpl w:val="52922B2E"/>
@@ -13291,7 +13756,7 @@
       </w:rPr>
     </w:lvl>
   </w:abstractNum>
-  <w:abstractNum w:abstractNumId="18" w15:restartNumberingAfterBreak="0">
+  <w:abstractNum w:abstractNumId="19" w15:restartNumberingAfterBreak="0">
     <w:nsid w:val="52F24F55"/>
     <w:multiLevelType w:val="multilevel"/>
     <w:tmpl w:val="7D905DEA"/>
@@ -13440,7 +13905,7 @@
       </w:rPr>
     </w:lvl>
   </w:abstractNum>
-  <w:abstractNum w:abstractNumId="19" w15:restartNumberingAfterBreak="0">
+  <w:abstractNum w:abstractNumId="20" w15:restartNumberingAfterBreak="0">
     <w:nsid w:val="702805A9"/>
     <w:multiLevelType w:val="hybridMultilevel"/>
     <w:tmpl w:val="88B4EAAC"/>
@@ -13553,7 +14018,7 @@
       </w:rPr>
     </w:lvl>
   </w:abstractNum>
-  <w:abstractNum w:abstractNumId="20" w15:restartNumberingAfterBreak="0">
+  <w:abstractNum w:abstractNumId="21" w15:restartNumberingAfterBreak="0">
     <w:nsid w:val="738A35C3"/>
     <w:multiLevelType w:val="hybridMultilevel"/>
     <w:tmpl w:val="8DB0453C"/>
@@ -13666,7 +14131,7 @@
       </w:rPr>
     </w:lvl>
   </w:abstractNum>
-  <w:abstractNum w:abstractNumId="21" w15:restartNumberingAfterBreak="0">
+  <w:abstractNum w:abstractNumId="22" w15:restartNumberingAfterBreak="0">
     <w:nsid w:val="79911088"/>
     <w:multiLevelType w:val="hybridMultilevel"/>
     <w:tmpl w:val="B89254AA"/>
@@ -13804,16 +14269,16 @@
     <w:abstractNumId w:val="7"/>
   </w:num>
   <w:num w:numId="9">
-    <w:abstractNumId w:val="21"/>
+    <w:abstractNumId w:val="22"/>
   </w:num>
   <w:num w:numId="10">
-    <w:abstractNumId w:val="14"/>
+    <w:abstractNumId w:val="15"/>
   </w:num>
   <w:num w:numId="11">
     <w:abstractNumId w:val="10"/>
   </w:num>
   <w:num w:numId="12">
-    <w:abstractNumId w:val="20"/>
+    <w:abstractNumId w:val="21"/>
   </w:num>
   <w:num w:numId="13">
     <w:abstractNumId w:val="9"/>
@@ -13822,28 +14287,31 @@
     <w:abstractNumId w:val="8"/>
   </w:num>
   <w:num w:numId="15">
-    <w:abstractNumId w:val="18"/>
+    <w:abstractNumId w:val="19"/>
   </w:num>
   <w:num w:numId="16">
     <w:abstractNumId w:val="13"/>
   </w:num>
   <w:num w:numId="17">
-    <w:abstractNumId w:val="16"/>
+    <w:abstractNumId w:val="17"/>
   </w:num>
   <w:num w:numId="18">
     <w:abstractNumId w:val="12"/>
   </w:num>
   <w:num w:numId="19">
-    <w:abstractNumId w:val="15"/>
+    <w:abstractNumId w:val="16"/>
   </w:num>
   <w:num w:numId="20">
     <w:abstractNumId w:val="11"/>
   </w:num>
   <w:num w:numId="21">
-    <w:abstractNumId w:val="19"/>
+    <w:abstractNumId w:val="20"/>
   </w:num>
   <w:num w:numId="22">
-    <w:abstractNumId w:val="17"/>
+    <w:abstractNumId w:val="18"/>
+  </w:num>
+  <w:num w:numId="23">
+    <w:abstractNumId w:val="14"/>
   </w:num>
 </w:numbering>
 </file>
@@ -15092,6 +15560,25 @@
     <w:unhideWhenUsed/>
     <w:rsid w:val="00AF4F31"/>
   </w:style>
+  <w:style w:type="table" w:styleId="TableGrid">
+    <w:name w:val="Table Grid"/>
+    <w:basedOn w:val="TableNormal"/>
+    <w:uiPriority w:val="39"/>
+    <w:rsid w:val="00381C66"/>
+    <w:pPr>
+      <w:spacing w:after="0" w:line="240" w:lineRule="auto"/>
+    </w:pPr>
+    <w:tblPr>
+      <w:tblBorders>
+        <w:top w:val="single" w:sz="4" w:space="0" w:color="auto"/>
+        <w:left w:val="single" w:sz="4" w:space="0" w:color="auto"/>
+        <w:bottom w:val="single" w:sz="4" w:space="0" w:color="auto"/>
+        <w:right w:val="single" w:sz="4" w:space="0" w:color="auto"/>
+        <w:insideH w:val="single" w:sz="4" w:space="0" w:color="auto"/>
+        <w:insideV w:val="single" w:sz="4" w:space="0" w:color="auto"/>
+      </w:tblBorders>
+    </w:tblPr>
+  </w:style>
 </w:styles>
 </file>
 

</xml_diff>

<commit_message>
Start of 2022-2023 year materials
</commit_message>
<xml_diff>
--- a/141/CS 141 Syllabus.docx
+++ b/141/CS 141 Syllabus.docx
@@ -1,6 +1,6 @@
 
 <file path=word/document.xml><?xml version="1.0" encoding="utf-8"?>
-<w:document xmlns:wpc="http://schemas.microsoft.com/office/word/2010/wordprocessingCanvas" xmlns:cx="http://schemas.microsoft.com/office/drawing/2014/chartex" xmlns:cx1="http://schemas.microsoft.com/office/drawing/2015/9/8/chartex" xmlns:cx2="http://schemas.microsoft.com/office/drawing/2015/10/21/chartex" xmlns:cx3="http://schemas.microsoft.com/office/drawing/2016/5/9/chartex" xmlns:cx4="http://schemas.microsoft.com/office/drawing/2016/5/10/chartex" xmlns:cx5="http://schemas.microsoft.com/office/drawing/2016/5/11/chartex" xmlns:cx6="http://schemas.microsoft.com/office/drawing/2016/5/12/chartex" xmlns:cx7="http://schemas.microsoft.com/office/drawing/2016/5/13/chartex" xmlns:cx8="http://schemas.microsoft.com/office/drawing/2016/5/14/chartex" xmlns:mc="http://schemas.openxmlformats.org/markup-compatibility/2006" xmlns:aink="http://schemas.microsoft.com/office/drawing/2016/ink" xmlns:am3d="http://schemas.microsoft.com/office/drawing/2017/model3d" xmlns:o="urn:schemas-microsoft-com:office:office" xmlns:r="http://schemas.openxmlformats.org/officeDocument/2006/relationships" xmlns:m="http://schemas.openxmlformats.org/officeDocument/2006/math" xmlns:v="urn:schemas-microsoft-com:vml" xmlns:wp14="http://schemas.microsoft.com/office/word/2010/wordprocessingDrawing" xmlns:wp="http://schemas.openxmlformats.org/drawingml/2006/wordprocessingDrawing" xmlns:w10="urn:schemas-microsoft-com:office:word" xmlns:w="http://schemas.openxmlformats.org/wordprocessingml/2006/main" xmlns:w14="http://schemas.microsoft.com/office/word/2010/wordml" xmlns:w15="http://schemas.microsoft.com/office/word/2012/wordml" xmlns:w16cex="http://schemas.microsoft.com/office/word/2018/wordml/cex" xmlns:w16cid="http://schemas.microsoft.com/office/word/2016/wordml/cid" xmlns:w16="http://schemas.microsoft.com/office/word/2018/wordml" xmlns:w16sdtdh="http://schemas.microsoft.com/office/word/2020/wordml/sdtdatahash" xmlns:w16se="http://schemas.microsoft.com/office/word/2015/wordml/symex" xmlns:wpg="http://schemas.microsoft.com/office/word/2010/wordprocessingGroup" xmlns:wpi="http://schemas.microsoft.com/office/word/2010/wordprocessingInk" xmlns:wne="http://schemas.microsoft.com/office/word/2006/wordml" xmlns:wps="http://schemas.microsoft.com/office/word/2010/wordprocessingShape" mc:Ignorable="w14 w15 w16se w16cid w16 w16cex w16sdtdh wp14">
+<w:document xmlns:wpc="http://schemas.microsoft.com/office/word/2010/wordprocessingCanvas" xmlns:cx="http://schemas.microsoft.com/office/drawing/2014/chartex" xmlns:cx1="http://schemas.microsoft.com/office/drawing/2015/9/8/chartex" xmlns:cx2="http://schemas.microsoft.com/office/drawing/2015/10/21/chartex" xmlns:cx3="http://schemas.microsoft.com/office/drawing/2016/5/9/chartex" xmlns:cx4="http://schemas.microsoft.com/office/drawing/2016/5/10/chartex" xmlns:cx5="http://schemas.microsoft.com/office/drawing/2016/5/11/chartex" xmlns:cx6="http://schemas.microsoft.com/office/drawing/2016/5/12/chartex" xmlns:cx7="http://schemas.microsoft.com/office/drawing/2016/5/13/chartex" xmlns:cx8="http://schemas.microsoft.com/office/drawing/2016/5/14/chartex" xmlns:mc="http://schemas.openxmlformats.org/markup-compatibility/2006" xmlns:aink="http://schemas.microsoft.com/office/drawing/2016/ink" xmlns:am3d="http://schemas.microsoft.com/office/drawing/2017/model3d" xmlns:o="urn:schemas-microsoft-com:office:office" xmlns:oel="http://schemas.microsoft.com/office/2019/extlst" xmlns:r="http://schemas.openxmlformats.org/officeDocument/2006/relationships" xmlns:m="http://schemas.openxmlformats.org/officeDocument/2006/math" xmlns:v="urn:schemas-microsoft-com:vml" xmlns:wp14="http://schemas.microsoft.com/office/word/2010/wordprocessingDrawing" xmlns:wp="http://schemas.openxmlformats.org/drawingml/2006/wordprocessingDrawing" xmlns:w10="urn:schemas-microsoft-com:office:word" xmlns:w="http://schemas.openxmlformats.org/wordprocessingml/2006/main" xmlns:w14="http://schemas.microsoft.com/office/word/2010/wordml" xmlns:w15="http://schemas.microsoft.com/office/word/2012/wordml" xmlns:w16cex="http://schemas.microsoft.com/office/word/2018/wordml/cex" xmlns:w16cid="http://schemas.microsoft.com/office/word/2016/wordml/cid" xmlns:w16="http://schemas.microsoft.com/office/word/2018/wordml" xmlns:w16sdtdh="http://schemas.microsoft.com/office/word/2020/wordml/sdtdatahash" xmlns:w16se="http://schemas.microsoft.com/office/word/2015/wordml/symex" xmlns:wpg="http://schemas.microsoft.com/office/word/2010/wordprocessingGroup" xmlns:wpi="http://schemas.microsoft.com/office/word/2010/wordprocessingInk" xmlns:wne="http://schemas.microsoft.com/office/word/2006/wordml" xmlns:wps="http://schemas.microsoft.com/office/word/2010/wordprocessingShape" mc:Ignorable="w14 w15 w16se w16cid w16 w16cex w16sdtdh wp14">
   <w:body>
     <w:p>
       <w:pPr>
@@ -946,7 +946,7 @@
                                       <w:noProof/>
                                       <w:webHidden/>
                                     </w:rPr>
-                                    <w:t>5</w:t>
+                                    <w:t>6</w:t>
                                   </w:r>
                                   <w:r>
                                     <w:rPr>
@@ -1017,7 +1017,7 @@
                                       <w:noProof/>
                                       <w:webHidden/>
                                     </w:rPr>
-                                    <w:t>6</w:t>
+                                    <w:t>7</w:t>
                                   </w:r>
                                   <w:r>
                                     <w:rPr>
@@ -1092,7 +1092,7 @@
                                       <w:noProof/>
                                       <w:webHidden/>
                                     </w:rPr>
-                                    <w:t>6</w:t>
+                                    <w:t>7</w:t>
                                   </w:r>
                                   <w:r>
                                     <w:rPr>
@@ -1163,7 +1163,7 @@
                                       <w:noProof/>
                                       <w:webHidden/>
                                     </w:rPr>
-                                    <w:t>7</w:t>
+                                    <w:t>8</w:t>
                                   </w:r>
                                   <w:r>
                                     <w:rPr>
@@ -1234,7 +1234,7 @@
                                       <w:noProof/>
                                       <w:webHidden/>
                                     </w:rPr>
-                                    <w:t>7</w:t>
+                                    <w:t>8</w:t>
                                   </w:r>
                                   <w:r>
                                     <w:rPr>
@@ -1305,7 +1305,7 @@
                                       <w:noProof/>
                                       <w:webHidden/>
                                     </w:rPr>
-                                    <w:t>8</w:t>
+                                    <w:t>9</w:t>
                                   </w:r>
                                   <w:r>
                                     <w:rPr>
@@ -1376,7 +1376,7 @@
                                       <w:noProof/>
                                       <w:webHidden/>
                                     </w:rPr>
-                                    <w:t>9</w:t>
+                                    <w:t>10</w:t>
                                   </w:r>
                                   <w:r>
                                     <w:rPr>
@@ -1451,7 +1451,7 @@
                                       <w:noProof/>
                                       <w:webHidden/>
                                     </w:rPr>
-                                    <w:t>10</w:t>
+                                    <w:t>11</w:t>
                                   </w:r>
                                   <w:r>
                                     <w:rPr>
@@ -1522,7 +1522,7 @@
                                       <w:noProof/>
                                       <w:webHidden/>
                                     </w:rPr>
-                                    <w:t>10</w:t>
+                                    <w:t>11</w:t>
                                   </w:r>
                                   <w:r>
                                     <w:rPr>
@@ -1593,7 +1593,7 @@
                                       <w:noProof/>
                                       <w:webHidden/>
                                     </w:rPr>
-                                    <w:t>10</w:t>
+                                    <w:t>11</w:t>
                                   </w:r>
                                   <w:r>
                                     <w:rPr>
@@ -1664,7 +1664,7 @@
                                       <w:noProof/>
                                       <w:webHidden/>
                                     </w:rPr>
-                                    <w:t>10</w:t>
+                                    <w:t>11</w:t>
                                   </w:r>
                                   <w:r>
                                     <w:rPr>
@@ -1735,7 +1735,7 @@
                                       <w:noProof/>
                                       <w:webHidden/>
                                     </w:rPr>
-                                    <w:t>11</w:t>
+                                    <w:t>12</w:t>
                                   </w:r>
                                   <w:r>
                                     <w:rPr>
@@ -1806,7 +1806,7 @@
                                       <w:noProof/>
                                       <w:webHidden/>
                                     </w:rPr>
-                                    <w:t>11</w:t>
+                                    <w:t>12</w:t>
                                   </w:r>
                                   <w:r>
                                     <w:rPr>
@@ -1881,7 +1881,7 @@
                                       <w:noProof/>
                                       <w:webHidden/>
                                     </w:rPr>
-                                    <w:t>12</w:t>
+                                    <w:t>13</w:t>
                                   </w:r>
                                   <w:r>
                                     <w:rPr>
@@ -1956,7 +1956,7 @@
                                       <w:noProof/>
                                       <w:webHidden/>
                                     </w:rPr>
-                                    <w:t>12</w:t>
+                                    <w:t>13</w:t>
                                   </w:r>
                                   <w:r>
                                     <w:rPr>
@@ -2914,7 +2914,7 @@
                                 <w:noProof/>
                                 <w:webHidden/>
                               </w:rPr>
-                              <w:t>5</w:t>
+                              <w:t>6</w:t>
                             </w:r>
                             <w:r>
                               <w:rPr>
@@ -2985,7 +2985,7 @@
                                 <w:noProof/>
                                 <w:webHidden/>
                               </w:rPr>
-                              <w:t>6</w:t>
+                              <w:t>7</w:t>
                             </w:r>
                             <w:r>
                               <w:rPr>
@@ -3060,7 +3060,7 @@
                                 <w:noProof/>
                                 <w:webHidden/>
                               </w:rPr>
-                              <w:t>6</w:t>
+                              <w:t>7</w:t>
                             </w:r>
                             <w:r>
                               <w:rPr>
@@ -3131,7 +3131,7 @@
                                 <w:noProof/>
                                 <w:webHidden/>
                               </w:rPr>
-                              <w:t>7</w:t>
+                              <w:t>8</w:t>
                             </w:r>
                             <w:r>
                               <w:rPr>
@@ -3202,7 +3202,7 @@
                                 <w:noProof/>
                                 <w:webHidden/>
                               </w:rPr>
-                              <w:t>7</w:t>
+                              <w:t>8</w:t>
                             </w:r>
                             <w:r>
                               <w:rPr>
@@ -3273,7 +3273,7 @@
                                 <w:noProof/>
                                 <w:webHidden/>
                               </w:rPr>
-                              <w:t>8</w:t>
+                              <w:t>9</w:t>
                             </w:r>
                             <w:r>
                               <w:rPr>
@@ -3344,7 +3344,7 @@
                                 <w:noProof/>
                                 <w:webHidden/>
                               </w:rPr>
-                              <w:t>9</w:t>
+                              <w:t>10</w:t>
                             </w:r>
                             <w:r>
                               <w:rPr>
@@ -3419,7 +3419,7 @@
                                 <w:noProof/>
                                 <w:webHidden/>
                               </w:rPr>
-                              <w:t>10</w:t>
+                              <w:t>11</w:t>
                             </w:r>
                             <w:r>
                               <w:rPr>
@@ -3490,7 +3490,7 @@
                                 <w:noProof/>
                                 <w:webHidden/>
                               </w:rPr>
-                              <w:t>10</w:t>
+                              <w:t>11</w:t>
                             </w:r>
                             <w:r>
                               <w:rPr>
@@ -3561,7 +3561,7 @@
                                 <w:noProof/>
                                 <w:webHidden/>
                               </w:rPr>
-                              <w:t>10</w:t>
+                              <w:t>11</w:t>
                             </w:r>
                             <w:r>
                               <w:rPr>
@@ -3632,7 +3632,7 @@
                                 <w:noProof/>
                                 <w:webHidden/>
                               </w:rPr>
-                              <w:t>10</w:t>
+                              <w:t>11</w:t>
                             </w:r>
                             <w:r>
                               <w:rPr>
@@ -3703,7 +3703,7 @@
                                 <w:noProof/>
                                 <w:webHidden/>
                               </w:rPr>
-                              <w:t>11</w:t>
+                              <w:t>12</w:t>
                             </w:r>
                             <w:r>
                               <w:rPr>
@@ -3774,7 +3774,7 @@
                                 <w:noProof/>
                                 <w:webHidden/>
                               </w:rPr>
-                              <w:t>11</w:t>
+                              <w:t>12</w:t>
                             </w:r>
                             <w:r>
                               <w:rPr>
@@ -3849,7 +3849,7 @@
                                 <w:noProof/>
                                 <w:webHidden/>
                               </w:rPr>
-                              <w:t>12</w:t>
+                              <w:t>13</w:t>
                             </w:r>
                             <w:r>
                               <w:rPr>
@@ -3924,7 +3924,7 @@
                                 <w:noProof/>
                                 <w:webHidden/>
                               </w:rPr>
-                              <w:t>12</w:t>
+                              <w:t>13</w:t>
                             </w:r>
                             <w:r>
                               <w:rPr>
@@ -4002,6 +4002,7 @@
     </w:p>
     <w:p>
       <w:pPr>
+        <w:spacing w:after="0"/>
         <w:rPr>
           <w:rFonts w:ascii="Andale Mono" w:hAnsi="Andale Mono"/>
           <w:b/>
@@ -4019,7 +4020,7 @@
           <w:rFonts w:ascii="Andale Mono" w:hAnsi="Andale Mono"/>
           <w:b/>
         </w:rPr>
-        <w:t>Spring</w:t>
+        <w:t>Fall</w:t>
       </w:r>
       <w:r>
         <w:rPr>
@@ -4155,11 +4156,19 @@
           <w:p>
             <w:pPr>
               <w:spacing w:after="0"/>
+              <w:jc w:val="left"/>
               <w:rPr>
                 <w:sz w:val="24"/>
                 <w:szCs w:val="24"/>
               </w:rPr>
             </w:pPr>
+            <w:r>
+              <w:rPr>
+                <w:sz w:val="24"/>
+                <w:szCs w:val="24"/>
+              </w:rPr>
+              <w:t xml:space="preserve">Dr. </w:t>
+            </w:r>
             <w:r>
               <w:rPr>
                 <w:sz w:val="24"/>
@@ -4180,7 +4189,13 @@
           </w:p>
           <w:p>
             <w:pPr>
+              <w:pStyle w:val="ListParagraph"/>
+              <w:numPr>
+                <w:ilvl w:val="0"/>
+                <w:numId w:val="26"/>
+              </w:numPr>
               <w:spacing w:after="0"/>
+              <w:jc w:val="left"/>
               <w:rPr>
                 <w:sz w:val="24"/>
                 <w:szCs w:val="24"/>
@@ -4191,12 +4206,46 @@
                 <w:sz w:val="24"/>
                 <w:szCs w:val="24"/>
               </w:rPr>
-              <w:t>I prefer messages to be sent through Canvas.</w:t>
+              <w:t>I prefer messages</w:t>
+            </w:r>
+            <w:r>
+              <w:rPr>
+                <w:sz w:val="24"/>
+                <w:szCs w:val="24"/>
+              </w:rPr>
+              <w:t xml:space="preserve"> to be</w:t>
+            </w:r>
+            <w:r>
+              <w:rPr>
+                <w:sz w:val="24"/>
+                <w:szCs w:val="24"/>
+              </w:rPr>
+              <w:t xml:space="preserve"> sent </w:t>
+            </w:r>
+            <w:r>
+              <w:rPr>
+                <w:sz w:val="24"/>
+                <w:szCs w:val="24"/>
+              </w:rPr>
+              <w:t>via</w:t>
+            </w:r>
+            <w:r>
+              <w:rPr>
+                <w:sz w:val="24"/>
+                <w:szCs w:val="24"/>
+              </w:rPr>
+              <w:t xml:space="preserve"> Canvas.</w:t>
             </w:r>
           </w:p>
           <w:p>
             <w:pPr>
+              <w:pStyle w:val="ListParagraph"/>
+              <w:numPr>
+                <w:ilvl w:val="0"/>
+                <w:numId w:val="26"/>
+              </w:numPr>
               <w:spacing w:after="0"/>
+              <w:jc w:val="left"/>
               <w:rPr>
                 <w:sz w:val="28"/>
                 <w:szCs w:val="28"/>
@@ -4204,39 +4253,51 @@
             </w:pPr>
             <w:r>
               <w:rPr>
-                <w:sz w:val="22"/>
-                <w:szCs w:val="28"/>
+                <w:sz w:val="24"/>
+                <w:szCs w:val="24"/>
               </w:rPr>
-              <w:t xml:space="preserve">Messages are checked </w:t>
-            </w:r>
-            <w:proofErr w:type="gramStart"/>
-            <w:r>
-              <w:rPr>
-                <w:sz w:val="22"/>
-                <w:szCs w:val="28"/>
-              </w:rPr>
-              <w:t>daily</w:t>
-            </w:r>
-            <w:proofErr w:type="gramEnd"/>
-            <w:r>
-              <w:rPr>
-                <w:sz w:val="22"/>
-                <w:szCs w:val="28"/>
-              </w:rPr>
-              <w:t xml:space="preserve"> and typical response time is within 24 hours, </w:t>
+              <w:t>T</w:t>
             </w:r>
             <w:r>
               <w:rPr>
-                <w:sz w:val="22"/>
-                <w:szCs w:val="28"/>
+                <w:sz w:val="24"/>
+                <w:szCs w:val="24"/>
+              </w:rPr>
+              <w:t xml:space="preserve">ypical response time is </w:t>
+            </w:r>
+            <w:r>
+              <w:rPr>
+                <w:sz w:val="24"/>
+                <w:szCs w:val="24"/>
+              </w:rPr>
+              <w:t>&lt;</w:t>
+            </w:r>
+            <w:r>
+              <w:rPr>
+                <w:sz w:val="24"/>
+                <w:szCs w:val="24"/>
+              </w:rPr>
+              <w:t xml:space="preserve">24 hours, </w:t>
+            </w:r>
+            <w:r>
+              <w:rPr>
+                <w:sz w:val="24"/>
+                <w:szCs w:val="24"/>
+              </w:rPr>
+              <w:br/>
+            </w:r>
+            <w:r>
+              <w:rPr>
+                <w:sz w:val="24"/>
+                <w:szCs w:val="24"/>
                 <w:u w:val="single"/>
               </w:rPr>
               <w:t>this excludes weekends and holidays</w:t>
             </w:r>
             <w:r>
               <w:rPr>
-                <w:sz w:val="22"/>
-                <w:szCs w:val="28"/>
+                <w:sz w:val="24"/>
+                <w:szCs w:val="24"/>
               </w:rPr>
               <w:t>.</w:t>
             </w:r>
@@ -4308,6 +4369,11 @@
           </w:tcPr>
           <w:p>
             <w:pPr>
+              <w:pStyle w:val="ListParagraph"/>
+              <w:numPr>
+                <w:ilvl w:val="0"/>
+                <w:numId w:val="24"/>
+              </w:numPr>
               <w:spacing w:after="0"/>
               <w:jc w:val="left"/>
               <w:rPr>
@@ -4320,15 +4386,25 @@
                 <w:sz w:val="24"/>
                 <w:szCs w:val="24"/>
               </w:rPr>
-              <w:t>Tues/</w:t>
+              <w:t>Mon 3-4:30pm (online)</w:t>
             </w:r>
             <w:r>
               <w:rPr>
                 <w:sz w:val="24"/>
                 <w:szCs w:val="24"/>
               </w:rPr>
-              <w:t>Wed</w:t>
+              <w:br/>
             </w:r>
+            <w:hyperlink r:id="rId9" w:history="1">
+              <w:r>
+                <w:rPr>
+                  <w:rStyle w:val="Hyperlink"/>
+                  <w:sz w:val="24"/>
+                  <w:szCs w:val="24"/>
+                </w:rPr>
+                <w:t>https://us02web.zoom.us/j/87800767498</w:t>
+              </w:r>
+            </w:hyperlink>
             <w:r>
               <w:rPr>
                 <w:sz w:val="24"/>
@@ -4336,70 +4412,45 @@
               </w:rPr>
               <w:t xml:space="preserve"> </w:t>
             </w:r>
+          </w:p>
+          <w:p>
+            <w:pPr>
+              <w:pStyle w:val="ListParagraph"/>
+              <w:numPr>
+                <w:ilvl w:val="0"/>
+                <w:numId w:val="24"/>
+              </w:numPr>
+              <w:spacing w:after="0"/>
+              <w:jc w:val="left"/>
+              <w:rPr>
+                <w:sz w:val="24"/>
+                <w:szCs w:val="24"/>
+              </w:rPr>
+            </w:pPr>
             <w:r>
               <w:rPr>
                 <w:sz w:val="24"/>
                 <w:szCs w:val="24"/>
               </w:rPr>
-              <w:t>9:30-11 AM</w:t>
+              <w:t>Wed/Thu 11am-12:15pm (in-person)</w:t>
             </w:r>
+          </w:p>
+          <w:p>
+            <w:pPr>
+              <w:pStyle w:val="ListParagraph"/>
+              <w:spacing w:after="0"/>
+              <w:jc w:val="left"/>
+              <w:rPr>
+                <w:sz w:val="24"/>
+                <w:szCs w:val="24"/>
+              </w:rPr>
+            </w:pPr>
             <w:r>
               <w:rPr>
                 <w:sz w:val="24"/>
                 <w:szCs w:val="24"/>
               </w:rPr>
-              <w:t xml:space="preserve"> and S</w:t>
-            </w:r>
-            <w:r>
-              <w:rPr>
-                <w:sz w:val="24"/>
-                <w:szCs w:val="24"/>
-              </w:rPr>
-              <w:t>at</w:t>
-            </w:r>
-            <w:r>
-              <w:rPr>
-                <w:sz w:val="24"/>
-                <w:szCs w:val="24"/>
-              </w:rPr>
-              <w:t xml:space="preserve"> 1</w:t>
-            </w:r>
-            <w:r>
-              <w:rPr>
-                <w:sz w:val="24"/>
-                <w:szCs w:val="24"/>
-              </w:rPr>
-              <w:t>1</w:t>
-            </w:r>
-            <w:r>
-              <w:rPr>
-                <w:sz w:val="24"/>
-                <w:szCs w:val="24"/>
-              </w:rPr>
-              <w:t xml:space="preserve">-noon via </w:t>
-            </w:r>
-            <w:proofErr w:type="gramStart"/>
-            <w:r>
-              <w:rPr>
-                <w:sz w:val="24"/>
-                <w:szCs w:val="24"/>
-              </w:rPr>
-              <w:t>zoom;  or</w:t>
-            </w:r>
-            <w:proofErr w:type="gramEnd"/>
-            <w:r>
-              <w:rPr>
-                <w:sz w:val="24"/>
-                <w:szCs w:val="24"/>
-              </w:rPr>
-              <w:t xml:space="preserve"> by appt.</w:t>
-            </w:r>
-            <w:r>
-              <w:rPr>
-                <w:sz w:val="24"/>
-                <w:szCs w:val="24"/>
-              </w:rPr>
-              <w:t xml:space="preserve"> </w:t>
+              <w:t>Crystal’s Office: 2813</w:t>
             </w:r>
           </w:p>
         </w:tc>
@@ -4476,21 +4527,22 @@
                 <w:sz w:val="24"/>
                 <w:szCs w:val="24"/>
               </w:rPr>
-              <w:t>Section #</w:t>
+              <w:t>Online Material +</w:t>
             </w:r>
             <w:r>
               <w:rPr>
                 <w:sz w:val="24"/>
                 <w:szCs w:val="24"/>
               </w:rPr>
-              <w:t>38671</w:t>
+              <w:t xml:space="preserve"> </w:t>
             </w:r>
             <w:r>
               <w:rPr>
                 <w:sz w:val="24"/>
                 <w:szCs w:val="24"/>
               </w:rPr>
-              <w:t xml:space="preserve"> - M/W</w:t>
+              <w:br/>
+              <w:t>T/Th</w:t>
             </w:r>
             <w:r>
               <w:rPr>
@@ -4518,21 +4570,28 @@
                 <w:sz w:val="24"/>
                 <w:szCs w:val="24"/>
               </w:rPr>
-              <w:br/>
+              <w:t xml:space="preserve"> in c</w:t>
             </w:r>
             <w:r>
               <w:rPr>
                 <w:sz w:val="24"/>
                 <w:szCs w:val="24"/>
               </w:rPr>
-              <w:t xml:space="preserve">                               </w:t>
+              <w:t xml:space="preserve">omputer </w:t>
             </w:r>
             <w:r>
               <w:rPr>
                 <w:sz w:val="24"/>
                 <w:szCs w:val="24"/>
               </w:rPr>
-              <w:t xml:space="preserve">Computer Lab </w:t>
+              <w:t>l</w:t>
+            </w:r>
+            <w:r>
+              <w:rPr>
+                <w:sz w:val="24"/>
+                <w:szCs w:val="24"/>
+              </w:rPr>
+              <w:t xml:space="preserve">ab </w:t>
             </w:r>
             <w:r>
               <w:rPr>
@@ -4542,23 +4601,6 @@
               <w:t>1308</w:t>
             </w:r>
           </w:p>
-          <w:p>
-            <w:pPr>
-              <w:spacing w:after="0"/>
-              <w:jc w:val="left"/>
-              <w:rPr>
-                <w:sz w:val="24"/>
-                <w:szCs w:val="24"/>
-              </w:rPr>
-            </w:pPr>
-            <w:r>
-              <w:rPr>
-                <w:sz w:val="24"/>
-                <w:szCs w:val="24"/>
-              </w:rPr>
-              <w:t>Section #38668 - Online</w:t>
-            </w:r>
-          </w:p>
         </w:tc>
       </w:tr>
     </w:tbl>
@@ -4571,16 +4613,14 @@
           <w:szCs w:val="28"/>
         </w:rPr>
       </w:pPr>
-    </w:p>
-    <w:p>
-      <w:pPr>
-        <w:spacing w:line="240" w:lineRule="auto"/>
+      <w:r>
         <w:rPr>
           <w:b/>
           <w:sz w:val="32"/>
           <w:szCs w:val="28"/>
         </w:rPr>
-      </w:pPr>
+        <w:br/>
+      </w:r>
       <w:r>
         <w:rPr>
           <w:b/>
@@ -4662,7 +4702,21 @@
         <w:rPr>
           <w:sz w:val="28"/>
         </w:rPr>
-        <w:t xml:space="preserve">This course will explore common computational problem-solving techniques useful to computer scientists, but also to anyone who has large data sets, repetitive processes or other needs for computation. Topics </w:t>
+        <w:t xml:space="preserve">This course will explore common computational problem-solving techniques useful to computer scientists, but also to anyone who has large data sets, repetitive </w:t>
+      </w:r>
+      <w:proofErr w:type="gramStart"/>
+      <w:r>
+        <w:rPr>
+          <w:sz w:val="28"/>
+        </w:rPr>
+        <w:t>processes</w:t>
+      </w:r>
+      <w:proofErr w:type="gramEnd"/>
+      <w:r>
+        <w:rPr>
+          <w:sz w:val="28"/>
+        </w:rPr>
+        <w:t xml:space="preserve"> or other needs for computation. Topics </w:t>
       </w:r>
       <w:proofErr w:type="gramStart"/>
       <w:r>
@@ -4990,7 +5044,6 @@
       <w:tblGrid>
         <w:gridCol w:w="1274"/>
         <w:gridCol w:w="4332"/>
-        <w:gridCol w:w="1937"/>
       </w:tblGrid>
       <w:tr>
         <w:trPr>
@@ -5061,53 +5114,6 @@
                 <w:szCs w:val="28"/>
               </w:rPr>
               <w:t>Chapter 1: Introduction to Java</w:t>
-            </w:r>
-            <w:r>
-              <w:rPr>
-                <w:rFonts w:eastAsia="Times New Roman" w:cs="Times New Roman"/>
-                <w:sz w:val="22"/>
-                <w:szCs w:val="28"/>
-              </w:rPr>
-              <w:br/>
-            </w:r>
-            <w:r>
-              <w:rPr>
-                <w:rFonts w:eastAsia="Times New Roman" w:cs="Times New Roman"/>
-                <w:sz w:val="22"/>
-                <w:szCs w:val="28"/>
-              </w:rPr>
-              <w:t>Chapter 2: Primitive Data and Definite Loops</w:t>
-            </w:r>
-          </w:p>
-        </w:tc>
-        <w:tc>
-          <w:tcPr>
-            <w:tcW w:w="0" w:type="auto"/>
-            <w:tcBorders>
-              <w:top w:val="outset" w:sz="6" w:space="0" w:color="auto"/>
-              <w:left w:val="outset" w:sz="6" w:space="0" w:color="auto"/>
-              <w:bottom w:val="outset" w:sz="6" w:space="0" w:color="auto"/>
-              <w:right w:val="outset" w:sz="6" w:space="0" w:color="auto"/>
-            </w:tcBorders>
-          </w:tcPr>
-          <w:p>
-            <w:pPr>
-              <w:spacing w:after="0" w:line="240" w:lineRule="auto"/>
-              <w:contextualSpacing/>
-              <w:jc w:val="left"/>
-              <w:rPr>
-                <w:rFonts w:eastAsia="Times New Roman" w:cs="Times New Roman"/>
-                <w:sz w:val="22"/>
-                <w:szCs w:val="28"/>
-              </w:rPr>
-            </w:pPr>
-            <w:r>
-              <w:rPr>
-                <w:rFonts w:eastAsia="Times New Roman" w:cs="Times New Roman"/>
-                <w:sz w:val="22"/>
-                <w:szCs w:val="28"/>
-              </w:rPr>
-              <w:t>Long Homework #0</w:t>
             </w:r>
           </w:p>
         </w:tc>
@@ -5181,61 +5187,6 @@
                 <w:szCs w:val="28"/>
               </w:rPr>
               <w:t>Chapter 2: Primitive Data and Definite Loops</w:t>
-            </w:r>
-            <w:r>
-              <w:rPr>
-                <w:rFonts w:eastAsia="Times New Roman" w:cs="Times New Roman"/>
-                <w:sz w:val="22"/>
-                <w:szCs w:val="28"/>
-              </w:rPr>
-              <w:br/>
-            </w:r>
-            <w:r>
-              <w:rPr>
-                <w:rFonts w:eastAsia="Times New Roman" w:cs="Times New Roman"/>
-                <w:sz w:val="22"/>
-                <w:szCs w:val="28"/>
-              </w:rPr>
-              <w:t>Chapter 3: Parameters and Objects</w:t>
-            </w:r>
-            <w:r>
-              <w:rPr>
-                <w:rFonts w:eastAsia="Times New Roman" w:cs="Times New Roman"/>
-                <w:sz w:val="22"/>
-                <w:szCs w:val="28"/>
-              </w:rPr>
-              <w:t xml:space="preserve"> </w:t>
-            </w:r>
-          </w:p>
-        </w:tc>
-        <w:tc>
-          <w:tcPr>
-            <w:tcW w:w="0" w:type="auto"/>
-            <w:tcBorders>
-              <w:top w:val="outset" w:sz="6" w:space="0" w:color="auto"/>
-              <w:left w:val="outset" w:sz="6" w:space="0" w:color="auto"/>
-              <w:bottom w:val="outset" w:sz="6" w:space="0" w:color="auto"/>
-              <w:right w:val="outset" w:sz="6" w:space="0" w:color="auto"/>
-            </w:tcBorders>
-          </w:tcPr>
-          <w:p>
-            <w:pPr>
-              <w:spacing w:after="0" w:line="240" w:lineRule="auto"/>
-              <w:contextualSpacing/>
-              <w:jc w:val="left"/>
-              <w:rPr>
-                <w:rFonts w:eastAsia="Times New Roman" w:cs="Times New Roman"/>
-                <w:sz w:val="22"/>
-                <w:szCs w:val="28"/>
-              </w:rPr>
-            </w:pPr>
-            <w:r>
-              <w:rPr>
-                <w:rFonts w:eastAsia="Times New Roman" w:cs="Times New Roman"/>
-                <w:sz w:val="22"/>
-                <w:szCs w:val="28"/>
-              </w:rPr>
-              <w:t>Long Homework #1</w:t>
             </w:r>
           </w:p>
         </w:tc>
@@ -5315,38 +5266,23 @@
                 <w:sz w:val="22"/>
                 <w:szCs w:val="28"/>
               </w:rPr>
-              <w:t>Chapter 4: Conditional Execution</w:t>
+              <w:t xml:space="preserve">Chapter 3: Parameters and Objects </w:t>
             </w:r>
-          </w:p>
-        </w:tc>
-        <w:tc>
-          <w:tcPr>
-            <w:tcW w:w="0" w:type="auto"/>
-            <w:tcBorders>
-              <w:top w:val="outset" w:sz="6" w:space="0" w:color="auto"/>
-              <w:left w:val="outset" w:sz="6" w:space="0" w:color="auto"/>
-              <w:bottom w:val="outset" w:sz="6" w:space="0" w:color="auto"/>
-              <w:right w:val="outset" w:sz="6" w:space="0" w:color="auto"/>
-            </w:tcBorders>
-          </w:tcPr>
-          <w:p>
-            <w:pPr>
-              <w:spacing w:after="0" w:line="240" w:lineRule="auto"/>
-              <w:contextualSpacing/>
-              <w:jc w:val="left"/>
-              <w:rPr>
-                <w:rFonts w:eastAsia="Times New Roman" w:cs="Times New Roman"/>
-                <w:sz w:val="22"/>
-                <w:szCs w:val="28"/>
-              </w:rPr>
-            </w:pPr>
             <w:r>
               <w:rPr>
                 <w:rFonts w:eastAsia="Times New Roman" w:cs="Times New Roman"/>
                 <w:sz w:val="22"/>
                 <w:szCs w:val="28"/>
               </w:rPr>
-              <w:t>Exam #1</w:t>
+              <w:br/>
+            </w:r>
+            <w:r>
+              <w:rPr>
+                <w:rFonts w:eastAsia="Times New Roman" w:cs="Times New Roman"/>
+                <w:sz w:val="22"/>
+                <w:szCs w:val="28"/>
+              </w:rPr>
+              <w:t>Chapter 4: Conditional Execution</w:t>
             </w:r>
           </w:p>
         </w:tc>
@@ -5427,61 +5363,6 @@
               </w:rPr>
               <w:t>Chapter 4: Conditional Execution</w:t>
             </w:r>
-            <w:r>
-              <w:rPr>
-                <w:rFonts w:eastAsia="Times New Roman" w:cs="Times New Roman"/>
-                <w:sz w:val="22"/>
-                <w:szCs w:val="28"/>
-              </w:rPr>
-              <w:br/>
-            </w:r>
-            <w:r>
-              <w:rPr>
-                <w:rFonts w:eastAsia="Times New Roman" w:cs="Times New Roman"/>
-                <w:sz w:val="22"/>
-                <w:szCs w:val="28"/>
-              </w:rPr>
-              <w:t>Chapter 5: Program Logic and Indefinite Loops</w:t>
-            </w:r>
-          </w:p>
-        </w:tc>
-        <w:tc>
-          <w:tcPr>
-            <w:tcW w:w="0" w:type="auto"/>
-            <w:tcBorders>
-              <w:top w:val="outset" w:sz="6" w:space="0" w:color="auto"/>
-              <w:left w:val="outset" w:sz="6" w:space="0" w:color="auto"/>
-              <w:bottom w:val="outset" w:sz="6" w:space="0" w:color="auto"/>
-              <w:right w:val="outset" w:sz="6" w:space="0" w:color="auto"/>
-            </w:tcBorders>
-          </w:tcPr>
-          <w:p>
-            <w:pPr>
-              <w:spacing w:after="0" w:line="240" w:lineRule="auto"/>
-              <w:contextualSpacing/>
-              <w:jc w:val="left"/>
-              <w:rPr>
-                <w:rFonts w:eastAsia="Times New Roman" w:cs="Times New Roman"/>
-                <w:sz w:val="22"/>
-                <w:szCs w:val="28"/>
-              </w:rPr>
-            </w:pPr>
-            <w:r>
-              <w:rPr>
-                <w:rFonts w:eastAsia="Times New Roman" w:cs="Times New Roman"/>
-                <w:sz w:val="22"/>
-                <w:szCs w:val="28"/>
-              </w:rPr>
-              <w:t>Long Homework #</w:t>
-            </w:r>
-            <w:r>
-              <w:rPr>
-                <w:rFonts w:eastAsia="Times New Roman" w:cs="Times New Roman"/>
-                <w:sz w:val="22"/>
-                <w:szCs w:val="28"/>
-              </w:rPr>
-              <w:t>2</w:t>
-            </w:r>
           </w:p>
         </w:tc>
       </w:tr>
@@ -5519,15 +5400,7 @@
                 <w:sz w:val="22"/>
                 <w:szCs w:val="28"/>
               </w:rPr>
-              <w:t xml:space="preserve">Week </w:t>
-            </w:r>
-            <w:r>
-              <w:rPr>
-                <w:rFonts w:eastAsia="Times New Roman" w:cs="Times New Roman"/>
-                <w:sz w:val="22"/>
-                <w:szCs w:val="28"/>
-              </w:rPr>
-              <w:t>5</w:t>
+              <w:t>Week 5</w:t>
             </w:r>
           </w:p>
         </w:tc>
@@ -5567,29 +5440,6 @@
             </w:r>
           </w:p>
         </w:tc>
-        <w:tc>
-          <w:tcPr>
-            <w:tcW w:w="0" w:type="auto"/>
-            <w:tcBorders>
-              <w:top w:val="outset" w:sz="6" w:space="0" w:color="auto"/>
-              <w:left w:val="outset" w:sz="6" w:space="0" w:color="auto"/>
-              <w:bottom w:val="outset" w:sz="6" w:space="0" w:color="auto"/>
-              <w:right w:val="outset" w:sz="6" w:space="0" w:color="auto"/>
-            </w:tcBorders>
-          </w:tcPr>
-          <w:p>
-            <w:pPr>
-              <w:spacing w:after="0" w:line="240" w:lineRule="auto"/>
-              <w:contextualSpacing/>
-              <w:jc w:val="left"/>
-              <w:rPr>
-                <w:rFonts w:eastAsia="Times New Roman" w:cs="Times New Roman"/>
-                <w:sz w:val="22"/>
-                <w:szCs w:val="28"/>
-              </w:rPr>
-            </w:pPr>
-          </w:p>
-        </w:tc>
       </w:tr>
       <w:tr>
         <w:trPr>
@@ -5606,7 +5456,6 @@
             </w:tcBorders>
             <w:shd w:val="clear" w:color="auto" w:fill="auto"/>
             <w:vAlign w:val="center"/>
-            <w:hideMark/>
           </w:tcPr>
           <w:p>
             <w:pPr>
@@ -5625,15 +5474,7 @@
                 <w:sz w:val="22"/>
                 <w:szCs w:val="28"/>
               </w:rPr>
-              <w:t xml:space="preserve">Week </w:t>
-            </w:r>
-            <w:r>
-              <w:rPr>
-                <w:rFonts w:eastAsia="Times New Roman" w:cs="Times New Roman"/>
-                <w:sz w:val="22"/>
-                <w:szCs w:val="28"/>
-              </w:rPr>
-              <w:t>6</w:t>
+              <w:t>Week 6</w:t>
             </w:r>
           </w:p>
         </w:tc>
@@ -5648,7 +5489,6 @@
             </w:tcBorders>
             <w:shd w:val="clear" w:color="auto" w:fill="auto"/>
             <w:vAlign w:val="center"/>
-            <w:hideMark/>
           </w:tcPr>
           <w:p>
             <w:pPr>
@@ -5667,38 +5507,7 @@
                 <w:sz w:val="22"/>
                 <w:szCs w:val="28"/>
               </w:rPr>
-              <w:t>Chapter 6: File Processing</w:t>
-            </w:r>
-          </w:p>
-        </w:tc>
-        <w:tc>
-          <w:tcPr>
-            <w:tcW w:w="0" w:type="auto"/>
-            <w:tcBorders>
-              <w:top w:val="outset" w:sz="6" w:space="0" w:color="auto"/>
-              <w:left w:val="outset" w:sz="6" w:space="0" w:color="auto"/>
-              <w:bottom w:val="outset" w:sz="6" w:space="0" w:color="auto"/>
-              <w:right w:val="outset" w:sz="6" w:space="0" w:color="auto"/>
-            </w:tcBorders>
-          </w:tcPr>
-          <w:p>
-            <w:pPr>
-              <w:spacing w:after="0" w:line="240" w:lineRule="auto"/>
-              <w:contextualSpacing/>
-              <w:jc w:val="left"/>
-              <w:rPr>
-                <w:rFonts w:eastAsia="Times New Roman" w:cs="Times New Roman"/>
-                <w:sz w:val="22"/>
-                <w:szCs w:val="28"/>
-              </w:rPr>
-            </w:pPr>
-            <w:r>
-              <w:rPr>
-                <w:rFonts w:eastAsia="Times New Roman" w:cs="Times New Roman"/>
-                <w:sz w:val="22"/>
-                <w:szCs w:val="28"/>
-              </w:rPr>
-              <w:t>Exam #2</w:t>
+              <w:t>Chapters 1-5, Midterm Exam</w:t>
             </w:r>
           </w:p>
         </w:tc>
@@ -5779,46 +5588,7 @@
                 <w:sz w:val="22"/>
                 <w:szCs w:val="28"/>
               </w:rPr>
-              <w:t>Chapter 7: Arrays</w:t>
-            </w:r>
-          </w:p>
-        </w:tc>
-        <w:tc>
-          <w:tcPr>
-            <w:tcW w:w="0" w:type="auto"/>
-            <w:tcBorders>
-              <w:top w:val="outset" w:sz="6" w:space="0" w:color="auto"/>
-              <w:left w:val="outset" w:sz="6" w:space="0" w:color="auto"/>
-              <w:bottom w:val="outset" w:sz="6" w:space="0" w:color="auto"/>
-              <w:right w:val="outset" w:sz="6" w:space="0" w:color="auto"/>
-            </w:tcBorders>
-          </w:tcPr>
-          <w:p>
-            <w:pPr>
-              <w:spacing w:after="0" w:line="240" w:lineRule="auto"/>
-              <w:contextualSpacing/>
-              <w:jc w:val="left"/>
-              <w:rPr>
-                <w:rFonts w:eastAsia="Times New Roman" w:cs="Times New Roman"/>
-                <w:sz w:val="22"/>
-                <w:szCs w:val="28"/>
-              </w:rPr>
-            </w:pPr>
-            <w:r>
-              <w:rPr>
-                <w:rFonts w:eastAsia="Times New Roman" w:cs="Times New Roman"/>
-                <w:sz w:val="22"/>
-                <w:szCs w:val="28"/>
-              </w:rPr>
-              <w:t>Long Homework #</w:t>
-            </w:r>
-            <w:r>
-              <w:rPr>
-                <w:rFonts w:eastAsia="Times New Roman" w:cs="Times New Roman"/>
-                <w:sz w:val="22"/>
-                <w:szCs w:val="28"/>
-              </w:rPr>
-              <w:t>3</w:t>
+              <w:t>Chapter 6: File Processing</w:t>
             </w:r>
           </w:p>
         </w:tc>
@@ -5899,38 +5669,7 @@
                 <w:sz w:val="22"/>
                 <w:szCs w:val="28"/>
               </w:rPr>
-              <w:t>Chapter 8: Classes</w:t>
-            </w:r>
-          </w:p>
-        </w:tc>
-        <w:tc>
-          <w:tcPr>
-            <w:tcW w:w="0" w:type="auto"/>
-            <w:tcBorders>
-              <w:top w:val="outset" w:sz="6" w:space="0" w:color="auto"/>
-              <w:left w:val="outset" w:sz="6" w:space="0" w:color="auto"/>
-              <w:bottom w:val="outset" w:sz="6" w:space="0" w:color="auto"/>
-              <w:right w:val="outset" w:sz="6" w:space="0" w:color="auto"/>
-            </w:tcBorders>
-          </w:tcPr>
-          <w:p>
-            <w:pPr>
-              <w:spacing w:after="0" w:line="240" w:lineRule="auto"/>
-              <w:contextualSpacing/>
-              <w:jc w:val="left"/>
-              <w:rPr>
-                <w:rFonts w:eastAsia="Times New Roman" w:cs="Times New Roman"/>
-                <w:sz w:val="22"/>
-                <w:szCs w:val="28"/>
-              </w:rPr>
-            </w:pPr>
-            <w:r>
-              <w:rPr>
-                <w:rFonts w:eastAsia="Times New Roman" w:cs="Times New Roman"/>
-                <w:sz w:val="22"/>
-                <w:szCs w:val="28"/>
-              </w:rPr>
-              <w:t>Exam #3</w:t>
+              <w:t>Chapter 7: Arrays</w:t>
             </w:r>
           </w:p>
         </w:tc>
@@ -6011,6 +5750,87 @@
                 <w:sz w:val="22"/>
                 <w:szCs w:val="28"/>
               </w:rPr>
+              <w:t>Chapter 8: Classes</w:t>
+            </w:r>
+          </w:p>
+        </w:tc>
+      </w:tr>
+      <w:tr>
+        <w:trPr>
+          <w:jc w:val="center"/>
+        </w:trPr>
+        <w:tc>
+          <w:tcPr>
+            <w:tcW w:w="0" w:type="auto"/>
+            <w:tcBorders>
+              <w:top w:val="outset" w:sz="6" w:space="0" w:color="auto"/>
+              <w:left w:val="outset" w:sz="6" w:space="0" w:color="auto"/>
+              <w:bottom w:val="outset" w:sz="6" w:space="0" w:color="auto"/>
+              <w:right w:val="outset" w:sz="6" w:space="0" w:color="auto"/>
+            </w:tcBorders>
+            <w:shd w:val="clear" w:color="auto" w:fill="auto"/>
+            <w:vAlign w:val="center"/>
+            <w:hideMark/>
+          </w:tcPr>
+          <w:p>
+            <w:pPr>
+              <w:spacing w:after="0" w:line="240" w:lineRule="auto"/>
+              <w:contextualSpacing/>
+              <w:jc w:val="left"/>
+              <w:rPr>
+                <w:rFonts w:eastAsia="Times New Roman" w:cs="Times New Roman"/>
+                <w:sz w:val="22"/>
+                <w:szCs w:val="28"/>
+              </w:rPr>
+            </w:pPr>
+            <w:r>
+              <w:rPr>
+                <w:rFonts w:eastAsia="Times New Roman" w:cs="Times New Roman"/>
+                <w:sz w:val="22"/>
+                <w:szCs w:val="28"/>
+              </w:rPr>
+              <w:t xml:space="preserve">Week </w:t>
+            </w:r>
+            <w:r>
+              <w:rPr>
+                <w:rFonts w:eastAsia="Times New Roman" w:cs="Times New Roman"/>
+                <w:sz w:val="22"/>
+                <w:szCs w:val="28"/>
+              </w:rPr>
+              <w:t>10</w:t>
+            </w:r>
+          </w:p>
+        </w:tc>
+        <w:tc>
+          <w:tcPr>
+            <w:tcW w:w="0" w:type="auto"/>
+            <w:tcBorders>
+              <w:top w:val="outset" w:sz="6" w:space="0" w:color="auto"/>
+              <w:left w:val="outset" w:sz="6" w:space="0" w:color="auto"/>
+              <w:bottom w:val="outset" w:sz="6" w:space="0" w:color="auto"/>
+              <w:right w:val="outset" w:sz="6" w:space="0" w:color="auto"/>
+            </w:tcBorders>
+            <w:shd w:val="clear" w:color="auto" w:fill="auto"/>
+            <w:vAlign w:val="center"/>
+            <w:hideMark/>
+          </w:tcPr>
+          <w:p>
+            <w:pPr>
+              <w:spacing w:after="0" w:line="240" w:lineRule="auto"/>
+              <w:contextualSpacing/>
+              <w:jc w:val="left"/>
+              <w:rPr>
+                <w:rFonts w:eastAsia="Times New Roman" w:cs="Times New Roman"/>
+                <w:sz w:val="22"/>
+                <w:szCs w:val="28"/>
+              </w:rPr>
+            </w:pPr>
+            <w:r>
+              <w:rPr>
+                <w:rFonts w:eastAsia="Times New Roman" w:cs="Times New Roman"/>
+                <w:sz w:val="22"/>
+                <w:szCs w:val="28"/>
+              </w:rPr>
               <w:t>Chapter 9: Inheritance and Interfaces</w:t>
             </w:r>
             <w:r>
@@ -6047,29 +5867,6 @@
               <w:t>s</w:t>
             </w:r>
             <w:proofErr w:type="spellEnd"/>
-          </w:p>
-        </w:tc>
-        <w:tc>
-          <w:tcPr>
-            <w:tcW w:w="0" w:type="auto"/>
-            <w:tcBorders>
-              <w:top w:val="outset" w:sz="6" w:space="0" w:color="auto"/>
-              <w:left w:val="outset" w:sz="6" w:space="0" w:color="auto"/>
-              <w:bottom w:val="outset" w:sz="6" w:space="0" w:color="auto"/>
-              <w:right w:val="outset" w:sz="6" w:space="0" w:color="auto"/>
-            </w:tcBorders>
-          </w:tcPr>
-          <w:p>
-            <w:pPr>
-              <w:spacing w:after="0" w:line="240" w:lineRule="auto"/>
-              <w:contextualSpacing/>
-              <w:jc w:val="left"/>
-              <w:rPr>
-                <w:rFonts w:eastAsia="Times New Roman" w:cs="Times New Roman"/>
-                <w:sz w:val="22"/>
-                <w:szCs w:val="28"/>
-              </w:rPr>
-            </w:pPr>
           </w:p>
         </w:tc>
       </w:tr>
@@ -6115,7 +5912,7 @@
                 <w:sz w:val="22"/>
                 <w:szCs w:val="28"/>
               </w:rPr>
-              <w:t>0</w:t>
+              <w:t>1</w:t>
             </w:r>
           </w:p>
         </w:tc>
@@ -6149,46 +5946,7 @@
                 <w:sz w:val="22"/>
                 <w:szCs w:val="28"/>
               </w:rPr>
-              <w:t xml:space="preserve">Chapters 1-10, </w:t>
-            </w:r>
-            <w:r>
-              <w:rPr>
-                <w:rFonts w:eastAsia="Times New Roman" w:cs="Times New Roman"/>
-                <w:sz w:val="22"/>
-                <w:szCs w:val="28"/>
-              </w:rPr>
-              <w:t>ACM Graphics</w:t>
-            </w:r>
-          </w:p>
-        </w:tc>
-        <w:tc>
-          <w:tcPr>
-            <w:tcW w:w="0" w:type="auto"/>
-            <w:tcBorders>
-              <w:top w:val="outset" w:sz="6" w:space="0" w:color="auto"/>
-              <w:left w:val="outset" w:sz="6" w:space="0" w:color="auto"/>
-              <w:bottom w:val="outset" w:sz="6" w:space="0" w:color="auto"/>
-              <w:right w:val="outset" w:sz="6" w:space="0" w:color="auto"/>
-            </w:tcBorders>
-          </w:tcPr>
-          <w:p>
-            <w:pPr>
-              <w:spacing w:after="0" w:line="240" w:lineRule="auto"/>
-              <w:contextualSpacing/>
-              <w:jc w:val="left"/>
-              <w:rPr>
-                <w:rFonts w:eastAsia="Times New Roman" w:cs="Times New Roman"/>
-                <w:sz w:val="22"/>
-                <w:szCs w:val="28"/>
-              </w:rPr>
-            </w:pPr>
-            <w:r>
-              <w:rPr>
-                <w:rFonts w:eastAsia="Times New Roman" w:cs="Times New Roman"/>
-                <w:sz w:val="22"/>
-                <w:szCs w:val="28"/>
-              </w:rPr>
-              <w:t>Long Homework #4</w:t>
+              <w:t>Chapters 1-10, ACM Graphics</w:t>
             </w:r>
           </w:p>
         </w:tc>
@@ -6220,7 +5978,7 @@
                 <w:szCs w:val="28"/>
               </w:rPr>
             </w:pPr>
-            <w:hyperlink r:id="rId9" w:history="1">
+            <w:hyperlink r:id="rId10" w:history="1">
               <w:r>
                 <w:rPr>
                   <w:rStyle w:val="Hyperlink"/>
@@ -6261,52 +6019,7 @@
                 <w:rFonts w:ascii="Libre Franklin" w:hAnsi="Libre Franklin"/>
                 <w:shd w:val="clear" w:color="auto" w:fill="FAFAFA"/>
               </w:rPr>
-              <w:t>Wednesday</w:t>
-            </w:r>
-            <w:r>
-              <w:rPr>
-                <w:rFonts w:ascii="Libre Franklin" w:hAnsi="Libre Franklin"/>
-                <w:shd w:val="clear" w:color="auto" w:fill="FAFAFA"/>
-              </w:rPr>
-              <w:t>, June 1</w:t>
-            </w:r>
-            <w:r>
-              <w:rPr>
-                <w:rFonts w:ascii="Libre Franklin" w:hAnsi="Libre Franklin"/>
-                <w:shd w:val="clear" w:color="auto" w:fill="FAFAFA"/>
-              </w:rPr>
-              <w:t>5</w:t>
-            </w:r>
-          </w:p>
-        </w:tc>
-        <w:tc>
-          <w:tcPr>
-            <w:tcW w:w="0" w:type="auto"/>
-            <w:tcBorders>
-              <w:top w:val="outset" w:sz="6" w:space="0" w:color="auto"/>
-              <w:left w:val="outset" w:sz="6" w:space="0" w:color="auto"/>
-              <w:bottom w:val="outset" w:sz="6" w:space="0" w:color="auto"/>
-              <w:right w:val="outset" w:sz="6" w:space="0" w:color="auto"/>
-            </w:tcBorders>
-          </w:tcPr>
-          <w:p>
-            <w:pPr>
-              <w:spacing w:after="0" w:line="240" w:lineRule="auto"/>
-              <w:contextualSpacing/>
-              <w:jc w:val="left"/>
-              <w:rPr>
-                <w:rFonts w:eastAsia="Times New Roman" w:cs="Times New Roman"/>
-                <w:sz w:val="22"/>
-                <w:szCs w:val="28"/>
-              </w:rPr>
-            </w:pPr>
-            <w:r>
-              <w:rPr>
-                <w:rFonts w:eastAsia="Times New Roman" w:cs="Times New Roman"/>
-                <w:sz w:val="22"/>
-                <w:szCs w:val="28"/>
-              </w:rPr>
-              <w:t>Exam #4</w:t>
+              <w:t>Final Exam</w:t>
             </w:r>
           </w:p>
         </w:tc>
@@ -6327,22 +6040,24 @@
           <w:szCs w:val="24"/>
         </w:rPr>
       </w:pPr>
-    </w:p>
-    <w:p>
-      <w:pPr>
-        <w:rPr>
-          <w:sz w:val="24"/>
-          <w:szCs w:val="24"/>
-        </w:rPr>
-      </w:pPr>
-    </w:p>
-    <w:p>
-      <w:pPr>
-        <w:rPr>
-          <w:sz w:val="24"/>
-          <w:szCs w:val="24"/>
-        </w:rPr>
-      </w:pPr>
+      <w:r>
+        <w:rPr>
+          <w:b/>
+          <w:bCs/>
+          <w:color w:val="1F4E79" w:themeColor="accent5" w:themeShade="80"/>
+          <w:sz w:val="28"/>
+          <w:szCs w:val="28"/>
+        </w:rPr>
+        <w:t>The course is a HYBRID course</w:t>
+      </w:r>
+      <w:r>
+        <w:rPr>
+          <w:color w:val="1F4E79" w:themeColor="accent5" w:themeShade="80"/>
+          <w:sz w:val="28"/>
+          <w:szCs w:val="28"/>
+        </w:rPr>
+        <w:t xml:space="preserve"> meaning that we will have in-person as well as online course material. Students are expected to attend in-person activities as this is NOT a fully online course.</w:t>
+      </w:r>
     </w:p>
     <w:p>
       <w:pPr>
@@ -6644,7 +6359,7 @@
           <w:szCs w:val="28"/>
         </w:rPr>
       </w:pPr>
-      <w:hyperlink r:id="rId10" w:history="1">
+      <w:hyperlink r:id="rId11" w:history="1">
         <w:proofErr w:type="spellStart"/>
         <w:r>
           <w:rPr>
@@ -6869,7 +6584,7 @@
         </w:rPr>
         <w:t xml:space="preserve">e-Learning at </w:t>
       </w:r>
-      <w:hyperlink r:id="rId11" w:history="1">
+      <w:hyperlink r:id="rId12" w:history="1">
         <w:r>
           <w:rPr>
             <w:rStyle w:val="Hyperlink"/>
@@ -6886,7 +6601,7 @@
         </w:rPr>
         <w:t xml:space="preserve">, (206) 546-6966, visit Building 1200, or </w:t>
       </w:r>
-      <w:hyperlink r:id="rId12" w:history="1">
+      <w:hyperlink r:id="rId13" w:history="1">
         <w:r>
           <w:rPr>
             <w:rStyle w:val="Hyperlink"/>
@@ -6911,7 +6626,7 @@
         </w:rPr>
         <w:t xml:space="preserve"> basic computing support is also available on campus at the </w:t>
       </w:r>
-      <w:hyperlink r:id="rId13" w:history="1">
+      <w:hyperlink r:id="rId14" w:history="1">
         <w:r>
           <w:rPr>
             <w:rStyle w:val="Hyperlink"/>
@@ -6958,7 +6673,7 @@
         </w:rPr>
         <w:t xml:space="preserve"> </w:t>
       </w:r>
-      <w:hyperlink r:id="rId14" w:history="1">
+      <w:hyperlink r:id="rId15" w:history="1">
         <w:r>
           <w:rPr>
             <w:rStyle w:val="Hyperlink"/>
@@ -7068,20 +6783,44 @@
         </w:rPr>
         <w:t xml:space="preserve"> (daily practice assignments that are graded mostly for completion), </w:t>
       </w:r>
+      <w:bookmarkStart w:id="106" w:name="_Hlk115258857"/>
       <w:r>
         <w:rPr>
           <w:b/>
-          <w:sz w:val="28"/>
-          <w:szCs w:val="28"/>
-        </w:rPr>
-        <w:t>Individual Homework</w:t>
-      </w:r>
-      <w:r>
-        <w:rPr>
-          <w:sz w:val="28"/>
-          <w:szCs w:val="28"/>
-        </w:rPr>
-        <w:t xml:space="preserve"> (longer individual homework)</w:t>
+          <w:bCs/>
+          <w:sz w:val="28"/>
+          <w:szCs w:val="28"/>
+        </w:rPr>
+        <w:t xml:space="preserve">Java </w:t>
+      </w:r>
+      <w:r>
+        <w:rPr>
+          <w:b/>
+          <w:sz w:val="28"/>
+          <w:szCs w:val="28"/>
+        </w:rPr>
+        <w:t>Programs</w:t>
+      </w:r>
+      <w:r>
+        <w:rPr>
+          <w:sz w:val="28"/>
+          <w:szCs w:val="28"/>
+        </w:rPr>
+        <w:t xml:space="preserve"> (longer</w:t>
+      </w:r>
+      <w:r>
+        <w:rPr>
+          <w:sz w:val="28"/>
+          <w:szCs w:val="28"/>
+        </w:rPr>
+        <w:t xml:space="preserve"> pair assignments and</w:t>
+      </w:r>
+      <w:r>
+        <w:rPr>
+          <w:sz w:val="28"/>
+          <w:szCs w:val="28"/>
+        </w:rPr>
+        <w:t xml:space="preserve"> individual homework)</w:t>
       </w:r>
       <w:r>
         <w:rPr>
@@ -7090,6 +6829,7 @@
         </w:rPr>
         <w:t xml:space="preserve">, </w:t>
       </w:r>
+      <w:bookmarkEnd w:id="106"/>
       <w:r>
         <w:rPr>
           <w:b/>
@@ -7246,8 +6986,8 @@
         <w:tblLook w:val="0000" w:firstRow="0" w:lastRow="0" w:firstColumn="0" w:lastColumn="0" w:noHBand="0" w:noVBand="0"/>
       </w:tblPr>
       <w:tblGrid>
-        <w:gridCol w:w="2302"/>
-        <w:gridCol w:w="1710"/>
+        <w:gridCol w:w="2479"/>
+        <w:gridCol w:w="1959"/>
       </w:tblGrid>
       <w:tr>
         <w:trPr>
@@ -7278,7 +7018,7 @@
               <w:rPr>
                 <w:b/>
                 <w:bCs/>
-                <w:sz w:val="24"/>
+                <w:sz w:val="28"/>
                 <w:szCs w:val="28"/>
               </w:rPr>
             </w:pPr>
@@ -7286,7 +7026,7 @@
               <w:rPr>
                 <w:b/>
                 <w:bCs/>
-                <w:sz w:val="24"/>
+                <w:sz w:val="28"/>
                 <w:szCs w:val="28"/>
               </w:rPr>
               <w:lastRenderedPageBreak/>
@@ -7318,7 +7058,7 @@
               <w:rPr>
                 <w:b/>
                 <w:bCs/>
-                <w:sz w:val="24"/>
+                <w:sz w:val="28"/>
                 <w:szCs w:val="28"/>
               </w:rPr>
             </w:pPr>
@@ -7326,7 +7066,7 @@
               <w:rPr>
                 <w:b/>
                 <w:bCs/>
-                <w:sz w:val="24"/>
+                <w:sz w:val="28"/>
                 <w:szCs w:val="28"/>
               </w:rPr>
               <w:t>Possible Points</w:t>
@@ -7366,13 +7106,13 @@
             <w:pPr>
               <w:spacing w:after="0" w:line="240" w:lineRule="auto"/>
               <w:rPr>
-                <w:sz w:val="24"/>
+                <w:sz w:val="28"/>
                 <w:szCs w:val="28"/>
               </w:rPr>
             </w:pPr>
             <w:r>
               <w:rPr>
-                <w:sz w:val="24"/>
+                <w:sz w:val="28"/>
                 <w:szCs w:val="28"/>
               </w:rPr>
               <w:t>Learning Practice</w:t>
@@ -7401,34 +7141,34 @@
             <w:pPr>
               <w:spacing w:after="0" w:line="240" w:lineRule="auto"/>
               <w:rPr>
-                <w:sz w:val="24"/>
+                <w:sz w:val="28"/>
                 <w:szCs w:val="28"/>
               </w:rPr>
             </w:pPr>
             <w:r>
               <w:rPr>
-                <w:sz w:val="24"/>
+                <w:sz w:val="28"/>
                 <w:szCs w:val="28"/>
               </w:rPr>
               <w:t>~</w:t>
             </w:r>
             <w:r>
               <w:rPr>
-                <w:sz w:val="24"/>
+                <w:sz w:val="28"/>
                 <w:szCs w:val="28"/>
               </w:rPr>
               <w:t>4</w:t>
             </w:r>
             <w:r>
               <w:rPr>
-                <w:sz w:val="24"/>
+                <w:sz w:val="28"/>
                 <w:szCs w:val="28"/>
               </w:rPr>
               <w:t>0</w:t>
             </w:r>
             <w:r>
               <w:rPr>
-                <w:sz w:val="24"/>
+                <w:sz w:val="28"/>
                 <w:szCs w:val="28"/>
               </w:rPr>
               <w:t xml:space="preserve"> pts</w:t>
@@ -7468,13 +7208,13 @@
             <w:pPr>
               <w:spacing w:after="0" w:line="240" w:lineRule="auto"/>
               <w:rPr>
-                <w:sz w:val="24"/>
+                <w:sz w:val="28"/>
                 <w:szCs w:val="28"/>
               </w:rPr>
             </w:pPr>
             <w:r>
               <w:rPr>
-                <w:sz w:val="24"/>
+                <w:sz w:val="28"/>
                 <w:szCs w:val="28"/>
               </w:rPr>
               <w:t>Pair Programming</w:t>
@@ -7503,16 +7243,30 @@
             <w:pPr>
               <w:spacing w:after="0" w:line="240" w:lineRule="auto"/>
               <w:rPr>
-                <w:sz w:val="24"/>
+                <w:sz w:val="28"/>
                 <w:szCs w:val="28"/>
               </w:rPr>
             </w:pPr>
             <w:r>
               <w:rPr>
-                <w:sz w:val="24"/>
+                <w:sz w:val="28"/>
                 <w:szCs w:val="28"/>
               </w:rPr>
-              <w:t>~5 pts</w:t>
+              <w:t>~</w:t>
+            </w:r>
+            <w:r>
+              <w:rPr>
+                <w:sz w:val="28"/>
+                <w:szCs w:val="28"/>
+              </w:rPr>
+              <w:t>10</w:t>
+            </w:r>
+            <w:r>
+              <w:rPr>
+                <w:sz w:val="28"/>
+                <w:szCs w:val="28"/>
+              </w:rPr>
+              <w:t xml:space="preserve"> pts</w:t>
             </w:r>
           </w:p>
         </w:tc>
@@ -7549,23 +7303,30 @@
             <w:pPr>
               <w:spacing w:after="0" w:line="240" w:lineRule="auto"/>
               <w:rPr>
-                <w:sz w:val="24"/>
+                <w:sz w:val="28"/>
                 <w:szCs w:val="28"/>
               </w:rPr>
             </w:pPr>
             <w:r>
               <w:rPr>
-                <w:sz w:val="24"/>
+                <w:sz w:val="28"/>
                 <w:szCs w:val="28"/>
               </w:rPr>
               <w:t>Individual</w:t>
             </w:r>
             <w:r>
               <w:rPr>
-                <w:sz w:val="24"/>
+                <w:sz w:val="28"/>
                 <w:szCs w:val="28"/>
               </w:rPr>
-              <w:t> Homework</w:t>
+              <w:t> </w:t>
+            </w:r>
+            <w:r>
+              <w:rPr>
+                <w:sz w:val="28"/>
+                <w:szCs w:val="28"/>
+              </w:rPr>
+              <w:t>Programs</w:t>
             </w:r>
           </w:p>
         </w:tc>
@@ -7591,34 +7352,34 @@
             <w:pPr>
               <w:spacing w:after="0" w:line="240" w:lineRule="auto"/>
               <w:rPr>
-                <w:sz w:val="24"/>
+                <w:sz w:val="28"/>
                 <w:szCs w:val="28"/>
               </w:rPr>
             </w:pPr>
             <w:r>
               <w:rPr>
-                <w:sz w:val="24"/>
+                <w:sz w:val="28"/>
                 <w:szCs w:val="28"/>
               </w:rPr>
               <w:t>~</w:t>
             </w:r>
             <w:r>
               <w:rPr>
-                <w:sz w:val="24"/>
+                <w:sz w:val="28"/>
                 <w:szCs w:val="28"/>
               </w:rPr>
               <w:t>2</w:t>
             </w:r>
             <w:r>
               <w:rPr>
-                <w:sz w:val="24"/>
+                <w:sz w:val="28"/>
                 <w:szCs w:val="28"/>
               </w:rPr>
               <w:t>0</w:t>
             </w:r>
             <w:r>
               <w:rPr>
-                <w:sz w:val="24"/>
+                <w:sz w:val="28"/>
                 <w:szCs w:val="28"/>
               </w:rPr>
               <w:t xml:space="preserve"> pts</w:t>
@@ -7658,13 +7419,13 @@
             <w:pPr>
               <w:spacing w:after="0" w:line="240" w:lineRule="auto"/>
               <w:rPr>
-                <w:sz w:val="24"/>
+                <w:sz w:val="28"/>
                 <w:szCs w:val="28"/>
               </w:rPr>
             </w:pPr>
             <w:r>
               <w:rPr>
-                <w:sz w:val="24"/>
+                <w:sz w:val="28"/>
                 <w:szCs w:val="28"/>
               </w:rPr>
               <w:t>Exams</w:t>
@@ -7693,20 +7454,20 @@
             <w:pPr>
               <w:spacing w:after="0" w:line="240" w:lineRule="auto"/>
               <w:rPr>
-                <w:sz w:val="24"/>
+                <w:sz w:val="28"/>
                 <w:szCs w:val="28"/>
               </w:rPr>
             </w:pPr>
             <w:r>
               <w:rPr>
-                <w:sz w:val="24"/>
+                <w:sz w:val="28"/>
                 <w:szCs w:val="28"/>
               </w:rPr>
               <w:t>~40</w:t>
             </w:r>
             <w:r>
               <w:rPr>
-                <w:sz w:val="24"/>
+                <w:sz w:val="28"/>
                 <w:szCs w:val="28"/>
               </w:rPr>
               <w:t xml:space="preserve"> pts</w:t>
@@ -7748,7 +7509,7 @@
               <w:rPr>
                 <w:b/>
                 <w:bCs/>
-                <w:sz w:val="24"/>
+                <w:sz w:val="28"/>
                 <w:szCs w:val="28"/>
               </w:rPr>
             </w:pPr>
@@ -7756,7 +7517,7 @@
               <w:rPr>
                 <w:b/>
                 <w:bCs/>
-                <w:sz w:val="24"/>
+                <w:sz w:val="28"/>
                 <w:szCs w:val="28"/>
               </w:rPr>
               <w:t>TOTAL</w:t>
@@ -7787,7 +7548,7 @@
               <w:rPr>
                 <w:b/>
                 <w:bCs/>
-                <w:sz w:val="24"/>
+                <w:sz w:val="28"/>
                 <w:szCs w:val="28"/>
               </w:rPr>
             </w:pPr>
@@ -7795,10 +7556,28 @@
               <w:rPr>
                 <w:b/>
                 <w:bCs/>
-                <w:sz w:val="24"/>
+                <w:sz w:val="28"/>
                 <w:szCs w:val="28"/>
               </w:rPr>
-              <w:t>~105 pts</w:t>
+              <w:t>~1</w:t>
+            </w:r>
+            <w:r>
+              <w:rPr>
+                <w:b/>
+                <w:bCs/>
+                <w:sz w:val="28"/>
+                <w:szCs w:val="28"/>
+              </w:rPr>
+              <w:t>10</w:t>
+            </w:r>
+            <w:r>
+              <w:rPr>
+                <w:b/>
+                <w:bCs/>
+                <w:sz w:val="28"/>
+                <w:szCs w:val="28"/>
+              </w:rPr>
+              <w:t xml:space="preserve"> pts</w:t>
             </w:r>
           </w:p>
         </w:tc>
@@ -7814,21 +7593,20 @@
       <w:r>
         <w:br/>
       </w:r>
-      <w:bookmarkStart w:id="106" w:name="_Toc524358525"/>
-      <w:bookmarkStart w:id="107" w:name="_Toc524358595"/>
-      <w:bookmarkStart w:id="108" w:name="_Toc524358675"/>
-      <w:bookmarkStart w:id="109" w:name="_Toc17729806"/>
-      <w:bookmarkStart w:id="110" w:name="_Toc17730044"/>
-      <w:bookmarkStart w:id="111" w:name="_Toc29034232"/>
-      <w:bookmarkStart w:id="112" w:name="_Toc29034504"/>
-      <w:bookmarkStart w:id="113" w:name="_Toc91059885"/>
+      <w:bookmarkStart w:id="107" w:name="_Toc524358525"/>
+      <w:bookmarkStart w:id="108" w:name="_Toc524358595"/>
+      <w:bookmarkStart w:id="109" w:name="_Toc524358675"/>
+      <w:bookmarkStart w:id="110" w:name="_Toc17729806"/>
+      <w:bookmarkStart w:id="111" w:name="_Toc17730044"/>
+      <w:bookmarkStart w:id="112" w:name="_Toc29034232"/>
+      <w:bookmarkStart w:id="113" w:name="_Toc29034504"/>
+      <w:bookmarkStart w:id="114" w:name="_Toc91059885"/>
       <w:r>
         <w:rPr>
           <w:b/>
         </w:rPr>
         <w:t>Purpose of Activities / Course Alignment</w:t>
       </w:r>
-      <w:bookmarkEnd w:id="106"/>
       <w:bookmarkEnd w:id="107"/>
       <w:bookmarkEnd w:id="108"/>
       <w:bookmarkEnd w:id="109"/>
@@ -7836,6 +7614,7 @@
       <w:bookmarkEnd w:id="111"/>
       <w:bookmarkEnd w:id="112"/>
       <w:bookmarkEnd w:id="113"/>
+      <w:bookmarkEnd w:id="114"/>
     </w:p>
     <w:p>
       <w:pPr>
@@ -8107,28 +7886,27 @@
           <w:b/>
         </w:rPr>
       </w:pPr>
-      <w:bookmarkStart w:id="114" w:name="_Toc513565978"/>
-      <w:bookmarkStart w:id="115" w:name="_Toc513566263"/>
-      <w:bookmarkStart w:id="116" w:name="_Toc513566352"/>
-      <w:bookmarkStart w:id="117" w:name="_Toc515994828"/>
-      <w:bookmarkStart w:id="118" w:name="_Toc515994961"/>
-      <w:bookmarkStart w:id="119" w:name="_Toc515995100"/>
-      <w:bookmarkStart w:id="120" w:name="_Toc515995146"/>
-      <w:bookmarkStart w:id="121" w:name="_Toc515996167"/>
-      <w:bookmarkStart w:id="122" w:name="_Toc524353180"/>
-      <w:bookmarkStart w:id="123" w:name="_Toc17727692"/>
-      <w:bookmarkStart w:id="124" w:name="_Toc17729807"/>
-      <w:bookmarkStart w:id="125" w:name="_Toc17730045"/>
-      <w:bookmarkStart w:id="126" w:name="_Toc29034233"/>
-      <w:bookmarkStart w:id="127" w:name="_Toc29034505"/>
-      <w:bookmarkStart w:id="128" w:name="_Toc91059886"/>
+      <w:bookmarkStart w:id="115" w:name="_Toc513565978"/>
+      <w:bookmarkStart w:id="116" w:name="_Toc513566263"/>
+      <w:bookmarkStart w:id="117" w:name="_Toc513566352"/>
+      <w:bookmarkStart w:id="118" w:name="_Toc515994828"/>
+      <w:bookmarkStart w:id="119" w:name="_Toc515994961"/>
+      <w:bookmarkStart w:id="120" w:name="_Toc515995100"/>
+      <w:bookmarkStart w:id="121" w:name="_Toc515995146"/>
+      <w:bookmarkStart w:id="122" w:name="_Toc515996167"/>
+      <w:bookmarkStart w:id="123" w:name="_Toc524353180"/>
+      <w:bookmarkStart w:id="124" w:name="_Toc17727692"/>
+      <w:bookmarkStart w:id="125" w:name="_Toc17729807"/>
+      <w:bookmarkStart w:id="126" w:name="_Toc17730045"/>
+      <w:bookmarkStart w:id="127" w:name="_Toc29034233"/>
+      <w:bookmarkStart w:id="128" w:name="_Toc29034505"/>
+      <w:bookmarkStart w:id="129" w:name="_Toc91059886"/>
       <w:r>
         <w:rPr>
           <w:b/>
         </w:rPr>
         <w:t>Late Policy</w:t>
       </w:r>
-      <w:bookmarkEnd w:id="114"/>
       <w:bookmarkEnd w:id="115"/>
       <w:bookmarkEnd w:id="116"/>
       <w:bookmarkEnd w:id="117"/>
@@ -8143,6 +7921,7 @@
       <w:bookmarkEnd w:id="126"/>
       <w:bookmarkEnd w:id="127"/>
       <w:bookmarkEnd w:id="128"/>
+      <w:bookmarkEnd w:id="129"/>
     </w:p>
     <w:p>
       <w:pPr>
@@ -8308,7 +8087,7 @@
         </w:rPr>
         <w:t xml:space="preserve">More information available here: </w:t>
       </w:r>
-      <w:hyperlink r:id="rId15" w:history="1">
+      <w:hyperlink r:id="rId16" w:history="1">
         <w:r>
           <w:rPr>
             <w:rStyle w:val="Hyperlink"/>
@@ -8317,14 +8096,14 @@
           <w:t>Shoreline's full Grades Policy (#6260)</w:t>
         </w:r>
       </w:hyperlink>
-      <w:bookmarkStart w:id="129" w:name="_Toc510520689"/>
-      <w:bookmarkStart w:id="130" w:name="_Toc510520757"/>
-      <w:bookmarkStart w:id="131" w:name="_Toc510520859"/>
-      <w:bookmarkStart w:id="132" w:name="_Toc524333835"/>
-      <w:bookmarkStart w:id="133" w:name="_Toc524333873"/>
-      <w:bookmarkStart w:id="134" w:name="_Toc524334005"/>
-      <w:bookmarkStart w:id="135" w:name="_Toc524353181"/>
-      <w:bookmarkStart w:id="136" w:name="_Toc17727693"/>
+      <w:bookmarkStart w:id="130" w:name="_Toc510520689"/>
+      <w:bookmarkStart w:id="131" w:name="_Toc510520757"/>
+      <w:bookmarkStart w:id="132" w:name="_Toc510520859"/>
+      <w:bookmarkStart w:id="133" w:name="_Toc524333835"/>
+      <w:bookmarkStart w:id="134" w:name="_Toc524333873"/>
+      <w:bookmarkStart w:id="135" w:name="_Toc524334005"/>
+      <w:bookmarkStart w:id="136" w:name="_Toc524353181"/>
+      <w:bookmarkStart w:id="137" w:name="_Toc17727693"/>
       <w:r>
         <w:rPr>
           <w:b/>
@@ -8339,11 +8118,11 @@
           <w:b/>
         </w:rPr>
       </w:pPr>
-      <w:bookmarkStart w:id="137" w:name="_Toc17729808"/>
-      <w:bookmarkStart w:id="138" w:name="_Toc17730046"/>
-      <w:bookmarkStart w:id="139" w:name="_Toc29034234"/>
-      <w:bookmarkStart w:id="140" w:name="_Toc29034506"/>
-      <w:bookmarkStart w:id="141" w:name="_Toc91059887"/>
+      <w:bookmarkStart w:id="138" w:name="_Toc17729808"/>
+      <w:bookmarkStart w:id="139" w:name="_Toc17730046"/>
+      <w:bookmarkStart w:id="140" w:name="_Toc29034234"/>
+      <w:bookmarkStart w:id="141" w:name="_Toc29034506"/>
+      <w:bookmarkStart w:id="142" w:name="_Toc91059887"/>
       <w:r>
         <w:rPr>
           <w:b/>
@@ -8351,7 +8130,6 @@
         <w:lastRenderedPageBreak/>
         <w:t>Academic Integrity</w:t>
       </w:r>
-      <w:bookmarkEnd w:id="129"/>
       <w:bookmarkEnd w:id="130"/>
       <w:bookmarkEnd w:id="131"/>
       <w:bookmarkEnd w:id="132"/>
@@ -8364,6 +8142,7 @@
       <w:bookmarkEnd w:id="139"/>
       <w:bookmarkEnd w:id="140"/>
       <w:bookmarkEnd w:id="141"/>
+      <w:bookmarkEnd w:id="142"/>
     </w:p>
     <w:p>
       <w:pPr>
@@ -8416,14 +8195,14 @@
           <w:szCs w:val="28"/>
         </w:rPr>
       </w:pPr>
-      <w:bookmarkStart w:id="142" w:name="_Toc510520690"/>
-      <w:bookmarkStart w:id="143" w:name="_Toc510520758"/>
-      <w:bookmarkStart w:id="144" w:name="_Toc510520860"/>
-      <w:bookmarkStart w:id="145" w:name="_Toc524333836"/>
-      <w:bookmarkStart w:id="146" w:name="_Toc524333874"/>
-      <w:bookmarkStart w:id="147" w:name="_Toc524334006"/>
-      <w:bookmarkStart w:id="148" w:name="_Toc524353182"/>
-      <w:bookmarkStart w:id="149" w:name="_Toc17727694"/>
+      <w:bookmarkStart w:id="143" w:name="_Toc510520690"/>
+      <w:bookmarkStart w:id="144" w:name="_Toc510520758"/>
+      <w:bookmarkStart w:id="145" w:name="_Toc510520860"/>
+      <w:bookmarkStart w:id="146" w:name="_Toc524333836"/>
+      <w:bookmarkStart w:id="147" w:name="_Toc524333874"/>
+      <w:bookmarkStart w:id="148" w:name="_Toc524334006"/>
+      <w:bookmarkStart w:id="149" w:name="_Toc524353182"/>
+      <w:bookmarkStart w:id="150" w:name="_Toc17727694"/>
       <w:r>
         <w:rPr>
           <w:b/>
@@ -8448,7 +8227,6 @@
         </w:rPr>
         <w:t xml:space="preserve"> are individual</w:t>
       </w:r>
-      <w:bookmarkEnd w:id="142"/>
       <w:bookmarkEnd w:id="143"/>
       <w:bookmarkEnd w:id="144"/>
       <w:bookmarkEnd w:id="145"/>
@@ -8456,6 +8234,7 @@
       <w:bookmarkEnd w:id="147"/>
       <w:bookmarkEnd w:id="148"/>
       <w:bookmarkEnd w:id="149"/>
+      <w:bookmarkEnd w:id="150"/>
       <w:r>
         <w:rPr>
           <w:b/>
@@ -8803,11 +8582,11 @@
           <w:b/>
         </w:rPr>
       </w:pPr>
-      <w:bookmarkStart w:id="150" w:name="_Toc17729809"/>
-      <w:bookmarkStart w:id="151" w:name="_Toc17730047"/>
-      <w:bookmarkStart w:id="152" w:name="_Toc29034235"/>
-      <w:bookmarkStart w:id="153" w:name="_Toc29034507"/>
-      <w:bookmarkStart w:id="154" w:name="_Toc91059888"/>
+      <w:bookmarkStart w:id="151" w:name="_Toc17729809"/>
+      <w:bookmarkStart w:id="152" w:name="_Toc17730047"/>
+      <w:bookmarkStart w:id="153" w:name="_Toc29034235"/>
+      <w:bookmarkStart w:id="154" w:name="_Toc29034507"/>
+      <w:bookmarkStart w:id="155" w:name="_Toc91059888"/>
       <w:r>
         <w:rPr>
           <w:b/>
@@ -8815,11 +8594,11 @@
         <w:lastRenderedPageBreak/>
         <w:t>Mandatory Decimal Grading</w:t>
       </w:r>
-      <w:bookmarkEnd w:id="150"/>
       <w:bookmarkEnd w:id="151"/>
       <w:bookmarkEnd w:id="152"/>
       <w:bookmarkEnd w:id="153"/>
       <w:bookmarkEnd w:id="154"/>
+      <w:bookmarkEnd w:id="155"/>
     </w:p>
     <w:p>
       <w:pPr>
@@ -8901,28 +8680,28 @@
         </w:rPr>
         <w:t xml:space="preserve"> There is not an option for pass/fail grading in this course as it is transfer-equivalent.</w:t>
       </w:r>
-      <w:bookmarkStart w:id="155" w:name="_MON_1710252744"/>
-      <w:bookmarkStart w:id="156" w:name="_Toc509386065"/>
-      <w:bookmarkStart w:id="157" w:name="_Toc510519461"/>
-      <w:bookmarkStart w:id="158" w:name="_Toc510519736"/>
-      <w:bookmarkStart w:id="159" w:name="_Toc513565979"/>
-      <w:bookmarkStart w:id="160" w:name="_Toc513566264"/>
-      <w:bookmarkStart w:id="161" w:name="_Toc513566353"/>
-      <w:bookmarkStart w:id="162" w:name="_Toc515994829"/>
-      <w:bookmarkStart w:id="163" w:name="_Toc515994962"/>
-      <w:bookmarkStart w:id="164" w:name="_Toc515995101"/>
-      <w:bookmarkStart w:id="165" w:name="_Toc515995147"/>
-      <w:bookmarkStart w:id="166" w:name="_Toc515996168"/>
-      <w:bookmarkStart w:id="167" w:name="_Toc524353265"/>
-      <w:bookmarkStart w:id="168" w:name="_Toc524353423"/>
-      <w:bookmarkStart w:id="169" w:name="_Toc524358449"/>
-      <w:bookmarkStart w:id="170" w:name="_Toc524358527"/>
-      <w:bookmarkStart w:id="171" w:name="_Toc524358597"/>
-      <w:bookmarkStart w:id="172" w:name="_Toc524358677"/>
-      <w:bookmarkEnd w:id="155"/>
+      <w:bookmarkStart w:id="156" w:name="_MON_1710252744"/>
+      <w:bookmarkStart w:id="157" w:name="_Toc509386065"/>
+      <w:bookmarkStart w:id="158" w:name="_Toc510519461"/>
+      <w:bookmarkStart w:id="159" w:name="_Toc510519736"/>
+      <w:bookmarkStart w:id="160" w:name="_Toc513565979"/>
+      <w:bookmarkStart w:id="161" w:name="_Toc513566264"/>
+      <w:bookmarkStart w:id="162" w:name="_Toc513566353"/>
+      <w:bookmarkStart w:id="163" w:name="_Toc515994829"/>
+      <w:bookmarkStart w:id="164" w:name="_Toc515994962"/>
+      <w:bookmarkStart w:id="165" w:name="_Toc515995101"/>
+      <w:bookmarkStart w:id="166" w:name="_Toc515995147"/>
+      <w:bookmarkStart w:id="167" w:name="_Toc515996168"/>
+      <w:bookmarkStart w:id="168" w:name="_Toc524353265"/>
+      <w:bookmarkStart w:id="169" w:name="_Toc524353423"/>
+      <w:bookmarkStart w:id="170" w:name="_Toc524358449"/>
+      <w:bookmarkStart w:id="171" w:name="_Toc524358527"/>
+      <w:bookmarkStart w:id="172" w:name="_Toc524358597"/>
+      <w:bookmarkStart w:id="173" w:name="_Toc524358677"/>
+      <w:bookmarkEnd w:id="156"/>
     </w:p>
-    <w:bookmarkStart w:id="173" w:name="_MON_1710253092"/>
-    <w:bookmarkEnd w:id="173"/>
+    <w:bookmarkStart w:id="174" w:name="_MON_1710253092"/>
+    <w:bookmarkEnd w:id="174"/>
     <w:p>
       <w:pPr>
         <w:spacing w:after="0"/>
@@ -8962,9 +8741,9 @@
             <o:lock v:ext="edit" aspectratio="t"/>
           </v:shapetype>
           <v:shape id="_x0000_i1025" type="#_x0000_t75" alt="" style="width:282.75pt;height:218.25pt" o:ole="">
-            <v:imagedata r:id="rId16" o:title=""/>
+            <v:imagedata r:id="rId17" o:title=""/>
           </v:shape>
-          <o:OLEObject Type="Embed" ProgID="Excel.Sheet.8" ShapeID="_x0000_i1025" DrawAspect="Content" ObjectID="_1710278999" r:id="rId17"/>
+          <o:OLEObject Type="Embed" ProgID="Excel.Sheet.8" ShapeID="_x0000_i1025" DrawAspect="Content" ObjectID="_1725871765" r:id="rId18"/>
         </w:object>
       </w:r>
     </w:p>
@@ -8976,18 +8755,17 @@
           <w:b/>
         </w:rPr>
       </w:pPr>
-      <w:bookmarkStart w:id="174" w:name="_Toc17729810"/>
-      <w:bookmarkStart w:id="175" w:name="_Toc17730048"/>
-      <w:bookmarkStart w:id="176" w:name="_Toc29034236"/>
-      <w:bookmarkStart w:id="177" w:name="_Toc29034508"/>
-      <w:bookmarkStart w:id="178" w:name="_Toc91059889"/>
+      <w:bookmarkStart w:id="175" w:name="_Toc17729810"/>
+      <w:bookmarkStart w:id="176" w:name="_Toc17730048"/>
+      <w:bookmarkStart w:id="177" w:name="_Toc29034236"/>
+      <w:bookmarkStart w:id="178" w:name="_Toc29034508"/>
+      <w:bookmarkStart w:id="179" w:name="_Toc91059889"/>
       <w:r>
         <w:rPr>
           <w:b/>
         </w:rPr>
         <w:t>Classroom Contract</w:t>
       </w:r>
-      <w:bookmarkEnd w:id="156"/>
       <w:bookmarkEnd w:id="157"/>
       <w:bookmarkEnd w:id="158"/>
       <w:bookmarkEnd w:id="159"/>
@@ -9004,11 +8782,12 @@
       <w:bookmarkEnd w:id="170"/>
       <w:bookmarkEnd w:id="171"/>
       <w:bookmarkEnd w:id="172"/>
-      <w:bookmarkEnd w:id="174"/>
+      <w:bookmarkEnd w:id="173"/>
       <w:bookmarkEnd w:id="175"/>
       <w:bookmarkEnd w:id="176"/>
       <w:bookmarkEnd w:id="177"/>
       <w:bookmarkEnd w:id="178"/>
+      <w:bookmarkEnd w:id="179"/>
     </w:p>
     <w:p>
       <w:pPr>
@@ -9168,12 +8947,12 @@
         </w:rPr>
         <w:t xml:space="preserve"> This means that you participate in the class without dominating the learning space.</w:t>
       </w:r>
-      <w:bookmarkStart w:id="179" w:name="_Toc524353266"/>
-      <w:bookmarkStart w:id="180" w:name="_Toc524353424"/>
-      <w:bookmarkStart w:id="181" w:name="_Toc524358450"/>
-      <w:bookmarkStart w:id="182" w:name="_Toc524358528"/>
-      <w:bookmarkStart w:id="183" w:name="_Toc524358598"/>
-      <w:bookmarkStart w:id="184" w:name="_Toc524358678"/>
+      <w:bookmarkStart w:id="180" w:name="_Toc524353266"/>
+      <w:bookmarkStart w:id="181" w:name="_Toc524353424"/>
+      <w:bookmarkStart w:id="182" w:name="_Toc524358450"/>
+      <w:bookmarkStart w:id="183" w:name="_Toc524358528"/>
+      <w:bookmarkStart w:id="184" w:name="_Toc524358598"/>
+      <w:bookmarkStart w:id="185" w:name="_Toc524358678"/>
       <w:r>
         <w:rPr>
           <w:b/>
@@ -9188,11 +8967,11 @@
           <w:b/>
         </w:rPr>
       </w:pPr>
-      <w:bookmarkStart w:id="185" w:name="_Toc17729811"/>
-      <w:bookmarkStart w:id="186" w:name="_Toc17730049"/>
-      <w:bookmarkStart w:id="187" w:name="_Toc29034237"/>
-      <w:bookmarkStart w:id="188" w:name="_Toc29034509"/>
-      <w:bookmarkStart w:id="189" w:name="_Toc91059890"/>
+      <w:bookmarkStart w:id="186" w:name="_Toc17729811"/>
+      <w:bookmarkStart w:id="187" w:name="_Toc17730049"/>
+      <w:bookmarkStart w:id="188" w:name="_Toc29034237"/>
+      <w:bookmarkStart w:id="189" w:name="_Toc29034509"/>
+      <w:bookmarkStart w:id="190" w:name="_Toc91059890"/>
       <w:r>
         <w:rPr>
           <w:b/>
@@ -9200,7 +8979,6 @@
         <w:lastRenderedPageBreak/>
         <w:t>Discussion Expectations</w:t>
       </w:r>
-      <w:bookmarkEnd w:id="179"/>
       <w:bookmarkEnd w:id="180"/>
       <w:bookmarkEnd w:id="181"/>
       <w:bookmarkEnd w:id="182"/>
@@ -9211,6 +8989,7 @@
       <w:bookmarkEnd w:id="187"/>
       <w:bookmarkEnd w:id="188"/>
       <w:bookmarkEnd w:id="189"/>
+      <w:bookmarkEnd w:id="190"/>
     </w:p>
     <w:p>
       <w:pPr>
@@ -9224,23 +9003,7 @@
           <w:sz w:val="28"/>
           <w:szCs w:val="28"/>
         </w:rPr>
-        <w:t>(Adapted from Dr. Susan Shaw, Oregon State University &amp; Angela Velez-</w:t>
-      </w:r>
-      <w:proofErr w:type="spellStart"/>
-      <w:r>
-        <w:rPr>
-          <w:sz w:val="28"/>
-          <w:szCs w:val="28"/>
-        </w:rPr>
-        <w:t>Solic</w:t>
-      </w:r>
-      <w:proofErr w:type="spellEnd"/>
-      <w:r>
-        <w:rPr>
-          <w:sz w:val="28"/>
-          <w:szCs w:val="28"/>
-        </w:rPr>
-        <w:t>, Indiana University Northwest)</w:t>
+        <w:t>(Adapted from Dr. Susan Shaw, Oregon State University &amp; Angela Velez-Solic, Indiana University Northwest)</w:t>
       </w:r>
     </w:p>
     <w:p>
@@ -9462,23 +9225,7 @@
           <w:sz w:val="28"/>
           <w:szCs w:val="28"/>
         </w:rPr>
-        <w:t xml:space="preserve">Be </w:t>
-      </w:r>
-      <w:proofErr w:type="gramStart"/>
-      <w:r>
-        <w:rPr>
-          <w:sz w:val="28"/>
-          <w:szCs w:val="28"/>
-        </w:rPr>
-        <w:t>open</w:t>
-      </w:r>
-      <w:proofErr w:type="gramEnd"/>
-      <w:r>
-        <w:rPr>
-          <w:sz w:val="28"/>
-          <w:szCs w:val="28"/>
-        </w:rPr>
-        <w:t xml:space="preserve"> to be</w:t>
+        <w:t>Be open to be</w:t>
       </w:r>
       <w:r>
         <w:rPr>
@@ -9596,26 +9343,25 @@
           <w:b/>
         </w:rPr>
       </w:pPr>
-      <w:bookmarkStart w:id="190" w:name="_Toc510520691"/>
-      <w:bookmarkStart w:id="191" w:name="_Toc510520759"/>
-      <w:bookmarkStart w:id="192" w:name="_Toc510520861"/>
-      <w:bookmarkStart w:id="193" w:name="_Toc524333837"/>
-      <w:bookmarkStart w:id="194" w:name="_Toc524333875"/>
-      <w:bookmarkStart w:id="195" w:name="_Toc524334007"/>
-      <w:bookmarkStart w:id="196" w:name="_Toc524353183"/>
-      <w:bookmarkStart w:id="197" w:name="_Toc17727695"/>
-      <w:bookmarkStart w:id="198" w:name="_Toc17729812"/>
-      <w:bookmarkStart w:id="199" w:name="_Toc17730050"/>
-      <w:bookmarkStart w:id="200" w:name="_Toc29034238"/>
-      <w:bookmarkStart w:id="201" w:name="_Toc29034510"/>
-      <w:bookmarkStart w:id="202" w:name="_Toc91059891"/>
+      <w:bookmarkStart w:id="191" w:name="_Toc510520691"/>
+      <w:bookmarkStart w:id="192" w:name="_Toc510520759"/>
+      <w:bookmarkStart w:id="193" w:name="_Toc510520861"/>
+      <w:bookmarkStart w:id="194" w:name="_Toc524333837"/>
+      <w:bookmarkStart w:id="195" w:name="_Toc524333875"/>
+      <w:bookmarkStart w:id="196" w:name="_Toc524334007"/>
+      <w:bookmarkStart w:id="197" w:name="_Toc524353183"/>
+      <w:bookmarkStart w:id="198" w:name="_Toc17727695"/>
+      <w:bookmarkStart w:id="199" w:name="_Toc17729812"/>
+      <w:bookmarkStart w:id="200" w:name="_Toc17730050"/>
+      <w:bookmarkStart w:id="201" w:name="_Toc29034238"/>
+      <w:bookmarkStart w:id="202" w:name="_Toc29034510"/>
+      <w:bookmarkStart w:id="203" w:name="_Toc91059891"/>
       <w:r>
         <w:rPr>
           <w:b/>
         </w:rPr>
         <w:t>How to be Successful</w:t>
       </w:r>
-      <w:bookmarkEnd w:id="190"/>
       <w:bookmarkEnd w:id="191"/>
       <w:bookmarkEnd w:id="192"/>
       <w:bookmarkEnd w:id="193"/>
@@ -9628,6 +9374,7 @@
       <w:bookmarkEnd w:id="200"/>
       <w:bookmarkEnd w:id="201"/>
       <w:bookmarkEnd w:id="202"/>
+      <w:bookmarkEnd w:id="203"/>
     </w:p>
     <w:p>
       <w:pPr>
@@ -9657,23 +9404,7 @@
           <w:sz w:val="28"/>
           <w:szCs w:val="28"/>
         </w:rPr>
-        <w:t xml:space="preserve">: Participating in class lectures and practice problems will give you structured time to absorb new concepts, practice them, and ask questions to the </w:t>
-      </w:r>
-      <w:proofErr w:type="gramStart"/>
-      <w:r>
-        <w:rPr>
-          <w:sz w:val="28"/>
-          <w:szCs w:val="28"/>
-        </w:rPr>
-        <w:t>Instructor</w:t>
-      </w:r>
-      <w:proofErr w:type="gramEnd"/>
-      <w:r>
-        <w:rPr>
-          <w:sz w:val="28"/>
-          <w:szCs w:val="28"/>
-        </w:rPr>
-        <w:t xml:space="preserve"> and your peers.</w:t>
+        <w:t>: Participating in class lectures and practice problems will give you structured time to absorb new concepts, practice them, and ask questions to the Instructor and your peers.</w:t>
       </w:r>
     </w:p>
     <w:p>
@@ -9735,23 +9466,7 @@
           <w:sz w:val="28"/>
           <w:szCs w:val="28"/>
         </w:rPr>
-        <w:t xml:space="preserve">: It is not enough in programming to just read about or listen to lectures about concepts. It is important to solve problems both in-class and on your own. You should work through practice problems (like on </w:t>
-      </w:r>
-      <w:proofErr w:type="spellStart"/>
-      <w:r>
-        <w:rPr>
-          <w:sz w:val="28"/>
-          <w:szCs w:val="28"/>
-        </w:rPr>
-        <w:t>PracticeIt</w:t>
-      </w:r>
-      <w:proofErr w:type="spellEnd"/>
-      <w:r>
-        <w:rPr>
-          <w:sz w:val="28"/>
-          <w:szCs w:val="28"/>
-        </w:rPr>
-        <w:t>) until you are abl</w:t>
+        <w:t>: It is not enough in programming to just read about or listen to lectures about concepts. It is important to solve problems both in-class and on your own. You should work through practice problems (like on PracticeIt) until you are abl</w:t>
       </w:r>
       <w:r>
         <w:rPr>
@@ -9806,14 +9521,14 @@
           <w:szCs w:val="28"/>
         </w:rPr>
       </w:pPr>
-      <w:bookmarkStart w:id="203" w:name="_Toc510520692"/>
-      <w:bookmarkStart w:id="204" w:name="_Toc510520760"/>
-      <w:bookmarkStart w:id="205" w:name="_Toc510520862"/>
-      <w:bookmarkStart w:id="206" w:name="_Toc524333838"/>
-      <w:bookmarkStart w:id="207" w:name="_Toc524333876"/>
-      <w:bookmarkStart w:id="208" w:name="_Toc524334008"/>
-      <w:bookmarkStart w:id="209" w:name="_Toc524353184"/>
-      <w:bookmarkStart w:id="210" w:name="_Toc17727696"/>
+      <w:bookmarkStart w:id="204" w:name="_Toc510520692"/>
+      <w:bookmarkStart w:id="205" w:name="_Toc510520760"/>
+      <w:bookmarkStart w:id="206" w:name="_Toc510520862"/>
+      <w:bookmarkStart w:id="207" w:name="_Toc524333838"/>
+      <w:bookmarkStart w:id="208" w:name="_Toc524333876"/>
+      <w:bookmarkStart w:id="209" w:name="_Toc524334008"/>
+      <w:bookmarkStart w:id="210" w:name="_Toc524353184"/>
+      <w:bookmarkStart w:id="211" w:name="_Toc17727696"/>
       <w:r>
         <w:rPr>
           <w:b/>
@@ -9828,11 +9543,11 @@
           <w:b/>
         </w:rPr>
       </w:pPr>
-      <w:bookmarkStart w:id="211" w:name="_Toc17729813"/>
-      <w:bookmarkStart w:id="212" w:name="_Toc17730051"/>
-      <w:bookmarkStart w:id="213" w:name="_Toc29034239"/>
-      <w:bookmarkStart w:id="214" w:name="_Toc29034511"/>
-      <w:bookmarkStart w:id="215" w:name="_Toc91059892"/>
+      <w:bookmarkStart w:id="212" w:name="_Toc17729813"/>
+      <w:bookmarkStart w:id="213" w:name="_Toc17730051"/>
+      <w:bookmarkStart w:id="214" w:name="_Toc29034239"/>
+      <w:bookmarkStart w:id="215" w:name="_Toc29034511"/>
+      <w:bookmarkStart w:id="216" w:name="_Toc91059892"/>
       <w:r>
         <w:rPr>
           <w:b/>
@@ -9840,7 +9555,6 @@
         <w:lastRenderedPageBreak/>
         <w:t>Getting Unstuck</w:t>
       </w:r>
-      <w:bookmarkEnd w:id="203"/>
       <w:bookmarkEnd w:id="204"/>
       <w:bookmarkEnd w:id="205"/>
       <w:bookmarkEnd w:id="206"/>
@@ -9853,6 +9567,7 @@
       <w:bookmarkEnd w:id="213"/>
       <w:bookmarkEnd w:id="214"/>
       <w:bookmarkEnd w:id="215"/>
+      <w:bookmarkEnd w:id="216"/>
     </w:p>
     <w:p>
       <w:pPr>
@@ -10014,7 +9729,7 @@
         </w:rPr>
         <w:t xml:space="preserve">No really, this is actually </w:t>
       </w:r>
-      <w:hyperlink r:id="rId18" w:history="1">
+      <w:hyperlink r:id="rId19" w:history="1">
         <w:r>
           <w:rPr>
             <w:rStyle w:val="Hyperlink"/>
@@ -10152,14 +9867,14 @@
           <w:szCs w:val="28"/>
         </w:rPr>
       </w:pPr>
-      <w:bookmarkStart w:id="216" w:name="_Toc510520693"/>
-      <w:bookmarkStart w:id="217" w:name="_Toc510520761"/>
-      <w:bookmarkStart w:id="218" w:name="_Toc510520863"/>
-      <w:bookmarkStart w:id="219" w:name="_Toc524333839"/>
-      <w:bookmarkStart w:id="220" w:name="_Toc524333877"/>
-      <w:bookmarkStart w:id="221" w:name="_Toc524334009"/>
-      <w:bookmarkStart w:id="222" w:name="_Toc524353185"/>
-      <w:bookmarkStart w:id="223" w:name="_Toc17727697"/>
+      <w:bookmarkStart w:id="217" w:name="_Toc510520693"/>
+      <w:bookmarkStart w:id="218" w:name="_Toc510520761"/>
+      <w:bookmarkStart w:id="219" w:name="_Toc510520863"/>
+      <w:bookmarkStart w:id="220" w:name="_Toc524333839"/>
+      <w:bookmarkStart w:id="221" w:name="_Toc524333877"/>
+      <w:bookmarkStart w:id="222" w:name="_Toc524334009"/>
+      <w:bookmarkStart w:id="223" w:name="_Toc524353185"/>
+      <w:bookmarkStart w:id="224" w:name="_Toc17727697"/>
       <w:r>
         <w:rPr>
           <w:b/>
@@ -10174,11 +9889,11 @@
           <w:b/>
         </w:rPr>
       </w:pPr>
-      <w:bookmarkStart w:id="224" w:name="_Toc17729814"/>
-      <w:bookmarkStart w:id="225" w:name="_Toc17730052"/>
-      <w:bookmarkStart w:id="226" w:name="_Toc29034240"/>
-      <w:bookmarkStart w:id="227" w:name="_Toc29034512"/>
-      <w:bookmarkStart w:id="228" w:name="_Toc91059893"/>
+      <w:bookmarkStart w:id="225" w:name="_Toc17729814"/>
+      <w:bookmarkStart w:id="226" w:name="_Toc17730052"/>
+      <w:bookmarkStart w:id="227" w:name="_Toc29034240"/>
+      <w:bookmarkStart w:id="228" w:name="_Toc29034512"/>
+      <w:bookmarkStart w:id="229" w:name="_Toc91059893"/>
       <w:r>
         <w:rPr>
           <w:b/>
@@ -10186,7 +9901,6 @@
         <w:lastRenderedPageBreak/>
         <w:t>Letter of Recommendation Requests</w:t>
       </w:r>
-      <w:bookmarkEnd w:id="216"/>
       <w:bookmarkEnd w:id="217"/>
       <w:bookmarkEnd w:id="218"/>
       <w:bookmarkEnd w:id="219"/>
@@ -10199,6 +9913,7 @@
       <w:bookmarkEnd w:id="226"/>
       <w:bookmarkEnd w:id="227"/>
       <w:bookmarkEnd w:id="228"/>
+      <w:bookmarkEnd w:id="229"/>
     </w:p>
     <w:p>
       <w:pPr>
@@ -10373,25 +10088,7 @@
           <w:sz w:val="28"/>
           <w:szCs w:val="28"/>
         </w:rPr>
-        <w:t xml:space="preserve">Remember that requests may be declined for a variety of reasons, including, but not limited </w:t>
-      </w:r>
-      <w:proofErr w:type="gramStart"/>
-      <w:r>
-        <w:rPr>
-          <w:iCs/>
-          <w:sz w:val="28"/>
-          <w:szCs w:val="28"/>
-        </w:rPr>
-        <w:t>to:</w:t>
-      </w:r>
-      <w:proofErr w:type="gramEnd"/>
-      <w:r>
-        <w:rPr>
-          <w:iCs/>
-          <w:sz w:val="28"/>
-          <w:szCs w:val="28"/>
-        </w:rPr>
-        <w:t xml:space="preserve"> insufficient time to write the letter, not knowing the student well enough to provide specific character observations, or too much time has elapsed since working with the student.</w:t>
+        <w:t>Remember that requests may be declined for a variety of reasons, including, but not limited to: insufficient time to write the letter, not knowing the student well enough to provide specific character observations, or too much time has elapsed since working with the student.</w:t>
       </w:r>
     </w:p>
     <w:p>
@@ -10439,22 +10136,22 @@
           <w:b/>
         </w:rPr>
       </w:pPr>
-      <w:bookmarkStart w:id="229" w:name="_Toc515994832"/>
-      <w:bookmarkStart w:id="230" w:name="_Toc515994965"/>
-      <w:bookmarkStart w:id="231" w:name="_Toc515995104"/>
-      <w:bookmarkStart w:id="232" w:name="_Toc515995150"/>
-      <w:bookmarkStart w:id="233" w:name="_Toc515996171"/>
-      <w:bookmarkStart w:id="234" w:name="_Toc524353269"/>
-      <w:bookmarkStart w:id="235" w:name="_Toc524353427"/>
-      <w:bookmarkStart w:id="236" w:name="_Toc524358453"/>
-      <w:bookmarkStart w:id="237" w:name="_Toc524358531"/>
-      <w:bookmarkStart w:id="238" w:name="_Toc524358601"/>
-      <w:bookmarkStart w:id="239" w:name="_Toc524358681"/>
-      <w:bookmarkStart w:id="240" w:name="_Toc17729815"/>
-      <w:bookmarkStart w:id="241" w:name="_Toc17730053"/>
-      <w:bookmarkStart w:id="242" w:name="_Toc29034241"/>
-      <w:bookmarkStart w:id="243" w:name="_Toc29034513"/>
-      <w:bookmarkStart w:id="244" w:name="_Toc91059894"/>
+      <w:bookmarkStart w:id="230" w:name="_Toc515994832"/>
+      <w:bookmarkStart w:id="231" w:name="_Toc515994965"/>
+      <w:bookmarkStart w:id="232" w:name="_Toc515995104"/>
+      <w:bookmarkStart w:id="233" w:name="_Toc515995150"/>
+      <w:bookmarkStart w:id="234" w:name="_Toc515996171"/>
+      <w:bookmarkStart w:id="235" w:name="_Toc524353269"/>
+      <w:bookmarkStart w:id="236" w:name="_Toc524353427"/>
+      <w:bookmarkStart w:id="237" w:name="_Toc524358453"/>
+      <w:bookmarkStart w:id="238" w:name="_Toc524358531"/>
+      <w:bookmarkStart w:id="239" w:name="_Toc524358601"/>
+      <w:bookmarkStart w:id="240" w:name="_Toc524358681"/>
+      <w:bookmarkStart w:id="241" w:name="_Toc17729815"/>
+      <w:bookmarkStart w:id="242" w:name="_Toc17730053"/>
+      <w:bookmarkStart w:id="243" w:name="_Toc29034241"/>
+      <w:bookmarkStart w:id="244" w:name="_Toc29034513"/>
+      <w:bookmarkStart w:id="245" w:name="_Toc91059894"/>
       <w:r>
         <w:rPr>
           <w:b/>
@@ -10462,7 +10159,6 @@
         <w:lastRenderedPageBreak/>
         <w:t>Student Services</w:t>
       </w:r>
-      <w:bookmarkEnd w:id="229"/>
       <w:bookmarkEnd w:id="230"/>
       <w:bookmarkEnd w:id="231"/>
       <w:bookmarkEnd w:id="232"/>
@@ -10478,6 +10174,7 @@
       <w:bookmarkEnd w:id="242"/>
       <w:bookmarkEnd w:id="243"/>
       <w:bookmarkEnd w:id="244"/>
+      <w:bookmarkEnd w:id="245"/>
     </w:p>
     <w:p>
       <w:pPr>
@@ -10486,42 +10183,41 @@
           <w:b/>
         </w:rPr>
       </w:pPr>
-      <w:bookmarkStart w:id="245" w:name="_Toc513565986"/>
-      <w:bookmarkStart w:id="246" w:name="_Toc513566271"/>
-      <w:bookmarkStart w:id="247" w:name="_Toc513566360"/>
-      <w:bookmarkStart w:id="248" w:name="_Toc515994837"/>
-      <w:bookmarkStart w:id="249" w:name="_Toc515994970"/>
-      <w:bookmarkStart w:id="250" w:name="_Toc515995109"/>
-      <w:bookmarkStart w:id="251" w:name="_Toc515995155"/>
-      <w:bookmarkStart w:id="252" w:name="_Toc515996172"/>
-      <w:bookmarkStart w:id="253" w:name="_Toc524353270"/>
-      <w:bookmarkStart w:id="254" w:name="_Toc524353428"/>
-      <w:bookmarkStart w:id="255" w:name="_Toc524358454"/>
-      <w:bookmarkStart w:id="256" w:name="_Toc524358532"/>
-      <w:bookmarkStart w:id="257" w:name="_Toc524358602"/>
-      <w:bookmarkStart w:id="258" w:name="_Toc524358682"/>
-      <w:bookmarkStart w:id="259" w:name="_Toc17729816"/>
-      <w:bookmarkStart w:id="260" w:name="_Toc17730054"/>
-      <w:bookmarkStart w:id="261" w:name="_Toc29034242"/>
-      <w:bookmarkStart w:id="262" w:name="_Toc29034514"/>
-      <w:bookmarkStart w:id="263" w:name="_Toc91059895"/>
-      <w:bookmarkStart w:id="264" w:name="_Toc509386068"/>
-      <w:bookmarkStart w:id="265" w:name="_Toc510519465"/>
-      <w:bookmarkStart w:id="266" w:name="_Toc510519740"/>
-      <w:bookmarkStart w:id="267" w:name="_Toc513565983"/>
-      <w:bookmarkStart w:id="268" w:name="_Toc513566268"/>
-      <w:bookmarkStart w:id="269" w:name="_Toc513566357"/>
-      <w:bookmarkStart w:id="270" w:name="_Toc515994833"/>
-      <w:bookmarkStart w:id="271" w:name="_Toc515994966"/>
-      <w:bookmarkStart w:id="272" w:name="_Toc515995105"/>
-      <w:bookmarkStart w:id="273" w:name="_Toc515995151"/>
+      <w:bookmarkStart w:id="246" w:name="_Toc513565986"/>
+      <w:bookmarkStart w:id="247" w:name="_Toc513566271"/>
+      <w:bookmarkStart w:id="248" w:name="_Toc513566360"/>
+      <w:bookmarkStart w:id="249" w:name="_Toc515994837"/>
+      <w:bookmarkStart w:id="250" w:name="_Toc515994970"/>
+      <w:bookmarkStart w:id="251" w:name="_Toc515995109"/>
+      <w:bookmarkStart w:id="252" w:name="_Toc515995155"/>
+      <w:bookmarkStart w:id="253" w:name="_Toc515996172"/>
+      <w:bookmarkStart w:id="254" w:name="_Toc524353270"/>
+      <w:bookmarkStart w:id="255" w:name="_Toc524353428"/>
+      <w:bookmarkStart w:id="256" w:name="_Toc524358454"/>
+      <w:bookmarkStart w:id="257" w:name="_Toc524358532"/>
+      <w:bookmarkStart w:id="258" w:name="_Toc524358602"/>
+      <w:bookmarkStart w:id="259" w:name="_Toc524358682"/>
+      <w:bookmarkStart w:id="260" w:name="_Toc17729816"/>
+      <w:bookmarkStart w:id="261" w:name="_Toc17730054"/>
+      <w:bookmarkStart w:id="262" w:name="_Toc29034242"/>
+      <w:bookmarkStart w:id="263" w:name="_Toc29034514"/>
+      <w:bookmarkStart w:id="264" w:name="_Toc91059895"/>
+      <w:bookmarkStart w:id="265" w:name="_Toc509386068"/>
+      <w:bookmarkStart w:id="266" w:name="_Toc510519465"/>
+      <w:bookmarkStart w:id="267" w:name="_Toc510519740"/>
+      <w:bookmarkStart w:id="268" w:name="_Toc513565983"/>
+      <w:bookmarkStart w:id="269" w:name="_Toc513566268"/>
+      <w:bookmarkStart w:id="270" w:name="_Toc513566357"/>
+      <w:bookmarkStart w:id="271" w:name="_Toc515994833"/>
+      <w:bookmarkStart w:id="272" w:name="_Toc515994966"/>
+      <w:bookmarkStart w:id="273" w:name="_Toc515995105"/>
+      <w:bookmarkStart w:id="274" w:name="_Toc515995151"/>
       <w:r>
         <w:rPr>
           <w:b/>
         </w:rPr>
         <w:t>Campus Closures / Cancelled Class</w:t>
       </w:r>
-      <w:bookmarkEnd w:id="245"/>
       <w:bookmarkEnd w:id="246"/>
       <w:bookmarkEnd w:id="247"/>
       <w:bookmarkEnd w:id="248"/>
@@ -10540,6 +10236,7 @@
       <w:bookmarkEnd w:id="261"/>
       <w:bookmarkEnd w:id="262"/>
       <w:bookmarkEnd w:id="263"/>
+      <w:bookmarkEnd w:id="264"/>
     </w:p>
     <w:p>
       <w:pPr>
@@ -10557,16 +10254,8 @@
         <w:rPr>
           <w:sz w:val="28"/>
         </w:rPr>
-        <w:t xml:space="preserve">ions possible: campus is </w:t>
-      </w:r>
-      <w:proofErr w:type="gramStart"/>
-      <w:r>
-        <w:rPr>
-          <w:sz w:val="28"/>
-        </w:rPr>
-        <w:t>closed</w:t>
-      </w:r>
-      <w:proofErr w:type="gramEnd"/>
+        <w:t>ions possible: campus is closed</w:t>
+      </w:r>
       <w:r>
         <w:rPr>
           <w:sz w:val="28"/>
@@ -10589,16 +10278,8 @@
         <w:rPr>
           <w:sz w:val="28"/>
         </w:rPr>
-        <w:t xml:space="preserve">students will be notified via Canvas of their expectations in relation to </w:t>
-      </w:r>
-      <w:proofErr w:type="gramStart"/>
-      <w:r>
-        <w:rPr>
-          <w:sz w:val="28"/>
-        </w:rPr>
-        <w:t>school work</w:t>
-      </w:r>
-      <w:proofErr w:type="gramEnd"/>
+        <w:t>students will be notified via Canvas of their expectations in relation to school work</w:t>
+      </w:r>
       <w:r>
         <w:rPr>
           <w:sz w:val="28"/>
@@ -10618,7 +10299,7 @@
         </w:rPr>
         <w:t xml:space="preserve">You can read Shoreline’s </w:t>
       </w:r>
-      <w:hyperlink r:id="rId19" w:history="1">
+      <w:hyperlink r:id="rId20" w:history="1">
         <w:r>
           <w:rPr>
             <w:rStyle w:val="Hyperlink"/>
@@ -10635,8 +10316,7 @@
           <w:b/>
         </w:rPr>
       </w:pPr>
-      <w:bookmarkStart w:id="274" w:name="_Toc91059896"/>
-      <w:bookmarkEnd w:id="264"/>
+      <w:bookmarkStart w:id="275" w:name="_Toc91059896"/>
       <w:bookmarkEnd w:id="265"/>
       <w:bookmarkEnd w:id="266"/>
       <w:bookmarkEnd w:id="267"/>
@@ -10646,13 +10326,14 @@
       <w:bookmarkEnd w:id="271"/>
       <w:bookmarkEnd w:id="272"/>
       <w:bookmarkEnd w:id="273"/>
+      <w:bookmarkEnd w:id="274"/>
       <w:r>
         <w:rPr>
           <w:b/>
         </w:rPr>
         <w:t>Access and Accommodations</w:t>
       </w:r>
-      <w:bookmarkEnd w:id="274"/>
+      <w:bookmarkEnd w:id="275"/>
     </w:p>
     <w:p>
       <w:pPr>
@@ -10666,23 +10347,7 @@
           <w:sz w:val="28"/>
           <w:szCs w:val="28"/>
         </w:rPr>
-        <w:t xml:space="preserve">Shoreline Community College is committed to providing educational programs without regard to disabling conditions as defined by Section 504 of the Rehabilitation Act of 1973. Reasonable accommodations will be made and no otherwise qualified individual with disabling conditions shall, </w:t>
-      </w:r>
-      <w:proofErr w:type="gramStart"/>
-      <w:r>
-        <w:rPr>
-          <w:sz w:val="28"/>
-          <w:szCs w:val="28"/>
-        </w:rPr>
-        <w:t>on the basis of</w:t>
-      </w:r>
-      <w:proofErr w:type="gramEnd"/>
-      <w:r>
-        <w:rPr>
-          <w:sz w:val="28"/>
-          <w:szCs w:val="28"/>
-        </w:rPr>
-        <w:t xml:space="preserve"> disability, be excluded from participation in, be denied the benefits of, or otherwise be subjected to discrimination under any program, activity or service administered by the college.</w:t>
+        <w:t>Shoreline Community College is committed to providing educational programs without regard to disabling conditions as defined by Section 504 of the Rehabilitation Act of 1973. Reasonable accommodations will be made and no otherwise qualified individual with disabling conditions shall, on the basis of disability, be excluded from participation in, be denied the benefits of, or otherwise be subjected to discrimination under any program, activity or service administered by the college.</w:t>
       </w:r>
     </w:p>
     <w:p>
@@ -10708,7 +10373,7 @@
         </w:rPr>
         <w:t xml:space="preserve">on: </w:t>
       </w:r>
-      <w:hyperlink r:id="rId20" w:tgtFrame="_blank" w:history="1">
+      <w:hyperlink r:id="rId21" w:tgtFrame="_blank" w:history="1">
         <w:r>
           <w:rPr>
             <w:rStyle w:val="Hyperlink"/>
@@ -10726,35 +10391,34 @@
           <w:b/>
         </w:rPr>
       </w:pPr>
-      <w:bookmarkStart w:id="275" w:name="_Toc509386069"/>
-      <w:bookmarkStart w:id="276" w:name="_Toc510519466"/>
-      <w:bookmarkStart w:id="277" w:name="_Toc510519741"/>
-      <w:bookmarkStart w:id="278" w:name="_Toc513565984"/>
-      <w:bookmarkStart w:id="279" w:name="_Toc513566269"/>
-      <w:bookmarkStart w:id="280" w:name="_Toc513566358"/>
-      <w:bookmarkStart w:id="281" w:name="_Toc515994834"/>
-      <w:bookmarkStart w:id="282" w:name="_Toc515994967"/>
-      <w:bookmarkStart w:id="283" w:name="_Toc515995106"/>
-      <w:bookmarkStart w:id="284" w:name="_Toc515995152"/>
-      <w:bookmarkStart w:id="285" w:name="_Toc515996174"/>
-      <w:bookmarkStart w:id="286" w:name="_Toc524353272"/>
-      <w:bookmarkStart w:id="287" w:name="_Toc524353430"/>
-      <w:bookmarkStart w:id="288" w:name="_Toc524358456"/>
-      <w:bookmarkStart w:id="289" w:name="_Toc524358534"/>
-      <w:bookmarkStart w:id="290" w:name="_Toc524358604"/>
-      <w:bookmarkStart w:id="291" w:name="_Toc524358684"/>
-      <w:bookmarkStart w:id="292" w:name="_Toc17729818"/>
-      <w:bookmarkStart w:id="293" w:name="_Toc17730056"/>
-      <w:bookmarkStart w:id="294" w:name="_Toc29034244"/>
-      <w:bookmarkStart w:id="295" w:name="_Toc29034516"/>
-      <w:bookmarkStart w:id="296" w:name="_Toc91059897"/>
+      <w:bookmarkStart w:id="276" w:name="_Toc509386069"/>
+      <w:bookmarkStart w:id="277" w:name="_Toc510519466"/>
+      <w:bookmarkStart w:id="278" w:name="_Toc510519741"/>
+      <w:bookmarkStart w:id="279" w:name="_Toc513565984"/>
+      <w:bookmarkStart w:id="280" w:name="_Toc513566269"/>
+      <w:bookmarkStart w:id="281" w:name="_Toc513566358"/>
+      <w:bookmarkStart w:id="282" w:name="_Toc515994834"/>
+      <w:bookmarkStart w:id="283" w:name="_Toc515994967"/>
+      <w:bookmarkStart w:id="284" w:name="_Toc515995106"/>
+      <w:bookmarkStart w:id="285" w:name="_Toc515995152"/>
+      <w:bookmarkStart w:id="286" w:name="_Toc515996174"/>
+      <w:bookmarkStart w:id="287" w:name="_Toc524353272"/>
+      <w:bookmarkStart w:id="288" w:name="_Toc524353430"/>
+      <w:bookmarkStart w:id="289" w:name="_Toc524358456"/>
+      <w:bookmarkStart w:id="290" w:name="_Toc524358534"/>
+      <w:bookmarkStart w:id="291" w:name="_Toc524358604"/>
+      <w:bookmarkStart w:id="292" w:name="_Toc524358684"/>
+      <w:bookmarkStart w:id="293" w:name="_Toc17729818"/>
+      <w:bookmarkStart w:id="294" w:name="_Toc17730056"/>
+      <w:bookmarkStart w:id="295" w:name="_Toc29034244"/>
+      <w:bookmarkStart w:id="296" w:name="_Toc29034516"/>
+      <w:bookmarkStart w:id="297" w:name="_Toc91059897"/>
       <w:r>
         <w:rPr>
           <w:b/>
         </w:rPr>
         <w:t>Tutoring Services</w:t>
       </w:r>
-      <w:bookmarkEnd w:id="275"/>
       <w:bookmarkEnd w:id="276"/>
       <w:bookmarkEnd w:id="277"/>
       <w:bookmarkEnd w:id="278"/>
@@ -10776,6 +10440,7 @@
       <w:bookmarkEnd w:id="294"/>
       <w:bookmarkEnd w:id="295"/>
       <w:bookmarkEnd w:id="296"/>
+      <w:bookmarkEnd w:id="297"/>
     </w:p>
     <w:p>
       <w:pPr>
@@ -10811,56 +10476,6 @@
           <w:sz w:val="28"/>
           <w:szCs w:val="28"/>
         </w:rPr>
-        <w:t>They</w:t>
-      </w:r>
-      <w:r>
-        <w:rPr>
-          <w:sz w:val="28"/>
-          <w:szCs w:val="28"/>
-        </w:rPr>
-        <w:t xml:space="preserve"> also </w:t>
-      </w:r>
-      <w:r>
-        <w:rPr>
-          <w:sz w:val="28"/>
-          <w:szCs w:val="28"/>
-        </w:rPr>
-        <w:t>have</w:t>
-      </w:r>
-      <w:r>
-        <w:rPr>
-          <w:sz w:val="28"/>
-          <w:szCs w:val="28"/>
-        </w:rPr>
-        <w:t xml:space="preserve"> drop-in learning centers, such as the </w:t>
-      </w:r>
-      <w:r>
-        <w:rPr>
-          <w:sz w:val="28"/>
-          <w:szCs w:val="28"/>
-        </w:rPr>
-        <w:t xml:space="preserve">Computer Science and Engineering Learning Center, </w:t>
-      </w:r>
-      <w:r>
-        <w:rPr>
-          <w:sz w:val="28"/>
-          <w:szCs w:val="28"/>
-        </w:rPr>
-        <w:t xml:space="preserve">Biology/Chemistry Learning Center, Business Technology &amp; eLearning Center, Physics Learning Center, Conversation Groups, and more (schedules and availability vary). </w:t>
-      </w:r>
-    </w:p>
-    <w:p>
-      <w:pPr>
-        <w:rPr>
-          <w:sz w:val="28"/>
-          <w:szCs w:val="28"/>
-        </w:rPr>
-      </w:pPr>
-      <w:r>
-        <w:rPr>
-          <w:sz w:val="28"/>
-          <w:szCs w:val="28"/>
-        </w:rPr>
         <w:t xml:space="preserve">For more information and to apply for </w:t>
       </w:r>
       <w:r>
@@ -10875,9 +10490,23 @@
           <w:sz w:val="28"/>
           <w:szCs w:val="28"/>
         </w:rPr>
-        <w:t xml:space="preserve"> assistance or to apply to become a tutor, please visit our office in 4228 (Library), email </w:t>
-      </w:r>
-      <w:hyperlink r:id="rId21" w:history="1">
+        <w:t xml:space="preserve"> assistance or to apply to become a tutor, please visit </w:t>
+      </w:r>
+      <w:r>
+        <w:rPr>
+          <w:sz w:val="28"/>
+          <w:szCs w:val="28"/>
+        </w:rPr>
+        <w:t>the</w:t>
+      </w:r>
+      <w:r>
+        <w:rPr>
+          <w:sz w:val="28"/>
+          <w:szCs w:val="28"/>
+        </w:rPr>
+        <w:t xml:space="preserve"> office in 4228 (Library), email </w:t>
+      </w:r>
+      <w:hyperlink r:id="rId22" w:history="1">
         <w:r>
           <w:rPr>
             <w:rStyle w:val="Hyperlink"/>
@@ -10907,7 +10536,7 @@
         </w:rPr>
         <w:t xml:space="preserve"> webpage: </w:t>
       </w:r>
-      <w:hyperlink r:id="rId22" w:history="1">
+      <w:hyperlink r:id="rId23" w:history="1">
         <w:r>
           <w:rPr>
             <w:rStyle w:val="Hyperlink"/>
@@ -10920,10 +10549,41 @@
     <w:p>
       <w:pPr>
         <w:rPr>
-          <w:sz w:val="28"/>
-          <w:szCs w:val="28"/>
-        </w:rPr>
-      </w:pPr>
+          <w:b/>
+          <w:smallCaps/>
+          <w:spacing w:val="5"/>
+          <w:sz w:val="28"/>
+          <w:szCs w:val="28"/>
+        </w:rPr>
+      </w:pPr>
+      <w:bookmarkStart w:id="298" w:name="_Toc509386070"/>
+      <w:bookmarkStart w:id="299" w:name="_Toc510519467"/>
+      <w:bookmarkStart w:id="300" w:name="_Toc510519742"/>
+      <w:bookmarkStart w:id="301" w:name="_Toc513565985"/>
+      <w:bookmarkStart w:id="302" w:name="_Toc513566270"/>
+      <w:bookmarkStart w:id="303" w:name="_Toc513566359"/>
+      <w:bookmarkStart w:id="304" w:name="_Toc515994835"/>
+      <w:bookmarkStart w:id="305" w:name="_Toc515994968"/>
+      <w:bookmarkStart w:id="306" w:name="_Toc515995107"/>
+      <w:bookmarkStart w:id="307" w:name="_Toc515995153"/>
+      <w:bookmarkStart w:id="308" w:name="_Toc515996175"/>
+      <w:bookmarkStart w:id="309" w:name="_Toc524353273"/>
+      <w:bookmarkStart w:id="310" w:name="_Toc524353431"/>
+      <w:bookmarkStart w:id="311" w:name="_Toc524358457"/>
+      <w:bookmarkStart w:id="312" w:name="_Toc524358535"/>
+      <w:bookmarkStart w:id="313" w:name="_Toc524358605"/>
+      <w:bookmarkStart w:id="314" w:name="_Toc524358685"/>
+      <w:bookmarkStart w:id="315" w:name="_Toc17729819"/>
+      <w:bookmarkStart w:id="316" w:name="_Toc17730057"/>
+      <w:bookmarkStart w:id="317" w:name="_Toc29034245"/>
+      <w:bookmarkStart w:id="318" w:name="_Toc29034517"/>
+      <w:bookmarkStart w:id="319" w:name="_Toc91059898"/>
+      <w:r>
+        <w:rPr>
+          <w:b/>
+        </w:rPr>
+        <w:br w:type="page"/>
+      </w:r>
     </w:p>
     <w:p>
       <w:pPr>
@@ -10932,28 +10592,6 @@
           <w:b/>
         </w:rPr>
       </w:pPr>
-      <w:bookmarkStart w:id="297" w:name="_Toc509386070"/>
-      <w:bookmarkStart w:id="298" w:name="_Toc510519467"/>
-      <w:bookmarkStart w:id="299" w:name="_Toc510519742"/>
-      <w:bookmarkStart w:id="300" w:name="_Toc513565985"/>
-      <w:bookmarkStart w:id="301" w:name="_Toc513566270"/>
-      <w:bookmarkStart w:id="302" w:name="_Toc513566359"/>
-      <w:bookmarkStart w:id="303" w:name="_Toc515994835"/>
-      <w:bookmarkStart w:id="304" w:name="_Toc515994968"/>
-      <w:bookmarkStart w:id="305" w:name="_Toc515995107"/>
-      <w:bookmarkStart w:id="306" w:name="_Toc515995153"/>
-      <w:bookmarkStart w:id="307" w:name="_Toc515996175"/>
-      <w:bookmarkStart w:id="308" w:name="_Toc524353273"/>
-      <w:bookmarkStart w:id="309" w:name="_Toc524353431"/>
-      <w:bookmarkStart w:id="310" w:name="_Toc524358457"/>
-      <w:bookmarkStart w:id="311" w:name="_Toc524358535"/>
-      <w:bookmarkStart w:id="312" w:name="_Toc524358605"/>
-      <w:bookmarkStart w:id="313" w:name="_Toc524358685"/>
-      <w:bookmarkStart w:id="314" w:name="_Toc17729819"/>
-      <w:bookmarkStart w:id="315" w:name="_Toc17730057"/>
-      <w:bookmarkStart w:id="316" w:name="_Toc29034245"/>
-      <w:bookmarkStart w:id="317" w:name="_Toc29034517"/>
-      <w:bookmarkStart w:id="318" w:name="_Toc91059898"/>
       <w:r>
         <w:rPr>
           <w:b/>
@@ -10961,7 +10599,6 @@
         <w:lastRenderedPageBreak/>
         <w:t>Counseling Center</w:t>
       </w:r>
-      <w:bookmarkEnd w:id="297"/>
       <w:bookmarkEnd w:id="298"/>
       <w:bookmarkEnd w:id="299"/>
       <w:bookmarkEnd w:id="300"/>
@@ -10983,6 +10620,7 @@
       <w:bookmarkEnd w:id="316"/>
       <w:bookmarkEnd w:id="317"/>
       <w:bookmarkEnd w:id="318"/>
+      <w:bookmarkEnd w:id="319"/>
     </w:p>
     <w:p>
       <w:pPr>
@@ -11069,7 +10707,7 @@
         </w:rPr>
         <w:t xml:space="preserve">, </w:t>
       </w:r>
-      <w:hyperlink r:id="rId23" w:history="1">
+      <w:hyperlink r:id="rId24" w:history="1">
         <w:r>
           <w:rPr>
             <w:rStyle w:val="Hyperlink"/>
@@ -11162,7 +10800,7 @@
         </w:rPr>
         <w:t xml:space="preserve">Live Chat: </w:t>
       </w:r>
-      <w:hyperlink r:id="rId24" w:history="1">
+      <w:hyperlink r:id="rId25" w:history="1">
         <w:r>
           <w:rPr>
             <w:rStyle w:val="Hyperlink"/>
@@ -11226,32 +10864,31 @@
           <w:b/>
         </w:rPr>
       </w:pPr>
-      <w:bookmarkStart w:id="319" w:name="_Toc513565987"/>
-      <w:bookmarkStart w:id="320" w:name="_Toc513566272"/>
-      <w:bookmarkStart w:id="321" w:name="_Toc513566361"/>
-      <w:bookmarkStart w:id="322" w:name="_Toc515994838"/>
-      <w:bookmarkStart w:id="323" w:name="_Toc515994971"/>
-      <w:bookmarkStart w:id="324" w:name="_Toc515995110"/>
-      <w:bookmarkStart w:id="325" w:name="_Toc515995156"/>
-      <w:bookmarkStart w:id="326" w:name="_Toc515996177"/>
-      <w:bookmarkStart w:id="327" w:name="_Toc524353275"/>
-      <w:bookmarkStart w:id="328" w:name="_Toc524353433"/>
-      <w:bookmarkStart w:id="329" w:name="_Toc524358459"/>
-      <w:bookmarkStart w:id="330" w:name="_Toc524358537"/>
-      <w:bookmarkStart w:id="331" w:name="_Toc524358607"/>
-      <w:bookmarkStart w:id="332" w:name="_Toc524358687"/>
-      <w:bookmarkStart w:id="333" w:name="_Toc17729821"/>
-      <w:bookmarkStart w:id="334" w:name="_Toc17730059"/>
-      <w:bookmarkStart w:id="335" w:name="_Toc29034247"/>
-      <w:bookmarkStart w:id="336" w:name="_Toc29034519"/>
-      <w:bookmarkStart w:id="337" w:name="_Toc91059899"/>
+      <w:bookmarkStart w:id="320" w:name="_Toc513565987"/>
+      <w:bookmarkStart w:id="321" w:name="_Toc513566272"/>
+      <w:bookmarkStart w:id="322" w:name="_Toc513566361"/>
+      <w:bookmarkStart w:id="323" w:name="_Toc515994838"/>
+      <w:bookmarkStart w:id="324" w:name="_Toc515994971"/>
+      <w:bookmarkStart w:id="325" w:name="_Toc515995110"/>
+      <w:bookmarkStart w:id="326" w:name="_Toc515995156"/>
+      <w:bookmarkStart w:id="327" w:name="_Toc515996177"/>
+      <w:bookmarkStart w:id="328" w:name="_Toc524353275"/>
+      <w:bookmarkStart w:id="329" w:name="_Toc524353433"/>
+      <w:bookmarkStart w:id="330" w:name="_Toc524358459"/>
+      <w:bookmarkStart w:id="331" w:name="_Toc524358537"/>
+      <w:bookmarkStart w:id="332" w:name="_Toc524358607"/>
+      <w:bookmarkStart w:id="333" w:name="_Toc524358687"/>
+      <w:bookmarkStart w:id="334" w:name="_Toc17729821"/>
+      <w:bookmarkStart w:id="335" w:name="_Toc17730059"/>
+      <w:bookmarkStart w:id="336" w:name="_Toc29034247"/>
+      <w:bookmarkStart w:id="337" w:name="_Toc29034519"/>
+      <w:bookmarkStart w:id="338" w:name="_Toc91059899"/>
       <w:r>
         <w:rPr>
           <w:b/>
         </w:rPr>
         <w:t>Additional Campus Resources</w:t>
       </w:r>
-      <w:bookmarkEnd w:id="319"/>
       <w:bookmarkEnd w:id="320"/>
       <w:bookmarkEnd w:id="321"/>
       <w:bookmarkEnd w:id="322"/>
@@ -11270,6 +10907,7 @@
       <w:bookmarkEnd w:id="335"/>
       <w:bookmarkEnd w:id="336"/>
       <w:bookmarkEnd w:id="337"/>
+      <w:bookmarkEnd w:id="338"/>
     </w:p>
     <w:p>
       <w:pPr>
@@ -11279,7 +10917,7 @@
           <w:szCs w:val="28"/>
         </w:rPr>
       </w:pPr>
-      <w:bookmarkStart w:id="338" w:name="_Toc513565989"/>
+      <w:bookmarkStart w:id="339" w:name="_Toc513565989"/>
       <w:r>
         <w:rPr>
           <w:rFonts w:eastAsia="Times New Roman"/>
@@ -11288,7 +10926,7 @@
         </w:rPr>
         <w:t xml:space="preserve">Check out the </w:t>
       </w:r>
-      <w:hyperlink r:id="rId25" w:history="1">
+      <w:hyperlink r:id="rId26" w:history="1">
         <w:r>
           <w:rPr>
             <w:rStyle w:val="Hyperlink"/>
@@ -11353,7 +10991,7 @@
         </w:rPr>
         <w:t>and much more.</w:t>
       </w:r>
-      <w:bookmarkEnd w:id="338"/>
+      <w:bookmarkEnd w:id="339"/>
     </w:p>
     <w:p>
       <w:pPr>
@@ -11362,28 +11000,28 @@
           <w:b/>
         </w:rPr>
       </w:pPr>
-      <w:bookmarkStart w:id="339" w:name="_Toc515994839"/>
-      <w:bookmarkStart w:id="340" w:name="_Toc515994972"/>
-      <w:bookmarkStart w:id="341" w:name="_Toc515995111"/>
-      <w:bookmarkStart w:id="342" w:name="_Toc515995157"/>
+      <w:bookmarkStart w:id="340" w:name="_Toc515994839"/>
+      <w:bookmarkStart w:id="341" w:name="_Toc515994972"/>
+      <w:bookmarkStart w:id="342" w:name="_Toc515995111"/>
+      <w:bookmarkStart w:id="343" w:name="_Toc515995157"/>
       <w:r>
         <w:rPr>
           <w:b/>
         </w:rPr>
         <w:br w:type="page"/>
       </w:r>
-      <w:bookmarkStart w:id="343" w:name="_Toc515996178"/>
-      <w:bookmarkStart w:id="344" w:name="_Toc524353276"/>
-      <w:bookmarkStart w:id="345" w:name="_Toc524353434"/>
-      <w:bookmarkStart w:id="346" w:name="_Toc524358460"/>
-      <w:bookmarkStart w:id="347" w:name="_Toc524358538"/>
-      <w:bookmarkStart w:id="348" w:name="_Toc524358608"/>
-      <w:bookmarkStart w:id="349" w:name="_Toc524358688"/>
-      <w:bookmarkStart w:id="350" w:name="_Toc17729822"/>
-      <w:bookmarkStart w:id="351" w:name="_Toc17730060"/>
-      <w:bookmarkStart w:id="352" w:name="_Toc29034248"/>
-      <w:bookmarkStart w:id="353" w:name="_Toc29034520"/>
-      <w:bookmarkStart w:id="354" w:name="_Toc91059900"/>
+      <w:bookmarkStart w:id="344" w:name="_Toc515996178"/>
+      <w:bookmarkStart w:id="345" w:name="_Toc524353276"/>
+      <w:bookmarkStart w:id="346" w:name="_Toc524353434"/>
+      <w:bookmarkStart w:id="347" w:name="_Toc524358460"/>
+      <w:bookmarkStart w:id="348" w:name="_Toc524358538"/>
+      <w:bookmarkStart w:id="349" w:name="_Toc524358608"/>
+      <w:bookmarkStart w:id="350" w:name="_Toc524358688"/>
+      <w:bookmarkStart w:id="351" w:name="_Toc17729822"/>
+      <w:bookmarkStart w:id="352" w:name="_Toc17730060"/>
+      <w:bookmarkStart w:id="353" w:name="_Toc29034248"/>
+      <w:bookmarkStart w:id="354" w:name="_Toc29034520"/>
+      <w:bookmarkStart w:id="355" w:name="_Toc91059900"/>
       <w:r>
         <w:rPr>
           <w:b/>
@@ -11391,7 +11029,6 @@
         <w:lastRenderedPageBreak/>
         <w:t>Privacy Policies</w:t>
       </w:r>
-      <w:bookmarkEnd w:id="339"/>
       <w:bookmarkEnd w:id="340"/>
       <w:bookmarkEnd w:id="341"/>
       <w:bookmarkEnd w:id="342"/>
@@ -11407,6 +11044,7 @@
       <w:bookmarkEnd w:id="352"/>
       <w:bookmarkEnd w:id="353"/>
       <w:bookmarkEnd w:id="354"/>
+      <w:bookmarkEnd w:id="355"/>
     </w:p>
     <w:p>
       <w:pPr>
@@ -11435,8 +11073,7 @@
           <w:numId w:val="21"/>
         </w:numPr>
       </w:pPr>
-      <w:hyperlink r:id="rId26" w:history="1">
-        <w:proofErr w:type="spellStart"/>
+      <w:hyperlink r:id="rId27" w:history="1">
         <w:r>
           <w:rPr>
             <w:rStyle w:val="Hyperlink"/>
@@ -11444,7 +11081,6 @@
           </w:rPr>
           <w:t>PracticeIt</w:t>
         </w:r>
-        <w:proofErr w:type="spellEnd"/>
       </w:hyperlink>
       <w:r>
         <w:rPr>
@@ -11462,7 +11098,7 @@
           <w:numId w:val="21"/>
         </w:numPr>
       </w:pPr>
-      <w:hyperlink r:id="rId27" w:tgtFrame="_blank" w:history="1">
+      <w:hyperlink r:id="rId28" w:tgtFrame="_blank" w:history="1">
         <w:r>
           <w:rPr>
             <w:rStyle w:val="Hyperlink"/>
@@ -11480,7 +11116,7 @@
           <w:numId w:val="21"/>
         </w:numPr>
       </w:pPr>
-      <w:hyperlink r:id="rId28" w:tgtFrame="_blank" w:history="1">
+      <w:hyperlink r:id="rId29" w:tgtFrame="_blank" w:history="1">
         <w:r>
           <w:rPr>
             <w:rStyle w:val="Hyperlink"/>
@@ -11498,7 +11134,7 @@
           <w:numId w:val="21"/>
         </w:numPr>
       </w:pPr>
-      <w:hyperlink r:id="rId29" w:tgtFrame="_blank" w:history="1">
+      <w:hyperlink r:id="rId30" w:tgtFrame="_blank" w:history="1">
         <w:r>
           <w:rPr>
             <w:rStyle w:val="Hyperlink"/>
@@ -11516,7 +11152,7 @@
           <w:numId w:val="21"/>
         </w:numPr>
       </w:pPr>
-      <w:hyperlink r:id="rId30" w:tgtFrame="_blank" w:history="1">
+      <w:hyperlink r:id="rId31" w:tgtFrame="_blank" w:history="1">
         <w:r>
           <w:rPr>
             <w:rStyle w:val="Hyperlink"/>
@@ -11534,7 +11170,7 @@
           <w:numId w:val="21"/>
         </w:numPr>
       </w:pPr>
-      <w:hyperlink r:id="rId31" w:tgtFrame="_blank" w:history="1">
+      <w:hyperlink r:id="rId32" w:tgtFrame="_blank" w:history="1">
         <w:r>
           <w:rPr>
             <w:rStyle w:val="Hyperlink"/>
@@ -11552,7 +11188,7 @@
           <w:numId w:val="21"/>
         </w:numPr>
       </w:pPr>
-      <w:hyperlink r:id="rId32" w:tgtFrame="_blank" w:history="1">
+      <w:hyperlink r:id="rId33" w:tgtFrame="_blank" w:history="1">
         <w:r>
           <w:rPr>
             <w:rStyle w:val="Hyperlink"/>
@@ -11569,22 +11205,22 @@
           <w:b/>
         </w:rPr>
       </w:pPr>
-      <w:bookmarkStart w:id="355" w:name="_Toc515994840"/>
-      <w:bookmarkStart w:id="356" w:name="_Toc515994973"/>
-      <w:bookmarkStart w:id="357" w:name="_Toc515995112"/>
-      <w:bookmarkStart w:id="358" w:name="_Toc515995158"/>
-      <w:bookmarkStart w:id="359" w:name="_Toc515996179"/>
-      <w:bookmarkStart w:id="360" w:name="_Toc524353277"/>
-      <w:bookmarkStart w:id="361" w:name="_Toc524353435"/>
-      <w:bookmarkStart w:id="362" w:name="_Toc524358461"/>
-      <w:bookmarkStart w:id="363" w:name="_Toc524358539"/>
-      <w:bookmarkStart w:id="364" w:name="_Toc524358609"/>
-      <w:bookmarkStart w:id="365" w:name="_Toc524358689"/>
-      <w:bookmarkStart w:id="366" w:name="_Toc17729823"/>
-      <w:bookmarkStart w:id="367" w:name="_Toc17730061"/>
-      <w:bookmarkStart w:id="368" w:name="_Toc29034249"/>
-      <w:bookmarkStart w:id="369" w:name="_Toc29034521"/>
-      <w:bookmarkStart w:id="370" w:name="_Toc91059901"/>
+      <w:bookmarkStart w:id="356" w:name="_Toc515994840"/>
+      <w:bookmarkStart w:id="357" w:name="_Toc515994973"/>
+      <w:bookmarkStart w:id="358" w:name="_Toc515995112"/>
+      <w:bookmarkStart w:id="359" w:name="_Toc515995158"/>
+      <w:bookmarkStart w:id="360" w:name="_Toc515996179"/>
+      <w:bookmarkStart w:id="361" w:name="_Toc524353277"/>
+      <w:bookmarkStart w:id="362" w:name="_Toc524353435"/>
+      <w:bookmarkStart w:id="363" w:name="_Toc524358461"/>
+      <w:bookmarkStart w:id="364" w:name="_Toc524358539"/>
+      <w:bookmarkStart w:id="365" w:name="_Toc524358609"/>
+      <w:bookmarkStart w:id="366" w:name="_Toc524358689"/>
+      <w:bookmarkStart w:id="367" w:name="_Toc17729823"/>
+      <w:bookmarkStart w:id="368" w:name="_Toc17730061"/>
+      <w:bookmarkStart w:id="369" w:name="_Toc29034249"/>
+      <w:bookmarkStart w:id="370" w:name="_Toc29034521"/>
+      <w:bookmarkStart w:id="371" w:name="_Toc91059901"/>
       <w:r>
         <w:rPr>
           <w:b/>
@@ -11597,7 +11233,6 @@
         </w:rPr>
         <w:t xml:space="preserve"> Policies</w:t>
       </w:r>
-      <w:bookmarkEnd w:id="355"/>
       <w:bookmarkEnd w:id="356"/>
       <w:bookmarkEnd w:id="357"/>
       <w:bookmarkEnd w:id="358"/>
@@ -11613,6 +11248,7 @@
       <w:bookmarkEnd w:id="368"/>
       <w:bookmarkEnd w:id="369"/>
       <w:bookmarkEnd w:id="370"/>
+      <w:bookmarkEnd w:id="371"/>
     </w:p>
     <w:p>
       <w:pPr>
@@ -11645,7 +11281,7 @@
           <w:szCs w:val="28"/>
         </w:rPr>
       </w:pPr>
-      <w:hyperlink r:id="rId33" w:tgtFrame="_blank" w:history="1">
+      <w:hyperlink r:id="rId34" w:tgtFrame="_blank" w:history="1">
         <w:r>
           <w:rPr>
             <w:rStyle w:val="Hyperlink"/>
@@ -11668,7 +11304,7 @@
           <w:szCs w:val="28"/>
         </w:rPr>
       </w:pPr>
-      <w:hyperlink r:id="rId34" w:history="1">
+      <w:hyperlink r:id="rId35" w:history="1">
         <w:r>
           <w:rPr>
             <w:rStyle w:val="Hyperlink"/>
@@ -11691,7 +11327,7 @@
           <w:szCs w:val="28"/>
         </w:rPr>
       </w:pPr>
-      <w:hyperlink r:id="rId35" w:tgtFrame="_blank" w:history="1">
+      <w:hyperlink r:id="rId36" w:tgtFrame="_blank" w:history="1">
         <w:r>
           <w:rPr>
             <w:rStyle w:val="Hyperlink"/>
@@ -11708,7 +11344,7 @@
         </w:rPr>
         <w:t> </w:t>
       </w:r>
-      <w:hyperlink r:id="rId36" w:tgtFrame="_blank" w:history="1">
+      <w:hyperlink r:id="rId37" w:tgtFrame="_blank" w:history="1">
         <w:r>
           <w:rPr>
             <w:rStyle w:val="Hyperlink"/>
@@ -11738,7 +11374,7 @@
           <w:szCs w:val="28"/>
         </w:rPr>
       </w:pPr>
-      <w:hyperlink r:id="rId37" w:tgtFrame="_blank" w:history="1">
+      <w:hyperlink r:id="rId38" w:tgtFrame="_blank" w:history="1">
         <w:r>
           <w:rPr>
             <w:rStyle w:val="Hyperlink"/>
@@ -11761,7 +11397,7 @@
           <w:szCs w:val="28"/>
         </w:rPr>
       </w:pPr>
-      <w:hyperlink r:id="rId38" w:tgtFrame="_blank" w:history="1">
+      <w:hyperlink r:id="rId39" w:tgtFrame="_blank" w:history="1">
         <w:r>
           <w:rPr>
             <w:rStyle w:val="Hyperlink"/>
@@ -11798,8 +11434,8 @@
       </w:pPr>
     </w:p>
     <w:sectPr>
-      <w:footerReference w:type="even" r:id="rId39"/>
-      <w:footerReference w:type="default" r:id="rId40"/>
+      <w:footerReference w:type="even" r:id="rId40"/>
+      <w:footerReference w:type="default" r:id="rId41"/>
       <w:pgSz w:w="12240" w:h="15840"/>
       <w:pgMar w:top="1440" w:right="1440" w:bottom="1440" w:left="1440" w:header="720" w:footer="720" w:gutter="0"/>
       <w:cols w:space="720"/>
@@ -11810,7 +11446,7 @@
 </file>
 
 <file path=word/endnotes.xml><?xml version="1.0" encoding="utf-8"?>
-<w:endnotes xmlns:wpc="http://schemas.microsoft.com/office/word/2010/wordprocessingCanvas" xmlns:cx="http://schemas.microsoft.com/office/drawing/2014/chartex" xmlns:cx1="http://schemas.microsoft.com/office/drawing/2015/9/8/chartex" xmlns:cx2="http://schemas.microsoft.com/office/drawing/2015/10/21/chartex" xmlns:cx3="http://schemas.microsoft.com/office/drawing/2016/5/9/chartex" xmlns:cx4="http://schemas.microsoft.com/office/drawing/2016/5/10/chartex" xmlns:cx5="http://schemas.microsoft.com/office/drawing/2016/5/11/chartex" xmlns:cx6="http://schemas.microsoft.com/office/drawing/2016/5/12/chartex" xmlns:cx7="http://schemas.microsoft.com/office/drawing/2016/5/13/chartex" xmlns:cx8="http://schemas.microsoft.com/office/drawing/2016/5/14/chartex" xmlns:mc="http://schemas.openxmlformats.org/markup-compatibility/2006" xmlns:aink="http://schemas.microsoft.com/office/drawing/2016/ink" xmlns:am3d="http://schemas.microsoft.com/office/drawing/2017/model3d" xmlns:o="urn:schemas-microsoft-com:office:office" xmlns:r="http://schemas.openxmlformats.org/officeDocument/2006/relationships" xmlns:m="http://schemas.openxmlformats.org/officeDocument/2006/math" xmlns:v="urn:schemas-microsoft-com:vml" xmlns:wp14="http://schemas.microsoft.com/office/word/2010/wordprocessingDrawing" xmlns:wp="http://schemas.openxmlformats.org/drawingml/2006/wordprocessingDrawing" xmlns:w10="urn:schemas-microsoft-com:office:word" xmlns:w="http://schemas.openxmlformats.org/wordprocessingml/2006/main" xmlns:w14="http://schemas.microsoft.com/office/word/2010/wordml" xmlns:w15="http://schemas.microsoft.com/office/word/2012/wordml" xmlns:w16cex="http://schemas.microsoft.com/office/word/2018/wordml/cex" xmlns:w16cid="http://schemas.microsoft.com/office/word/2016/wordml/cid" xmlns:w16="http://schemas.microsoft.com/office/word/2018/wordml" xmlns:w16sdtdh="http://schemas.microsoft.com/office/word/2020/wordml/sdtdatahash" xmlns:w16se="http://schemas.microsoft.com/office/word/2015/wordml/symex" xmlns:wpg="http://schemas.microsoft.com/office/word/2010/wordprocessingGroup" xmlns:wpi="http://schemas.microsoft.com/office/word/2010/wordprocessingInk" xmlns:wne="http://schemas.microsoft.com/office/word/2006/wordml" xmlns:wps="http://schemas.microsoft.com/office/word/2010/wordprocessingShape" mc:Ignorable="w14 w15 w16se w16cid w16 w16cex w16sdtdh wp14">
+<w:endnotes xmlns:wpc="http://schemas.microsoft.com/office/word/2010/wordprocessingCanvas" xmlns:cx="http://schemas.microsoft.com/office/drawing/2014/chartex" xmlns:cx1="http://schemas.microsoft.com/office/drawing/2015/9/8/chartex" xmlns:cx2="http://schemas.microsoft.com/office/drawing/2015/10/21/chartex" xmlns:cx3="http://schemas.microsoft.com/office/drawing/2016/5/9/chartex" xmlns:cx4="http://schemas.microsoft.com/office/drawing/2016/5/10/chartex" xmlns:cx5="http://schemas.microsoft.com/office/drawing/2016/5/11/chartex" xmlns:cx6="http://schemas.microsoft.com/office/drawing/2016/5/12/chartex" xmlns:cx7="http://schemas.microsoft.com/office/drawing/2016/5/13/chartex" xmlns:cx8="http://schemas.microsoft.com/office/drawing/2016/5/14/chartex" xmlns:mc="http://schemas.openxmlformats.org/markup-compatibility/2006" xmlns:aink="http://schemas.microsoft.com/office/drawing/2016/ink" xmlns:am3d="http://schemas.microsoft.com/office/drawing/2017/model3d" xmlns:o="urn:schemas-microsoft-com:office:office" xmlns:oel="http://schemas.microsoft.com/office/2019/extlst" xmlns:r="http://schemas.openxmlformats.org/officeDocument/2006/relationships" xmlns:m="http://schemas.openxmlformats.org/officeDocument/2006/math" xmlns:v="urn:schemas-microsoft-com:vml" xmlns:wp14="http://schemas.microsoft.com/office/word/2010/wordprocessingDrawing" xmlns:wp="http://schemas.openxmlformats.org/drawingml/2006/wordprocessingDrawing" xmlns:w10="urn:schemas-microsoft-com:office:word" xmlns:w="http://schemas.openxmlformats.org/wordprocessingml/2006/main" xmlns:w14="http://schemas.microsoft.com/office/word/2010/wordml" xmlns:w15="http://schemas.microsoft.com/office/word/2012/wordml" xmlns:w16cex="http://schemas.microsoft.com/office/word/2018/wordml/cex" xmlns:w16cid="http://schemas.microsoft.com/office/word/2016/wordml/cid" xmlns:w16="http://schemas.microsoft.com/office/word/2018/wordml" xmlns:w16sdtdh="http://schemas.microsoft.com/office/word/2020/wordml/sdtdatahash" xmlns:w16se="http://schemas.microsoft.com/office/word/2015/wordml/symex" xmlns:wpg="http://schemas.microsoft.com/office/word/2010/wordprocessingGroup" xmlns:wpi="http://schemas.microsoft.com/office/word/2010/wordprocessingInk" xmlns:wne="http://schemas.microsoft.com/office/word/2006/wordml" xmlns:wps="http://schemas.microsoft.com/office/word/2010/wordprocessingShape" mc:Ignorable="w14 w15 w16se w16cid w16 w16cex w16sdtdh wp14">
   <w:endnote w:type="separator" w:id="-1">
     <w:p>
       <w:pPr>
@@ -11835,7 +11471,7 @@
 </file>
 
 <file path=word/footer1.xml><?xml version="1.0" encoding="utf-8"?>
-<w:ftr xmlns:wpc="http://schemas.microsoft.com/office/word/2010/wordprocessingCanvas" xmlns:cx="http://schemas.microsoft.com/office/drawing/2014/chartex" xmlns:cx1="http://schemas.microsoft.com/office/drawing/2015/9/8/chartex" xmlns:cx2="http://schemas.microsoft.com/office/drawing/2015/10/21/chartex" xmlns:cx3="http://schemas.microsoft.com/office/drawing/2016/5/9/chartex" xmlns:cx4="http://schemas.microsoft.com/office/drawing/2016/5/10/chartex" xmlns:cx5="http://schemas.microsoft.com/office/drawing/2016/5/11/chartex" xmlns:cx6="http://schemas.microsoft.com/office/drawing/2016/5/12/chartex" xmlns:cx7="http://schemas.microsoft.com/office/drawing/2016/5/13/chartex" xmlns:cx8="http://schemas.microsoft.com/office/drawing/2016/5/14/chartex" xmlns:mc="http://schemas.openxmlformats.org/markup-compatibility/2006" xmlns:aink="http://schemas.microsoft.com/office/drawing/2016/ink" xmlns:am3d="http://schemas.microsoft.com/office/drawing/2017/model3d" xmlns:o="urn:schemas-microsoft-com:office:office" xmlns:r="http://schemas.openxmlformats.org/officeDocument/2006/relationships" xmlns:m="http://schemas.openxmlformats.org/officeDocument/2006/math" xmlns:v="urn:schemas-microsoft-com:vml" xmlns:wp14="http://schemas.microsoft.com/office/word/2010/wordprocessingDrawing" xmlns:wp="http://schemas.openxmlformats.org/drawingml/2006/wordprocessingDrawing" xmlns:w10="urn:schemas-microsoft-com:office:word" xmlns:w="http://schemas.openxmlformats.org/wordprocessingml/2006/main" xmlns:w14="http://schemas.microsoft.com/office/word/2010/wordml" xmlns:w15="http://schemas.microsoft.com/office/word/2012/wordml" xmlns:w16cex="http://schemas.microsoft.com/office/word/2018/wordml/cex" xmlns:w16cid="http://schemas.microsoft.com/office/word/2016/wordml/cid" xmlns:w16="http://schemas.microsoft.com/office/word/2018/wordml" xmlns:w16sdtdh="http://schemas.microsoft.com/office/word/2020/wordml/sdtdatahash" xmlns:w16se="http://schemas.microsoft.com/office/word/2015/wordml/symex" xmlns:wpg="http://schemas.microsoft.com/office/word/2010/wordprocessingGroup" xmlns:wpi="http://schemas.microsoft.com/office/word/2010/wordprocessingInk" xmlns:wne="http://schemas.microsoft.com/office/word/2006/wordml" xmlns:wps="http://schemas.microsoft.com/office/word/2010/wordprocessingShape" mc:Ignorable="w14 w15 w16se w16cid w16 w16cex w16sdtdh wp14">
+<w:ftr xmlns:wpc="http://schemas.microsoft.com/office/word/2010/wordprocessingCanvas" xmlns:cx="http://schemas.microsoft.com/office/drawing/2014/chartex" xmlns:cx1="http://schemas.microsoft.com/office/drawing/2015/9/8/chartex" xmlns:cx2="http://schemas.microsoft.com/office/drawing/2015/10/21/chartex" xmlns:cx3="http://schemas.microsoft.com/office/drawing/2016/5/9/chartex" xmlns:cx4="http://schemas.microsoft.com/office/drawing/2016/5/10/chartex" xmlns:cx5="http://schemas.microsoft.com/office/drawing/2016/5/11/chartex" xmlns:cx6="http://schemas.microsoft.com/office/drawing/2016/5/12/chartex" xmlns:cx7="http://schemas.microsoft.com/office/drawing/2016/5/13/chartex" xmlns:cx8="http://schemas.microsoft.com/office/drawing/2016/5/14/chartex" xmlns:mc="http://schemas.openxmlformats.org/markup-compatibility/2006" xmlns:aink="http://schemas.microsoft.com/office/drawing/2016/ink" xmlns:am3d="http://schemas.microsoft.com/office/drawing/2017/model3d" xmlns:o="urn:schemas-microsoft-com:office:office" xmlns:oel="http://schemas.microsoft.com/office/2019/extlst" xmlns:r="http://schemas.openxmlformats.org/officeDocument/2006/relationships" xmlns:m="http://schemas.openxmlformats.org/officeDocument/2006/math" xmlns:v="urn:schemas-microsoft-com:vml" xmlns:wp14="http://schemas.microsoft.com/office/word/2010/wordprocessingDrawing" xmlns:wp="http://schemas.openxmlformats.org/drawingml/2006/wordprocessingDrawing" xmlns:w10="urn:schemas-microsoft-com:office:word" xmlns:w="http://schemas.openxmlformats.org/wordprocessingml/2006/main" xmlns:w14="http://schemas.microsoft.com/office/word/2010/wordml" xmlns:w15="http://schemas.microsoft.com/office/word/2012/wordml" xmlns:w16cex="http://schemas.microsoft.com/office/word/2018/wordml/cex" xmlns:w16cid="http://schemas.microsoft.com/office/word/2016/wordml/cid" xmlns:w16="http://schemas.microsoft.com/office/word/2018/wordml" xmlns:w16sdtdh="http://schemas.microsoft.com/office/word/2020/wordml/sdtdatahash" xmlns:w16se="http://schemas.microsoft.com/office/word/2015/wordml/symex" xmlns:wpg="http://schemas.microsoft.com/office/word/2010/wordprocessingGroup" xmlns:wpi="http://schemas.microsoft.com/office/word/2010/wordprocessingInk" xmlns:wne="http://schemas.microsoft.com/office/word/2006/wordml" xmlns:wps="http://schemas.microsoft.com/office/word/2010/wordprocessingShape" mc:Ignorable="w14 w15 w16se w16cid w16 w16cex w16sdtdh wp14">
   <w:sdt>
     <w:sdtPr>
       <w:rPr>
@@ -11847,11 +11483,6 @@
         <w:docPartUnique/>
       </w:docPartObj>
     </w:sdtPr>
-    <w:sdtEndPr>
-      <w:rPr>
-        <w:rStyle w:val="PageNumber"/>
-      </w:rPr>
-    </w:sdtEndPr>
     <w:sdtContent>
       <w:p>
         <w:pPr>
@@ -11891,7 +11522,7 @@
 </file>
 
 <file path=word/footer2.xml><?xml version="1.0" encoding="utf-8"?>
-<w:ftr xmlns:wpc="http://schemas.microsoft.com/office/word/2010/wordprocessingCanvas" xmlns:cx="http://schemas.microsoft.com/office/drawing/2014/chartex" xmlns:cx1="http://schemas.microsoft.com/office/drawing/2015/9/8/chartex" xmlns:cx2="http://schemas.microsoft.com/office/drawing/2015/10/21/chartex" xmlns:cx3="http://schemas.microsoft.com/office/drawing/2016/5/9/chartex" xmlns:cx4="http://schemas.microsoft.com/office/drawing/2016/5/10/chartex" xmlns:cx5="http://schemas.microsoft.com/office/drawing/2016/5/11/chartex" xmlns:cx6="http://schemas.microsoft.com/office/drawing/2016/5/12/chartex" xmlns:cx7="http://schemas.microsoft.com/office/drawing/2016/5/13/chartex" xmlns:cx8="http://schemas.microsoft.com/office/drawing/2016/5/14/chartex" xmlns:mc="http://schemas.openxmlformats.org/markup-compatibility/2006" xmlns:aink="http://schemas.microsoft.com/office/drawing/2016/ink" xmlns:am3d="http://schemas.microsoft.com/office/drawing/2017/model3d" xmlns:o="urn:schemas-microsoft-com:office:office" xmlns:r="http://schemas.openxmlformats.org/officeDocument/2006/relationships" xmlns:m="http://schemas.openxmlformats.org/officeDocument/2006/math" xmlns:v="urn:schemas-microsoft-com:vml" xmlns:wp14="http://schemas.microsoft.com/office/word/2010/wordprocessingDrawing" xmlns:wp="http://schemas.openxmlformats.org/drawingml/2006/wordprocessingDrawing" xmlns:w10="urn:schemas-microsoft-com:office:word" xmlns:w="http://schemas.openxmlformats.org/wordprocessingml/2006/main" xmlns:w14="http://schemas.microsoft.com/office/word/2010/wordml" xmlns:w15="http://schemas.microsoft.com/office/word/2012/wordml" xmlns:w16cex="http://schemas.microsoft.com/office/word/2018/wordml/cex" xmlns:w16cid="http://schemas.microsoft.com/office/word/2016/wordml/cid" xmlns:w16="http://schemas.microsoft.com/office/word/2018/wordml" xmlns:w16sdtdh="http://schemas.microsoft.com/office/word/2020/wordml/sdtdatahash" xmlns:w16se="http://schemas.microsoft.com/office/word/2015/wordml/symex" xmlns:wpg="http://schemas.microsoft.com/office/word/2010/wordprocessingGroup" xmlns:wpi="http://schemas.microsoft.com/office/word/2010/wordprocessingInk" xmlns:wne="http://schemas.microsoft.com/office/word/2006/wordml" xmlns:wps="http://schemas.microsoft.com/office/word/2010/wordprocessingShape" mc:Ignorable="w14 w15 w16se w16cid w16 w16cex w16sdtdh wp14">
+<w:ftr xmlns:wpc="http://schemas.microsoft.com/office/word/2010/wordprocessingCanvas" xmlns:cx="http://schemas.microsoft.com/office/drawing/2014/chartex" xmlns:cx1="http://schemas.microsoft.com/office/drawing/2015/9/8/chartex" xmlns:cx2="http://schemas.microsoft.com/office/drawing/2015/10/21/chartex" xmlns:cx3="http://schemas.microsoft.com/office/drawing/2016/5/9/chartex" xmlns:cx4="http://schemas.microsoft.com/office/drawing/2016/5/10/chartex" xmlns:cx5="http://schemas.microsoft.com/office/drawing/2016/5/11/chartex" xmlns:cx6="http://schemas.microsoft.com/office/drawing/2016/5/12/chartex" xmlns:cx7="http://schemas.microsoft.com/office/drawing/2016/5/13/chartex" xmlns:cx8="http://schemas.microsoft.com/office/drawing/2016/5/14/chartex" xmlns:mc="http://schemas.openxmlformats.org/markup-compatibility/2006" xmlns:aink="http://schemas.microsoft.com/office/drawing/2016/ink" xmlns:am3d="http://schemas.microsoft.com/office/drawing/2017/model3d" xmlns:o="urn:schemas-microsoft-com:office:office" xmlns:oel="http://schemas.microsoft.com/office/2019/extlst" xmlns:r="http://schemas.openxmlformats.org/officeDocument/2006/relationships" xmlns:m="http://schemas.openxmlformats.org/officeDocument/2006/math" xmlns:v="urn:schemas-microsoft-com:vml" xmlns:wp14="http://schemas.microsoft.com/office/word/2010/wordprocessingDrawing" xmlns:wp="http://schemas.openxmlformats.org/drawingml/2006/wordprocessingDrawing" xmlns:w10="urn:schemas-microsoft-com:office:word" xmlns:w="http://schemas.openxmlformats.org/wordprocessingml/2006/main" xmlns:w14="http://schemas.microsoft.com/office/word/2010/wordml" xmlns:w15="http://schemas.microsoft.com/office/word/2012/wordml" xmlns:w16cex="http://schemas.microsoft.com/office/word/2018/wordml/cex" xmlns:w16cid="http://schemas.microsoft.com/office/word/2016/wordml/cid" xmlns:w16="http://schemas.microsoft.com/office/word/2018/wordml" xmlns:w16sdtdh="http://schemas.microsoft.com/office/word/2020/wordml/sdtdatahash" xmlns:w16se="http://schemas.microsoft.com/office/word/2015/wordml/symex" xmlns:wpg="http://schemas.microsoft.com/office/word/2010/wordprocessingGroup" xmlns:wpi="http://schemas.microsoft.com/office/word/2010/wordprocessingInk" xmlns:wne="http://schemas.microsoft.com/office/word/2006/wordml" xmlns:wps="http://schemas.microsoft.com/office/word/2010/wordprocessingShape" mc:Ignorable="w14 w15 w16se w16cid w16 w16cex w16sdtdh wp14">
   <w:sdt>
     <w:sdtPr>
       <w:rPr>
@@ -11903,11 +11534,6 @@
         <w:docPartUnique/>
       </w:docPartObj>
     </w:sdtPr>
-    <w:sdtEndPr>
-      <w:rPr>
-        <w:rStyle w:val="PageNumber"/>
-      </w:rPr>
-    </w:sdtEndPr>
     <w:sdtContent>
       <w:p>
         <w:pPr>
@@ -11960,7 +11586,7 @@
 </file>
 
 <file path=word/footnotes.xml><?xml version="1.0" encoding="utf-8"?>
-<w:footnotes xmlns:wpc="http://schemas.microsoft.com/office/word/2010/wordprocessingCanvas" xmlns:cx="http://schemas.microsoft.com/office/drawing/2014/chartex" xmlns:cx1="http://schemas.microsoft.com/office/drawing/2015/9/8/chartex" xmlns:cx2="http://schemas.microsoft.com/office/drawing/2015/10/21/chartex" xmlns:cx3="http://schemas.microsoft.com/office/drawing/2016/5/9/chartex" xmlns:cx4="http://schemas.microsoft.com/office/drawing/2016/5/10/chartex" xmlns:cx5="http://schemas.microsoft.com/office/drawing/2016/5/11/chartex" xmlns:cx6="http://schemas.microsoft.com/office/drawing/2016/5/12/chartex" xmlns:cx7="http://schemas.microsoft.com/office/drawing/2016/5/13/chartex" xmlns:cx8="http://schemas.microsoft.com/office/drawing/2016/5/14/chartex" xmlns:mc="http://schemas.openxmlformats.org/markup-compatibility/2006" xmlns:aink="http://schemas.microsoft.com/office/drawing/2016/ink" xmlns:am3d="http://schemas.microsoft.com/office/drawing/2017/model3d" xmlns:o="urn:schemas-microsoft-com:office:office" xmlns:r="http://schemas.openxmlformats.org/officeDocument/2006/relationships" xmlns:m="http://schemas.openxmlformats.org/officeDocument/2006/math" xmlns:v="urn:schemas-microsoft-com:vml" xmlns:wp14="http://schemas.microsoft.com/office/word/2010/wordprocessingDrawing" xmlns:wp="http://schemas.openxmlformats.org/drawingml/2006/wordprocessingDrawing" xmlns:w10="urn:schemas-microsoft-com:office:word" xmlns:w="http://schemas.openxmlformats.org/wordprocessingml/2006/main" xmlns:w14="http://schemas.microsoft.com/office/word/2010/wordml" xmlns:w15="http://schemas.microsoft.com/office/word/2012/wordml" xmlns:w16cex="http://schemas.microsoft.com/office/word/2018/wordml/cex" xmlns:w16cid="http://schemas.microsoft.com/office/word/2016/wordml/cid" xmlns:w16="http://schemas.microsoft.com/office/word/2018/wordml" xmlns:w16sdtdh="http://schemas.microsoft.com/office/word/2020/wordml/sdtdatahash" xmlns:w16se="http://schemas.microsoft.com/office/word/2015/wordml/symex" xmlns:wpg="http://schemas.microsoft.com/office/word/2010/wordprocessingGroup" xmlns:wpi="http://schemas.microsoft.com/office/word/2010/wordprocessingInk" xmlns:wne="http://schemas.microsoft.com/office/word/2006/wordml" xmlns:wps="http://schemas.microsoft.com/office/word/2010/wordprocessingShape" mc:Ignorable="w14 w15 w16se w16cid w16 w16cex w16sdtdh wp14">
+<w:footnotes xmlns:wpc="http://schemas.microsoft.com/office/word/2010/wordprocessingCanvas" xmlns:cx="http://schemas.microsoft.com/office/drawing/2014/chartex" xmlns:cx1="http://schemas.microsoft.com/office/drawing/2015/9/8/chartex" xmlns:cx2="http://schemas.microsoft.com/office/drawing/2015/10/21/chartex" xmlns:cx3="http://schemas.microsoft.com/office/drawing/2016/5/9/chartex" xmlns:cx4="http://schemas.microsoft.com/office/drawing/2016/5/10/chartex" xmlns:cx5="http://schemas.microsoft.com/office/drawing/2016/5/11/chartex" xmlns:cx6="http://schemas.microsoft.com/office/drawing/2016/5/12/chartex" xmlns:cx7="http://schemas.microsoft.com/office/drawing/2016/5/13/chartex" xmlns:cx8="http://schemas.microsoft.com/office/drawing/2016/5/14/chartex" xmlns:mc="http://schemas.openxmlformats.org/markup-compatibility/2006" xmlns:aink="http://schemas.microsoft.com/office/drawing/2016/ink" xmlns:am3d="http://schemas.microsoft.com/office/drawing/2017/model3d" xmlns:o="urn:schemas-microsoft-com:office:office" xmlns:oel="http://schemas.microsoft.com/office/2019/extlst" xmlns:r="http://schemas.openxmlformats.org/officeDocument/2006/relationships" xmlns:m="http://schemas.openxmlformats.org/officeDocument/2006/math" xmlns:v="urn:schemas-microsoft-com:vml" xmlns:wp14="http://schemas.microsoft.com/office/word/2010/wordprocessingDrawing" xmlns:wp="http://schemas.openxmlformats.org/drawingml/2006/wordprocessingDrawing" xmlns:w10="urn:schemas-microsoft-com:office:word" xmlns:w="http://schemas.openxmlformats.org/wordprocessingml/2006/main" xmlns:w14="http://schemas.microsoft.com/office/word/2010/wordml" xmlns:w15="http://schemas.microsoft.com/office/word/2012/wordml" xmlns:w16cex="http://schemas.microsoft.com/office/word/2018/wordml/cex" xmlns:w16cid="http://schemas.microsoft.com/office/word/2016/wordml/cid" xmlns:w16="http://schemas.microsoft.com/office/word/2018/wordml" xmlns:w16sdtdh="http://schemas.microsoft.com/office/word/2020/wordml/sdtdatahash" xmlns:w16se="http://schemas.microsoft.com/office/word/2015/wordml/symex" xmlns:wpg="http://schemas.microsoft.com/office/word/2010/wordprocessingGroup" xmlns:wpi="http://schemas.microsoft.com/office/word/2010/wordprocessingInk" xmlns:wne="http://schemas.microsoft.com/office/word/2006/wordml" xmlns:wps="http://schemas.microsoft.com/office/word/2010/wordprocessingShape" mc:Ignorable="w14 w15 w16se w16cid w16 w16cex w16sdtdh wp14">
   <w:footnote w:type="separator" w:id="-1">
     <w:p>
       <w:pPr>
@@ -11985,7 +11611,7 @@
 </file>
 
 <file path=word/numbering.xml><?xml version="1.0" encoding="utf-8"?>
-<w:numbering xmlns:wpc="http://schemas.microsoft.com/office/word/2010/wordprocessingCanvas" xmlns:cx="http://schemas.microsoft.com/office/drawing/2014/chartex" xmlns:cx1="http://schemas.microsoft.com/office/drawing/2015/9/8/chartex" xmlns:cx2="http://schemas.microsoft.com/office/drawing/2015/10/21/chartex" xmlns:cx3="http://schemas.microsoft.com/office/drawing/2016/5/9/chartex" xmlns:cx4="http://schemas.microsoft.com/office/drawing/2016/5/10/chartex" xmlns:cx5="http://schemas.microsoft.com/office/drawing/2016/5/11/chartex" xmlns:cx6="http://schemas.microsoft.com/office/drawing/2016/5/12/chartex" xmlns:cx7="http://schemas.microsoft.com/office/drawing/2016/5/13/chartex" xmlns:cx8="http://schemas.microsoft.com/office/drawing/2016/5/14/chartex" xmlns:mc="http://schemas.openxmlformats.org/markup-compatibility/2006" xmlns:aink="http://schemas.microsoft.com/office/drawing/2016/ink" xmlns:am3d="http://schemas.microsoft.com/office/drawing/2017/model3d" xmlns:o="urn:schemas-microsoft-com:office:office" xmlns:r="http://schemas.openxmlformats.org/officeDocument/2006/relationships" xmlns:m="http://schemas.openxmlformats.org/officeDocument/2006/math" xmlns:v="urn:schemas-microsoft-com:vml" xmlns:wp14="http://schemas.microsoft.com/office/word/2010/wordprocessingDrawing" xmlns:wp="http://schemas.openxmlformats.org/drawingml/2006/wordprocessingDrawing" xmlns:w10="urn:schemas-microsoft-com:office:word" xmlns:w="http://schemas.openxmlformats.org/wordprocessingml/2006/main" xmlns:w14="http://schemas.microsoft.com/office/word/2010/wordml" xmlns:w15="http://schemas.microsoft.com/office/word/2012/wordml" xmlns:w16cex="http://schemas.microsoft.com/office/word/2018/wordml/cex" xmlns:w16cid="http://schemas.microsoft.com/office/word/2016/wordml/cid" xmlns:w16="http://schemas.microsoft.com/office/word/2018/wordml" xmlns:w16sdtdh="http://schemas.microsoft.com/office/word/2020/wordml/sdtdatahash" xmlns:w16se="http://schemas.microsoft.com/office/word/2015/wordml/symex" xmlns:wpg="http://schemas.microsoft.com/office/word/2010/wordprocessingGroup" xmlns:wpi="http://schemas.microsoft.com/office/word/2010/wordprocessingInk" xmlns:wne="http://schemas.microsoft.com/office/word/2006/wordml" xmlns:wps="http://schemas.microsoft.com/office/word/2010/wordprocessingShape" mc:Ignorable="w14 w15 w16se w16cid w16 w16cex w16sdtdh wp14">
+<w:numbering xmlns:wpc="http://schemas.microsoft.com/office/word/2010/wordprocessingCanvas" xmlns:cx="http://schemas.microsoft.com/office/drawing/2014/chartex" xmlns:cx1="http://schemas.microsoft.com/office/drawing/2015/9/8/chartex" xmlns:cx2="http://schemas.microsoft.com/office/drawing/2015/10/21/chartex" xmlns:cx3="http://schemas.microsoft.com/office/drawing/2016/5/9/chartex" xmlns:cx4="http://schemas.microsoft.com/office/drawing/2016/5/10/chartex" xmlns:cx5="http://schemas.microsoft.com/office/drawing/2016/5/11/chartex" xmlns:cx6="http://schemas.microsoft.com/office/drawing/2016/5/12/chartex" xmlns:cx7="http://schemas.microsoft.com/office/drawing/2016/5/13/chartex" xmlns:cx8="http://schemas.microsoft.com/office/drawing/2016/5/14/chartex" xmlns:mc="http://schemas.openxmlformats.org/markup-compatibility/2006" xmlns:aink="http://schemas.microsoft.com/office/drawing/2016/ink" xmlns:am3d="http://schemas.microsoft.com/office/drawing/2017/model3d" xmlns:o="urn:schemas-microsoft-com:office:office" xmlns:oel="http://schemas.microsoft.com/office/2019/extlst" xmlns:r="http://schemas.openxmlformats.org/officeDocument/2006/relationships" xmlns:m="http://schemas.openxmlformats.org/officeDocument/2006/math" xmlns:v="urn:schemas-microsoft-com:vml" xmlns:wp14="http://schemas.microsoft.com/office/word/2010/wordprocessingDrawing" xmlns:wp="http://schemas.openxmlformats.org/drawingml/2006/wordprocessingDrawing" xmlns:w10="urn:schemas-microsoft-com:office:word" xmlns:w="http://schemas.openxmlformats.org/wordprocessingml/2006/main" xmlns:w14="http://schemas.microsoft.com/office/word/2010/wordml" xmlns:w15="http://schemas.microsoft.com/office/word/2012/wordml" xmlns:w16cex="http://schemas.microsoft.com/office/word/2018/wordml/cex" xmlns:w16cid="http://schemas.microsoft.com/office/word/2016/wordml/cid" xmlns:w16="http://schemas.microsoft.com/office/word/2018/wordml" xmlns:w16sdtdh="http://schemas.microsoft.com/office/word/2020/wordml/sdtdatahash" xmlns:w16se="http://schemas.microsoft.com/office/word/2015/wordml/symex" xmlns:wpg="http://schemas.microsoft.com/office/word/2010/wordprocessingGroup" xmlns:wpi="http://schemas.microsoft.com/office/word/2010/wordprocessingInk" xmlns:wne="http://schemas.microsoft.com/office/word/2006/wordml" xmlns:wps="http://schemas.microsoft.com/office/word/2010/wordprocessingShape" mc:Ignorable="w14 w15 w16se w16cid w16 w16cex w16sdtdh wp14">
   <w:abstractNum w:abstractNumId="0" w15:restartNumberingAfterBreak="0">
     <w:nsid w:val="00000001"/>
     <w:multiLevelType w:val="hybridMultilevel"/>
@@ -12435,6 +12061,234 @@
     </w:lvl>
   </w:abstractNum>
   <w:abstractNum w:abstractNumId="8" w15:restartNumberingAfterBreak="0">
+    <w:nsid w:val="027A3ACC"/>
+    <w:multiLevelType w:val="hybridMultilevel"/>
+    <w:tmpl w:val="BF1040CA"/>
+    <w:lvl w:ilvl="0" w:tplc="04090001">
+      <w:start w:val="1"/>
+      <w:numFmt w:val="bullet"/>
+      <w:lvlText w:val=""/>
+      <w:lvlJc w:val="left"/>
+      <w:pPr>
+        <w:ind w:left="720" w:hanging="360"/>
+      </w:pPr>
+      <w:rPr>
+        <w:rFonts w:ascii="Symbol" w:hAnsi="Symbol" w:hint="default"/>
+      </w:rPr>
+    </w:lvl>
+    <w:lvl w:ilvl="1" w:tplc="04090003" w:tentative="1">
+      <w:start w:val="1"/>
+      <w:numFmt w:val="bullet"/>
+      <w:lvlText w:val="o"/>
+      <w:lvlJc w:val="left"/>
+      <w:pPr>
+        <w:ind w:left="1440" w:hanging="360"/>
+      </w:pPr>
+      <w:rPr>
+        <w:rFonts w:ascii="Courier New" w:hAnsi="Courier New" w:cs="Courier New" w:hint="default"/>
+      </w:rPr>
+    </w:lvl>
+    <w:lvl w:ilvl="2" w:tplc="04090005" w:tentative="1">
+      <w:start w:val="1"/>
+      <w:numFmt w:val="bullet"/>
+      <w:lvlText w:val=""/>
+      <w:lvlJc w:val="left"/>
+      <w:pPr>
+        <w:ind w:left="2160" w:hanging="360"/>
+      </w:pPr>
+      <w:rPr>
+        <w:rFonts w:ascii="Wingdings" w:hAnsi="Wingdings" w:hint="default"/>
+      </w:rPr>
+    </w:lvl>
+    <w:lvl w:ilvl="3" w:tplc="04090001" w:tentative="1">
+      <w:start w:val="1"/>
+      <w:numFmt w:val="bullet"/>
+      <w:lvlText w:val=""/>
+      <w:lvlJc w:val="left"/>
+      <w:pPr>
+        <w:ind w:left="2880" w:hanging="360"/>
+      </w:pPr>
+      <w:rPr>
+        <w:rFonts w:ascii="Symbol" w:hAnsi="Symbol" w:hint="default"/>
+      </w:rPr>
+    </w:lvl>
+    <w:lvl w:ilvl="4" w:tplc="04090003" w:tentative="1">
+      <w:start w:val="1"/>
+      <w:numFmt w:val="bullet"/>
+      <w:lvlText w:val="o"/>
+      <w:lvlJc w:val="left"/>
+      <w:pPr>
+        <w:ind w:left="3600" w:hanging="360"/>
+      </w:pPr>
+      <w:rPr>
+        <w:rFonts w:ascii="Courier New" w:hAnsi="Courier New" w:cs="Courier New" w:hint="default"/>
+      </w:rPr>
+    </w:lvl>
+    <w:lvl w:ilvl="5" w:tplc="04090005" w:tentative="1">
+      <w:start w:val="1"/>
+      <w:numFmt w:val="bullet"/>
+      <w:lvlText w:val=""/>
+      <w:lvlJc w:val="left"/>
+      <w:pPr>
+        <w:ind w:left="4320" w:hanging="360"/>
+      </w:pPr>
+      <w:rPr>
+        <w:rFonts w:ascii="Wingdings" w:hAnsi="Wingdings" w:hint="default"/>
+      </w:rPr>
+    </w:lvl>
+    <w:lvl w:ilvl="6" w:tplc="04090001" w:tentative="1">
+      <w:start w:val="1"/>
+      <w:numFmt w:val="bullet"/>
+      <w:lvlText w:val=""/>
+      <w:lvlJc w:val="left"/>
+      <w:pPr>
+        <w:ind w:left="5040" w:hanging="360"/>
+      </w:pPr>
+      <w:rPr>
+        <w:rFonts w:ascii="Symbol" w:hAnsi="Symbol" w:hint="default"/>
+      </w:rPr>
+    </w:lvl>
+    <w:lvl w:ilvl="7" w:tplc="04090003" w:tentative="1">
+      <w:start w:val="1"/>
+      <w:numFmt w:val="bullet"/>
+      <w:lvlText w:val="o"/>
+      <w:lvlJc w:val="left"/>
+      <w:pPr>
+        <w:ind w:left="5760" w:hanging="360"/>
+      </w:pPr>
+      <w:rPr>
+        <w:rFonts w:ascii="Courier New" w:hAnsi="Courier New" w:cs="Courier New" w:hint="default"/>
+      </w:rPr>
+    </w:lvl>
+    <w:lvl w:ilvl="8" w:tplc="04090005" w:tentative="1">
+      <w:start w:val="1"/>
+      <w:numFmt w:val="bullet"/>
+      <w:lvlText w:val=""/>
+      <w:lvlJc w:val="left"/>
+      <w:pPr>
+        <w:ind w:left="6480" w:hanging="360"/>
+      </w:pPr>
+      <w:rPr>
+        <w:rFonts w:ascii="Wingdings" w:hAnsi="Wingdings" w:hint="default"/>
+      </w:rPr>
+    </w:lvl>
+  </w:abstractNum>
+  <w:abstractNum w:abstractNumId="9" w15:restartNumberingAfterBreak="0">
+    <w:nsid w:val="04350F88"/>
+    <w:multiLevelType w:val="hybridMultilevel"/>
+    <w:tmpl w:val="122C8288"/>
+    <w:lvl w:ilvl="0" w:tplc="0190404A">
+      <w:start w:val="1"/>
+      <w:numFmt w:val="bullet"/>
+      <w:lvlText w:val=""/>
+      <w:lvlJc w:val="left"/>
+      <w:pPr>
+        <w:ind w:left="720" w:hanging="360"/>
+      </w:pPr>
+      <w:rPr>
+        <w:rFonts w:ascii="Symbol" w:hAnsi="Symbol" w:hint="default"/>
+        <w:sz w:val="24"/>
+        <w:szCs w:val="24"/>
+      </w:rPr>
+    </w:lvl>
+    <w:lvl w:ilvl="1" w:tplc="04090003" w:tentative="1">
+      <w:start w:val="1"/>
+      <w:numFmt w:val="bullet"/>
+      <w:lvlText w:val="o"/>
+      <w:lvlJc w:val="left"/>
+      <w:pPr>
+        <w:ind w:left="1440" w:hanging="360"/>
+      </w:pPr>
+      <w:rPr>
+        <w:rFonts w:ascii="Courier New" w:hAnsi="Courier New" w:cs="Courier New" w:hint="default"/>
+      </w:rPr>
+    </w:lvl>
+    <w:lvl w:ilvl="2" w:tplc="04090005" w:tentative="1">
+      <w:start w:val="1"/>
+      <w:numFmt w:val="bullet"/>
+      <w:lvlText w:val=""/>
+      <w:lvlJc w:val="left"/>
+      <w:pPr>
+        <w:ind w:left="2160" w:hanging="360"/>
+      </w:pPr>
+      <w:rPr>
+        <w:rFonts w:ascii="Wingdings" w:hAnsi="Wingdings" w:hint="default"/>
+      </w:rPr>
+    </w:lvl>
+    <w:lvl w:ilvl="3" w:tplc="04090001" w:tentative="1">
+      <w:start w:val="1"/>
+      <w:numFmt w:val="bullet"/>
+      <w:lvlText w:val=""/>
+      <w:lvlJc w:val="left"/>
+      <w:pPr>
+        <w:ind w:left="2880" w:hanging="360"/>
+      </w:pPr>
+      <w:rPr>
+        <w:rFonts w:ascii="Symbol" w:hAnsi="Symbol" w:hint="default"/>
+      </w:rPr>
+    </w:lvl>
+    <w:lvl w:ilvl="4" w:tplc="04090003" w:tentative="1">
+      <w:start w:val="1"/>
+      <w:numFmt w:val="bullet"/>
+      <w:lvlText w:val="o"/>
+      <w:lvlJc w:val="left"/>
+      <w:pPr>
+        <w:ind w:left="3600" w:hanging="360"/>
+      </w:pPr>
+      <w:rPr>
+        <w:rFonts w:ascii="Courier New" w:hAnsi="Courier New" w:cs="Courier New" w:hint="default"/>
+      </w:rPr>
+    </w:lvl>
+    <w:lvl w:ilvl="5" w:tplc="04090005" w:tentative="1">
+      <w:start w:val="1"/>
+      <w:numFmt w:val="bullet"/>
+      <w:lvlText w:val=""/>
+      <w:lvlJc w:val="left"/>
+      <w:pPr>
+        <w:ind w:left="4320" w:hanging="360"/>
+      </w:pPr>
+      <w:rPr>
+        <w:rFonts w:ascii="Wingdings" w:hAnsi="Wingdings" w:hint="default"/>
+      </w:rPr>
+    </w:lvl>
+    <w:lvl w:ilvl="6" w:tplc="04090001" w:tentative="1">
+      <w:start w:val="1"/>
+      <w:numFmt w:val="bullet"/>
+      <w:lvlText w:val=""/>
+      <w:lvlJc w:val="left"/>
+      <w:pPr>
+        <w:ind w:left="5040" w:hanging="360"/>
+      </w:pPr>
+      <w:rPr>
+        <w:rFonts w:ascii="Symbol" w:hAnsi="Symbol" w:hint="default"/>
+      </w:rPr>
+    </w:lvl>
+    <w:lvl w:ilvl="7" w:tplc="04090003" w:tentative="1">
+      <w:start w:val="1"/>
+      <w:numFmt w:val="bullet"/>
+      <w:lvlText w:val="o"/>
+      <w:lvlJc w:val="left"/>
+      <w:pPr>
+        <w:ind w:left="5760" w:hanging="360"/>
+      </w:pPr>
+      <w:rPr>
+        <w:rFonts w:ascii="Courier New" w:hAnsi="Courier New" w:cs="Courier New" w:hint="default"/>
+      </w:rPr>
+    </w:lvl>
+    <w:lvl w:ilvl="8" w:tplc="04090005" w:tentative="1">
+      <w:start w:val="1"/>
+      <w:numFmt w:val="bullet"/>
+      <w:lvlText w:val=""/>
+      <w:lvlJc w:val="left"/>
+      <w:pPr>
+        <w:ind w:left="6480" w:hanging="360"/>
+      </w:pPr>
+      <w:rPr>
+        <w:rFonts w:ascii="Wingdings" w:hAnsi="Wingdings" w:hint="default"/>
+      </w:rPr>
+    </w:lvl>
+  </w:abstractNum>
+  <w:abstractNum w:abstractNumId="10" w15:restartNumberingAfterBreak="0">
     <w:nsid w:val="04A4431D"/>
     <w:multiLevelType w:val="multilevel"/>
     <w:tmpl w:val="DA72E16C"/>
@@ -12583,7 +12437,7 @@
       </w:rPr>
     </w:lvl>
   </w:abstractNum>
-  <w:abstractNum w:abstractNumId="9" w15:restartNumberingAfterBreak="0">
+  <w:abstractNum w:abstractNumId="11" w15:restartNumberingAfterBreak="0">
     <w:nsid w:val="1AEF6A9E"/>
     <w:multiLevelType w:val="hybridMultilevel"/>
     <w:tmpl w:val="D7EE5E00"/>
@@ -12696,7 +12550,7 @@
       </w:rPr>
     </w:lvl>
   </w:abstractNum>
-  <w:abstractNum w:abstractNumId="10" w15:restartNumberingAfterBreak="0">
+  <w:abstractNum w:abstractNumId="12" w15:restartNumberingAfterBreak="0">
     <w:nsid w:val="1FD03552"/>
     <w:multiLevelType w:val="multilevel"/>
     <w:tmpl w:val="83606F22"/>
@@ -12845,7 +12699,7 @@
       </w:rPr>
     </w:lvl>
   </w:abstractNum>
-  <w:abstractNum w:abstractNumId="11" w15:restartNumberingAfterBreak="0">
+  <w:abstractNum w:abstractNumId="13" w15:restartNumberingAfterBreak="0">
     <w:nsid w:val="26BA5D01"/>
     <w:multiLevelType w:val="hybridMultilevel"/>
     <w:tmpl w:val="906C1C0E"/>
@@ -12958,7 +12812,7 @@
       </w:rPr>
     </w:lvl>
   </w:abstractNum>
-  <w:abstractNum w:abstractNumId="12" w15:restartNumberingAfterBreak="0">
+  <w:abstractNum w:abstractNumId="14" w15:restartNumberingAfterBreak="0">
     <w:nsid w:val="28534147"/>
     <w:multiLevelType w:val="hybridMultilevel"/>
     <w:tmpl w:val="10BAFA18"/>
@@ -13070,7 +12924,7 @@
       </w:rPr>
     </w:lvl>
   </w:abstractNum>
-  <w:abstractNum w:abstractNumId="13" w15:restartNumberingAfterBreak="0">
+  <w:abstractNum w:abstractNumId="15" w15:restartNumberingAfterBreak="0">
     <w:nsid w:val="28A91938"/>
     <w:multiLevelType w:val="hybridMultilevel"/>
     <w:tmpl w:val="C0120926"/>
@@ -13182,7 +13036,7 @@
       </w:rPr>
     </w:lvl>
   </w:abstractNum>
-  <w:abstractNum w:abstractNumId="14" w15:restartNumberingAfterBreak="0">
+  <w:abstractNum w:abstractNumId="16" w15:restartNumberingAfterBreak="0">
     <w:nsid w:val="3064384D"/>
     <w:multiLevelType w:val="hybridMultilevel"/>
     <w:tmpl w:val="83BC5B5A"/>
@@ -13295,7 +13149,7 @@
       </w:rPr>
     </w:lvl>
   </w:abstractNum>
-  <w:abstractNum w:abstractNumId="15" w15:restartNumberingAfterBreak="0">
+  <w:abstractNum w:abstractNumId="17" w15:restartNumberingAfterBreak="0">
     <w:nsid w:val="33B02579"/>
     <w:multiLevelType w:val="multilevel"/>
     <w:tmpl w:val="92CE708C"/>
@@ -13444,7 +13298,7 @@
       </w:rPr>
     </w:lvl>
   </w:abstractNum>
-  <w:abstractNum w:abstractNumId="16" w15:restartNumberingAfterBreak="0">
+  <w:abstractNum w:abstractNumId="18" w15:restartNumberingAfterBreak="0">
     <w:nsid w:val="34B67A3C"/>
     <w:multiLevelType w:val="hybridMultilevel"/>
     <w:tmpl w:val="A7501468"/>
@@ -13557,7 +13411,7 @@
       </w:rPr>
     </w:lvl>
   </w:abstractNum>
-  <w:abstractNum w:abstractNumId="17" w15:restartNumberingAfterBreak="0">
+  <w:abstractNum w:abstractNumId="19" w15:restartNumberingAfterBreak="0">
     <w:nsid w:val="3BAF5B47"/>
     <w:multiLevelType w:val="hybridMultilevel"/>
     <w:tmpl w:val="DA1E6804"/>
@@ -13643,7 +13497,7 @@
       </w:pPr>
     </w:lvl>
   </w:abstractNum>
-  <w:abstractNum w:abstractNumId="18" w15:restartNumberingAfterBreak="0">
+  <w:abstractNum w:abstractNumId="20" w15:restartNumberingAfterBreak="0">
     <w:nsid w:val="3C1653F2"/>
     <w:multiLevelType w:val="hybridMultilevel"/>
     <w:tmpl w:val="52922B2E"/>
@@ -13756,7 +13610,7 @@
       </w:rPr>
     </w:lvl>
   </w:abstractNum>
-  <w:abstractNum w:abstractNumId="19" w15:restartNumberingAfterBreak="0">
+  <w:abstractNum w:abstractNumId="21" w15:restartNumberingAfterBreak="0">
     <w:nsid w:val="52F24F55"/>
     <w:multiLevelType w:val="multilevel"/>
     <w:tmpl w:val="7D905DEA"/>
@@ -13905,7 +13759,7 @@
       </w:rPr>
     </w:lvl>
   </w:abstractNum>
-  <w:abstractNum w:abstractNumId="20" w15:restartNumberingAfterBreak="0">
+  <w:abstractNum w:abstractNumId="22" w15:restartNumberingAfterBreak="0">
     <w:nsid w:val="702805A9"/>
     <w:multiLevelType w:val="hybridMultilevel"/>
     <w:tmpl w:val="88B4EAAC"/>
@@ -14018,7 +13872,7 @@
       </w:rPr>
     </w:lvl>
   </w:abstractNum>
-  <w:abstractNum w:abstractNumId="21" w15:restartNumberingAfterBreak="0">
+  <w:abstractNum w:abstractNumId="23" w15:restartNumberingAfterBreak="0">
     <w:nsid w:val="738A35C3"/>
     <w:multiLevelType w:val="hybridMultilevel"/>
     <w:tmpl w:val="8DB0453C"/>
@@ -14131,7 +13985,7 @@
       </w:rPr>
     </w:lvl>
   </w:abstractNum>
-  <w:abstractNum w:abstractNumId="22" w15:restartNumberingAfterBreak="0">
+  <w:abstractNum w:abstractNumId="24" w15:restartNumberingAfterBreak="0">
     <w:nsid w:val="79911088"/>
     <w:multiLevelType w:val="hybridMultilevel"/>
     <w:tmpl w:val="B89254AA"/>
@@ -14244,74 +14098,198 @@
       </w:rPr>
     </w:lvl>
   </w:abstractNum>
-  <w:num w:numId="1">
+  <w:abstractNum w:abstractNumId="25" w15:restartNumberingAfterBreak="0">
+    <w:nsid w:val="7D0B688A"/>
+    <w:multiLevelType w:val="hybridMultilevel"/>
+    <w:tmpl w:val="E676B954"/>
+    <w:lvl w:ilvl="0" w:tplc="479C8FC2">
+      <w:start w:val="1"/>
+      <w:numFmt w:val="bullet"/>
+      <w:lvlText w:val=""/>
+      <w:lvlJc w:val="left"/>
+      <w:pPr>
+        <w:ind w:left="720" w:hanging="360"/>
+      </w:pPr>
+      <w:rPr>
+        <w:rFonts w:ascii="Symbol" w:hAnsi="Symbol" w:hint="default"/>
+        <w:sz w:val="24"/>
+        <w:szCs w:val="24"/>
+      </w:rPr>
+    </w:lvl>
+    <w:lvl w:ilvl="1" w:tplc="04090003" w:tentative="1">
+      <w:start w:val="1"/>
+      <w:numFmt w:val="bullet"/>
+      <w:lvlText w:val="o"/>
+      <w:lvlJc w:val="left"/>
+      <w:pPr>
+        <w:ind w:left="1440" w:hanging="360"/>
+      </w:pPr>
+      <w:rPr>
+        <w:rFonts w:ascii="Courier New" w:hAnsi="Courier New" w:cs="Courier New" w:hint="default"/>
+      </w:rPr>
+    </w:lvl>
+    <w:lvl w:ilvl="2" w:tplc="04090005" w:tentative="1">
+      <w:start w:val="1"/>
+      <w:numFmt w:val="bullet"/>
+      <w:lvlText w:val=""/>
+      <w:lvlJc w:val="left"/>
+      <w:pPr>
+        <w:ind w:left="2160" w:hanging="360"/>
+      </w:pPr>
+      <w:rPr>
+        <w:rFonts w:ascii="Wingdings" w:hAnsi="Wingdings" w:hint="default"/>
+      </w:rPr>
+    </w:lvl>
+    <w:lvl w:ilvl="3" w:tplc="04090001" w:tentative="1">
+      <w:start w:val="1"/>
+      <w:numFmt w:val="bullet"/>
+      <w:lvlText w:val=""/>
+      <w:lvlJc w:val="left"/>
+      <w:pPr>
+        <w:ind w:left="2880" w:hanging="360"/>
+      </w:pPr>
+      <w:rPr>
+        <w:rFonts w:ascii="Symbol" w:hAnsi="Symbol" w:hint="default"/>
+      </w:rPr>
+    </w:lvl>
+    <w:lvl w:ilvl="4" w:tplc="04090003" w:tentative="1">
+      <w:start w:val="1"/>
+      <w:numFmt w:val="bullet"/>
+      <w:lvlText w:val="o"/>
+      <w:lvlJc w:val="left"/>
+      <w:pPr>
+        <w:ind w:left="3600" w:hanging="360"/>
+      </w:pPr>
+      <w:rPr>
+        <w:rFonts w:ascii="Courier New" w:hAnsi="Courier New" w:cs="Courier New" w:hint="default"/>
+      </w:rPr>
+    </w:lvl>
+    <w:lvl w:ilvl="5" w:tplc="04090005" w:tentative="1">
+      <w:start w:val="1"/>
+      <w:numFmt w:val="bullet"/>
+      <w:lvlText w:val=""/>
+      <w:lvlJc w:val="left"/>
+      <w:pPr>
+        <w:ind w:left="4320" w:hanging="360"/>
+      </w:pPr>
+      <w:rPr>
+        <w:rFonts w:ascii="Wingdings" w:hAnsi="Wingdings" w:hint="default"/>
+      </w:rPr>
+    </w:lvl>
+    <w:lvl w:ilvl="6" w:tplc="04090001" w:tentative="1">
+      <w:start w:val="1"/>
+      <w:numFmt w:val="bullet"/>
+      <w:lvlText w:val=""/>
+      <w:lvlJc w:val="left"/>
+      <w:pPr>
+        <w:ind w:left="5040" w:hanging="360"/>
+      </w:pPr>
+      <w:rPr>
+        <w:rFonts w:ascii="Symbol" w:hAnsi="Symbol" w:hint="default"/>
+      </w:rPr>
+    </w:lvl>
+    <w:lvl w:ilvl="7" w:tplc="04090003" w:tentative="1">
+      <w:start w:val="1"/>
+      <w:numFmt w:val="bullet"/>
+      <w:lvlText w:val="o"/>
+      <w:lvlJc w:val="left"/>
+      <w:pPr>
+        <w:ind w:left="5760" w:hanging="360"/>
+      </w:pPr>
+      <w:rPr>
+        <w:rFonts w:ascii="Courier New" w:hAnsi="Courier New" w:cs="Courier New" w:hint="default"/>
+      </w:rPr>
+    </w:lvl>
+    <w:lvl w:ilvl="8" w:tplc="04090005" w:tentative="1">
+      <w:start w:val="1"/>
+      <w:numFmt w:val="bullet"/>
+      <w:lvlText w:val=""/>
+      <w:lvlJc w:val="left"/>
+      <w:pPr>
+        <w:ind w:left="6480" w:hanging="360"/>
+      </w:pPr>
+      <w:rPr>
+        <w:rFonts w:ascii="Wingdings" w:hAnsi="Wingdings" w:hint="default"/>
+      </w:rPr>
+    </w:lvl>
+  </w:abstractNum>
+  <w:num w:numId="1" w16cid:durableId="1239053514">
     <w:abstractNumId w:val="0"/>
   </w:num>
-  <w:num w:numId="2">
+  <w:num w:numId="2" w16cid:durableId="801925490">
     <w:abstractNumId w:val="1"/>
   </w:num>
-  <w:num w:numId="3">
+  <w:num w:numId="3" w16cid:durableId="1099595520">
     <w:abstractNumId w:val="2"/>
   </w:num>
-  <w:num w:numId="4">
+  <w:num w:numId="4" w16cid:durableId="293293280">
     <w:abstractNumId w:val="3"/>
   </w:num>
-  <w:num w:numId="5">
+  <w:num w:numId="5" w16cid:durableId="1925265640">
     <w:abstractNumId w:val="4"/>
   </w:num>
-  <w:num w:numId="6">
+  <w:num w:numId="6" w16cid:durableId="97873423">
     <w:abstractNumId w:val="5"/>
   </w:num>
-  <w:num w:numId="7">
+  <w:num w:numId="7" w16cid:durableId="2034958748">
     <w:abstractNumId w:val="6"/>
   </w:num>
-  <w:num w:numId="8">
+  <w:num w:numId="8" w16cid:durableId="295263519">
     <w:abstractNumId w:val="7"/>
   </w:num>
-  <w:num w:numId="9">
+  <w:num w:numId="9" w16cid:durableId="891038326">
+    <w:abstractNumId w:val="24"/>
+  </w:num>
+  <w:num w:numId="10" w16cid:durableId="477038226">
+    <w:abstractNumId w:val="17"/>
+  </w:num>
+  <w:num w:numId="11" w16cid:durableId="2080327418">
+    <w:abstractNumId w:val="12"/>
+  </w:num>
+  <w:num w:numId="12" w16cid:durableId="1659379214">
+    <w:abstractNumId w:val="23"/>
+  </w:num>
+  <w:num w:numId="13" w16cid:durableId="968895210">
+    <w:abstractNumId w:val="11"/>
+  </w:num>
+  <w:num w:numId="14" w16cid:durableId="1823768527">
+    <w:abstractNumId w:val="10"/>
+  </w:num>
+  <w:num w:numId="15" w16cid:durableId="1976568321">
+    <w:abstractNumId w:val="21"/>
+  </w:num>
+  <w:num w:numId="16" w16cid:durableId="1269973736">
+    <w:abstractNumId w:val="15"/>
+  </w:num>
+  <w:num w:numId="17" w16cid:durableId="721485856">
+    <w:abstractNumId w:val="19"/>
+  </w:num>
+  <w:num w:numId="18" w16cid:durableId="45027827">
+    <w:abstractNumId w:val="14"/>
+  </w:num>
+  <w:num w:numId="19" w16cid:durableId="1884057976">
+    <w:abstractNumId w:val="18"/>
+  </w:num>
+  <w:num w:numId="20" w16cid:durableId="1278947928">
+    <w:abstractNumId w:val="13"/>
+  </w:num>
+  <w:num w:numId="21" w16cid:durableId="1512601793">
     <w:abstractNumId w:val="22"/>
   </w:num>
-  <w:num w:numId="10">
-    <w:abstractNumId w:val="15"/>
+  <w:num w:numId="22" w16cid:durableId="1386296620">
+    <w:abstractNumId w:val="20"/>
   </w:num>
-  <w:num w:numId="11">
-    <w:abstractNumId w:val="10"/>
+  <w:num w:numId="23" w16cid:durableId="489491133">
+    <w:abstractNumId w:val="16"/>
   </w:num>
-  <w:num w:numId="12">
-    <w:abstractNumId w:val="21"/>
+  <w:num w:numId="24" w16cid:durableId="836773329">
+    <w:abstractNumId w:val="25"/>
   </w:num>
-  <w:num w:numId="13">
-    <w:abstractNumId w:val="9"/>
-  </w:num>
-  <w:num w:numId="14">
+  <w:num w:numId="25" w16cid:durableId="2048479450">
     <w:abstractNumId w:val="8"/>
   </w:num>
-  <w:num w:numId="15">
-    <w:abstractNumId w:val="19"/>
-  </w:num>
-  <w:num w:numId="16">
-    <w:abstractNumId w:val="13"/>
-  </w:num>
-  <w:num w:numId="17">
-    <w:abstractNumId w:val="17"/>
-  </w:num>
-  <w:num w:numId="18">
-    <w:abstractNumId w:val="12"/>
-  </w:num>
-  <w:num w:numId="19">
-    <w:abstractNumId w:val="16"/>
-  </w:num>
-  <w:num w:numId="20">
-    <w:abstractNumId w:val="11"/>
-  </w:num>
-  <w:num w:numId="21">
-    <w:abstractNumId w:val="20"/>
-  </w:num>
-  <w:num w:numId="22">
-    <w:abstractNumId w:val="18"/>
-  </w:num>
-  <w:num w:numId="23">
-    <w:abstractNumId w:val="14"/>
+  <w:num w:numId="26" w16cid:durableId="1482693042">
+    <w:abstractNumId w:val="9"/>
   </w:num>
 </w:numbering>
 </file>

</xml_diff>

<commit_message>
Updates Winter 2023 Syllabi
</commit_message>
<xml_diff>
--- a/141/CS 141 Syllabus.docx
+++ b/141/CS 141 Syllabus.docx
@@ -5819,16 +5819,7 @@
                 <w:sz w:val="22"/>
                 <w:szCs w:val="28"/>
               </w:rPr>
-              <w:t xml:space="preserve">Chapter 10: </w:t>
-            </w:r>
-            <w:proofErr w:type="spellStart"/>
-            <w:r>
-              <w:rPr>
-                <w:rFonts w:eastAsia="Times New Roman" w:cs="Times New Roman"/>
-                <w:sz w:val="22"/>
-                <w:szCs w:val="28"/>
-              </w:rPr>
-              <w:t>ArrayList</w:t>
+              <w:t>Chapter 10: ArrayList</w:t>
             </w:r>
             <w:r>
               <w:rPr>
@@ -5838,7 +5829,6 @@
               </w:rPr>
               <w:t>s</w:t>
             </w:r>
-            <w:proofErr w:type="spellEnd"/>
           </w:p>
         </w:tc>
       </w:tr>
@@ -6293,7 +6283,6 @@
           <w:szCs w:val="28"/>
         </w:rPr>
       </w:pPr>
-      <w:proofErr w:type="spellStart"/>
       <w:r>
         <w:rPr>
           <w:i/>
@@ -6301,17 +6290,7 @@
           <w:sz w:val="28"/>
           <w:szCs w:val="28"/>
         </w:rPr>
-        <w:t>JGrasp</w:t>
-      </w:r>
-      <w:proofErr w:type="spellEnd"/>
-      <w:r>
-        <w:rPr>
-          <w:i/>
-          <w:iCs/>
-          <w:sz w:val="28"/>
-          <w:szCs w:val="28"/>
-        </w:rPr>
-        <w:t xml:space="preserve"> IDE</w:t>
+        <w:t>JGrasp IDE</w:t>
       </w:r>
       <w:r>
         <w:rPr>
@@ -7714,7 +7693,15 @@
           <w:sz w:val="28"/>
           <w:szCs w:val="28"/>
         </w:rPr>
-        <w:t xml:space="preserve"> Homework</w:t>
+        <w:t xml:space="preserve"> </w:t>
+      </w:r>
+      <w:r>
+        <w:rPr>
+          <w:b/>
+          <w:sz w:val="28"/>
+          <w:szCs w:val="28"/>
+        </w:rPr>
+        <w:t>Programs</w:t>
       </w:r>
       <w:r>
         <w:rPr>
@@ -8659,7 +8646,7 @@
           <v:shape id="_x0000_i1025" type="#_x0000_t75" alt="" style="width:282.75pt;height:218.25pt" o:ole="">
             <v:imagedata r:id="rId16" o:title=""/>
           </v:shape>
-          <o:OLEObject Type="Embed" ProgID="Excel.Sheet.8" ShapeID="_x0000_i1025" DrawAspect="Content" ObjectID="_1725980337" r:id="rId17"/>
+          <o:OLEObject Type="Embed" ProgID="Excel.Sheet.8" ShapeID="_x0000_i1025" DrawAspect="Content" ObjectID="_1734436135" r:id="rId17"/>
         </w:object>
       </w:r>
     </w:p>

</xml_diff>